<commit_message>
added logo design, update docx and pdf
</commit_message>
<xml_diff>
--- a/doc/relazioneVanillaGreenPass.docx
+++ b/doc/relazioneVanillaGreenPass.docx
@@ -149,6 +149,58 @@
           <w:szCs w:val="48"/>
         </w:rPr>
       </w:pPr>
+      <w:r>
+        <w:rPr>
+          <w:rFonts w:ascii="CMU Serif Roman" w:hAnsi="CMU Serif Roman" w:cs="Arial"/>
+          <w:b/>
+          <w:bCs/>
+          <w:noProof/>
+          <w:color w:val="000000" w:themeColor="text1"/>
+          <w:sz w:val="48"/>
+          <w:szCs w:val="48"/>
+        </w:rPr>
+        <w:drawing>
+          <wp:inline distT="0" distB="0" distL="0" distR="0" wp14:anchorId="556BC754" wp14:editId="188BBFFC">
+            <wp:extent cx="2880360" cy="2880360"/>
+            <wp:effectExtent l="0" t="0" r="2540" b="2540"/>
+            <wp:docPr id="1" name="Picture 1" descr="Icon&#10;&#10;Description automatically generated"/>
+            <wp:cNvGraphicFramePr>
+              <a:graphicFrameLocks xmlns:a="http://schemas.openxmlformats.org/drawingml/2006/main" noChangeAspect="1"/>
+            </wp:cNvGraphicFramePr>
+            <a:graphic xmlns:a="http://schemas.openxmlformats.org/drawingml/2006/main">
+              <a:graphicData uri="http://schemas.openxmlformats.org/drawingml/2006/picture">
+                <pic:pic xmlns:pic="http://schemas.openxmlformats.org/drawingml/2006/picture">
+                  <pic:nvPicPr>
+                    <pic:cNvPr id="1" name="Picture 1" descr="Icon&#10;&#10;Description automatically generated"/>
+                    <pic:cNvPicPr/>
+                  </pic:nvPicPr>
+                  <pic:blipFill>
+                    <a:blip r:embed="rId7" cstate="print">
+                      <a:extLst>
+                        <a:ext uri="{28A0092B-C50C-407E-A947-70E740481C1C}">
+                          <a14:useLocalDpi xmlns:a14="http://schemas.microsoft.com/office/drawing/2010/main" val="0"/>
+                        </a:ext>
+                      </a:extLst>
+                    </a:blip>
+                    <a:stretch>
+                      <a:fillRect/>
+                    </a:stretch>
+                  </pic:blipFill>
+                  <pic:spPr>
+                    <a:xfrm>
+                      <a:off x="0" y="0"/>
+                      <a:ext cx="2880360" cy="2880360"/>
+                    </a:xfrm>
+                    <a:prstGeom prst="rect">
+                      <a:avLst/>
+                    </a:prstGeom>
+                  </pic:spPr>
+                </pic:pic>
+              </a:graphicData>
+            </a:graphic>
+          </wp:inline>
+        </w:drawing>
+      </w:r>
     </w:p>
     <w:p>
       <w:pPr>
@@ -175,16 +227,29 @@
           <w:szCs w:val="48"/>
         </w:rPr>
       </w:pPr>
-      <w:r>
-        <w:rPr>
-          <w:rFonts w:ascii="CMU Serif Roman" w:hAnsi="CMU Serif Roman" w:cs="Arial"/>
-          <w:b/>
-          <w:bCs/>
-          <w:color w:val="000000" w:themeColor="text1"/>
-          <w:sz w:val="48"/>
-          <w:szCs w:val="48"/>
-        </w:rPr>
-        <w:t>Vanilla Green Pass</w:t>
+      <w:proofErr w:type="spellStart"/>
+      <w:r>
+        <w:rPr>
+          <w:rFonts w:ascii="CMU Serif Roman" w:hAnsi="CMU Serif Roman" w:cs="Arial"/>
+          <w:b/>
+          <w:bCs/>
+          <w:color w:val="000000" w:themeColor="text1"/>
+          <w:sz w:val="48"/>
+          <w:szCs w:val="48"/>
+        </w:rPr>
+        <w:t>Vanilla</w:t>
+      </w:r>
+      <w:proofErr w:type="spellEnd"/>
+      <w:r>
+        <w:rPr>
+          <w:rFonts w:ascii="CMU Serif Roman" w:hAnsi="CMU Serif Roman" w:cs="Arial"/>
+          <w:b/>
+          <w:bCs/>
+          <w:color w:val="000000" w:themeColor="text1"/>
+          <w:sz w:val="48"/>
+          <w:szCs w:val="48"/>
+        </w:rPr>
+        <w:t xml:space="preserve"> Green Pass</w:t>
       </w:r>
     </w:p>
     <w:p>
@@ -202,32 +267,6 @@
     </w:p>
     <w:p>
       <w:pPr>
-        <w:jc w:val="center"/>
-        <w:rPr>
-          <w:rFonts w:ascii="CMU Serif Roman" w:hAnsi="CMU Serif Roman" w:cs="Arial"/>
-          <w:b/>
-          <w:bCs/>
-          <w:color w:val="000000" w:themeColor="text1"/>
-          <w:sz w:val="48"/>
-          <w:szCs w:val="48"/>
-        </w:rPr>
-      </w:pPr>
-    </w:p>
-    <w:p>
-      <w:pPr>
-        <w:jc w:val="center"/>
-        <w:rPr>
-          <w:rFonts w:ascii="CMU Serif Roman" w:hAnsi="CMU Serif Roman" w:cs="Arial"/>
-          <w:b/>
-          <w:bCs/>
-          <w:color w:val="000000" w:themeColor="text1"/>
-          <w:sz w:val="48"/>
-          <w:szCs w:val="48"/>
-        </w:rPr>
-      </w:pPr>
-    </w:p>
-    <w:p>
-      <w:pPr>
         <w:jc w:val="right"/>
         <w:rPr>
           <w:rFonts w:ascii="CMU Serif Roman" w:hAnsi="CMU Serif Roman" w:cs="Arial"/>
@@ -295,14 +334,25 @@
         </w:rPr>
         <w:tab/>
       </w:r>
-      <w:r>
-        <w:rPr>
-          <w:rFonts w:ascii="CMU Serif Roman" w:hAnsi="CMU Serif Roman" w:cs="Arial"/>
-          <w:color w:val="000000" w:themeColor="text1"/>
-          <w:sz w:val="20"/>
-          <w:szCs w:val="20"/>
-        </w:rPr>
-        <w:t>Calcopietro Francesco</w:t>
+      <w:proofErr w:type="spellStart"/>
+      <w:r>
+        <w:rPr>
+          <w:rFonts w:ascii="CMU Serif Roman" w:hAnsi="CMU Serif Roman" w:cs="Arial"/>
+          <w:color w:val="000000" w:themeColor="text1"/>
+          <w:sz w:val="20"/>
+          <w:szCs w:val="20"/>
+        </w:rPr>
+        <w:t>Calcopietro</w:t>
+      </w:r>
+      <w:proofErr w:type="spellEnd"/>
+      <w:r>
+        <w:rPr>
+          <w:rFonts w:ascii="CMU Serif Roman" w:hAnsi="CMU Serif Roman" w:cs="Arial"/>
+          <w:color w:val="000000" w:themeColor="text1"/>
+          <w:sz w:val="20"/>
+          <w:szCs w:val="20"/>
+        </w:rPr>
+        <w:t xml:space="preserve"> Francesco</w:t>
       </w:r>
       <w:r>
         <w:rPr>
@@ -799,7 +849,27 @@
           <w:sz w:val="20"/>
           <w:szCs w:val="20"/>
         </w:rPr>
-        <w:t>……………………………………………………………………..?</w:t>
+        <w:t>………………………………………………………………</w:t>
+      </w:r>
+      <w:proofErr w:type="gramStart"/>
+      <w:r>
+        <w:rPr>
+          <w:rFonts w:ascii="CMU Serif Roman" w:hAnsi="CMU Serif Roman" w:cs="Arial"/>
+          <w:color w:val="000000" w:themeColor="text1"/>
+          <w:sz w:val="20"/>
+          <w:szCs w:val="20"/>
+        </w:rPr>
+        <w:t>…….</w:t>
+      </w:r>
+      <w:proofErr w:type="gramEnd"/>
+      <w:r>
+        <w:rPr>
+          <w:rFonts w:ascii="CMU Serif Roman" w:hAnsi="CMU Serif Roman" w:cs="Arial"/>
+          <w:color w:val="000000" w:themeColor="text1"/>
+          <w:sz w:val="20"/>
+          <w:szCs w:val="20"/>
+        </w:rPr>
+        <w:t>.?</w:t>
       </w:r>
     </w:p>
     <w:p>
@@ -1264,6 +1334,7 @@
           <w:szCs w:val="48"/>
         </w:rPr>
       </w:pPr>
+      <w:proofErr w:type="spellStart"/>
       <w:r>
         <w:rPr>
           <w:rFonts w:ascii="CMU Serif Roman" w:hAnsi="CMU Serif Roman" w:cs="Arial"/>
@@ -1275,6 +1346,7 @@
         </w:rPr>
         <w:t>Sitografia</w:t>
       </w:r>
+      <w:proofErr w:type="spellEnd"/>
     </w:p>
     <w:p>
       <w:pPr>
@@ -1366,9 +1438,9 @@
           <w:szCs w:val="48"/>
         </w:rPr>
         <w:sectPr>
-          <w:footerReference w:type="even" r:id="rId7"/>
-          <w:footerReference w:type="default" r:id="rId8"/>
-          <w:footerReference w:type="first" r:id="rId9"/>
+          <w:footerReference w:type="even" r:id="rId8"/>
+          <w:footerReference w:type="default" r:id="rId9"/>
+          <w:footerReference w:type="first" r:id="rId10"/>
           <w:pgSz w:w="11900" w:h="16840"/>
           <w:pgMar w:top="1440" w:right="1440" w:bottom="1440" w:left="1440" w:header="708" w:footer="708" w:gutter="0"/>
           <w:pgNumType w:fmt="lowerRoman"/>
@@ -2717,18 +2789,7 @@
           <w:szCs w:val="32"/>
         </w:rPr>
         <w:lastRenderedPageBreak/>
-        <w:t>6.1 – Istruzioni per la compilazion</w:t>
-      </w:r>
-      <w:r>
-        <w:rPr>
-          <w:rFonts w:ascii="CMU Serif Roman" w:hAnsi="CMU Serif Roman" w:cs="Arial"/>
-          <w:b/>
-          <w:bCs/>
-          <w:color w:val="000000" w:themeColor="text1"/>
-          <w:sz w:val="32"/>
-          <w:szCs w:val="32"/>
-        </w:rPr>
-        <w:t>e</w:t>
+        <w:t>6.1 – Istruzioni per la compilazione</w:t>
       </w:r>
     </w:p>
     <w:p>

</xml_diff>

<commit_message>
update "sitografia" in "relazione.docx"
</commit_message>
<xml_diff>
--- a/doc/relazioneVanillaGreenPass.docx
+++ b/doc/relazioneVanillaGreenPass.docx
@@ -12,6 +12,15 @@
           <w:szCs w:val="20"/>
         </w:rPr>
       </w:pPr>
+      <w:r>
+        <w:rPr>
+          <w:rFonts w:ascii="CMU Serif Roman" w:hAnsi="CMU Serif Roman" w:cs="Arial"/>
+          <w:color w:val="000000" w:themeColor="text1"/>
+          <w:sz w:val="20"/>
+          <w:szCs w:val="20"/>
+        </w:rPr>
+        <w:t xml:space="preserve">En </w:t>
+      </w:r>
       <w:r>
         <w:rPr>
           <w:rFonts w:ascii="CMU Serif Roman" w:hAnsi="CMU Serif Roman" w:cs="Arial"/>
@@ -1356,10 +1365,32 @@
           <w:b/>
           <w:bCs/>
           <w:color w:val="000000" w:themeColor="text1"/>
-          <w:sz w:val="48"/>
-          <w:szCs w:val="48"/>
-        </w:rPr>
-      </w:pPr>
+          <w:sz w:val="32"/>
+          <w:szCs w:val="32"/>
+        </w:rPr>
+      </w:pPr>
+    </w:p>
+    <w:p>
+      <w:pPr>
+        <w:jc w:val="both"/>
+        <w:rPr>
+          <w:rFonts w:ascii="CMU Serif Roman" w:hAnsi="CMU Serif Roman" w:cs="Arial"/>
+          <w:color w:val="000000" w:themeColor="text1"/>
+          <w:sz w:val="20"/>
+          <w:szCs w:val="20"/>
+        </w:rPr>
+      </w:pPr>
+      <w:hyperlink r:id="rId8" w:history="1">
+        <w:r>
+          <w:rPr>
+            <w:rStyle w:val="Hyperlink"/>
+            <w:rFonts w:ascii="CMU Serif Roman" w:hAnsi="CMU Serif Roman" w:cs="Arial"/>
+            <w:sz w:val="20"/>
+            <w:szCs w:val="20"/>
+          </w:rPr>
+          <w:t>https://www.un.org/en/file/45419</w:t>
+        </w:r>
+      </w:hyperlink>
     </w:p>
     <w:p>
       <w:pPr>
@@ -1438,9 +1469,9 @@
           <w:szCs w:val="48"/>
         </w:rPr>
         <w:sectPr>
-          <w:footerReference w:type="even" r:id="rId8"/>
-          <w:footerReference w:type="default" r:id="rId9"/>
-          <w:footerReference w:type="first" r:id="rId10"/>
+          <w:footerReference w:type="even" r:id="rId9"/>
+          <w:footerReference w:type="default" r:id="rId10"/>
+          <w:footerReference w:type="first" r:id="rId11"/>
           <w:pgSz w:w="11900" w:h="16840"/>
           <w:pgMar w:top="1440" w:right="1440" w:bottom="1440" w:left="1440" w:header="708" w:footer="708" w:gutter="0"/>
           <w:pgNumType w:fmt="lowerRoman"/>

</xml_diff>

<commit_message>
grammar issue in "relazione.docx" + update PDF
</commit_message>
<xml_diff>
--- a/doc/relazioneVanillaGreenPass.docx
+++ b/doc/relazioneVanillaGreenPass.docx
@@ -12,15 +12,6 @@
           <w:szCs w:val="20"/>
         </w:rPr>
       </w:pPr>
-      <w:r>
-        <w:rPr>
-          <w:rFonts w:ascii="CMU Serif Roman" w:hAnsi="CMU Serif Roman" w:cs="Arial"/>
-          <w:color w:val="000000" w:themeColor="text1"/>
-          <w:sz w:val="20"/>
-          <w:szCs w:val="20"/>
-        </w:rPr>
-        <w:t xml:space="preserve">En </w:t>
-      </w:r>
       <w:r>
         <w:rPr>
           <w:rFonts w:ascii="CMU Serif Roman" w:hAnsi="CMU Serif Roman" w:cs="Arial"/>
@@ -236,29 +227,16 @@
           <w:szCs w:val="48"/>
         </w:rPr>
       </w:pPr>
-      <w:proofErr w:type="spellStart"/>
-      <w:r>
-        <w:rPr>
-          <w:rFonts w:ascii="CMU Serif Roman" w:hAnsi="CMU Serif Roman" w:cs="Arial"/>
-          <w:b/>
-          <w:bCs/>
-          <w:color w:val="000000" w:themeColor="text1"/>
-          <w:sz w:val="48"/>
-          <w:szCs w:val="48"/>
-        </w:rPr>
-        <w:t>Vanilla</w:t>
-      </w:r>
-      <w:proofErr w:type="spellEnd"/>
-      <w:r>
-        <w:rPr>
-          <w:rFonts w:ascii="CMU Serif Roman" w:hAnsi="CMU Serif Roman" w:cs="Arial"/>
-          <w:b/>
-          <w:bCs/>
-          <w:color w:val="000000" w:themeColor="text1"/>
-          <w:sz w:val="48"/>
-          <w:szCs w:val="48"/>
-        </w:rPr>
-        <w:t xml:space="preserve"> Green Pass</w:t>
+      <w:r>
+        <w:rPr>
+          <w:rFonts w:ascii="CMU Serif Roman" w:hAnsi="CMU Serif Roman" w:cs="Arial"/>
+          <w:b/>
+          <w:bCs/>
+          <w:color w:val="000000" w:themeColor="text1"/>
+          <w:sz w:val="48"/>
+          <w:szCs w:val="48"/>
+        </w:rPr>
+        <w:t>Vanilla Green Pass</w:t>
       </w:r>
     </w:p>
     <w:p>
@@ -343,25 +321,14 @@
         </w:rPr>
         <w:tab/>
       </w:r>
-      <w:proofErr w:type="spellStart"/>
-      <w:r>
-        <w:rPr>
-          <w:rFonts w:ascii="CMU Serif Roman" w:hAnsi="CMU Serif Roman" w:cs="Arial"/>
-          <w:color w:val="000000" w:themeColor="text1"/>
-          <w:sz w:val="20"/>
-          <w:szCs w:val="20"/>
-        </w:rPr>
-        <w:t>Calcopietro</w:t>
-      </w:r>
-      <w:proofErr w:type="spellEnd"/>
-      <w:r>
-        <w:rPr>
-          <w:rFonts w:ascii="CMU Serif Roman" w:hAnsi="CMU Serif Roman" w:cs="Arial"/>
-          <w:color w:val="000000" w:themeColor="text1"/>
-          <w:sz w:val="20"/>
-          <w:szCs w:val="20"/>
-        </w:rPr>
-        <w:t xml:space="preserve"> Francesco</w:t>
+      <w:r>
+        <w:rPr>
+          <w:rFonts w:ascii="CMU Serif Roman" w:hAnsi="CMU Serif Roman" w:cs="Arial"/>
+          <w:color w:val="000000" w:themeColor="text1"/>
+          <w:sz w:val="20"/>
+          <w:szCs w:val="20"/>
+        </w:rPr>
+        <w:t>Calcopietro Francesco</w:t>
       </w:r>
       <w:r>
         <w:rPr>
@@ -858,27 +825,7 @@
           <w:sz w:val="20"/>
           <w:szCs w:val="20"/>
         </w:rPr>
-        <w:t>………………………………………………………………</w:t>
-      </w:r>
-      <w:proofErr w:type="gramStart"/>
-      <w:r>
-        <w:rPr>
-          <w:rFonts w:ascii="CMU Serif Roman" w:hAnsi="CMU Serif Roman" w:cs="Arial"/>
-          <w:color w:val="000000" w:themeColor="text1"/>
-          <w:sz w:val="20"/>
-          <w:szCs w:val="20"/>
-        </w:rPr>
-        <w:t>…….</w:t>
-      </w:r>
-      <w:proofErr w:type="gramEnd"/>
-      <w:r>
-        <w:rPr>
-          <w:rFonts w:ascii="CMU Serif Roman" w:hAnsi="CMU Serif Roman" w:cs="Arial"/>
-          <w:color w:val="000000" w:themeColor="text1"/>
-          <w:sz w:val="20"/>
-          <w:szCs w:val="20"/>
-        </w:rPr>
-        <w:t>.?</w:t>
+        <w:t>……………………………………………………………………..?</w:t>
       </w:r>
     </w:p>
     <w:p>
@@ -1343,7 +1290,6 @@
           <w:szCs w:val="48"/>
         </w:rPr>
       </w:pPr>
-      <w:proofErr w:type="spellStart"/>
       <w:r>
         <w:rPr>
           <w:rFonts w:ascii="CMU Serif Roman" w:hAnsi="CMU Serif Roman" w:cs="Arial"/>
@@ -1355,7 +1301,6 @@
         </w:rPr>
         <w:t>Sitografia</w:t>
       </w:r>
-      <w:proofErr w:type="spellEnd"/>
     </w:p>
     <w:p>
       <w:pPr>

</xml_diff>

<commit_message>
update relazione .docx + .pdf, removed fluffy old code
</commit_message>
<xml_diff>
--- a/doc/relazioneVanillaGreenPass.docx
+++ b/doc/relazioneVanillaGreenPass.docx
@@ -1705,16 +1705,7 @@
           <w:sz w:val="20"/>
           <w:szCs w:val="20"/>
         </w:rPr>
-        <w:t xml:space="preserve">. </w:t>
-      </w:r>
-      <w:r>
-        <w:rPr>
-          <w:rFonts w:ascii="CMU Serif Roman" w:hAnsi="CMU Serif Roman" w:cs="Arial"/>
-          <w:color w:val="000000" w:themeColor="text1"/>
-          <w:sz w:val="20"/>
-          <w:szCs w:val="20"/>
-        </w:rPr>
-        <w:t>?</w:t>
+        <w:t>24</w:t>
       </w:r>
     </w:p>
     <w:p>
@@ -2033,7 +2024,45 @@
           <w:sz w:val="20"/>
           <w:szCs w:val="20"/>
         </w:rPr>
-        <w:t>: Diagramma Architettura di Rete Vanilla Green Pass………………………………………………….</w:t>
+        <w:t>: Diagramma Architettura di Rete Vanilla Green Pass…………………………………………………</w:t>
+      </w:r>
+      <w:r>
+        <w:rPr>
+          <w:rFonts w:ascii="CMU Serif Roman" w:hAnsi="CMU Serif Roman" w:cs="Arial"/>
+          <w:color w:val="000000" w:themeColor="text1"/>
+          <w:sz w:val="20"/>
+          <w:szCs w:val="20"/>
+        </w:rPr>
+        <w:t>7</w:t>
+      </w:r>
+    </w:p>
+    <w:p>
+      <w:pPr>
+        <w:jc w:val="both"/>
+        <w:rPr>
+          <w:rFonts w:ascii="CMU Serif Roman" w:hAnsi="CMU Serif Roman" w:cs="Arial"/>
+          <w:color w:val="000000" w:themeColor="text1"/>
+          <w:sz w:val="20"/>
+          <w:szCs w:val="20"/>
+        </w:rPr>
+      </w:pPr>
+      <w:r>
+        <w:rPr>
+          <w:rFonts w:ascii="CMU Serif Roman" w:hAnsi="CMU Serif Roman" w:cs="Arial"/>
+          <w:color w:val="000000" w:themeColor="text1"/>
+          <w:sz w:val="20"/>
+          <w:szCs w:val="20"/>
+        </w:rPr>
+        <w:t xml:space="preserve">Figura </w:t>
+      </w:r>
+      <w:r>
+        <w:rPr>
+          <w:rFonts w:ascii="CMU Serif Roman" w:hAnsi="CMU Serif Roman" w:cs="Arial"/>
+          <w:color w:val="000000" w:themeColor="text1"/>
+          <w:sz w:val="20"/>
+          <w:szCs w:val="20"/>
+        </w:rPr>
+        <w:t>3</w:t>
       </w:r>
       <w:r>
         <w:rPr>
@@ -2051,7 +2080,34 @@
           <w:sz w:val="20"/>
           <w:szCs w:val="20"/>
         </w:rPr>
-        <w:t>?</w:t>
+        <w:t>1</w:t>
+      </w:r>
+      <w:r>
+        <w:rPr>
+          <w:rFonts w:ascii="CMU Serif Roman" w:hAnsi="CMU Serif Roman" w:cs="Arial"/>
+          <w:color w:val="000000" w:themeColor="text1"/>
+          <w:sz w:val="20"/>
+          <w:szCs w:val="20"/>
+        </w:rPr>
+        <w:t>: Diagramma delle sequenze ClientCitizen-CentroVaccinale-ServerV……………………………</w:t>
+      </w:r>
+      <w:r>
+        <w:rPr>
+          <w:rFonts w:ascii="CMU Serif Roman" w:hAnsi="CMU Serif Roman" w:cs="Arial"/>
+          <w:color w:val="000000" w:themeColor="text1"/>
+          <w:sz w:val="20"/>
+          <w:szCs w:val="20"/>
+        </w:rPr>
+        <w:t>….</w:t>
+      </w:r>
+      <w:r>
+        <w:rPr>
+          <w:rFonts w:ascii="CMU Serif Roman" w:hAnsi="CMU Serif Roman" w:cs="Arial"/>
+          <w:color w:val="000000" w:themeColor="text1"/>
+          <w:sz w:val="20"/>
+          <w:szCs w:val="20"/>
+        </w:rPr>
+        <w:t>12</w:t>
       </w:r>
     </w:p>
     <w:p>
@@ -2098,6 +2154,376 @@
           <w:sz w:val="20"/>
           <w:szCs w:val="20"/>
         </w:rPr>
+        <w:t>2</w:t>
+      </w:r>
+      <w:r>
+        <w:rPr>
+          <w:rFonts w:ascii="CMU Serif Roman" w:hAnsi="CMU Serif Roman" w:cs="Arial"/>
+          <w:color w:val="000000" w:themeColor="text1"/>
+          <w:sz w:val="20"/>
+          <w:szCs w:val="20"/>
+        </w:rPr>
+        <w:t>: Diagramma delle sequenze ClientS-ServerG-ServerV……………………..……………………………</w:t>
+      </w:r>
+      <w:r>
+        <w:rPr>
+          <w:rFonts w:ascii="CMU Serif Roman" w:hAnsi="CMU Serif Roman" w:cs="Arial"/>
+          <w:color w:val="000000" w:themeColor="text1"/>
+          <w:sz w:val="20"/>
+          <w:szCs w:val="20"/>
+        </w:rPr>
+        <w:t>16</w:t>
+      </w:r>
+    </w:p>
+    <w:p>
+      <w:pPr>
+        <w:jc w:val="both"/>
+        <w:rPr>
+          <w:rFonts w:ascii="CMU Serif Roman" w:hAnsi="CMU Serif Roman" w:cs="Arial"/>
+          <w:color w:val="000000" w:themeColor="text1"/>
+          <w:sz w:val="20"/>
+          <w:szCs w:val="20"/>
+        </w:rPr>
+      </w:pPr>
+      <w:r>
+        <w:rPr>
+          <w:rFonts w:ascii="CMU Serif Roman" w:hAnsi="CMU Serif Roman" w:cs="Arial"/>
+          <w:color w:val="000000" w:themeColor="text1"/>
+          <w:sz w:val="20"/>
+          <w:szCs w:val="20"/>
+        </w:rPr>
+        <w:t xml:space="preserve">Figura </w:t>
+      </w:r>
+      <w:r>
+        <w:rPr>
+          <w:rFonts w:ascii="CMU Serif Roman" w:hAnsi="CMU Serif Roman" w:cs="Arial"/>
+          <w:color w:val="000000" w:themeColor="text1"/>
+          <w:sz w:val="20"/>
+          <w:szCs w:val="20"/>
+        </w:rPr>
+        <w:t>3</w:t>
+      </w:r>
+      <w:r>
+        <w:rPr>
+          <w:rFonts w:ascii="CMU Serif Roman" w:hAnsi="CMU Serif Roman" w:cs="Arial"/>
+          <w:color w:val="000000" w:themeColor="text1"/>
+          <w:sz w:val="20"/>
+          <w:szCs w:val="20"/>
+        </w:rPr>
+        <w:t>.</w:t>
+      </w:r>
+      <w:r>
+        <w:rPr>
+          <w:rFonts w:ascii="CMU Serif Roman" w:hAnsi="CMU Serif Roman" w:cs="Arial"/>
+          <w:color w:val="000000" w:themeColor="text1"/>
+          <w:sz w:val="20"/>
+          <w:szCs w:val="20"/>
+        </w:rPr>
+        <w:t>3</w:t>
+      </w:r>
+      <w:r>
+        <w:rPr>
+          <w:rFonts w:ascii="CMU Serif Roman" w:hAnsi="CMU Serif Roman" w:cs="Arial"/>
+          <w:color w:val="000000" w:themeColor="text1"/>
+          <w:sz w:val="20"/>
+          <w:szCs w:val="20"/>
+        </w:rPr>
+        <w:t>: Diagramma delle sequenze ClientT-</w:t>
+      </w:r>
+      <w:r>
+        <w:rPr>
+          <w:rFonts w:ascii="CMU Serif Roman" w:hAnsi="CMU Serif Roman" w:cs="Arial"/>
+          <w:color w:val="000000" w:themeColor="text1"/>
+          <w:sz w:val="20"/>
+          <w:szCs w:val="20"/>
+        </w:rPr>
+        <w:t>ServerG</w:t>
+      </w:r>
+      <w:r>
+        <w:rPr>
+          <w:rFonts w:ascii="CMU Serif Roman" w:hAnsi="CMU Serif Roman" w:cs="Arial"/>
+          <w:color w:val="000000" w:themeColor="text1"/>
+          <w:sz w:val="20"/>
+          <w:szCs w:val="20"/>
+        </w:rPr>
+        <w:t>-ServerV………………………………</w:t>
+      </w:r>
+      <w:r>
+        <w:rPr>
+          <w:rFonts w:ascii="CMU Serif Roman" w:hAnsi="CMU Serif Roman" w:cs="Arial"/>
+          <w:color w:val="000000" w:themeColor="text1"/>
+          <w:sz w:val="20"/>
+          <w:szCs w:val="20"/>
+        </w:rPr>
+        <w:t>…………..</w:t>
+      </w:r>
+      <w:r>
+        <w:rPr>
+          <w:rFonts w:ascii="CMU Serif Roman" w:hAnsi="CMU Serif Roman" w:cs="Arial"/>
+          <w:color w:val="000000" w:themeColor="text1"/>
+          <w:sz w:val="20"/>
+          <w:szCs w:val="20"/>
+        </w:rPr>
+        <w:t>…</w:t>
+      </w:r>
+      <w:r>
+        <w:rPr>
+          <w:rFonts w:ascii="CMU Serif Roman" w:hAnsi="CMU Serif Roman" w:cs="Arial"/>
+          <w:color w:val="000000" w:themeColor="text1"/>
+          <w:sz w:val="20"/>
+          <w:szCs w:val="20"/>
+        </w:rPr>
+        <w:t>……</w:t>
+      </w:r>
+      <w:r>
+        <w:rPr>
+          <w:rFonts w:ascii="CMU Serif Roman" w:hAnsi="CMU Serif Roman" w:cs="Arial"/>
+          <w:color w:val="000000" w:themeColor="text1"/>
+          <w:sz w:val="20"/>
+          <w:szCs w:val="20"/>
+        </w:rPr>
+        <w:t>17</w:t>
+      </w:r>
+    </w:p>
+    <w:p>
+      <w:pPr>
+        <w:jc w:val="both"/>
+        <w:rPr>
+          <w:rFonts w:ascii="CMU Serif Roman" w:hAnsi="CMU Serif Roman" w:cs="Arial"/>
+          <w:color w:val="000000" w:themeColor="text1"/>
+          <w:sz w:val="20"/>
+          <w:szCs w:val="20"/>
+        </w:rPr>
+      </w:pPr>
+      <w:r>
+        <w:rPr>
+          <w:rFonts w:ascii="CMU Serif Roman" w:hAnsi="CMU Serif Roman" w:cs="Arial"/>
+          <w:color w:val="000000" w:themeColor="text1"/>
+          <w:sz w:val="20"/>
+          <w:szCs w:val="20"/>
+        </w:rPr>
+        <w:t xml:space="preserve">Figura </w:t>
+      </w:r>
+      <w:r>
+        <w:rPr>
+          <w:rFonts w:ascii="CMU Serif Roman" w:hAnsi="CMU Serif Roman" w:cs="Arial"/>
+          <w:color w:val="000000" w:themeColor="text1"/>
+          <w:sz w:val="20"/>
+          <w:szCs w:val="20"/>
+        </w:rPr>
+        <w:t>3</w:t>
+      </w:r>
+      <w:r>
+        <w:rPr>
+          <w:rFonts w:ascii="CMU Serif Roman" w:hAnsi="CMU Serif Roman" w:cs="Arial"/>
+          <w:color w:val="000000" w:themeColor="text1"/>
+          <w:sz w:val="20"/>
+          <w:szCs w:val="20"/>
+        </w:rPr>
+        <w:t>.</w:t>
+      </w:r>
+      <w:r>
+        <w:rPr>
+          <w:rFonts w:ascii="CMU Serif Roman" w:hAnsi="CMU Serif Roman" w:cs="Arial"/>
+          <w:color w:val="000000" w:themeColor="text1"/>
+          <w:sz w:val="20"/>
+          <w:szCs w:val="20"/>
+        </w:rPr>
+        <w:t>4</w:t>
+      </w:r>
+      <w:r>
+        <w:rPr>
+          <w:rFonts w:ascii="CMU Serif Roman" w:hAnsi="CMU Serif Roman" w:cs="Arial"/>
+          <w:color w:val="000000" w:themeColor="text1"/>
+          <w:sz w:val="20"/>
+          <w:szCs w:val="20"/>
+        </w:rPr>
+        <w:t>: Istanza del diagramma delle sequenze ClientCitizen-CentroVaccinale-ServerV………………..</w:t>
+      </w:r>
+      <w:r>
+        <w:rPr>
+          <w:rFonts w:ascii="CMU Serif Roman" w:hAnsi="CMU Serif Roman" w:cs="Arial"/>
+          <w:color w:val="000000" w:themeColor="text1"/>
+          <w:sz w:val="20"/>
+          <w:szCs w:val="20"/>
+        </w:rPr>
+        <w:t>17</w:t>
+      </w:r>
+    </w:p>
+    <w:p>
+      <w:pPr>
+        <w:jc w:val="both"/>
+        <w:rPr>
+          <w:rFonts w:ascii="CMU Serif Roman" w:hAnsi="CMU Serif Roman" w:cs="Arial"/>
+          <w:color w:val="000000" w:themeColor="text1"/>
+          <w:sz w:val="20"/>
+          <w:szCs w:val="20"/>
+        </w:rPr>
+      </w:pPr>
+      <w:r>
+        <w:rPr>
+          <w:rFonts w:ascii="CMU Serif Roman" w:hAnsi="CMU Serif Roman" w:cs="Arial"/>
+          <w:color w:val="000000" w:themeColor="text1"/>
+          <w:sz w:val="20"/>
+          <w:szCs w:val="20"/>
+        </w:rPr>
+        <w:t xml:space="preserve">Figura </w:t>
+      </w:r>
+      <w:r>
+        <w:rPr>
+          <w:rFonts w:ascii="CMU Serif Roman" w:hAnsi="CMU Serif Roman" w:cs="Arial"/>
+          <w:color w:val="000000" w:themeColor="text1"/>
+          <w:sz w:val="20"/>
+          <w:szCs w:val="20"/>
+        </w:rPr>
+        <w:t>3</w:t>
+      </w:r>
+      <w:r>
+        <w:rPr>
+          <w:rFonts w:ascii="CMU Serif Roman" w:hAnsi="CMU Serif Roman" w:cs="Arial"/>
+          <w:color w:val="000000" w:themeColor="text1"/>
+          <w:sz w:val="20"/>
+          <w:szCs w:val="20"/>
+        </w:rPr>
+        <w:t>.</w:t>
+      </w:r>
+      <w:r>
+        <w:rPr>
+          <w:rFonts w:ascii="CMU Serif Roman" w:hAnsi="CMU Serif Roman" w:cs="Arial"/>
+          <w:color w:val="000000" w:themeColor="text1"/>
+          <w:sz w:val="20"/>
+          <w:szCs w:val="20"/>
+        </w:rPr>
+        <w:t>5</w:t>
+      </w:r>
+      <w:r>
+        <w:rPr>
+          <w:rFonts w:ascii="CMU Serif Roman" w:hAnsi="CMU Serif Roman" w:cs="Arial"/>
+          <w:color w:val="000000" w:themeColor="text1"/>
+          <w:sz w:val="20"/>
+          <w:szCs w:val="20"/>
+        </w:rPr>
+        <w:t>: Istanza del diagramma delle sequenze ClientS-ServerG-ServerV……………………………………</w:t>
+      </w:r>
+      <w:r>
+        <w:rPr>
+          <w:rFonts w:ascii="CMU Serif Roman" w:hAnsi="CMU Serif Roman" w:cs="Arial"/>
+          <w:color w:val="000000" w:themeColor="text1"/>
+          <w:sz w:val="20"/>
+          <w:szCs w:val="20"/>
+        </w:rPr>
+        <w:t>18</w:t>
+      </w:r>
+    </w:p>
+    <w:p>
+      <w:pPr>
+        <w:jc w:val="both"/>
+        <w:rPr>
+          <w:rFonts w:ascii="CMU Serif Roman" w:hAnsi="CMU Serif Roman" w:cs="Arial"/>
+          <w:color w:val="000000" w:themeColor="text1"/>
+          <w:sz w:val="20"/>
+          <w:szCs w:val="20"/>
+        </w:rPr>
+      </w:pPr>
+      <w:r>
+        <w:rPr>
+          <w:rFonts w:ascii="CMU Serif Roman" w:hAnsi="CMU Serif Roman" w:cs="Arial"/>
+          <w:color w:val="000000" w:themeColor="text1"/>
+          <w:sz w:val="20"/>
+          <w:szCs w:val="20"/>
+        </w:rPr>
+        <w:t xml:space="preserve">Figura </w:t>
+      </w:r>
+      <w:r>
+        <w:rPr>
+          <w:rFonts w:ascii="CMU Serif Roman" w:hAnsi="CMU Serif Roman" w:cs="Arial"/>
+          <w:color w:val="000000" w:themeColor="text1"/>
+          <w:sz w:val="20"/>
+          <w:szCs w:val="20"/>
+        </w:rPr>
+        <w:t>3</w:t>
+      </w:r>
+      <w:r>
+        <w:rPr>
+          <w:rFonts w:ascii="CMU Serif Roman" w:hAnsi="CMU Serif Roman" w:cs="Arial"/>
+          <w:color w:val="000000" w:themeColor="text1"/>
+          <w:sz w:val="20"/>
+          <w:szCs w:val="20"/>
+        </w:rPr>
+        <w:t>.</w:t>
+      </w:r>
+      <w:r>
+        <w:rPr>
+          <w:rFonts w:ascii="CMU Serif Roman" w:hAnsi="CMU Serif Roman" w:cs="Arial"/>
+          <w:color w:val="000000" w:themeColor="text1"/>
+          <w:sz w:val="20"/>
+          <w:szCs w:val="20"/>
+        </w:rPr>
+        <w:t>6</w:t>
+      </w:r>
+      <w:r>
+        <w:rPr>
+          <w:rFonts w:ascii="CMU Serif Roman" w:hAnsi="CMU Serif Roman" w:cs="Arial"/>
+          <w:color w:val="000000" w:themeColor="text1"/>
+          <w:sz w:val="20"/>
+          <w:szCs w:val="20"/>
+        </w:rPr>
+        <w:t>: Istanza del diagramma delle sequenze ClientT-ServerG-ServerV…………………………………..</w:t>
+      </w:r>
+      <w:r>
+        <w:rPr>
+          <w:rFonts w:ascii="CMU Serif Roman" w:hAnsi="CMU Serif Roman" w:cs="Arial"/>
+          <w:color w:val="000000" w:themeColor="text1"/>
+          <w:sz w:val="20"/>
+          <w:szCs w:val="20"/>
+        </w:rPr>
+        <w:t>19</w:t>
+      </w:r>
+    </w:p>
+    <w:p>
+      <w:pPr>
+        <w:jc w:val="both"/>
+        <w:rPr>
+          <w:rFonts w:ascii="CMU Serif Roman" w:hAnsi="CMU Serif Roman" w:cs="Arial"/>
+          <w:color w:val="000000" w:themeColor="text1"/>
+          <w:sz w:val="20"/>
+          <w:szCs w:val="20"/>
+        </w:rPr>
+      </w:pPr>
+      <w:r>
+        <w:rPr>
+          <w:rFonts w:ascii="CMU Serif Roman" w:hAnsi="CMU Serif Roman" w:cs="Arial"/>
+          <w:color w:val="000000" w:themeColor="text1"/>
+          <w:sz w:val="20"/>
+          <w:szCs w:val="20"/>
+        </w:rPr>
+        <w:t xml:space="preserve">Figura </w:t>
+      </w:r>
+      <w:r>
+        <w:rPr>
+          <w:rFonts w:ascii="CMU Serif Roman" w:hAnsi="CMU Serif Roman" w:cs="Arial"/>
+          <w:color w:val="000000" w:themeColor="text1"/>
+          <w:sz w:val="20"/>
+          <w:szCs w:val="20"/>
+        </w:rPr>
+        <w:t>4</w:t>
+      </w:r>
+      <w:r>
+        <w:rPr>
+          <w:rFonts w:ascii="CMU Serif Roman" w:hAnsi="CMU Serif Roman" w:cs="Arial"/>
+          <w:color w:val="000000" w:themeColor="text1"/>
+          <w:sz w:val="20"/>
+          <w:szCs w:val="20"/>
+        </w:rPr>
+        <w:t>.</w:t>
+      </w:r>
+      <w:r>
+        <w:rPr>
+          <w:rFonts w:ascii="CMU Serif Roman" w:hAnsi="CMU Serif Roman" w:cs="Arial"/>
+          <w:color w:val="000000" w:themeColor="text1"/>
+          <w:sz w:val="20"/>
+          <w:szCs w:val="20"/>
+        </w:rPr>
         <w:t>1</w:t>
       </w:r>
       <w:r>
@@ -2107,146 +2533,34 @@
           <w:sz w:val="20"/>
           <w:szCs w:val="20"/>
         </w:rPr>
-        <w:t>: Diagramma delle sequenze ClientCitizen-CentroVaccinale-ServerV…………………………………?</w:t>
-      </w:r>
-    </w:p>
-    <w:p>
-      <w:pPr>
-        <w:jc w:val="both"/>
-        <w:rPr>
-          <w:rFonts w:ascii="CMU Serif Roman" w:hAnsi="CMU Serif Roman" w:cs="Arial"/>
-          <w:color w:val="000000" w:themeColor="text1"/>
-          <w:sz w:val="20"/>
-          <w:szCs w:val="20"/>
-        </w:rPr>
-      </w:pPr>
-      <w:r>
-        <w:rPr>
-          <w:rFonts w:ascii="CMU Serif Roman" w:hAnsi="CMU Serif Roman" w:cs="Arial"/>
-          <w:color w:val="000000" w:themeColor="text1"/>
-          <w:sz w:val="20"/>
-          <w:szCs w:val="20"/>
-        </w:rPr>
-        <w:t xml:space="preserve">Figura </w:t>
-      </w:r>
-      <w:r>
-        <w:rPr>
-          <w:rFonts w:ascii="CMU Serif Roman" w:hAnsi="CMU Serif Roman" w:cs="Arial"/>
-          <w:color w:val="000000" w:themeColor="text1"/>
-          <w:sz w:val="20"/>
-          <w:szCs w:val="20"/>
-        </w:rPr>
-        <w:t>3</w:t>
-      </w:r>
-      <w:r>
-        <w:rPr>
-          <w:rFonts w:ascii="CMU Serif Roman" w:hAnsi="CMU Serif Roman" w:cs="Arial"/>
-          <w:color w:val="000000" w:themeColor="text1"/>
-          <w:sz w:val="20"/>
-          <w:szCs w:val="20"/>
-        </w:rPr>
-        <w:t>.</w:t>
-      </w:r>
-      <w:r>
-        <w:rPr>
-          <w:rFonts w:ascii="CMU Serif Roman" w:hAnsi="CMU Serif Roman" w:cs="Arial"/>
-          <w:color w:val="000000" w:themeColor="text1"/>
-          <w:sz w:val="20"/>
-          <w:szCs w:val="20"/>
-        </w:rPr>
-        <w:t>2</w:t>
-      </w:r>
-      <w:r>
-        <w:rPr>
-          <w:rFonts w:ascii="CMU Serif Roman" w:hAnsi="CMU Serif Roman" w:cs="Arial"/>
-          <w:color w:val="000000" w:themeColor="text1"/>
-          <w:sz w:val="20"/>
-          <w:szCs w:val="20"/>
-        </w:rPr>
-        <w:t>: Diagramma delle sequenze ClientS-ServerG-ServerV……………………..……………………………?</w:t>
-      </w:r>
-    </w:p>
-    <w:p>
-      <w:pPr>
-        <w:jc w:val="both"/>
-        <w:rPr>
-          <w:rFonts w:ascii="CMU Serif Roman" w:hAnsi="CMU Serif Roman" w:cs="Arial"/>
-          <w:color w:val="000000" w:themeColor="text1"/>
-          <w:sz w:val="20"/>
-          <w:szCs w:val="20"/>
-        </w:rPr>
-      </w:pPr>
-      <w:r>
-        <w:rPr>
-          <w:rFonts w:ascii="CMU Serif Roman" w:hAnsi="CMU Serif Roman" w:cs="Arial"/>
-          <w:color w:val="000000" w:themeColor="text1"/>
-          <w:sz w:val="20"/>
-          <w:szCs w:val="20"/>
-        </w:rPr>
-        <w:t xml:space="preserve">Figura </w:t>
-      </w:r>
-      <w:r>
-        <w:rPr>
-          <w:rFonts w:ascii="CMU Serif Roman" w:hAnsi="CMU Serif Roman" w:cs="Arial"/>
-          <w:color w:val="000000" w:themeColor="text1"/>
-          <w:sz w:val="20"/>
-          <w:szCs w:val="20"/>
-        </w:rPr>
-        <w:t>3</w:t>
-      </w:r>
-      <w:r>
-        <w:rPr>
-          <w:rFonts w:ascii="CMU Serif Roman" w:hAnsi="CMU Serif Roman" w:cs="Arial"/>
-          <w:color w:val="000000" w:themeColor="text1"/>
-          <w:sz w:val="20"/>
-          <w:szCs w:val="20"/>
-        </w:rPr>
-        <w:t>.</w:t>
-      </w:r>
-      <w:r>
-        <w:rPr>
-          <w:rFonts w:ascii="CMU Serif Roman" w:hAnsi="CMU Serif Roman" w:cs="Arial"/>
-          <w:color w:val="000000" w:themeColor="text1"/>
-          <w:sz w:val="20"/>
-          <w:szCs w:val="20"/>
-        </w:rPr>
-        <w:t>3</w:t>
-      </w:r>
-      <w:r>
-        <w:rPr>
-          <w:rFonts w:ascii="CMU Serif Roman" w:hAnsi="CMU Serif Roman" w:cs="Arial"/>
-          <w:color w:val="000000" w:themeColor="text1"/>
-          <w:sz w:val="20"/>
-          <w:szCs w:val="20"/>
-        </w:rPr>
-        <w:t>: Diagramma delle sequenze ClientT-</w:t>
-      </w:r>
-      <w:r>
-        <w:rPr>
-          <w:rFonts w:ascii="CMU Serif Roman" w:hAnsi="CMU Serif Roman" w:cs="Arial"/>
-          <w:color w:val="000000" w:themeColor="text1"/>
-          <w:sz w:val="20"/>
-          <w:szCs w:val="20"/>
-        </w:rPr>
-        <w:t>ServerG</w:t>
-      </w:r>
-      <w:r>
-        <w:rPr>
-          <w:rFonts w:ascii="CMU Serif Roman" w:hAnsi="CMU Serif Roman" w:cs="Arial"/>
-          <w:color w:val="000000" w:themeColor="text1"/>
-          <w:sz w:val="20"/>
-          <w:szCs w:val="20"/>
-        </w:rPr>
-        <w:t>-ServerV………………………………</w:t>
-      </w:r>
-      <w:r>
-        <w:rPr>
-          <w:rFonts w:ascii="CMU Serif Roman" w:hAnsi="CMU Serif Roman" w:cs="Arial"/>
-          <w:color w:val="000000" w:themeColor="text1"/>
-          <w:sz w:val="20"/>
-          <w:szCs w:val="20"/>
-        </w:rPr>
-        <w:t>…………..</w:t>
+        <w:t>: Dipendenze sorgenti e librerie Vanilla Green Pass</w:t>
+      </w:r>
+      <w:r>
+        <w:rPr>
+          <w:rFonts w:ascii="CMU Serif Roman" w:hAnsi="CMU Serif Roman" w:cs="Arial"/>
+          <w:color w:val="000000" w:themeColor="text1"/>
+          <w:sz w:val="20"/>
+          <w:szCs w:val="20"/>
+        </w:rPr>
+        <w:t>……………………………</w:t>
+      </w:r>
+      <w:r>
+        <w:rPr>
+          <w:rFonts w:ascii="CMU Serif Roman" w:hAnsi="CMU Serif Roman" w:cs="Arial"/>
+          <w:color w:val="000000" w:themeColor="text1"/>
+          <w:sz w:val="20"/>
+          <w:szCs w:val="20"/>
+        </w:rPr>
+        <w:t>………………….</w:t>
+      </w:r>
+      <w:r>
+        <w:rPr>
+          <w:rFonts w:ascii="CMU Serif Roman" w:hAnsi="CMU Serif Roman" w:cs="Arial"/>
+          <w:color w:val="000000" w:themeColor="text1"/>
+          <w:sz w:val="20"/>
+          <w:szCs w:val="20"/>
+        </w:rPr>
+        <w:t>……</w:t>
       </w:r>
       <w:r>
         <w:rPr>
@@ -2264,184 +2578,7 @@
           <w:sz w:val="20"/>
           <w:szCs w:val="20"/>
         </w:rPr>
-        <w:t>……</w:t>
-      </w:r>
-      <w:r>
-        <w:rPr>
-          <w:rFonts w:ascii="CMU Serif Roman" w:hAnsi="CMU Serif Roman" w:cs="Arial"/>
-          <w:color w:val="000000" w:themeColor="text1"/>
-          <w:sz w:val="20"/>
-          <w:szCs w:val="20"/>
-        </w:rPr>
-        <w:t>?</w:t>
-      </w:r>
-    </w:p>
-    <w:p>
-      <w:pPr>
-        <w:jc w:val="both"/>
-        <w:rPr>
-          <w:rFonts w:ascii="CMU Serif Roman" w:hAnsi="CMU Serif Roman" w:cs="Arial"/>
-          <w:color w:val="000000" w:themeColor="text1"/>
-          <w:sz w:val="20"/>
-          <w:szCs w:val="20"/>
-        </w:rPr>
-      </w:pPr>
-      <w:r>
-        <w:rPr>
-          <w:rFonts w:ascii="CMU Serif Roman" w:hAnsi="CMU Serif Roman" w:cs="Arial"/>
-          <w:color w:val="000000" w:themeColor="text1"/>
-          <w:sz w:val="20"/>
-          <w:szCs w:val="20"/>
-        </w:rPr>
-        <w:t xml:space="preserve">Figura </w:t>
-      </w:r>
-      <w:r>
-        <w:rPr>
-          <w:rFonts w:ascii="CMU Serif Roman" w:hAnsi="CMU Serif Roman" w:cs="Arial"/>
-          <w:color w:val="000000" w:themeColor="text1"/>
-          <w:sz w:val="20"/>
-          <w:szCs w:val="20"/>
-        </w:rPr>
-        <w:t>3</w:t>
-      </w:r>
-      <w:r>
-        <w:rPr>
-          <w:rFonts w:ascii="CMU Serif Roman" w:hAnsi="CMU Serif Roman" w:cs="Arial"/>
-          <w:color w:val="000000" w:themeColor="text1"/>
-          <w:sz w:val="20"/>
-          <w:szCs w:val="20"/>
-        </w:rPr>
-        <w:t>.</w:t>
-      </w:r>
-      <w:r>
-        <w:rPr>
-          <w:rFonts w:ascii="CMU Serif Roman" w:hAnsi="CMU Serif Roman" w:cs="Arial"/>
-          <w:color w:val="000000" w:themeColor="text1"/>
-          <w:sz w:val="20"/>
-          <w:szCs w:val="20"/>
-        </w:rPr>
-        <w:t>4</w:t>
-      </w:r>
-      <w:r>
-        <w:rPr>
-          <w:rFonts w:ascii="CMU Serif Roman" w:hAnsi="CMU Serif Roman" w:cs="Arial"/>
-          <w:color w:val="000000" w:themeColor="text1"/>
-          <w:sz w:val="20"/>
-          <w:szCs w:val="20"/>
-        </w:rPr>
-        <w:t>: Istanza del diagramma delle sequenze ClientCitizen-CentroVaccinale-ServerV………………..?</w:t>
-      </w:r>
-    </w:p>
-    <w:p>
-      <w:pPr>
-        <w:jc w:val="both"/>
-        <w:rPr>
-          <w:rFonts w:ascii="CMU Serif Roman" w:hAnsi="CMU Serif Roman" w:cs="Arial"/>
-          <w:color w:val="000000" w:themeColor="text1"/>
-          <w:sz w:val="20"/>
-          <w:szCs w:val="20"/>
-        </w:rPr>
-      </w:pPr>
-      <w:r>
-        <w:rPr>
-          <w:rFonts w:ascii="CMU Serif Roman" w:hAnsi="CMU Serif Roman" w:cs="Arial"/>
-          <w:color w:val="000000" w:themeColor="text1"/>
-          <w:sz w:val="20"/>
-          <w:szCs w:val="20"/>
-        </w:rPr>
-        <w:t xml:space="preserve">Figura </w:t>
-      </w:r>
-      <w:r>
-        <w:rPr>
-          <w:rFonts w:ascii="CMU Serif Roman" w:hAnsi="CMU Serif Roman" w:cs="Arial"/>
-          <w:color w:val="000000" w:themeColor="text1"/>
-          <w:sz w:val="20"/>
-          <w:szCs w:val="20"/>
-        </w:rPr>
-        <w:t>3</w:t>
-      </w:r>
-      <w:r>
-        <w:rPr>
-          <w:rFonts w:ascii="CMU Serif Roman" w:hAnsi="CMU Serif Roman" w:cs="Arial"/>
-          <w:color w:val="000000" w:themeColor="text1"/>
-          <w:sz w:val="20"/>
-          <w:szCs w:val="20"/>
-        </w:rPr>
-        <w:t>.</w:t>
-      </w:r>
-      <w:r>
-        <w:rPr>
-          <w:rFonts w:ascii="CMU Serif Roman" w:hAnsi="CMU Serif Roman" w:cs="Arial"/>
-          <w:color w:val="000000" w:themeColor="text1"/>
-          <w:sz w:val="20"/>
-          <w:szCs w:val="20"/>
-        </w:rPr>
-        <w:t>5</w:t>
-      </w:r>
-      <w:r>
-        <w:rPr>
-          <w:rFonts w:ascii="CMU Serif Roman" w:hAnsi="CMU Serif Roman" w:cs="Arial"/>
-          <w:color w:val="000000" w:themeColor="text1"/>
-          <w:sz w:val="20"/>
-          <w:szCs w:val="20"/>
-        </w:rPr>
-        <w:t>: Istanza del diagramma delle sequenze ClientS-ServerG-ServerV……………………………………?</w:t>
-      </w:r>
-    </w:p>
-    <w:p>
-      <w:pPr>
-        <w:jc w:val="both"/>
-        <w:rPr>
-          <w:rFonts w:ascii="CMU Serif Roman" w:hAnsi="CMU Serif Roman" w:cs="Arial"/>
-          <w:color w:val="000000" w:themeColor="text1"/>
-          <w:sz w:val="20"/>
-          <w:szCs w:val="20"/>
-        </w:rPr>
-      </w:pPr>
-      <w:r>
-        <w:rPr>
-          <w:rFonts w:ascii="CMU Serif Roman" w:hAnsi="CMU Serif Roman" w:cs="Arial"/>
-          <w:color w:val="000000" w:themeColor="text1"/>
-          <w:sz w:val="20"/>
-          <w:szCs w:val="20"/>
-        </w:rPr>
-        <w:t xml:space="preserve">Figura </w:t>
-      </w:r>
-      <w:r>
-        <w:rPr>
-          <w:rFonts w:ascii="CMU Serif Roman" w:hAnsi="CMU Serif Roman" w:cs="Arial"/>
-          <w:color w:val="000000" w:themeColor="text1"/>
-          <w:sz w:val="20"/>
-          <w:szCs w:val="20"/>
-        </w:rPr>
-        <w:t>3</w:t>
-      </w:r>
-      <w:r>
-        <w:rPr>
-          <w:rFonts w:ascii="CMU Serif Roman" w:hAnsi="CMU Serif Roman" w:cs="Arial"/>
-          <w:color w:val="000000" w:themeColor="text1"/>
-          <w:sz w:val="20"/>
-          <w:szCs w:val="20"/>
-        </w:rPr>
-        <w:t>.</w:t>
-      </w:r>
-      <w:r>
-        <w:rPr>
-          <w:rFonts w:ascii="CMU Serif Roman" w:hAnsi="CMU Serif Roman" w:cs="Arial"/>
-          <w:color w:val="000000" w:themeColor="text1"/>
-          <w:sz w:val="20"/>
-          <w:szCs w:val="20"/>
-        </w:rPr>
-        <w:t>6</w:t>
-      </w:r>
-      <w:r>
-        <w:rPr>
-          <w:rFonts w:ascii="CMU Serif Roman" w:hAnsi="CMU Serif Roman" w:cs="Arial"/>
-          <w:color w:val="000000" w:themeColor="text1"/>
-          <w:sz w:val="20"/>
-          <w:szCs w:val="20"/>
-        </w:rPr>
-        <w:t>: Istanza del diagramma delle sequenze ClientT-ServerG-ServerV…………………………………..?</w:t>
+        <w:t>23</w:t>
       </w:r>
     </w:p>
     <w:p>
@@ -8291,7 +8428,25 @@
           <w:sz w:val="20"/>
           <w:szCs w:val="20"/>
         </w:rPr>
-        <w:t xml:space="preserve">, la data di scadenza del Vanilla Green Pass associato a tale codice di tessera sanitaria e l’esito della richiesta di vaccinazione. Quest’ultimo campo è fondamentale, infatti potrebbe capitare che un ClientCitizen abbia già effettuato la vaccinazione di recente e benchè richieda di farne un’altra, non gli si può effettivamente inoculare un altro vaccino a distanza così ridotta. Ragion per cui, per ora ci limitiamo a dire che “lato server si verifica se il ClientCitzen può vaccinarsi” per poi </w:t>
+        <w:t xml:space="preserve">, la data di scadenza del Vanilla Green Pass associato a tale codice di tessera sanitaria e l’esito della richiesta di vaccinazione. Quest’ultimo campo è fondamentale, infatti potrebbe capitare che un ClientCitizen abbia già effettuato la vaccinazione di recente e </w:t>
+      </w:r>
+      <w:r>
+        <w:rPr>
+          <w:rFonts w:ascii="CMU Serif Roman" w:hAnsi="CMU Serif Roman" w:cs="Arial"/>
+          <w:color w:val="000000" w:themeColor="text1"/>
+          <w:sz w:val="20"/>
+          <w:szCs w:val="20"/>
+        </w:rPr>
+        <w:t>benché</w:t>
+      </w:r>
+      <w:r>
+        <w:rPr>
+          <w:rFonts w:ascii="CMU Serif Roman" w:hAnsi="CMU Serif Roman" w:cs="Arial"/>
+          <w:color w:val="000000" w:themeColor="text1"/>
+          <w:sz w:val="20"/>
+          <w:szCs w:val="20"/>
+        </w:rPr>
+        <w:t xml:space="preserve"> richieda di farne un’altra, non gli si può effettivamente inoculare un altro vaccino a distanza così ridotta. Ragion per cui, per ora ci limitiamo a dire che “lato server si verifica se il ClientCitzen può vaccinarsi” per poi </w:t>
       </w:r>
       <w:r>
         <w:rPr>
@@ -11812,7 +11967,25 @@
           <w:sz w:val="20"/>
           <w:szCs w:val="20"/>
         </w:rPr>
-        <w:t xml:space="preserve"> un Vanilla Gren Pass di cui ne è stat</w:t>
+        <w:t xml:space="preserve"> un Vanilla Gr</w:t>
+      </w:r>
+      <w:r>
+        <w:rPr>
+          <w:rFonts w:ascii="CMU Serif Roman" w:hAnsi="CMU Serif Roman" w:cs="Arial"/>
+          <w:color w:val="000000" w:themeColor="text1"/>
+          <w:sz w:val="20"/>
+          <w:szCs w:val="20"/>
+        </w:rPr>
+        <w:t>e</w:t>
+      </w:r>
+      <w:r>
+        <w:rPr>
+          <w:rFonts w:ascii="CMU Serif Roman" w:hAnsi="CMU Serif Roman" w:cs="Arial"/>
+          <w:color w:val="000000" w:themeColor="text1"/>
+          <w:sz w:val="20"/>
+          <w:szCs w:val="20"/>
+        </w:rPr>
+        <w:t>en Pass di cui ne è stat</w:t>
       </w:r>
       <w:r>
         <w:rPr>
@@ -14556,7 +14729,25 @@
           <w:sz w:val="20"/>
           <w:szCs w:val="20"/>
         </w:rPr>
-        <w:t>relativo al Vanilla Green Pass che si vuole riattivare o invalidre, mentre l’esito del</w:t>
+        <w:t xml:space="preserve">relativo al Vanilla Green Pass che si vuole riattivare o </w:t>
+      </w:r>
+      <w:r>
+        <w:rPr>
+          <w:rFonts w:ascii="CMU Serif Roman" w:hAnsi="CMU Serif Roman" w:cs="Arial"/>
+          <w:color w:val="000000" w:themeColor="text1"/>
+          <w:sz w:val="20"/>
+          <w:szCs w:val="20"/>
+        </w:rPr>
+        <w:t>invalidare</w:t>
+      </w:r>
+      <w:r>
+        <w:rPr>
+          <w:rFonts w:ascii="CMU Serif Roman" w:hAnsi="CMU Serif Roman" w:cs="Arial"/>
+          <w:color w:val="000000" w:themeColor="text1"/>
+          <w:sz w:val="20"/>
+          <w:szCs w:val="20"/>
+        </w:rPr>
+        <w:t>, mentre l’esito del</w:t>
       </w:r>
       <w:r>
         <w:rPr>
@@ -18711,7 +18902,1666 @@
           <w:color w:val="000000" w:themeColor="text1"/>
           <w:sz w:val="20"/>
           <w:szCs w:val="20"/>
+        </w:rPr>
+      </w:pPr>
+      <w:r>
+        <w:rPr>
+          <w:rFonts w:ascii="CMU Serif Roman" w:hAnsi="CMU Serif Roman" w:cs="Arial"/>
+          <w:color w:val="000000" w:themeColor="text1"/>
+          <w:sz w:val="20"/>
+          <w:szCs w:val="20"/>
+        </w:rPr>
+        <w:t>Tutte le entità software individuate sono state realizzate in linguaggio C</w:t>
+      </w:r>
+      <w:r>
+        <w:rPr>
+          <w:rFonts w:ascii="CMU Serif Roman" w:hAnsi="CMU Serif Roman" w:cs="Arial"/>
+          <w:color w:val="000000" w:themeColor="text1"/>
+          <w:sz w:val="20"/>
+          <w:szCs w:val="20"/>
+        </w:rPr>
+        <w:t>. Gli standard di riferimento sono POSIX e ISO C99</w:t>
+      </w:r>
+      <w:r>
+        <w:rPr>
+          <w:rFonts w:ascii="CMU Serif Roman" w:hAnsi="CMU Serif Roman" w:cs="Arial"/>
+          <w:color w:val="000000" w:themeColor="text1"/>
+          <w:sz w:val="20"/>
+          <w:szCs w:val="20"/>
+        </w:rPr>
+        <w:t>.</w:t>
+      </w:r>
+      <w:r>
+        <w:rPr>
+          <w:rFonts w:ascii="CMU Serif Roman" w:hAnsi="CMU Serif Roman" w:cs="Arial"/>
+          <w:color w:val="000000" w:themeColor="text1"/>
+          <w:sz w:val="20"/>
+          <w:szCs w:val="20"/>
+        </w:rPr>
+        <w:t xml:space="preserve"> I sorgenti sono stati organizzati in file header (.h) e file d’implementazione (.c).</w:t>
+      </w:r>
+      <w:r>
+        <w:rPr>
+          <w:rFonts w:ascii="CMU Serif Roman" w:hAnsi="CMU Serif Roman" w:cs="Arial"/>
+          <w:color w:val="000000" w:themeColor="text1"/>
+          <w:sz w:val="20"/>
+          <w:szCs w:val="20"/>
+        </w:rPr>
+        <w:t xml:space="preserve"> </w:t>
+      </w:r>
+      <w:r>
+        <w:rPr>
+          <w:rFonts w:ascii="CMU Serif Roman" w:hAnsi="CMU Serif Roman" w:cs="Arial"/>
+          <w:color w:val="000000" w:themeColor="text1"/>
+          <w:sz w:val="20"/>
+          <w:szCs w:val="20"/>
+        </w:rPr>
+        <w:t xml:space="preserve">In questa sezione si mettono in luce alcuni aspetti, funzioni e librerie condivise sia dai client che dai server individuati e realizzati. </w:t>
+      </w:r>
+      <w:r>
+        <w:rPr>
+          <w:rFonts w:ascii="CMU Serif Roman" w:hAnsi="CMU Serif Roman" w:cs="Arial"/>
+          <w:color w:val="000000" w:themeColor="text1"/>
+          <w:sz w:val="20"/>
+          <w:szCs w:val="20"/>
+        </w:rPr>
+        <w:t xml:space="preserve">In particolare, la maggior parte del codice utilizza molto spesso funzioni e procedure presenti nelle seguenti librerie scritte appositamente da uno dei proponenti e analizzate dall’altro </w:t>
+      </w:r>
+      <w:r>
+        <w:rPr>
+          <w:rFonts w:ascii="CMU Serif Roman" w:hAnsi="CMU Serif Roman" w:cs="Arial"/>
+          <w:color w:val="000000" w:themeColor="text1"/>
+          <w:sz w:val="20"/>
+          <w:szCs w:val="20"/>
+        </w:rPr>
+        <w:t>durante</w:t>
+      </w:r>
+      <w:r>
+        <w:rPr>
+          <w:rFonts w:ascii="CMU Serif Roman" w:hAnsi="CMU Serif Roman" w:cs="Arial"/>
+          <w:color w:val="000000" w:themeColor="text1"/>
+          <w:sz w:val="20"/>
+          <w:szCs w:val="20"/>
+        </w:rPr>
+        <w:t xml:space="preserve"> il corso di “Reti di Calcolatori e Laboratorio di Calcolatori”</w:t>
+      </w:r>
+      <w:r>
+        <w:rPr>
+          <w:rFonts w:ascii="CMU Serif Roman" w:hAnsi="CMU Serif Roman" w:cs="Arial"/>
+          <w:color w:val="000000" w:themeColor="text1"/>
+          <w:sz w:val="20"/>
+          <w:szCs w:val="20"/>
+        </w:rPr>
+        <w:t>.</w:t>
+      </w:r>
+      <w:r>
+        <w:rPr>
+          <w:rFonts w:ascii="CMU Serif Roman" w:hAnsi="CMU Serif Roman" w:cs="Arial"/>
+          <w:color w:val="000000" w:themeColor="text1"/>
+          <w:sz w:val="20"/>
+          <w:szCs w:val="20"/>
+        </w:rPr>
+        <w:t xml:space="preserve"> In particolare “UsageUtility.h” è una libreria che contiene e implementa delle funzioni e delle procedure di “utility” come </w:t>
+      </w:r>
+      <w:r>
+        <w:rPr>
+          <w:rFonts w:ascii="CMU Serif Roman" w:hAnsi="CMU Serif Roman" w:cs="Arial"/>
+          <w:color w:val="000000" w:themeColor="text1"/>
+          <w:sz w:val="20"/>
+          <w:szCs w:val="20"/>
+        </w:rPr>
+        <w:t>ben fa intuire il nome.</w:t>
+      </w:r>
+      <w:r>
+        <w:rPr>
+          <w:rFonts w:ascii="CMU Serif Roman" w:hAnsi="CMU Serif Roman" w:cs="Arial"/>
+          <w:color w:val="000000" w:themeColor="text1"/>
+          <w:sz w:val="20"/>
+          <w:szCs w:val="20"/>
+        </w:rPr>
+        <w:t xml:space="preserve"> Vi è la procedura “checkUsage(…)” per controllare gli argomenti con i quali vengono lanciati gli eseguibili, la “raiseError(…)” e la “threadRaiseError(…)” rispettivamente per “</w:t>
+      </w:r>
+      <w:r>
+        <w:rPr>
+          <w:rFonts w:ascii="CMU Serif Roman" w:hAnsi="CMU Serif Roman" w:cs="Arial"/>
+          <w:color w:val="000000" w:themeColor="text1"/>
+          <w:sz w:val="20"/>
+          <w:szCs w:val="20"/>
+        </w:rPr>
+        <w:t>segnalare e terminare il programma” con un errore  in un processo e in un thread.</w:t>
+      </w:r>
+      <w:r>
+        <w:rPr>
+          <w:rFonts w:ascii="CMU Serif Roman" w:hAnsi="CMU Serif Roman" w:cs="Arial"/>
+          <w:color w:val="000000" w:themeColor="text1"/>
+          <w:sz w:val="20"/>
+          <w:szCs w:val="20"/>
+        </w:rPr>
+        <w:t xml:space="preserve"> Poi vi sono le classiche “fullRead(…)” e “fullWrite(…)” che hanno il compito di completa</w:t>
+      </w:r>
+      <w:r>
+        <w:rPr>
+          <w:rFonts w:ascii="CMU Serif Roman" w:hAnsi="CMU Serif Roman" w:cs="Arial"/>
+          <w:color w:val="000000" w:themeColor="text1"/>
+          <w:sz w:val="20"/>
+          <w:szCs w:val="20"/>
+        </w:rPr>
+        <w:t>r</w:t>
+      </w:r>
+      <w:r>
+        <w:rPr>
+          <w:rFonts w:ascii="CMU Serif Roman" w:hAnsi="CMU Serif Roman" w:cs="Arial"/>
+          <w:color w:val="000000" w:themeColor="text1"/>
+          <w:sz w:val="20"/>
+          <w:szCs w:val="20"/>
+        </w:rPr>
+        <w:t xml:space="preserve">e letture e scritture anche nel caso in cui la variabile “errno” sia posta ad “EINTR”. Per maggiori informazioni su </w:t>
+      </w:r>
+      <w:r>
+        <w:rPr>
+          <w:rFonts w:ascii="CMU Serif Roman" w:hAnsi="CMU Serif Roman" w:cs="Arial"/>
+          <w:color w:val="000000" w:themeColor="text1"/>
+          <w:sz w:val="20"/>
+          <w:szCs w:val="20"/>
+        </w:rPr>
+        <w:t>“fullRead(…)” e “fullWrite(…)”</w:t>
+      </w:r>
+      <w:r>
+        <w:rPr>
+          <w:rFonts w:ascii="CMU Serif Roman" w:hAnsi="CMU Serif Roman" w:cs="Arial"/>
+          <w:color w:val="000000" w:themeColor="text1"/>
+          <w:sz w:val="20"/>
+          <w:szCs w:val="20"/>
+        </w:rPr>
+        <w:t xml:space="preserve"> si consulti </w:t>
+      </w:r>
+      <w:r>
+        <w:rPr>
+          <w:rFonts w:ascii="CMU Serif Roman" w:hAnsi="CMU Serif Roman" w:cs="Arial"/>
+          <w:color w:val="000000" w:themeColor="text1"/>
+          <w:sz w:val="20"/>
+          <w:szCs w:val="20"/>
+        </w:rPr>
+        <w:t>“</w:t>
+      </w:r>
+      <w:r>
+        <w:rPr>
+          <w:rFonts w:ascii="CMU Serif Roman" w:hAnsi="CMU Serif Roman" w:cs="Arial"/>
+          <w:color w:val="000000" w:themeColor="text1"/>
+          <w:sz w:val="20"/>
+          <w:szCs w:val="20"/>
           <w:lang w:val="en-IT"/>
+        </w:rPr>
+        <w:t>GaPiL – Guida alla Programmazione in Linux</w:t>
+      </w:r>
+      <w:r>
+        <w:rPr>
+          <w:rFonts w:ascii="CMU Serif Roman" w:hAnsi="CMU Serif Roman" w:cs="Arial"/>
+          <w:color w:val="000000" w:themeColor="text1"/>
+          <w:sz w:val="20"/>
+          <w:szCs w:val="20"/>
+        </w:rPr>
+        <w:t xml:space="preserve">, </w:t>
+      </w:r>
+      <w:r>
+        <w:rPr>
+          <w:rFonts w:ascii="CMU Serif Roman" w:hAnsi="CMU Serif Roman" w:cs="Arial"/>
+          <w:color w:val="000000" w:themeColor="text1"/>
+          <w:sz w:val="20"/>
+          <w:szCs w:val="20"/>
+        </w:rPr>
+        <w:t>Simone Piccardi</w:t>
+      </w:r>
+      <w:r>
+        <w:rPr>
+          <w:rFonts w:ascii="CMU Serif Roman" w:hAnsi="CMU Serif Roman" w:cs="Arial"/>
+          <w:color w:val="000000" w:themeColor="text1"/>
+          <w:sz w:val="20"/>
+          <w:szCs w:val="20"/>
+        </w:rPr>
+        <w:t>”</w:t>
+      </w:r>
+      <w:r>
+        <w:rPr>
+          <w:rFonts w:ascii="CMU Serif Roman" w:hAnsi="CMU Serif Roman" w:cs="Arial"/>
+          <w:color w:val="000000" w:themeColor="text1"/>
+          <w:sz w:val="20"/>
+          <w:szCs w:val="20"/>
+        </w:rPr>
+        <w:t>.</w:t>
+      </w:r>
+      <w:r>
+        <w:rPr>
+          <w:rFonts w:ascii="CMU Serif Roman" w:hAnsi="CMU Serif Roman" w:cs="Arial"/>
+          <w:color w:val="000000" w:themeColor="text1"/>
+          <w:sz w:val="20"/>
+          <w:szCs w:val="20"/>
+        </w:rPr>
+        <w:t xml:space="preserve"> Inoltre, la libreria “UsageUtility.h” include tutte le librerie necessarie come stdio.h, pthread.h, stdlib.h, unistd.h, e così via. Per una visione completa di tutte le librerie importate in “UsageUtility.h” si consulti il relativo sorgente. </w:t>
+      </w:r>
+      <w:r>
+        <w:rPr>
+          <w:rFonts w:ascii="CMU Serif Roman" w:hAnsi="CMU Serif Roman" w:cs="Arial"/>
+          <w:color w:val="000000" w:themeColor="text1"/>
+          <w:sz w:val="20"/>
+          <w:szCs w:val="20"/>
+        </w:rPr>
+        <w:t>Infine, “UsageUtility.h” definisce la maggior parte dei codici di errori e di stringhe ad essi associati, utili per la stampa dettagliata dell’errore</w:t>
+      </w:r>
+      <w:r>
+        <w:rPr>
+          <w:rFonts w:ascii="CMU Serif Roman" w:hAnsi="CMU Serif Roman" w:cs="Arial"/>
+          <w:color w:val="000000" w:themeColor="text1"/>
+          <w:sz w:val="20"/>
+          <w:szCs w:val="20"/>
+        </w:rPr>
+        <w:t xml:space="preserve"> avvenuto</w:t>
+      </w:r>
+      <w:r>
+        <w:rPr>
+          <w:rFonts w:ascii="CMU Serif Roman" w:hAnsi="CMU Serif Roman" w:cs="Arial"/>
+          <w:color w:val="000000" w:themeColor="text1"/>
+          <w:sz w:val="20"/>
+          <w:szCs w:val="20"/>
+        </w:rPr>
+        <w:t xml:space="preserve"> e</w:t>
+      </w:r>
+      <w:r>
+        <w:rPr>
+          <w:rFonts w:ascii="CMU Serif Roman" w:hAnsi="CMU Serif Roman" w:cs="Arial"/>
+          <w:color w:val="000000" w:themeColor="text1"/>
+          <w:sz w:val="20"/>
+          <w:szCs w:val="20"/>
+        </w:rPr>
+        <w:t xml:space="preserve"> definisce l’enumerazione per generare il “tipo” booleano simulato. </w:t>
+      </w:r>
+    </w:p>
+    <w:p>
+      <w:pPr>
+        <w:jc w:val="both"/>
+        <w:rPr>
+          <w:rFonts w:ascii="CMU Serif Roman" w:hAnsi="CMU Serif Roman" w:cs="Arial"/>
+          <w:color w:val="000000" w:themeColor="text1"/>
+          <w:sz w:val="20"/>
+          <w:szCs w:val="20"/>
+        </w:rPr>
+      </w:pPr>
+    </w:p>
+    <w:p>
+      <w:pPr>
+        <w:jc w:val="both"/>
+        <w:rPr>
+          <w:rFonts w:ascii="CMU Serif Roman" w:hAnsi="CMU Serif Roman" w:cs="Arial"/>
+          <w:color w:val="000000" w:themeColor="text1"/>
+          <w:sz w:val="20"/>
+          <w:szCs w:val="20"/>
+        </w:rPr>
+      </w:pPr>
+      <w:r>
+        <w:rPr>
+          <w:rFonts w:ascii="CMU Serif Roman" w:hAnsi="CMU Serif Roman" w:cs="Arial"/>
+          <w:color w:val="000000" w:themeColor="text1"/>
+          <w:sz w:val="20"/>
+          <w:szCs w:val="20"/>
+        </w:rPr>
+        <w:t>Un’altra libreria comune ai server e ai client individuati è “NetWrapper.h”. Questa libreria</w:t>
+      </w:r>
+      <w:r>
+        <w:rPr>
+          <w:rFonts w:ascii="CMU Serif Roman" w:hAnsi="CMU Serif Roman" w:cs="Arial"/>
+          <w:color w:val="000000" w:themeColor="text1"/>
+          <w:sz w:val="20"/>
+          <w:szCs w:val="20"/>
+        </w:rPr>
+        <w:t>, come si intuisce dal nome, contiene tutte le funzioni wrapper per la gestione dei socket e d</w:t>
+      </w:r>
+      <w:r>
+        <w:rPr>
+          <w:rFonts w:ascii="CMU Serif Roman" w:hAnsi="CMU Serif Roman" w:cs="Arial"/>
+          <w:color w:val="000000" w:themeColor="text1"/>
+          <w:sz w:val="20"/>
+          <w:szCs w:val="20"/>
+        </w:rPr>
+        <w:t xml:space="preserve">ella </w:t>
+      </w:r>
+      <w:r>
+        <w:rPr>
+          <w:rFonts w:ascii="CMU Serif Roman" w:hAnsi="CMU Serif Roman" w:cs="Arial"/>
+          <w:color w:val="000000" w:themeColor="text1"/>
+          <w:sz w:val="20"/>
+          <w:szCs w:val="20"/>
+        </w:rPr>
+        <w:t>connessione</w:t>
+      </w:r>
+      <w:r>
+        <w:rPr>
+          <w:rFonts w:ascii="CMU Serif Roman" w:hAnsi="CMU Serif Roman" w:cs="Arial"/>
+          <w:color w:val="000000" w:themeColor="text1"/>
+          <w:sz w:val="20"/>
+          <w:szCs w:val="20"/>
+        </w:rPr>
+        <w:t xml:space="preserve"> </w:t>
+      </w:r>
+      <w:r>
+        <w:rPr>
+          <w:rFonts w:ascii="CMU Serif Roman" w:hAnsi="CMU Serif Roman" w:cs="Arial"/>
+          <w:color w:val="000000" w:themeColor="text1"/>
+          <w:sz w:val="20"/>
+          <w:szCs w:val="20"/>
+        </w:rPr>
+        <w:t>quali “socket(…)”, “listen(…)”, “bind(…)”, “accept(…)”, “connect(…)”, “close(…)”. Infine, è presente una procedura per il controllo della validità di un indirizzo IPv4</w:t>
+      </w:r>
+      <w:r>
+        <w:rPr>
+          <w:rFonts w:ascii="CMU Serif Roman" w:hAnsi="CMU Serif Roman" w:cs="Arial"/>
+          <w:color w:val="000000" w:themeColor="text1"/>
+          <w:sz w:val="20"/>
+          <w:szCs w:val="20"/>
+        </w:rPr>
+        <w:t>, a partire da una stringa data.</w:t>
+      </w:r>
+      <w:r>
+        <w:rPr>
+          <w:rFonts w:ascii="CMU Serif Roman" w:hAnsi="CMU Serif Roman" w:cs="Arial"/>
+          <w:color w:val="000000" w:themeColor="text1"/>
+          <w:sz w:val="20"/>
+          <w:szCs w:val="20"/>
+        </w:rPr>
+        <w:t xml:space="preserve"> All’interno di questa libreria sono presenti ulteriori codici di errore propri delle funzioni e procedure “di rete”, da cui il nome della libreria “NetWrapper.h”.</w:t>
+      </w:r>
+      <w:r>
+        <w:rPr>
+          <w:rFonts w:ascii="CMU Serif Roman" w:hAnsi="CMU Serif Roman" w:cs="Arial"/>
+          <w:color w:val="000000" w:themeColor="text1"/>
+          <w:sz w:val="20"/>
+          <w:szCs w:val="20"/>
+        </w:rPr>
+        <w:t xml:space="preserve"> Sia la libreria “UsageUtility.h” che la libreria “NetWrapper.h” vedono la loro implementazione all’interno dei rispettivi file “.c”: “UsageUtility.c” e “NetWrapper.c”</w:t>
+      </w:r>
+      <w:r>
+        <w:rPr>
+          <w:rFonts w:ascii="CMU Serif Roman" w:hAnsi="CMU Serif Roman" w:cs="Arial"/>
+          <w:color w:val="000000" w:themeColor="text1"/>
+          <w:sz w:val="20"/>
+          <w:szCs w:val="20"/>
+        </w:rPr>
+        <w:t>.</w:t>
+      </w:r>
+    </w:p>
+    <w:p>
+      <w:pPr>
+        <w:jc w:val="both"/>
+        <w:rPr>
+          <w:rFonts w:ascii="CMU Serif Roman" w:hAnsi="CMU Serif Roman" w:cs="Arial"/>
+          <w:color w:val="000000" w:themeColor="text1"/>
+          <w:sz w:val="20"/>
+          <w:szCs w:val="20"/>
+        </w:rPr>
+      </w:pPr>
+    </w:p>
+    <w:p>
+      <w:pPr>
+        <w:jc w:val="both"/>
+        <w:rPr>
+          <w:rFonts w:ascii="CMU Serif Roman" w:hAnsi="CMU Serif Roman" w:cs="Arial"/>
+          <w:color w:val="000000" w:themeColor="text1"/>
+          <w:sz w:val="20"/>
+          <w:szCs w:val="20"/>
+        </w:rPr>
+      </w:pPr>
+      <w:r>
+        <w:rPr>
+          <w:rFonts w:ascii="CMU Serif Roman" w:hAnsi="CMU Serif Roman" w:cs="Arial"/>
+          <w:color w:val="000000" w:themeColor="text1"/>
+          <w:sz w:val="20"/>
+          <w:szCs w:val="20"/>
+        </w:rPr>
+        <w:t>Un’ultima libreria comune ai server e ai client individuati è “GreenPassUtility.h” che vede la propria implementazione in “GreenPassUtility.c”</w:t>
+      </w:r>
+      <w:r>
+        <w:rPr>
+          <w:rFonts w:ascii="CMU Serif Roman" w:hAnsi="CMU Serif Roman" w:cs="Arial"/>
+          <w:color w:val="000000" w:themeColor="text1"/>
+          <w:sz w:val="20"/>
+          <w:szCs w:val="20"/>
+        </w:rPr>
+        <w:t>. Questa libreria fornisce alcune funzioni e procedure fondamentali come “</w:t>
+      </w:r>
+      <w:r>
+        <w:rPr>
+          <w:rFonts w:ascii="CMU Serif Roman" w:hAnsi="CMU Serif Roman" w:cs="Arial"/>
+          <w:color w:val="000000" w:themeColor="text1"/>
+          <w:sz w:val="20"/>
+          <w:szCs w:val="20"/>
+        </w:rPr>
+        <w:t>checkHealtCardNumber</w:t>
+      </w:r>
+      <w:r>
+        <w:rPr>
+          <w:rFonts w:ascii="CMU Serif Roman" w:hAnsi="CMU Serif Roman" w:cs="Arial"/>
+          <w:color w:val="000000" w:themeColor="text1"/>
+          <w:sz w:val="20"/>
+          <w:szCs w:val="20"/>
+        </w:rPr>
+        <w:t>(…)” per controllare che una data stringa fornita che rappresenti un codice di tessera sanitaria, rispetti il formato previsto</w:t>
+      </w:r>
+      <w:r>
+        <w:rPr>
+          <w:rFonts w:ascii="CMU Serif Roman" w:hAnsi="CMU Serif Roman" w:cs="Arial"/>
+          <w:color w:val="000000" w:themeColor="text1"/>
+          <w:sz w:val="20"/>
+          <w:szCs w:val="20"/>
+        </w:rPr>
+        <w:t>;</w:t>
+      </w:r>
+      <w:r>
+        <w:rPr>
+          <w:rFonts w:ascii="CMU Serif Roman" w:hAnsi="CMU Serif Roman" w:cs="Arial"/>
+          <w:color w:val="000000" w:themeColor="text1"/>
+          <w:sz w:val="20"/>
+          <w:szCs w:val="20"/>
+        </w:rPr>
+        <w:t xml:space="preserve"> “</w:t>
+      </w:r>
+      <w:r>
+        <w:rPr>
+          <w:rFonts w:ascii="CMU Serif Roman" w:hAnsi="CMU Serif Roman" w:cs="Arial"/>
+          <w:color w:val="000000" w:themeColor="text1"/>
+          <w:sz w:val="20"/>
+          <w:szCs w:val="20"/>
+        </w:rPr>
+        <w:t>retrieveConfigurationData</w:t>
+      </w:r>
+      <w:r>
+        <w:rPr>
+          <w:rFonts w:ascii="CMU Serif Roman" w:hAnsi="CMU Serif Roman" w:cs="Arial"/>
+          <w:color w:val="000000" w:themeColor="text1"/>
+          <w:sz w:val="20"/>
+          <w:szCs w:val="20"/>
+        </w:rPr>
+        <w:t>(…)” per ricavare a partire da un determinato file di configurazione, i parametri fondamentali per contattare un preciso server (o comunque entità) all’interno dell’architettura finora presa in considerazione</w:t>
+      </w:r>
+      <w:r>
+        <w:rPr>
+          <w:rFonts w:ascii="CMU Serif Roman" w:hAnsi="CMU Serif Roman" w:cs="Arial"/>
+          <w:color w:val="000000" w:themeColor="text1"/>
+          <w:sz w:val="20"/>
+          <w:szCs w:val="20"/>
+        </w:rPr>
+        <w:t>;</w:t>
+      </w:r>
+      <w:r>
+        <w:rPr>
+          <w:rFonts w:ascii="CMU Serif Roman" w:hAnsi="CMU Serif Roman" w:cs="Arial"/>
+          <w:color w:val="000000" w:themeColor="text1"/>
+          <w:sz w:val="20"/>
+          <w:szCs w:val="20"/>
+        </w:rPr>
+        <w:t xml:space="preserve"> “</w:t>
+      </w:r>
+      <w:r>
+        <w:rPr>
+          <w:rFonts w:ascii="CMU Serif Roman" w:hAnsi="CMU Serif Roman" w:cs="Arial"/>
+          <w:color w:val="000000" w:themeColor="text1"/>
+          <w:sz w:val="20"/>
+          <w:szCs w:val="20"/>
+        </w:rPr>
+        <w:t>getVaccineExpirationDate</w:t>
+      </w:r>
+      <w:r>
+        <w:rPr>
+          <w:rFonts w:ascii="CMU Serif Roman" w:hAnsi="CMU Serif Roman" w:cs="Arial"/>
+          <w:color w:val="000000" w:themeColor="text1"/>
+          <w:sz w:val="20"/>
+          <w:szCs w:val="20"/>
+        </w:rPr>
+        <w:t xml:space="preserve">(…)” per </w:t>
+      </w:r>
+      <w:r>
+        <w:rPr>
+          <w:rFonts w:ascii="CMU Serif Roman" w:hAnsi="CMU Serif Roman" w:cs="Arial"/>
+          <w:color w:val="000000" w:themeColor="text1"/>
+          <w:sz w:val="20"/>
+          <w:szCs w:val="20"/>
+        </w:rPr>
+        <w:t>calcolare</w:t>
+      </w:r>
+      <w:r>
+        <w:rPr>
+          <w:rFonts w:ascii="CMU Serif Roman" w:hAnsi="CMU Serif Roman" w:cs="Arial"/>
+          <w:color w:val="000000" w:themeColor="text1"/>
+          <w:sz w:val="20"/>
+          <w:szCs w:val="20"/>
+        </w:rPr>
+        <w:t xml:space="preserve"> la data di scadenza del vaccino e di conseguenza del Vanilla Green Pass ad esso associato in formato stringa</w:t>
+      </w:r>
+      <w:r>
+        <w:rPr>
+          <w:rFonts w:ascii="CMU Serif Roman" w:hAnsi="CMU Serif Roman" w:cs="Arial"/>
+          <w:color w:val="000000" w:themeColor="text1"/>
+          <w:sz w:val="20"/>
+          <w:szCs w:val="20"/>
+        </w:rPr>
+        <w:t xml:space="preserve">; </w:t>
+      </w:r>
+      <w:r>
+        <w:rPr>
+          <w:rFonts w:ascii="CMU Serif Roman" w:hAnsi="CMU Serif Roman" w:cs="Arial"/>
+          <w:color w:val="000000" w:themeColor="text1"/>
+          <w:sz w:val="20"/>
+          <w:szCs w:val="20"/>
+        </w:rPr>
+        <w:t xml:space="preserve">“getNowDate(…)” per </w:t>
+      </w:r>
+      <w:r>
+        <w:rPr>
+          <w:rFonts w:ascii="CMU Serif Roman" w:hAnsi="CMU Serif Roman" w:cs="Arial"/>
+          <w:color w:val="000000" w:themeColor="text1"/>
+          <w:sz w:val="20"/>
+          <w:szCs w:val="20"/>
+        </w:rPr>
+        <w:t xml:space="preserve">ottenere la data </w:t>
+      </w:r>
+      <w:r>
+        <w:rPr>
+          <w:rFonts w:ascii="CMU Serif Roman" w:hAnsi="CMU Serif Roman" w:cs="Arial"/>
+          <w:color w:val="000000" w:themeColor="text1"/>
+          <w:sz w:val="20"/>
+          <w:szCs w:val="20"/>
+        </w:rPr>
+        <w:t xml:space="preserve">di sistema attuale </w:t>
+      </w:r>
+      <w:r>
+        <w:rPr>
+          <w:rFonts w:ascii="CMU Serif Roman" w:hAnsi="CMU Serif Roman" w:cs="Arial"/>
+          <w:color w:val="000000" w:themeColor="text1"/>
+          <w:sz w:val="20"/>
+          <w:szCs w:val="20"/>
+        </w:rPr>
+        <w:t xml:space="preserve"> in formato stringa</w:t>
+      </w:r>
+      <w:r>
+        <w:rPr>
+          <w:rFonts w:ascii="CMU Serif Roman" w:hAnsi="CMU Serif Roman" w:cs="Arial"/>
+          <w:color w:val="000000" w:themeColor="text1"/>
+          <w:sz w:val="20"/>
+          <w:szCs w:val="20"/>
+        </w:rPr>
+        <w:t xml:space="preserve">; </w:t>
+      </w:r>
+      <w:r>
+        <w:rPr>
+          <w:rFonts w:ascii="CMU Serif Roman" w:hAnsi="CMU Serif Roman" w:cs="Arial"/>
+          <w:color w:val="000000" w:themeColor="text1"/>
+          <w:sz w:val="20"/>
+          <w:szCs w:val="20"/>
+        </w:rPr>
+        <w:t>“</w:t>
+      </w:r>
+      <w:r>
+        <w:rPr>
+          <w:rFonts w:ascii="CMU Serif Roman" w:hAnsi="CMU Serif Roman" w:cs="Arial"/>
+          <w:color w:val="000000" w:themeColor="text1"/>
+          <w:sz w:val="20"/>
+          <w:szCs w:val="20"/>
+        </w:rPr>
+        <w:t>createConnectionWithServerV</w:t>
+      </w:r>
+      <w:r>
+        <w:rPr>
+          <w:rFonts w:ascii="CMU Serif Roman" w:hAnsi="CMU Serif Roman" w:cs="Arial"/>
+          <w:color w:val="000000" w:themeColor="text1"/>
+          <w:sz w:val="20"/>
+          <w:szCs w:val="20"/>
+        </w:rPr>
+        <w:t>(…)” per ottenere un descrittore di socket al fine di mettersi in comunicazione con il ServerV.</w:t>
+      </w:r>
+      <w:r>
+        <w:rPr>
+          <w:rFonts w:ascii="CMU Serif Roman" w:hAnsi="CMU Serif Roman" w:cs="Arial"/>
+          <w:color w:val="000000" w:themeColor="text1"/>
+          <w:sz w:val="20"/>
+          <w:szCs w:val="20"/>
+        </w:rPr>
+        <w:t xml:space="preserve"> </w:t>
+      </w:r>
+    </w:p>
+    <w:p>
+      <w:pPr>
+        <w:jc w:val="both"/>
+        <w:rPr>
+          <w:rFonts w:ascii="CMU Serif Roman" w:hAnsi="CMU Serif Roman" w:cs="Arial"/>
+          <w:color w:val="000000" w:themeColor="text1"/>
+          <w:sz w:val="20"/>
+          <w:szCs w:val="20"/>
+        </w:rPr>
+      </w:pPr>
+    </w:p>
+    <w:p>
+      <w:pPr>
+        <w:jc w:val="both"/>
+        <w:rPr>
+          <w:rFonts w:ascii="CMU Serif Roman" w:hAnsi="CMU Serif Roman" w:cs="Arial"/>
+          <w:color w:val="000000" w:themeColor="text1"/>
+          <w:sz w:val="20"/>
+          <w:szCs w:val="20"/>
+        </w:rPr>
+      </w:pPr>
+      <w:r>
+        <w:rPr>
+          <w:rFonts w:ascii="CMU Serif Roman" w:hAnsi="CMU Serif Roman" w:cs="Arial"/>
+          <w:color w:val="000000" w:themeColor="text1"/>
+          <w:sz w:val="20"/>
+          <w:szCs w:val="20"/>
+        </w:rPr>
+        <w:t xml:space="preserve">Inoltre, </w:t>
+      </w:r>
+      <w:r>
+        <w:rPr>
+          <w:rFonts w:ascii="CMU Serif Roman" w:hAnsi="CMU Serif Roman" w:cs="Arial"/>
+          <w:color w:val="000000" w:themeColor="text1"/>
+          <w:sz w:val="20"/>
+          <w:szCs w:val="20"/>
+        </w:rPr>
+        <w:t>“GreenPassUtility.h”</w:t>
+      </w:r>
+      <w:r>
+        <w:rPr>
+          <w:rFonts w:ascii="CMU Serif Roman" w:hAnsi="CMU Serif Roman" w:cs="Arial"/>
+          <w:color w:val="000000" w:themeColor="text1"/>
+          <w:sz w:val="20"/>
+          <w:szCs w:val="20"/>
+        </w:rPr>
+        <w:t xml:space="preserve"> fornisce anche la definizione di tutti i pacchetti di livello applicazione utilizzati e fin qui presi in considerazione e </w:t>
+      </w:r>
+      <w:r>
+        <w:rPr>
+          <w:rFonts w:ascii="CMU Serif Roman" w:hAnsi="CMU Serif Roman" w:cs="Arial"/>
+          <w:color w:val="000000" w:themeColor="text1"/>
+          <w:sz w:val="20"/>
+          <w:szCs w:val="20"/>
+        </w:rPr>
+        <w:t xml:space="preserve">un </w:t>
+      </w:r>
+      <w:r>
+        <w:rPr>
+          <w:rFonts w:ascii="CMU Serif Roman" w:hAnsi="CMU Serif Roman" w:cs="Arial"/>
+          <w:color w:val="000000" w:themeColor="text1"/>
+          <w:sz w:val="20"/>
+          <w:szCs w:val="20"/>
+        </w:rPr>
+        <w:t xml:space="preserve">“enumerazione” </w:t>
+      </w:r>
+      <w:r>
+        <w:rPr>
+          <w:rFonts w:ascii="CMU Serif Roman" w:hAnsi="CMU Serif Roman" w:cs="Arial"/>
+          <w:color w:val="000000" w:themeColor="text1"/>
+          <w:sz w:val="20"/>
+          <w:szCs w:val="20"/>
+        </w:rPr>
+        <w:t xml:space="preserve">importante </w:t>
+      </w:r>
+      <w:r>
+        <w:rPr>
+          <w:rFonts w:ascii="CMU Serif Roman" w:hAnsi="CMU Serif Roman" w:cs="Arial"/>
+          <w:color w:val="000000" w:themeColor="text1"/>
+          <w:sz w:val="20"/>
+          <w:szCs w:val="20"/>
+        </w:rPr>
+        <w:t xml:space="preserve">che elenca i vari tipi di mittenti con cui il ServerV e il ServerG possono ritrovarsi in </w:t>
+      </w:r>
+      <w:r>
+        <w:rPr>
+          <w:rFonts w:ascii="CMU Serif Roman" w:hAnsi="CMU Serif Roman" w:cs="Arial"/>
+          <w:color w:val="000000" w:themeColor="text1"/>
+          <w:sz w:val="20"/>
+          <w:szCs w:val="20"/>
+        </w:rPr>
+        <w:t>collegamento</w:t>
+      </w:r>
+      <w:r>
+        <w:rPr>
+          <w:rFonts w:ascii="CMU Serif Roman" w:hAnsi="CMU Serif Roman" w:cs="Arial"/>
+          <w:color w:val="000000" w:themeColor="text1"/>
+          <w:sz w:val="20"/>
+          <w:szCs w:val="20"/>
+        </w:rPr>
+        <w:t>.</w:t>
+      </w:r>
+      <w:r>
+        <w:rPr>
+          <w:rFonts w:ascii="CMU Serif Roman" w:hAnsi="CMU Serif Roman" w:cs="Arial"/>
+          <w:color w:val="000000" w:themeColor="text1"/>
+          <w:sz w:val="20"/>
+          <w:szCs w:val="20"/>
+        </w:rPr>
+        <w:t xml:space="preserve"> Infine, definisce utili codici di errori, stringhe ad essi associate e costanti proprie del contesto “GreenPass”, vaccinazione, etc.</w:t>
+      </w:r>
+    </w:p>
+    <w:p>
+      <w:pPr>
+        <w:jc w:val="both"/>
+        <w:rPr>
+          <w:rFonts w:ascii="CMU Serif Roman" w:hAnsi="CMU Serif Roman" w:cs="Arial"/>
+          <w:color w:val="000000" w:themeColor="text1"/>
+          <w:sz w:val="20"/>
+          <w:szCs w:val="20"/>
+        </w:rPr>
+      </w:pPr>
+    </w:p>
+    <w:p>
+      <w:pPr>
+        <w:jc w:val="both"/>
+        <w:rPr>
+          <w:rFonts w:ascii="CMU Serif Roman" w:hAnsi="CMU Serif Roman" w:cs="Arial"/>
+          <w:color w:val="000000" w:themeColor="text1"/>
+          <w:sz w:val="20"/>
+          <w:szCs w:val="20"/>
+        </w:rPr>
+      </w:pPr>
+      <w:r>
+        <w:rPr>
+          <w:rFonts w:ascii="CMU Serif Roman" w:hAnsi="CMU Serif Roman" w:cs="Arial"/>
+          <w:color w:val="000000" w:themeColor="text1"/>
+          <w:sz w:val="20"/>
+          <w:szCs w:val="20"/>
+        </w:rPr>
+        <w:t xml:space="preserve">Di seguito si allega uno schema utile al fine di capire quali sorgenti </w:t>
+      </w:r>
+      <w:r>
+        <w:rPr>
+          <w:rFonts w:ascii="CMU Serif Roman" w:hAnsi="CMU Serif Roman" w:cs="Arial"/>
+          <w:color w:val="000000" w:themeColor="text1"/>
+          <w:sz w:val="20"/>
+          <w:szCs w:val="20"/>
+        </w:rPr>
+        <w:t xml:space="preserve">dell’architettura </w:t>
+      </w:r>
+      <w:r>
+        <w:rPr>
+          <w:rFonts w:ascii="CMU Serif Roman" w:hAnsi="CMU Serif Roman" w:cs="Arial"/>
+          <w:color w:val="000000" w:themeColor="text1"/>
+          <w:sz w:val="20"/>
+          <w:szCs w:val="20"/>
+        </w:rPr>
+        <w:t>includono quali librerie.</w:t>
+      </w:r>
+      <w:r>
+        <w:rPr>
+          <w:rFonts w:ascii="CMU Serif Roman" w:hAnsi="CMU Serif Roman" w:cs="Arial"/>
+          <w:color w:val="000000" w:themeColor="text1"/>
+          <w:sz w:val="20"/>
+          <w:szCs w:val="20"/>
+        </w:rPr>
+        <w:t xml:space="preserve"> Vengono omesse le librerie di sistema.</w:t>
+      </w:r>
+    </w:p>
+    <w:p>
+      <w:pPr>
+        <w:rPr>
+          <w:rFonts w:ascii="CMU Serif Roman" w:hAnsi="CMU Serif Roman" w:cs="Arial"/>
+          <w:color w:val="FF0000"/>
+          <w:sz w:val="20"/>
+          <w:szCs w:val="20"/>
+        </w:rPr>
+      </w:pPr>
+      <w:r>
+        <w:rPr>
+          <w:rFonts w:ascii="CMU Serif Roman" w:hAnsi="CMU Serif Roman" w:cs="Arial"/>
+          <w:color w:val="FF0000"/>
+          <w:sz w:val="20"/>
+          <w:szCs w:val="20"/>
+        </w:rPr>
+        <w:lastRenderedPageBreak/>
+        <w:t>[immagine inclusione librerie]</w:t>
+      </w:r>
+    </w:p>
+    <w:p>
+      <w:pPr>
+        <w:jc w:val="center"/>
+        <w:rPr>
+          <w:rFonts w:ascii="CMU Serif Roman" w:hAnsi="CMU Serif Roman" w:cs="Arial"/>
+          <w:color w:val="000000" w:themeColor="text1"/>
+          <w:sz w:val="20"/>
+          <w:szCs w:val="20"/>
+        </w:rPr>
+      </w:pPr>
+      <w:r>
+        <w:rPr>
+          <w:rFonts w:ascii="CMU Serif Roman" w:hAnsi="CMU Serif Roman" w:cs="Arial"/>
+          <w:color w:val="000000" w:themeColor="text1"/>
+          <w:sz w:val="20"/>
+          <w:szCs w:val="20"/>
+        </w:rPr>
+        <w:t xml:space="preserve">Figura </w:t>
+      </w:r>
+      <w:r>
+        <w:rPr>
+          <w:rFonts w:ascii="CMU Serif Roman" w:hAnsi="CMU Serif Roman" w:cs="Arial"/>
+          <w:color w:val="000000" w:themeColor="text1"/>
+          <w:sz w:val="20"/>
+          <w:szCs w:val="20"/>
+        </w:rPr>
+        <w:t>4</w:t>
+      </w:r>
+      <w:r>
+        <w:rPr>
+          <w:rFonts w:ascii="CMU Serif Roman" w:hAnsi="CMU Serif Roman" w:cs="Arial"/>
+          <w:color w:val="000000" w:themeColor="text1"/>
+          <w:sz w:val="20"/>
+          <w:szCs w:val="20"/>
+        </w:rPr>
+        <w:t>.</w:t>
+      </w:r>
+      <w:r>
+        <w:rPr>
+          <w:rFonts w:ascii="CMU Serif Roman" w:hAnsi="CMU Serif Roman" w:cs="Arial"/>
+          <w:color w:val="000000" w:themeColor="text1"/>
+          <w:sz w:val="20"/>
+          <w:szCs w:val="20"/>
+        </w:rPr>
+        <w:t>1</w:t>
+      </w:r>
+      <w:r>
+        <w:rPr>
+          <w:rFonts w:ascii="CMU Serif Roman" w:hAnsi="CMU Serif Roman" w:cs="Arial"/>
+          <w:color w:val="000000" w:themeColor="text1"/>
+          <w:sz w:val="20"/>
+          <w:szCs w:val="20"/>
+        </w:rPr>
+        <w:t xml:space="preserve">: </w:t>
+      </w:r>
+      <w:r>
+        <w:rPr>
+          <w:rFonts w:ascii="CMU Serif Roman" w:hAnsi="CMU Serif Roman" w:cs="Arial"/>
+          <w:color w:val="000000" w:themeColor="text1"/>
+          <w:sz w:val="20"/>
+          <w:szCs w:val="20"/>
+        </w:rPr>
+        <w:t>Dipendenze sorgenti e librerie Vanilla Green Pass</w:t>
+      </w:r>
+    </w:p>
+    <w:p>
+      <w:pPr>
+        <w:jc w:val="center"/>
+        <w:rPr>
+          <w:rFonts w:ascii="CMU Serif Roman" w:hAnsi="CMU Serif Roman" w:cs="Arial"/>
+          <w:color w:val="000000" w:themeColor="text1"/>
+          <w:sz w:val="20"/>
+          <w:szCs w:val="20"/>
+        </w:rPr>
+      </w:pPr>
+    </w:p>
+    <w:p>
+      <w:pPr>
+        <w:jc w:val="center"/>
+        <w:rPr>
+          <w:rFonts w:ascii="CMU Serif Roman" w:hAnsi="CMU Serif Roman" w:cs="Arial"/>
+          <w:color w:val="000000" w:themeColor="text1"/>
+          <w:sz w:val="20"/>
+          <w:szCs w:val="20"/>
+        </w:rPr>
+      </w:pPr>
+    </w:p>
+    <w:p>
+      <w:pPr>
+        <w:jc w:val="center"/>
+        <w:rPr>
+          <w:rFonts w:ascii="CMU Serif Roman" w:hAnsi="CMU Serif Roman" w:cs="Arial"/>
+          <w:color w:val="000000" w:themeColor="text1"/>
+          <w:sz w:val="20"/>
+          <w:szCs w:val="20"/>
+        </w:rPr>
+      </w:pPr>
+    </w:p>
+    <w:p>
+      <w:pPr>
+        <w:jc w:val="both"/>
+        <w:rPr>
+          <w:rFonts w:ascii="CMU Serif Roman" w:hAnsi="CMU Serif Roman" w:cs="Arial"/>
+          <w:color w:val="000000" w:themeColor="text1"/>
+          <w:sz w:val="20"/>
+          <w:szCs w:val="20"/>
+        </w:rPr>
+      </w:pPr>
+      <w:r>
+        <w:rPr>
+          <w:rFonts w:ascii="CMU Serif Roman" w:hAnsi="CMU Serif Roman" w:cs="Arial"/>
+          <w:color w:val="000000" w:themeColor="text1"/>
+          <w:sz w:val="20"/>
+          <w:szCs w:val="20"/>
+        </w:rPr>
+        <w:t>Si definisce ora il formato dei file di configurazione e il formato dei file contenenti i dati dei Vanilla Green Pass. Per quanto riguarda un generico file di configurazione, è costituito da tre righe:</w:t>
+      </w:r>
+    </w:p>
+    <w:p>
+      <w:pPr>
+        <w:jc w:val="both"/>
+        <w:rPr>
+          <w:rFonts w:ascii="CMU Serif Roman" w:hAnsi="CMU Serif Roman" w:cs="Arial"/>
+          <w:color w:val="000000" w:themeColor="text1"/>
+          <w:sz w:val="20"/>
+          <w:szCs w:val="20"/>
+        </w:rPr>
+      </w:pPr>
+    </w:p>
+    <w:p>
+      <w:pPr>
+        <w:pStyle w:val="ListParagraph"/>
+        <w:numPr>
+          <w:ilvl w:val="0"/>
+          <w:numId w:val="13"/>
+        </w:numPr>
+        <w:jc w:val="both"/>
+        <w:rPr>
+          <w:rFonts w:ascii="CMU Serif Roman" w:hAnsi="CMU Serif Roman" w:cs="Arial"/>
+          <w:color w:val="000000" w:themeColor="text1"/>
+          <w:sz w:val="20"/>
+          <w:szCs w:val="20"/>
+        </w:rPr>
+      </w:pPr>
+      <w:r>
+        <w:rPr>
+          <w:rFonts w:ascii="CMU Serif Roman" w:hAnsi="CMU Serif Roman" w:cs="Arial"/>
+          <w:color w:val="000000" w:themeColor="text1"/>
+          <w:sz w:val="20"/>
+          <w:szCs w:val="20"/>
+        </w:rPr>
+        <w:t>la prima riga contiene l’IP dell’host al quale l’entità il cui nome è dato dal nome del file deve connettersi</w:t>
+      </w:r>
+      <w:r>
+        <w:rPr>
+          <w:rFonts w:ascii="CMU Serif Roman" w:hAnsi="CMU Serif Roman" w:cs="Arial"/>
+          <w:color w:val="000000" w:themeColor="text1"/>
+          <w:sz w:val="20"/>
+          <w:szCs w:val="20"/>
+        </w:rPr>
+        <w:t>;</w:t>
+      </w:r>
+    </w:p>
+    <w:p>
+      <w:pPr>
+        <w:pStyle w:val="ListParagraph"/>
+        <w:numPr>
+          <w:ilvl w:val="0"/>
+          <w:numId w:val="13"/>
+        </w:numPr>
+        <w:jc w:val="both"/>
+        <w:rPr>
+          <w:rFonts w:ascii="CMU Serif Roman" w:hAnsi="CMU Serif Roman" w:cs="Arial"/>
+          <w:color w:val="000000" w:themeColor="text1"/>
+          <w:sz w:val="20"/>
+          <w:szCs w:val="20"/>
+        </w:rPr>
+      </w:pPr>
+      <w:r>
+        <w:rPr>
+          <w:rFonts w:ascii="CMU Serif Roman" w:hAnsi="CMU Serif Roman" w:cs="Arial"/>
+          <w:color w:val="000000" w:themeColor="text1"/>
+          <w:sz w:val="20"/>
+          <w:szCs w:val="20"/>
+        </w:rPr>
+        <w:t>la second</w:t>
+      </w:r>
+      <w:r>
+        <w:rPr>
+          <w:rFonts w:ascii="CMU Serif Roman" w:hAnsi="CMU Serif Roman" w:cs="Arial"/>
+          <w:color w:val="000000" w:themeColor="text1"/>
+          <w:sz w:val="20"/>
+          <w:szCs w:val="20"/>
+        </w:rPr>
+        <w:t>a</w:t>
+      </w:r>
+      <w:r>
+        <w:rPr>
+          <w:rFonts w:ascii="CMU Serif Roman" w:hAnsi="CMU Serif Roman" w:cs="Arial"/>
+          <w:color w:val="000000" w:themeColor="text1"/>
+          <w:sz w:val="20"/>
+          <w:szCs w:val="20"/>
+        </w:rPr>
+        <w:t xml:space="preserve"> riga contiene il </w:t>
+      </w:r>
+      <w:r>
+        <w:rPr>
+          <w:rFonts w:ascii="CMU Serif Roman" w:hAnsi="CMU Serif Roman" w:cs="Arial"/>
+          <w:color w:val="000000" w:themeColor="text1"/>
+          <w:sz w:val="20"/>
+          <w:szCs w:val="20"/>
+        </w:rPr>
+        <w:t>numero</w:t>
+      </w:r>
+      <w:r>
+        <w:rPr>
+          <w:rFonts w:ascii="CMU Serif Roman" w:hAnsi="CMU Serif Roman" w:cs="Arial"/>
+          <w:color w:val="000000" w:themeColor="text1"/>
+          <w:sz w:val="20"/>
+          <w:szCs w:val="20"/>
+        </w:rPr>
+        <w:t xml:space="preserve"> di porta alla quale </w:t>
+      </w:r>
+      <w:r>
+        <w:rPr>
+          <w:rFonts w:ascii="CMU Serif Roman" w:hAnsi="CMU Serif Roman" w:cs="Arial"/>
+          <w:color w:val="000000" w:themeColor="text1"/>
+          <w:sz w:val="20"/>
+          <w:szCs w:val="20"/>
+        </w:rPr>
+        <w:t>l’entità il cui nome è dato dal nome del file deve connettersi;</w:t>
+      </w:r>
+    </w:p>
+    <w:p>
+      <w:pPr>
+        <w:pStyle w:val="ListParagraph"/>
+        <w:numPr>
+          <w:ilvl w:val="0"/>
+          <w:numId w:val="13"/>
+        </w:numPr>
+        <w:jc w:val="both"/>
+        <w:rPr>
+          <w:rFonts w:ascii="CMU Serif Roman" w:hAnsi="CMU Serif Roman" w:cs="Arial"/>
+          <w:color w:val="000000" w:themeColor="text1"/>
+          <w:sz w:val="20"/>
+          <w:szCs w:val="20"/>
+        </w:rPr>
+      </w:pPr>
+      <w:r>
+        <w:rPr>
+          <w:rFonts w:ascii="CMU Serif Roman" w:hAnsi="CMU Serif Roman" w:cs="Arial"/>
+          <w:color w:val="000000" w:themeColor="text1"/>
+          <w:sz w:val="20"/>
+          <w:szCs w:val="20"/>
+        </w:rPr>
+        <w:t xml:space="preserve">la terza riga è vuota ed è ottenuta a partire dal carattere </w:t>
+      </w:r>
+      <w:r>
+        <w:rPr>
+          <w:rFonts w:ascii="CMU Serif Roman" w:hAnsi="CMU Serif Roman" w:cs="Arial"/>
+          <w:color w:val="000000" w:themeColor="text1"/>
+          <w:sz w:val="20"/>
+          <w:szCs w:val="20"/>
+        </w:rPr>
+        <w:t>new line</w:t>
+      </w:r>
+      <w:r>
+        <w:rPr>
+          <w:rFonts w:ascii="CMU Serif Roman" w:hAnsi="CMU Serif Roman" w:cs="Arial"/>
+          <w:color w:val="000000" w:themeColor="text1"/>
+          <w:sz w:val="20"/>
+          <w:szCs w:val="20"/>
+        </w:rPr>
+        <w:t xml:space="preserve"> utilizzato nella seconda ri</w:t>
+      </w:r>
+      <w:r>
+        <w:rPr>
+          <w:rFonts w:ascii="CMU Serif Roman" w:hAnsi="CMU Serif Roman" w:cs="Arial"/>
+          <w:color w:val="000000" w:themeColor="text1"/>
+          <w:sz w:val="20"/>
+          <w:szCs w:val="20"/>
+        </w:rPr>
+        <w:t>ga.</w:t>
+      </w:r>
+    </w:p>
+    <w:p>
+      <w:pPr>
+        <w:jc w:val="both"/>
+        <w:rPr>
+          <w:rFonts w:ascii="CMU Serif Roman" w:hAnsi="CMU Serif Roman" w:cs="Arial"/>
+          <w:color w:val="000000" w:themeColor="text1"/>
+          <w:sz w:val="20"/>
+          <w:szCs w:val="20"/>
+        </w:rPr>
+      </w:pPr>
+    </w:p>
+    <w:p>
+      <w:pPr>
+        <w:jc w:val="both"/>
+        <w:rPr>
+          <w:rFonts w:ascii="CMU Serif Roman" w:hAnsi="CMU Serif Roman" w:cs="Arial"/>
+          <w:color w:val="000000" w:themeColor="text1"/>
+          <w:sz w:val="20"/>
+          <w:szCs w:val="20"/>
+        </w:rPr>
+      </w:pPr>
+      <w:r>
+        <w:rPr>
+          <w:rFonts w:ascii="CMU Serif Roman" w:hAnsi="CMU Serif Roman" w:cs="Arial"/>
+          <w:color w:val="000000" w:themeColor="text1"/>
+          <w:sz w:val="20"/>
+          <w:szCs w:val="20"/>
+        </w:rPr>
+        <w:t>Un esempio d</w:t>
+      </w:r>
+      <w:r>
+        <w:rPr>
+          <w:rFonts w:ascii="CMU Serif Roman" w:hAnsi="CMU Serif Roman" w:cs="Arial"/>
+          <w:color w:val="000000" w:themeColor="text1"/>
+          <w:sz w:val="20"/>
+          <w:szCs w:val="20"/>
+        </w:rPr>
+        <w:t>el contenuto</w:t>
+      </w:r>
+      <w:r>
+        <w:rPr>
+          <w:rFonts w:ascii="CMU Serif Roman" w:hAnsi="CMU Serif Roman" w:cs="Arial"/>
+          <w:color w:val="000000" w:themeColor="text1"/>
+          <w:sz w:val="20"/>
+          <w:szCs w:val="20"/>
+        </w:rPr>
+        <w:t xml:space="preserve"> del</w:t>
+      </w:r>
+      <w:r>
+        <w:rPr>
+          <w:rFonts w:ascii="CMU Serif Roman" w:hAnsi="CMU Serif Roman" w:cs="Arial"/>
+          <w:color w:val="000000" w:themeColor="text1"/>
+          <w:sz w:val="20"/>
+          <w:szCs w:val="20"/>
+        </w:rPr>
+        <w:t xml:space="preserve"> file di configurazione è il seguente:</w:t>
+      </w:r>
+    </w:p>
+    <w:p>
+      <w:pPr>
+        <w:jc w:val="both"/>
+        <w:rPr>
+          <w:rFonts w:ascii="CMU Serif Roman" w:hAnsi="CMU Serif Roman" w:cs="Arial"/>
+          <w:color w:val="000000" w:themeColor="text1"/>
+          <w:sz w:val="20"/>
+          <w:szCs w:val="20"/>
+        </w:rPr>
+      </w:pPr>
+    </w:p>
+    <w:p>
+      <w:pPr>
+        <w:jc w:val="both"/>
+        <w:rPr>
+          <w:rFonts w:ascii="CMU Serif Roman" w:hAnsi="CMU Serif Roman" w:cs="Arial"/>
+          <w:color w:val="000000" w:themeColor="text1"/>
+          <w:sz w:val="20"/>
+          <w:szCs w:val="20"/>
+        </w:rPr>
+      </w:pPr>
+      <w:r>
+        <w:rPr>
+          <w:rFonts w:ascii="CMU Serif Roman" w:hAnsi="CMU Serif Roman" w:cs="Arial"/>
+          <w:color w:val="000000" w:themeColor="text1"/>
+          <w:sz w:val="20"/>
+          <w:szCs w:val="20"/>
+        </w:rPr>
+        <w:t>127.0.0.1</w:t>
+      </w:r>
+    </w:p>
+    <w:p>
+      <w:pPr>
+        <w:jc w:val="both"/>
+        <w:rPr>
+          <w:rFonts w:ascii="CMU Serif Roman" w:hAnsi="CMU Serif Roman" w:cs="Arial"/>
+          <w:color w:val="000000" w:themeColor="text1"/>
+          <w:sz w:val="20"/>
+          <w:szCs w:val="20"/>
+        </w:rPr>
+      </w:pPr>
+      <w:r>
+        <w:rPr>
+          <w:rFonts w:ascii="CMU Serif Roman" w:hAnsi="CMU Serif Roman" w:cs="Arial"/>
+          <w:color w:val="000000" w:themeColor="text1"/>
+          <w:sz w:val="20"/>
+          <w:szCs w:val="20"/>
+        </w:rPr>
+        <w:t>20000</w:t>
+      </w:r>
+    </w:p>
+    <w:p>
+      <w:pPr>
+        <w:jc w:val="both"/>
+        <w:rPr>
+          <w:rFonts w:ascii="CMU Serif Roman" w:hAnsi="CMU Serif Roman" w:cs="Arial"/>
+          <w:color w:val="000000" w:themeColor="text1"/>
+          <w:sz w:val="20"/>
+          <w:szCs w:val="20"/>
+        </w:rPr>
+      </w:pPr>
+    </w:p>
+    <w:p>
+      <w:pPr>
+        <w:jc w:val="both"/>
+        <w:rPr>
+          <w:rFonts w:ascii="CMU Serif Roman" w:hAnsi="CMU Serif Roman" w:cs="Arial"/>
+          <w:color w:val="000000" w:themeColor="text1"/>
+          <w:sz w:val="20"/>
+          <w:szCs w:val="20"/>
+        </w:rPr>
+      </w:pPr>
+      <w:r>
+        <w:rPr>
+          <w:rFonts w:ascii="CMU Serif Roman" w:hAnsi="CMU Serif Roman" w:cs="Arial"/>
+          <w:color w:val="000000" w:themeColor="text1"/>
+          <w:sz w:val="20"/>
+          <w:szCs w:val="20"/>
+        </w:rPr>
+        <w:t xml:space="preserve">Per quanto riguarda il file contenente </w:t>
+      </w:r>
+      <w:r>
+        <w:rPr>
+          <w:rFonts w:ascii="CMU Serif Roman" w:hAnsi="CMU Serif Roman" w:cs="Arial"/>
+          <w:color w:val="000000" w:themeColor="text1"/>
+          <w:sz w:val="20"/>
+          <w:szCs w:val="20"/>
+        </w:rPr>
+        <w:t>i dati dei Vanilla Green Pass</w:t>
+      </w:r>
+      <w:r>
+        <w:rPr>
+          <w:rFonts w:ascii="CMU Serif Roman" w:hAnsi="CMU Serif Roman" w:cs="Arial"/>
+          <w:color w:val="000000" w:themeColor="text1"/>
+          <w:sz w:val="20"/>
+          <w:szCs w:val="20"/>
+        </w:rPr>
+        <w:t>, è strutturato nel seguente modo. Per ogni riga si riporta una tripla che rappresenta un Vanilla Green Pass</w:t>
+      </w:r>
+      <w:r>
+        <w:rPr>
+          <w:rFonts w:ascii="CMU Serif Roman" w:hAnsi="CMU Serif Roman" w:cs="Arial"/>
+          <w:color w:val="000000" w:themeColor="text1"/>
+          <w:sz w:val="20"/>
+          <w:szCs w:val="20"/>
+        </w:rPr>
+        <w:t xml:space="preserve"> in cui ogni componente della tripla è separato dall’altra componente mediante il carattere “:”</w:t>
+      </w:r>
+      <w:r>
+        <w:rPr>
+          <w:rFonts w:ascii="CMU Serif Roman" w:hAnsi="CMU Serif Roman" w:cs="Arial"/>
+          <w:color w:val="000000" w:themeColor="text1"/>
+          <w:sz w:val="20"/>
+          <w:szCs w:val="20"/>
+        </w:rPr>
+        <w:t xml:space="preserve">. </w:t>
+      </w:r>
+      <w:r>
+        <w:rPr>
+          <w:rFonts w:ascii="CMU Serif Roman" w:hAnsi="CMU Serif Roman" w:cs="Arial"/>
+          <w:color w:val="000000" w:themeColor="text1"/>
+          <w:sz w:val="20"/>
+          <w:szCs w:val="20"/>
+        </w:rPr>
+        <w:t>Le componenti della tripla sono le seguenti:</w:t>
+      </w:r>
+    </w:p>
+    <w:p>
+      <w:pPr>
+        <w:jc w:val="both"/>
+        <w:rPr>
+          <w:rFonts w:ascii="CMU Serif Roman" w:hAnsi="CMU Serif Roman" w:cs="Arial"/>
+          <w:color w:val="000000" w:themeColor="text1"/>
+          <w:sz w:val="20"/>
+          <w:szCs w:val="20"/>
+        </w:rPr>
+      </w:pPr>
+    </w:p>
+    <w:p>
+      <w:pPr>
+        <w:pStyle w:val="ListParagraph"/>
+        <w:numPr>
+          <w:ilvl w:val="0"/>
+          <w:numId w:val="14"/>
+        </w:numPr>
+        <w:jc w:val="both"/>
+        <w:rPr>
+          <w:rFonts w:ascii="CMU Serif Roman" w:hAnsi="CMU Serif Roman" w:cs="Arial"/>
+          <w:color w:val="000000" w:themeColor="text1"/>
+          <w:sz w:val="20"/>
+          <w:szCs w:val="20"/>
+        </w:rPr>
+      </w:pPr>
+      <w:r>
+        <w:rPr>
+          <w:rFonts w:ascii="CMU Serif Roman" w:hAnsi="CMU Serif Roman" w:cs="Arial"/>
+          <w:color w:val="000000" w:themeColor="text1"/>
+          <w:sz w:val="20"/>
+          <w:szCs w:val="20"/>
+        </w:rPr>
+        <w:t>codice della tessera sanitaria</w:t>
+      </w:r>
+      <w:r>
+        <w:rPr>
+          <w:rFonts w:ascii="CMU Serif Roman" w:hAnsi="CMU Serif Roman" w:cs="Arial"/>
+          <w:color w:val="000000" w:themeColor="text1"/>
+          <w:sz w:val="20"/>
+          <w:szCs w:val="20"/>
+        </w:rPr>
+        <w:t>;</w:t>
+      </w:r>
+    </w:p>
+    <w:p>
+      <w:pPr>
+        <w:pStyle w:val="ListParagraph"/>
+        <w:numPr>
+          <w:ilvl w:val="0"/>
+          <w:numId w:val="14"/>
+        </w:numPr>
+        <w:jc w:val="both"/>
+        <w:rPr>
+          <w:rFonts w:ascii="CMU Serif Roman" w:hAnsi="CMU Serif Roman" w:cs="Arial"/>
+          <w:color w:val="000000" w:themeColor="text1"/>
+          <w:sz w:val="20"/>
+          <w:szCs w:val="20"/>
+        </w:rPr>
+      </w:pPr>
+      <w:r>
+        <w:rPr>
+          <w:rFonts w:ascii="CMU Serif Roman" w:hAnsi="CMU Serif Roman" w:cs="Arial"/>
+          <w:color w:val="000000" w:themeColor="text1"/>
+          <w:sz w:val="20"/>
+          <w:szCs w:val="20"/>
+        </w:rPr>
+        <w:t>data di scadenza del Vanilla Green Pass</w:t>
+      </w:r>
+      <w:r>
+        <w:rPr>
+          <w:rFonts w:ascii="CMU Serif Roman" w:hAnsi="CMU Serif Roman" w:cs="Arial"/>
+          <w:color w:val="000000" w:themeColor="text1"/>
+          <w:sz w:val="20"/>
+          <w:szCs w:val="20"/>
+        </w:rPr>
+        <w:t xml:space="preserve"> (DD-MM-YYYY)</w:t>
+      </w:r>
+      <w:r>
+        <w:rPr>
+          <w:rFonts w:ascii="CMU Serif Roman" w:hAnsi="CMU Serif Roman" w:cs="Arial"/>
+          <w:color w:val="000000" w:themeColor="text1"/>
+          <w:sz w:val="20"/>
+          <w:szCs w:val="20"/>
+        </w:rPr>
+        <w:t>;</w:t>
+      </w:r>
+    </w:p>
+    <w:p>
+      <w:pPr>
+        <w:pStyle w:val="ListParagraph"/>
+        <w:numPr>
+          <w:ilvl w:val="0"/>
+          <w:numId w:val="14"/>
+        </w:numPr>
+        <w:jc w:val="both"/>
+        <w:rPr>
+          <w:rFonts w:ascii="CMU Serif Roman" w:hAnsi="CMU Serif Roman" w:cs="Arial"/>
+          <w:color w:val="000000" w:themeColor="text1"/>
+          <w:sz w:val="20"/>
+          <w:szCs w:val="20"/>
+        </w:rPr>
+      </w:pPr>
+      <w:r>
+        <w:rPr>
+          <w:rFonts w:ascii="CMU Serif Roman" w:hAnsi="CMU Serif Roman" w:cs="Arial"/>
+          <w:color w:val="000000" w:themeColor="text1"/>
+          <w:sz w:val="20"/>
+          <w:szCs w:val="20"/>
+        </w:rPr>
+        <w:t>stato di validità del Vanilla Green Pass (0/1)</w:t>
+      </w:r>
+      <w:r>
+        <w:rPr>
+          <w:rFonts w:ascii="CMU Serif Roman" w:hAnsi="CMU Serif Roman" w:cs="Arial"/>
+          <w:color w:val="000000" w:themeColor="text1"/>
+          <w:sz w:val="20"/>
+          <w:szCs w:val="20"/>
+        </w:rPr>
+        <w:t>.</w:t>
+      </w:r>
+    </w:p>
+    <w:p>
+      <w:pPr>
+        <w:jc w:val="both"/>
+        <w:rPr>
+          <w:rFonts w:ascii="CMU Serif Roman" w:hAnsi="CMU Serif Roman" w:cs="Arial"/>
+          <w:color w:val="000000" w:themeColor="text1"/>
+          <w:sz w:val="20"/>
+          <w:szCs w:val="20"/>
+        </w:rPr>
+      </w:pPr>
+    </w:p>
+    <w:p>
+      <w:pPr>
+        <w:jc w:val="both"/>
+        <w:rPr>
+          <w:rFonts w:ascii="CMU Serif Roman" w:hAnsi="CMU Serif Roman" w:cs="Arial"/>
+          <w:color w:val="000000" w:themeColor="text1"/>
+          <w:sz w:val="20"/>
+          <w:szCs w:val="20"/>
+        </w:rPr>
+      </w:pPr>
+      <w:r>
+        <w:rPr>
+          <w:rFonts w:ascii="CMU Serif Roman" w:hAnsi="CMU Serif Roman" w:cs="Arial"/>
+          <w:color w:val="000000" w:themeColor="text1"/>
+          <w:sz w:val="20"/>
+          <w:szCs w:val="20"/>
+        </w:rPr>
+        <w:t>Un esempio del contenuto del file che conserva i dati dei Vanilla Green Pass è il seguente:</w:t>
+      </w:r>
+    </w:p>
+    <w:p>
+      <w:pPr>
+        <w:jc w:val="both"/>
+        <w:rPr>
+          <w:rFonts w:ascii="CMU Serif Roman" w:hAnsi="CMU Serif Roman" w:cs="Arial"/>
+          <w:color w:val="000000" w:themeColor="text1"/>
+          <w:sz w:val="20"/>
+          <w:szCs w:val="20"/>
+        </w:rPr>
+      </w:pPr>
+    </w:p>
+    <w:p>
+      <w:pPr>
+        <w:jc w:val="both"/>
+        <w:rPr>
+          <w:rFonts w:ascii="CMU Serif Roman" w:hAnsi="CMU Serif Roman" w:cs="Arial"/>
+          <w:color w:val="000000" w:themeColor="text1"/>
+          <w:sz w:val="20"/>
+          <w:szCs w:val="20"/>
+        </w:rPr>
+      </w:pPr>
+      <w:r>
+        <w:rPr>
+          <w:rFonts w:ascii="CMU Serif Roman" w:hAnsi="CMU Serif Roman" w:cs="Arial"/>
+          <w:color w:val="000000" w:themeColor="text1"/>
+          <w:sz w:val="20"/>
+          <w:szCs w:val="20"/>
+        </w:rPr>
+        <w:t>…</w:t>
+      </w:r>
+    </w:p>
+    <w:p>
+      <w:pPr>
+        <w:jc w:val="both"/>
+        <w:rPr>
+          <w:rFonts w:ascii="CMU Serif Roman" w:hAnsi="CMU Serif Roman" w:cs="Arial"/>
+          <w:color w:val="000000" w:themeColor="text1"/>
+          <w:sz w:val="20"/>
+          <w:szCs w:val="20"/>
+          <w:lang w:val="en-US"/>
+        </w:rPr>
+      </w:pPr>
+      <w:r>
+        <w:rPr>
+          <w:rFonts w:ascii="CMU Serif Roman" w:hAnsi="CMU Serif Roman" w:cs="Arial"/>
+          <w:color w:val="000000" w:themeColor="text1"/>
+          <w:sz w:val="20"/>
+          <w:szCs w:val="20"/>
+          <w:lang w:val="en-US"/>
+        </w:rPr>
+        <w:t>00000000000000000004:01-06-2022:1</w:t>
+      </w:r>
+    </w:p>
+    <w:p>
+      <w:pPr>
+        <w:jc w:val="both"/>
+        <w:rPr>
+          <w:rFonts w:ascii="CMU Serif Roman" w:hAnsi="CMU Serif Roman" w:cs="Arial"/>
+          <w:color w:val="000000" w:themeColor="text1"/>
+          <w:sz w:val="20"/>
+          <w:szCs w:val="20"/>
+          <w:lang w:val="en-US"/>
+        </w:rPr>
+      </w:pPr>
+      <w:r>
+        <w:rPr>
+          <w:rFonts w:ascii="CMU Serif Roman" w:hAnsi="CMU Serif Roman" w:cs="Arial"/>
+          <w:color w:val="000000" w:themeColor="text1"/>
+          <w:sz w:val="20"/>
+          <w:szCs w:val="20"/>
+          <w:lang w:val="en-US"/>
+        </w:rPr>
+        <w:t>00000000000000000003:01-06-2022:1</w:t>
+      </w:r>
+    </w:p>
+    <w:p>
+      <w:pPr>
+        <w:jc w:val="both"/>
+        <w:rPr>
+          <w:rFonts w:ascii="CMU Serif Roman" w:hAnsi="CMU Serif Roman" w:cs="Arial"/>
+          <w:color w:val="000000" w:themeColor="text1"/>
+          <w:sz w:val="20"/>
+          <w:szCs w:val="20"/>
+          <w:lang w:val="en-US"/>
+        </w:rPr>
+      </w:pPr>
+      <w:r>
+        <w:rPr>
+          <w:rFonts w:ascii="CMU Serif Roman" w:hAnsi="CMU Serif Roman" w:cs="Arial"/>
+          <w:color w:val="000000" w:themeColor="text1"/>
+          <w:sz w:val="20"/>
+          <w:szCs w:val="20"/>
+          <w:lang w:val="en-US"/>
+        </w:rPr>
+        <w:t>00000000000000001000:01-06-2022:1</w:t>
+      </w:r>
+    </w:p>
+    <w:p>
+      <w:pPr>
+        <w:jc w:val="both"/>
+        <w:rPr>
+          <w:rFonts w:ascii="CMU Serif Roman" w:hAnsi="CMU Serif Roman" w:cs="Arial"/>
+          <w:color w:val="000000" w:themeColor="text1"/>
+          <w:sz w:val="20"/>
+          <w:szCs w:val="20"/>
+          <w:lang w:val="en-US"/>
+        </w:rPr>
+      </w:pPr>
+      <w:r>
+        <w:rPr>
+          <w:rFonts w:ascii="CMU Serif Roman" w:hAnsi="CMU Serif Roman" w:cs="Arial"/>
+          <w:color w:val="000000" w:themeColor="text1"/>
+          <w:sz w:val="20"/>
+          <w:szCs w:val="20"/>
+          <w:lang w:val="en-US"/>
+        </w:rPr>
+        <w:t>00000000000000001001:01-06-2022:1</w:t>
+      </w:r>
+    </w:p>
+    <w:p>
+      <w:pPr>
+        <w:jc w:val="both"/>
+        <w:rPr>
+          <w:rFonts w:ascii="CMU Serif Roman" w:hAnsi="CMU Serif Roman" w:cs="Arial"/>
+          <w:color w:val="000000" w:themeColor="text1"/>
+          <w:sz w:val="20"/>
+          <w:szCs w:val="20"/>
+          <w:lang w:val="en-US"/>
+        </w:rPr>
+      </w:pPr>
+      <w:r>
+        <w:rPr>
+          <w:rFonts w:ascii="CMU Serif Roman" w:hAnsi="CMU Serif Roman" w:cs="Arial"/>
+          <w:color w:val="000000" w:themeColor="text1"/>
+          <w:sz w:val="20"/>
+          <w:szCs w:val="20"/>
+          <w:lang w:val="en-US"/>
+        </w:rPr>
+        <w:t>00000000000000000002:01-06-2002:1</w:t>
+      </w:r>
+    </w:p>
+    <w:p>
+      <w:pPr>
+        <w:jc w:val="both"/>
+        <w:rPr>
+          <w:rFonts w:ascii="CMU Serif Roman" w:hAnsi="CMU Serif Roman" w:cs="Arial"/>
+          <w:color w:val="000000" w:themeColor="text1"/>
+          <w:sz w:val="20"/>
+          <w:szCs w:val="20"/>
+          <w:lang w:val="en-US"/>
+        </w:rPr>
+      </w:pPr>
+      <w:r>
+        <w:rPr>
+          <w:rFonts w:ascii="CMU Serif Roman" w:hAnsi="CMU Serif Roman" w:cs="Arial"/>
+          <w:color w:val="000000" w:themeColor="text1"/>
+          <w:sz w:val="20"/>
+          <w:szCs w:val="20"/>
+          <w:lang w:val="en-US"/>
+        </w:rPr>
+        <w:t>00000000000000000001:01-06-2022:1</w:t>
+      </w:r>
+    </w:p>
+    <w:p>
+      <w:pPr>
+        <w:jc w:val="both"/>
+        <w:rPr>
+          <w:rFonts w:ascii="CMU Serif Roman" w:hAnsi="CMU Serif Roman" w:cs="Arial"/>
+          <w:color w:val="000000" w:themeColor="text1"/>
+          <w:sz w:val="20"/>
+          <w:szCs w:val="20"/>
+          <w:lang w:val="en-US"/>
+        </w:rPr>
+      </w:pPr>
+      <w:r>
+        <w:rPr>
+          <w:rFonts w:ascii="CMU Serif Roman" w:hAnsi="CMU Serif Roman" w:cs="Arial"/>
+          <w:color w:val="000000" w:themeColor="text1"/>
+          <w:sz w:val="20"/>
+          <w:szCs w:val="20"/>
+          <w:lang w:val="en-US"/>
+        </w:rPr>
+        <w:t>00000000000000000000:01-06-2002:0</w:t>
+      </w:r>
+    </w:p>
+    <w:p>
+      <w:pPr>
+        <w:jc w:val="both"/>
+        <w:rPr>
+          <w:rFonts w:ascii="CMU Serif Roman" w:hAnsi="CMU Serif Roman" w:cs="Arial"/>
+          <w:color w:val="000000" w:themeColor="text1"/>
+          <w:sz w:val="20"/>
+          <w:szCs w:val="20"/>
+        </w:rPr>
+      </w:pPr>
+      <w:r>
+        <w:rPr>
+          <w:rFonts w:ascii="CMU Serif Roman" w:hAnsi="CMU Serif Roman" w:cs="Arial"/>
+          <w:color w:val="000000" w:themeColor="text1"/>
+          <w:sz w:val="20"/>
+          <w:szCs w:val="20"/>
+          <w:lang w:val="en-US"/>
+        </w:rPr>
+        <w:t>…</w:t>
+      </w:r>
+      <w:r>
+        <w:rPr>
+          <w:rFonts w:ascii="CMU Serif Roman" w:hAnsi="CMU Serif Roman" w:cs="Arial"/>
+          <w:color w:val="000000" w:themeColor="text1"/>
+          <w:sz w:val="20"/>
+          <w:szCs w:val="20"/>
+        </w:rPr>
+        <w:br w:type="page"/>
+      </w:r>
+    </w:p>
+    <w:p>
+      <w:pPr>
+        <w:jc w:val="both"/>
+        <w:rPr>
+          <w:rFonts w:ascii="CMU Serif Roman" w:hAnsi="CMU Serif Roman" w:cs="Arial"/>
+          <w:color w:val="000000" w:themeColor="text1"/>
+          <w:sz w:val="20"/>
+          <w:szCs w:val="20"/>
         </w:rPr>
         <w:sectPr>
           <w:pgSz w:w="11900" w:h="16840"/>
@@ -18721,151 +20571,6 @@
           <w:docGrid w:linePitch="360"/>
         </w:sectPr>
       </w:pPr>
-      <w:r>
-        <w:rPr>
-          <w:rFonts w:ascii="CMU Serif Roman" w:hAnsi="CMU Serif Roman" w:cs="Arial"/>
-          <w:color w:val="000000" w:themeColor="text1"/>
-          <w:sz w:val="20"/>
-          <w:szCs w:val="20"/>
-        </w:rPr>
-        <w:t xml:space="preserve">In questa sezione si mettono in luce alcuni aspetti, funzioni e librerie condivise sia dai client che dai server individuati e realizzati. </w:t>
-      </w:r>
-      <w:r>
-        <w:rPr>
-          <w:rFonts w:ascii="CMU Serif Roman" w:hAnsi="CMU Serif Roman" w:cs="Arial"/>
-          <w:color w:val="000000" w:themeColor="text1"/>
-          <w:sz w:val="20"/>
-          <w:szCs w:val="20"/>
-        </w:rPr>
-        <w:t xml:space="preserve">In particolare, la maggior parte del codice utilizza molto spesso funzioni e procedure presenti nelle seguenti librerie scritte appositamente da uno dei proponenti e analizzate dall’altro </w:t>
-      </w:r>
-      <w:r>
-        <w:rPr>
-          <w:rFonts w:ascii="CMU Serif Roman" w:hAnsi="CMU Serif Roman" w:cs="Arial"/>
-          <w:color w:val="000000" w:themeColor="text1"/>
-          <w:sz w:val="20"/>
-          <w:szCs w:val="20"/>
-        </w:rPr>
-        <w:t>durante</w:t>
-      </w:r>
-      <w:r>
-        <w:rPr>
-          <w:rFonts w:ascii="CMU Serif Roman" w:hAnsi="CMU Serif Roman" w:cs="Arial"/>
-          <w:color w:val="000000" w:themeColor="text1"/>
-          <w:sz w:val="20"/>
-          <w:szCs w:val="20"/>
-        </w:rPr>
-        <w:t xml:space="preserve"> il corso di “Reti di Calcolatori e Laboratorio di Calcolatori”</w:t>
-      </w:r>
-      <w:r>
-        <w:rPr>
-          <w:rFonts w:ascii="CMU Serif Roman" w:hAnsi="CMU Serif Roman" w:cs="Arial"/>
-          <w:color w:val="000000" w:themeColor="text1"/>
-          <w:sz w:val="20"/>
-          <w:szCs w:val="20"/>
-        </w:rPr>
-        <w:t>.</w:t>
-      </w:r>
-      <w:r>
-        <w:rPr>
-          <w:rFonts w:ascii="CMU Serif Roman" w:hAnsi="CMU Serif Roman" w:cs="Arial"/>
-          <w:color w:val="000000" w:themeColor="text1"/>
-          <w:sz w:val="20"/>
-          <w:szCs w:val="20"/>
-        </w:rPr>
-        <w:t xml:space="preserve"> In particolare “UsageUtility.h” è una libreria che contiene e implementa delle funzioni e delle procedure di “utility” come </w:t>
-      </w:r>
-      <w:r>
-        <w:rPr>
-          <w:rFonts w:ascii="CMU Serif Roman" w:hAnsi="CMU Serif Roman" w:cs="Arial"/>
-          <w:color w:val="000000" w:themeColor="text1"/>
-          <w:sz w:val="20"/>
-          <w:szCs w:val="20"/>
-        </w:rPr>
-        <w:t>ben fa intuire il nome.</w:t>
-      </w:r>
-      <w:r>
-        <w:rPr>
-          <w:rFonts w:ascii="CMU Serif Roman" w:hAnsi="CMU Serif Roman" w:cs="Arial"/>
-          <w:color w:val="000000" w:themeColor="text1"/>
-          <w:sz w:val="20"/>
-          <w:szCs w:val="20"/>
-        </w:rPr>
-        <w:t xml:space="preserve"> Vi è la procedura “checkUsage(…)” per controllare gli argomenti con i quali vengono lanciati gli eseguibili, la “raiseError(…)” e la “threadRaiseError(…)” rispettivamente per “</w:t>
-      </w:r>
-      <w:r>
-        <w:rPr>
-          <w:rFonts w:ascii="CMU Serif Roman" w:hAnsi="CMU Serif Roman" w:cs="Arial"/>
-          <w:color w:val="000000" w:themeColor="text1"/>
-          <w:sz w:val="20"/>
-          <w:szCs w:val="20"/>
-        </w:rPr>
-        <w:t>segnalare e terminare il programma” con un errore  in un processo e in un thread.</w:t>
-      </w:r>
-      <w:r>
-        <w:rPr>
-          <w:rFonts w:ascii="CMU Serif Roman" w:hAnsi="CMU Serif Roman" w:cs="Arial"/>
-          <w:color w:val="000000" w:themeColor="text1"/>
-          <w:sz w:val="20"/>
-          <w:szCs w:val="20"/>
-        </w:rPr>
-        <w:t xml:space="preserve"> Poi vi sono le classiche “fullRead(…)” e “fullWrite(…)” che hanno il compito di completate letture e scritture anche nel caso in cui la variabile “errno” sia posta ad “EINTR”. Per maggiori informazioni su </w:t>
-      </w:r>
-      <w:r>
-        <w:rPr>
-          <w:rFonts w:ascii="CMU Serif Roman" w:hAnsi="CMU Serif Roman" w:cs="Arial"/>
-          <w:color w:val="000000" w:themeColor="text1"/>
-          <w:sz w:val="20"/>
-          <w:szCs w:val="20"/>
-        </w:rPr>
-        <w:t>“fullRead(…)” e “fullWrite(…)”</w:t>
-      </w:r>
-      <w:r>
-        <w:rPr>
-          <w:rFonts w:ascii="CMU Serif Roman" w:hAnsi="CMU Serif Roman" w:cs="Arial"/>
-          <w:color w:val="000000" w:themeColor="text1"/>
-          <w:sz w:val="20"/>
-          <w:szCs w:val="20"/>
-        </w:rPr>
-        <w:t xml:space="preserve"> si  consulti </w:t>
-      </w:r>
-      <w:r>
-        <w:rPr>
-          <w:rFonts w:ascii="CMU Serif Roman" w:hAnsi="CMU Serif Roman" w:cs="Arial"/>
-          <w:color w:val="000000" w:themeColor="text1"/>
-          <w:sz w:val="20"/>
-          <w:szCs w:val="20"/>
-          <w:lang w:val="en-IT"/>
-        </w:rPr>
-        <w:t>GaPiL – Guida alla Programmazione in Linux</w:t>
-      </w:r>
-      <w:r>
-        <w:rPr>
-          <w:rFonts w:ascii="CMU Serif Roman" w:hAnsi="CMU Serif Roman" w:cs="Arial"/>
-          <w:color w:val="000000" w:themeColor="text1"/>
-          <w:sz w:val="20"/>
-          <w:szCs w:val="20"/>
-        </w:rPr>
-        <w:t xml:space="preserve">, </w:t>
-      </w:r>
-      <w:r>
-        <w:rPr>
-          <w:rFonts w:ascii="CMU Serif Roman" w:hAnsi="CMU Serif Roman" w:cs="Arial"/>
-          <w:color w:val="000000" w:themeColor="text1"/>
-          <w:sz w:val="20"/>
-          <w:szCs w:val="20"/>
-        </w:rPr>
-        <w:t>Simone Piccardi</w:t>
-      </w:r>
-      <w:r>
-        <w:rPr>
-          <w:rFonts w:ascii="CMU Serif Roman" w:hAnsi="CMU Serif Roman" w:cs="Arial"/>
-          <w:color w:val="000000" w:themeColor="text1"/>
-          <w:sz w:val="20"/>
-          <w:szCs w:val="20"/>
-        </w:rPr>
-        <w:t>.</w:t>
-      </w:r>
     </w:p>
     <w:p>
       <w:pPr>
@@ -20006,15 +21711,6 @@
         </w:rPr>
         <w:t>stdio.h</w:t>
       </w:r>
-      <w:r>
-        <w:rPr>
-          <w:rFonts w:ascii="CMU Serif Roman" w:hAnsi="CMU Serif Roman" w:cs="Arial"/>
-          <w:color w:val="000000" w:themeColor="text1"/>
-          <w:sz w:val="20"/>
-          <w:szCs w:val="20"/>
-        </w:rPr>
-        <w:t>;</w:t>
-      </w:r>
     </w:p>
     <w:p>
       <w:pPr>
@@ -20040,15 +21736,6 @@
         </w:rPr>
         <w:t>stdlib.h</w:t>
       </w:r>
-      <w:r>
-        <w:rPr>
-          <w:rFonts w:ascii="CMU Serif Roman" w:hAnsi="CMU Serif Roman" w:cs="Arial"/>
-          <w:color w:val="000000" w:themeColor="text1"/>
-          <w:sz w:val="20"/>
-          <w:szCs w:val="20"/>
-        </w:rPr>
-        <w:t>;</w:t>
-      </w:r>
     </w:p>
     <w:p>
       <w:pPr>
@@ -20074,15 +21761,6 @@
         </w:rPr>
         <w:t>unistd.h</w:t>
       </w:r>
-      <w:r>
-        <w:rPr>
-          <w:rFonts w:ascii="CMU Serif Roman" w:hAnsi="CMU Serif Roman" w:cs="Arial"/>
-          <w:color w:val="000000" w:themeColor="text1"/>
-          <w:sz w:val="20"/>
-          <w:szCs w:val="20"/>
-        </w:rPr>
-        <w:t>;</w:t>
-      </w:r>
     </w:p>
     <w:p>
       <w:pPr>
@@ -20108,15 +21786,6 @@
         </w:rPr>
         <w:t>errno.h</w:t>
       </w:r>
-      <w:r>
-        <w:rPr>
-          <w:rFonts w:ascii="CMU Serif Roman" w:hAnsi="CMU Serif Roman" w:cs="Arial"/>
-          <w:color w:val="000000" w:themeColor="text1"/>
-          <w:sz w:val="20"/>
-          <w:szCs w:val="20"/>
-        </w:rPr>
-        <w:t>;</w:t>
-      </w:r>
     </w:p>
     <w:p>
       <w:pPr>
@@ -20142,15 +21811,6 @@
         </w:rPr>
         <w:t>string.h</w:t>
       </w:r>
-      <w:r>
-        <w:rPr>
-          <w:rFonts w:ascii="CMU Serif Roman" w:hAnsi="CMU Serif Roman" w:cs="Arial"/>
-          <w:color w:val="000000" w:themeColor="text1"/>
-          <w:sz w:val="20"/>
-          <w:szCs w:val="20"/>
-        </w:rPr>
-        <w:t>;</w:t>
-      </w:r>
     </w:p>
     <w:p>
       <w:pPr>
@@ -20176,15 +21836,6 @@
         </w:rPr>
         <w:t>sys/types.h</w:t>
       </w:r>
-      <w:r>
-        <w:rPr>
-          <w:rFonts w:ascii="CMU Serif Roman" w:hAnsi="CMU Serif Roman" w:cs="Arial"/>
-          <w:color w:val="000000" w:themeColor="text1"/>
-          <w:sz w:val="20"/>
-          <w:szCs w:val="20"/>
-        </w:rPr>
-        <w:t>;</w:t>
-      </w:r>
     </w:p>
     <w:p>
       <w:pPr>
@@ -20210,15 +21861,6 @@
         </w:rPr>
         <w:t>sys/socket.h</w:t>
       </w:r>
-      <w:r>
-        <w:rPr>
-          <w:rFonts w:ascii="CMU Serif Roman" w:hAnsi="CMU Serif Roman" w:cs="Arial"/>
-          <w:color w:val="000000" w:themeColor="text1"/>
-          <w:sz w:val="20"/>
-          <w:szCs w:val="20"/>
-        </w:rPr>
-        <w:t>;</w:t>
-      </w:r>
     </w:p>
     <w:p>
       <w:pPr>
@@ -20244,15 +21886,6 @@
         </w:rPr>
         <w:t>arpa/inet.h</w:t>
       </w:r>
-      <w:r>
-        <w:rPr>
-          <w:rFonts w:ascii="CMU Serif Roman" w:hAnsi="CMU Serif Roman" w:cs="Arial"/>
-          <w:color w:val="000000" w:themeColor="text1"/>
-          <w:sz w:val="20"/>
-          <w:szCs w:val="20"/>
-        </w:rPr>
-        <w:t>;</w:t>
-      </w:r>
     </w:p>
     <w:p>
       <w:pPr>
@@ -20278,15 +21911,6 @@
         </w:rPr>
         <w:t>time.h</w:t>
       </w:r>
-      <w:r>
-        <w:rPr>
-          <w:rFonts w:ascii="CMU Serif Roman" w:hAnsi="CMU Serif Roman" w:cs="Arial"/>
-          <w:color w:val="000000" w:themeColor="text1"/>
-          <w:sz w:val="20"/>
-          <w:szCs w:val="20"/>
-        </w:rPr>
-        <w:t>;</w:t>
-      </w:r>
     </w:p>
     <w:p>
       <w:pPr>
@@ -20314,16 +21938,6 @@
         </w:rPr>
         <w:t>ctype.h</w:t>
       </w:r>
-      <w:r>
-        <w:rPr>
-          <w:rFonts w:ascii="CMU Serif Roman" w:hAnsi="CMU Serif Roman" w:cs="Arial"/>
-          <w:color w:val="000000" w:themeColor="text1"/>
-          <w:sz w:val="20"/>
-          <w:szCs w:val="20"/>
-          <w:lang w:val="en-US"/>
-        </w:rPr>
-        <w:t>;</w:t>
-      </w:r>
     </w:p>
     <w:p>
       <w:pPr>
@@ -20351,16 +21965,6 @@
         </w:rPr>
         <w:t>pthread.h</w:t>
       </w:r>
-      <w:r>
-        <w:rPr>
-          <w:rFonts w:ascii="CMU Serif Roman" w:hAnsi="CMU Serif Roman" w:cs="Arial"/>
-          <w:color w:val="000000" w:themeColor="text1"/>
-          <w:sz w:val="20"/>
-          <w:szCs w:val="20"/>
-          <w:lang w:val="en-US"/>
-        </w:rPr>
-        <w:t>;</w:t>
-      </w:r>
     </w:p>
     <w:p>
       <w:pPr>
@@ -20396,7 +22000,7 @@
           <w:szCs w:val="20"/>
           <w:lang w:val="en-US"/>
         </w:rPr>
-        <w:t>h;</w:t>
+        <w:t>h</w:t>
       </w:r>
     </w:p>
     <w:p>
@@ -22699,7 +24303,16 @@
           <w:sz w:val="20"/>
           <w:szCs w:val="20"/>
         </w:rPr>
-        <w:t xml:space="preserve"> come per esempio</w:t>
+        <w:t xml:space="preserve"> </w:t>
+      </w:r>
+      <w:r>
+        <w:rPr>
+          <w:rFonts w:ascii="CMU Serif Roman" w:hAnsi="CMU Serif Roman" w:cs="Arial"/>
+          <w:color w:val="000000" w:themeColor="text1"/>
+          <w:sz w:val="20"/>
+          <w:szCs w:val="20"/>
+        </w:rPr>
+        <w:t>come, per esempio</w:t>
       </w:r>
       <w:r>
         <w:rPr>
@@ -23865,6 +25478,119 @@
     </w:lvl>
   </w:abstractNum>
   <w:abstractNum w:abstractNumId="4" w15:restartNumberingAfterBreak="0">
+    <w:nsid w:val="3C1376F0"/>
+    <w:multiLevelType w:val="hybridMultilevel"/>
+    <w:tmpl w:val="41A6D54C"/>
+    <w:lvl w:ilvl="0" w:tplc="04090001">
+      <w:start w:val="1"/>
+      <w:numFmt w:val="bullet"/>
+      <w:lvlText w:val=""/>
+      <w:lvlJc w:val="left"/>
+      <w:pPr>
+        <w:ind w:left="720" w:hanging="360"/>
+      </w:pPr>
+      <w:rPr>
+        <w:rFonts w:ascii="Symbol" w:hAnsi="Symbol" w:hint="default"/>
+      </w:rPr>
+    </w:lvl>
+    <w:lvl w:ilvl="1" w:tplc="04090003" w:tentative="1">
+      <w:start w:val="1"/>
+      <w:numFmt w:val="bullet"/>
+      <w:lvlText w:val="o"/>
+      <w:lvlJc w:val="left"/>
+      <w:pPr>
+        <w:ind w:left="1440" w:hanging="360"/>
+      </w:pPr>
+      <w:rPr>
+        <w:rFonts w:ascii="Courier New" w:hAnsi="Courier New" w:cs="Courier New" w:hint="default"/>
+      </w:rPr>
+    </w:lvl>
+    <w:lvl w:ilvl="2" w:tplc="04090005" w:tentative="1">
+      <w:start w:val="1"/>
+      <w:numFmt w:val="bullet"/>
+      <w:lvlText w:val=""/>
+      <w:lvlJc w:val="left"/>
+      <w:pPr>
+        <w:ind w:left="2160" w:hanging="360"/>
+      </w:pPr>
+      <w:rPr>
+        <w:rFonts w:ascii="Wingdings" w:hAnsi="Wingdings" w:hint="default"/>
+      </w:rPr>
+    </w:lvl>
+    <w:lvl w:ilvl="3" w:tplc="04090001" w:tentative="1">
+      <w:start w:val="1"/>
+      <w:numFmt w:val="bullet"/>
+      <w:lvlText w:val=""/>
+      <w:lvlJc w:val="left"/>
+      <w:pPr>
+        <w:ind w:left="2880" w:hanging="360"/>
+      </w:pPr>
+      <w:rPr>
+        <w:rFonts w:ascii="Symbol" w:hAnsi="Symbol" w:hint="default"/>
+      </w:rPr>
+    </w:lvl>
+    <w:lvl w:ilvl="4" w:tplc="04090003" w:tentative="1">
+      <w:start w:val="1"/>
+      <w:numFmt w:val="bullet"/>
+      <w:lvlText w:val="o"/>
+      <w:lvlJc w:val="left"/>
+      <w:pPr>
+        <w:ind w:left="3600" w:hanging="360"/>
+      </w:pPr>
+      <w:rPr>
+        <w:rFonts w:ascii="Courier New" w:hAnsi="Courier New" w:cs="Courier New" w:hint="default"/>
+      </w:rPr>
+    </w:lvl>
+    <w:lvl w:ilvl="5" w:tplc="04090005" w:tentative="1">
+      <w:start w:val="1"/>
+      <w:numFmt w:val="bullet"/>
+      <w:lvlText w:val=""/>
+      <w:lvlJc w:val="left"/>
+      <w:pPr>
+        <w:ind w:left="4320" w:hanging="360"/>
+      </w:pPr>
+      <w:rPr>
+        <w:rFonts w:ascii="Wingdings" w:hAnsi="Wingdings" w:hint="default"/>
+      </w:rPr>
+    </w:lvl>
+    <w:lvl w:ilvl="6" w:tplc="04090001" w:tentative="1">
+      <w:start w:val="1"/>
+      <w:numFmt w:val="bullet"/>
+      <w:lvlText w:val=""/>
+      <w:lvlJc w:val="left"/>
+      <w:pPr>
+        <w:ind w:left="5040" w:hanging="360"/>
+      </w:pPr>
+      <w:rPr>
+        <w:rFonts w:ascii="Symbol" w:hAnsi="Symbol" w:hint="default"/>
+      </w:rPr>
+    </w:lvl>
+    <w:lvl w:ilvl="7" w:tplc="04090003" w:tentative="1">
+      <w:start w:val="1"/>
+      <w:numFmt w:val="bullet"/>
+      <w:lvlText w:val="o"/>
+      <w:lvlJc w:val="left"/>
+      <w:pPr>
+        <w:ind w:left="5760" w:hanging="360"/>
+      </w:pPr>
+      <w:rPr>
+        <w:rFonts w:ascii="Courier New" w:hAnsi="Courier New" w:cs="Courier New" w:hint="default"/>
+      </w:rPr>
+    </w:lvl>
+    <w:lvl w:ilvl="8" w:tplc="04090005" w:tentative="1">
+      <w:start w:val="1"/>
+      <w:numFmt w:val="bullet"/>
+      <w:lvlText w:val=""/>
+      <w:lvlJc w:val="left"/>
+      <w:pPr>
+        <w:ind w:left="6480" w:hanging="360"/>
+      </w:pPr>
+      <w:rPr>
+        <w:rFonts w:ascii="Wingdings" w:hAnsi="Wingdings" w:hint="default"/>
+      </w:rPr>
+    </w:lvl>
+  </w:abstractNum>
+  <w:abstractNum w:abstractNumId="5" w15:restartNumberingAfterBreak="0">
     <w:nsid w:val="570D57CD"/>
     <w:multiLevelType w:val="multilevel"/>
     <w:tmpl w:val="5D285B7A"/>
@@ -24013,7 +25739,7 @@
       </w:rPr>
     </w:lvl>
   </w:abstractNum>
-  <w:abstractNum w:abstractNumId="5" w15:restartNumberingAfterBreak="0">
+  <w:abstractNum w:abstractNumId="6" w15:restartNumberingAfterBreak="0">
     <w:nsid w:val="5B674E06"/>
     <w:multiLevelType w:val="hybridMultilevel"/>
     <w:tmpl w:val="E9C6E5F6"/>
@@ -24126,7 +25852,7 @@
       </w:rPr>
     </w:lvl>
   </w:abstractNum>
-  <w:abstractNum w:abstractNumId="6" w15:restartNumberingAfterBreak="0">
+  <w:abstractNum w:abstractNumId="7" w15:restartNumberingAfterBreak="0">
     <w:nsid w:val="5C5F61ED"/>
     <w:multiLevelType w:val="hybridMultilevel"/>
     <w:tmpl w:val="11FE8174"/>
@@ -24239,7 +25965,7 @@
       </w:rPr>
     </w:lvl>
   </w:abstractNum>
-  <w:abstractNum w:abstractNumId="7" w15:restartNumberingAfterBreak="0">
+  <w:abstractNum w:abstractNumId="8" w15:restartNumberingAfterBreak="0">
     <w:nsid w:val="5D9F6F40"/>
     <w:multiLevelType w:val="hybridMultilevel"/>
     <w:tmpl w:val="5F3A9AC6"/>
@@ -24352,7 +26078,7 @@
       </w:rPr>
     </w:lvl>
   </w:abstractNum>
-  <w:abstractNum w:abstractNumId="8" w15:restartNumberingAfterBreak="0">
+  <w:abstractNum w:abstractNumId="9" w15:restartNumberingAfterBreak="0">
     <w:nsid w:val="5E070B5C"/>
     <w:multiLevelType w:val="hybridMultilevel"/>
     <w:tmpl w:val="17CADEA2"/>
@@ -24465,7 +26191,7 @@
       </w:rPr>
     </w:lvl>
   </w:abstractNum>
-  <w:abstractNum w:abstractNumId="9" w15:restartNumberingAfterBreak="0">
+  <w:abstractNum w:abstractNumId="10" w15:restartNumberingAfterBreak="0">
     <w:nsid w:val="75046CCE"/>
     <w:multiLevelType w:val="hybridMultilevel"/>
     <w:tmpl w:val="BB903830"/>
@@ -24578,7 +26304,7 @@
       </w:rPr>
     </w:lvl>
   </w:abstractNum>
-  <w:abstractNum w:abstractNumId="10" w15:restartNumberingAfterBreak="0">
+  <w:abstractNum w:abstractNumId="11" w15:restartNumberingAfterBreak="0">
     <w:nsid w:val="771C4352"/>
     <w:multiLevelType w:val="hybridMultilevel"/>
     <w:tmpl w:val="C39479F8"/>
@@ -24691,7 +26417,7 @@
       </w:rPr>
     </w:lvl>
   </w:abstractNum>
-  <w:abstractNum w:abstractNumId="11" w15:restartNumberingAfterBreak="0">
+  <w:abstractNum w:abstractNumId="12" w15:restartNumberingAfterBreak="0">
     <w:nsid w:val="7B321049"/>
     <w:multiLevelType w:val="hybridMultilevel"/>
     <w:tmpl w:val="D4F66A38"/>
@@ -24804,17 +26530,130 @@
       </w:rPr>
     </w:lvl>
   </w:abstractNum>
+  <w:abstractNum w:abstractNumId="13" w15:restartNumberingAfterBreak="0">
+    <w:nsid w:val="7EF431C5"/>
+    <w:multiLevelType w:val="hybridMultilevel"/>
+    <w:tmpl w:val="0E042836"/>
+    <w:lvl w:ilvl="0" w:tplc="04090001">
+      <w:start w:val="1"/>
+      <w:numFmt w:val="bullet"/>
+      <w:lvlText w:val=""/>
+      <w:lvlJc w:val="left"/>
+      <w:pPr>
+        <w:ind w:left="720" w:hanging="360"/>
+      </w:pPr>
+      <w:rPr>
+        <w:rFonts w:ascii="Symbol" w:hAnsi="Symbol" w:hint="default"/>
+      </w:rPr>
+    </w:lvl>
+    <w:lvl w:ilvl="1" w:tplc="04090003" w:tentative="1">
+      <w:start w:val="1"/>
+      <w:numFmt w:val="bullet"/>
+      <w:lvlText w:val="o"/>
+      <w:lvlJc w:val="left"/>
+      <w:pPr>
+        <w:ind w:left="1440" w:hanging="360"/>
+      </w:pPr>
+      <w:rPr>
+        <w:rFonts w:ascii="Courier New" w:hAnsi="Courier New" w:cs="Courier New" w:hint="default"/>
+      </w:rPr>
+    </w:lvl>
+    <w:lvl w:ilvl="2" w:tplc="04090005" w:tentative="1">
+      <w:start w:val="1"/>
+      <w:numFmt w:val="bullet"/>
+      <w:lvlText w:val=""/>
+      <w:lvlJc w:val="left"/>
+      <w:pPr>
+        <w:ind w:left="2160" w:hanging="360"/>
+      </w:pPr>
+      <w:rPr>
+        <w:rFonts w:ascii="Wingdings" w:hAnsi="Wingdings" w:hint="default"/>
+      </w:rPr>
+    </w:lvl>
+    <w:lvl w:ilvl="3" w:tplc="04090001" w:tentative="1">
+      <w:start w:val="1"/>
+      <w:numFmt w:val="bullet"/>
+      <w:lvlText w:val=""/>
+      <w:lvlJc w:val="left"/>
+      <w:pPr>
+        <w:ind w:left="2880" w:hanging="360"/>
+      </w:pPr>
+      <w:rPr>
+        <w:rFonts w:ascii="Symbol" w:hAnsi="Symbol" w:hint="default"/>
+      </w:rPr>
+    </w:lvl>
+    <w:lvl w:ilvl="4" w:tplc="04090003" w:tentative="1">
+      <w:start w:val="1"/>
+      <w:numFmt w:val="bullet"/>
+      <w:lvlText w:val="o"/>
+      <w:lvlJc w:val="left"/>
+      <w:pPr>
+        <w:ind w:left="3600" w:hanging="360"/>
+      </w:pPr>
+      <w:rPr>
+        <w:rFonts w:ascii="Courier New" w:hAnsi="Courier New" w:cs="Courier New" w:hint="default"/>
+      </w:rPr>
+    </w:lvl>
+    <w:lvl w:ilvl="5" w:tplc="04090005" w:tentative="1">
+      <w:start w:val="1"/>
+      <w:numFmt w:val="bullet"/>
+      <w:lvlText w:val=""/>
+      <w:lvlJc w:val="left"/>
+      <w:pPr>
+        <w:ind w:left="4320" w:hanging="360"/>
+      </w:pPr>
+      <w:rPr>
+        <w:rFonts w:ascii="Wingdings" w:hAnsi="Wingdings" w:hint="default"/>
+      </w:rPr>
+    </w:lvl>
+    <w:lvl w:ilvl="6" w:tplc="04090001" w:tentative="1">
+      <w:start w:val="1"/>
+      <w:numFmt w:val="bullet"/>
+      <w:lvlText w:val=""/>
+      <w:lvlJc w:val="left"/>
+      <w:pPr>
+        <w:ind w:left="5040" w:hanging="360"/>
+      </w:pPr>
+      <w:rPr>
+        <w:rFonts w:ascii="Symbol" w:hAnsi="Symbol" w:hint="default"/>
+      </w:rPr>
+    </w:lvl>
+    <w:lvl w:ilvl="7" w:tplc="04090003" w:tentative="1">
+      <w:start w:val="1"/>
+      <w:numFmt w:val="bullet"/>
+      <w:lvlText w:val="o"/>
+      <w:lvlJc w:val="left"/>
+      <w:pPr>
+        <w:ind w:left="5760" w:hanging="360"/>
+      </w:pPr>
+      <w:rPr>
+        <w:rFonts w:ascii="Courier New" w:hAnsi="Courier New" w:cs="Courier New" w:hint="default"/>
+      </w:rPr>
+    </w:lvl>
+    <w:lvl w:ilvl="8" w:tplc="04090005" w:tentative="1">
+      <w:start w:val="1"/>
+      <w:numFmt w:val="bullet"/>
+      <w:lvlText w:val=""/>
+      <w:lvlJc w:val="left"/>
+      <w:pPr>
+        <w:ind w:left="6480" w:hanging="360"/>
+      </w:pPr>
+      <w:rPr>
+        <w:rFonts w:ascii="Wingdings" w:hAnsi="Wingdings" w:hint="default"/>
+      </w:rPr>
+    </w:lvl>
+  </w:abstractNum>
   <w:num w:numId="1">
     <w:abstractNumId w:val="0"/>
   </w:num>
   <w:num w:numId="2">
-    <w:abstractNumId w:val="6"/>
+    <w:abstractNumId w:val="7"/>
   </w:num>
   <w:num w:numId="3">
-    <w:abstractNumId w:val="4"/>
+    <w:abstractNumId w:val="5"/>
   </w:num>
   <w:num w:numId="4">
-    <w:abstractNumId w:val="8"/>
+    <w:abstractNumId w:val="9"/>
   </w:num>
   <w:num w:numId="5">
     <w:abstractNumId w:val="2"/>
@@ -24823,22 +26662,28 @@
     <w:abstractNumId w:val="3"/>
   </w:num>
   <w:num w:numId="7">
-    <w:abstractNumId w:val="5"/>
+    <w:abstractNumId w:val="6"/>
   </w:num>
   <w:num w:numId="8">
-    <w:abstractNumId w:val="7"/>
+    <w:abstractNumId w:val="8"/>
   </w:num>
   <w:num w:numId="9">
-    <w:abstractNumId w:val="9"/>
+    <w:abstractNumId w:val="10"/>
   </w:num>
   <w:num w:numId="10">
-    <w:abstractNumId w:val="11"/>
+    <w:abstractNumId w:val="12"/>
   </w:num>
   <w:num w:numId="11">
-    <w:abstractNumId w:val="10"/>
+    <w:abstractNumId w:val="11"/>
   </w:num>
   <w:num w:numId="12">
     <w:abstractNumId w:val="1"/>
+  </w:num>
+  <w:num w:numId="13">
+    <w:abstractNumId w:val="13"/>
+  </w:num>
+  <w:num w:numId="14">
+    <w:abstractNumId w:val="4"/>
   </w:num>
 </w:numbering>
 </file>
@@ -25246,7 +27091,6 @@
   <w:style w:type="character" w:default="1" w:styleId="DefaultParagraphFont">
     <w:name w:val="Default Paragraph Font"/>
     <w:uiPriority w:val="1"/>
-    <w:semiHidden/>
     <w:unhideWhenUsed/>
   </w:style>
   <w:style w:type="table" w:default="1" w:styleId="TableNormal">

</xml_diff>

<commit_message>
update relazione docx + pdf
</commit_message>
<xml_diff>
--- a/doc/relazioneVanillaGreenPass.docx
+++ b/doc/relazioneVanillaGreenPass.docx
@@ -1640,25 +1640,7 @@
           <w:sz w:val="20"/>
           <w:szCs w:val="20"/>
         </w:rPr>
-        <w:t>4 – Dettagli implementativi comuni</w:t>
-      </w:r>
-      <w:r>
-        <w:rPr>
-          <w:rFonts w:ascii="CMU Serif Roman" w:hAnsi="CMU Serif Roman" w:cs="Arial"/>
-          <w:color w:val="000000" w:themeColor="text1"/>
-          <w:sz w:val="20"/>
-          <w:szCs w:val="20"/>
-        </w:rPr>
-        <w:t>………………………………………………………………………………………</w:t>
-      </w:r>
-      <w:r>
-        <w:rPr>
-          <w:rFonts w:ascii="CMU Serif Roman" w:hAnsi="CMU Serif Roman" w:cs="Arial"/>
-          <w:color w:val="000000" w:themeColor="text1"/>
-          <w:sz w:val="20"/>
-          <w:szCs w:val="20"/>
-        </w:rPr>
-        <w:t>…21</w:t>
+        <w:t>4 – Dettagli implementativi comuni…………………………………………………………………………………………21</w:t>
       </w:r>
     </w:p>
     <w:p>
@@ -2497,70 +2479,16 @@
           <w:sz w:val="20"/>
           <w:szCs w:val="20"/>
         </w:rPr>
-        <w:t xml:space="preserve">Figura </w:t>
-      </w:r>
-      <w:r>
-        <w:rPr>
-          <w:rFonts w:ascii="CMU Serif Roman" w:hAnsi="CMU Serif Roman" w:cs="Arial"/>
-          <w:color w:val="000000" w:themeColor="text1"/>
-          <w:sz w:val="20"/>
-          <w:szCs w:val="20"/>
-        </w:rPr>
-        <w:t>4</w:t>
-      </w:r>
-      <w:r>
-        <w:rPr>
-          <w:rFonts w:ascii="CMU Serif Roman" w:hAnsi="CMU Serif Roman" w:cs="Arial"/>
-          <w:color w:val="000000" w:themeColor="text1"/>
-          <w:sz w:val="20"/>
-          <w:szCs w:val="20"/>
-        </w:rPr>
-        <w:t>.</w:t>
-      </w:r>
-      <w:r>
-        <w:rPr>
-          <w:rFonts w:ascii="CMU Serif Roman" w:hAnsi="CMU Serif Roman" w:cs="Arial"/>
-          <w:color w:val="000000" w:themeColor="text1"/>
-          <w:sz w:val="20"/>
-          <w:szCs w:val="20"/>
-        </w:rPr>
-        <w:t>1</w:t>
-      </w:r>
-      <w:r>
-        <w:rPr>
-          <w:rFonts w:ascii="CMU Serif Roman" w:hAnsi="CMU Serif Roman" w:cs="Arial"/>
-          <w:color w:val="000000" w:themeColor="text1"/>
-          <w:sz w:val="20"/>
-          <w:szCs w:val="20"/>
-        </w:rPr>
-        <w:t>: Dipendenze sorgenti e librerie Vanilla Green Pass</w:t>
-      </w:r>
-      <w:r>
-        <w:rPr>
-          <w:rFonts w:ascii="CMU Serif Roman" w:hAnsi="CMU Serif Roman" w:cs="Arial"/>
-          <w:color w:val="000000" w:themeColor="text1"/>
-          <w:sz w:val="20"/>
-          <w:szCs w:val="20"/>
-        </w:rPr>
-        <w:t>……………………………</w:t>
-      </w:r>
-      <w:r>
-        <w:rPr>
-          <w:rFonts w:ascii="CMU Serif Roman" w:hAnsi="CMU Serif Roman" w:cs="Arial"/>
-          <w:color w:val="000000" w:themeColor="text1"/>
-          <w:sz w:val="20"/>
-          <w:szCs w:val="20"/>
-        </w:rPr>
-        <w:t>………………….</w:t>
-      </w:r>
-      <w:r>
-        <w:rPr>
-          <w:rFonts w:ascii="CMU Serif Roman" w:hAnsi="CMU Serif Roman" w:cs="Arial"/>
-          <w:color w:val="000000" w:themeColor="text1"/>
-          <w:sz w:val="20"/>
-          <w:szCs w:val="20"/>
-        </w:rPr>
-        <w:t>……</w:t>
+        <w:t>Figura 4.1: Dipendenze sorgenti e librerie Vanilla Green Pass</w:t>
+      </w:r>
+      <w:r>
+        <w:rPr>
+          <w:rFonts w:ascii="CMU Serif Roman" w:hAnsi="CMU Serif Roman" w:cs="Arial"/>
+          <w:color w:val="000000" w:themeColor="text1"/>
+          <w:sz w:val="20"/>
+          <w:szCs w:val="20"/>
+        </w:rPr>
+        <w:t>……………………………………………….……</w:t>
       </w:r>
       <w:r>
         <w:rPr>
@@ -19055,25 +18983,7 @@
           <w:sz w:val="20"/>
           <w:szCs w:val="20"/>
         </w:rPr>
-        <w:t xml:space="preserve">e letture e scritture anche nel caso in cui la variabile “errno” sia posta ad “EINTR”. Per maggiori informazioni su </w:t>
-      </w:r>
-      <w:r>
-        <w:rPr>
-          <w:rFonts w:ascii="CMU Serif Roman" w:hAnsi="CMU Serif Roman" w:cs="Arial"/>
-          <w:color w:val="000000" w:themeColor="text1"/>
-          <w:sz w:val="20"/>
-          <w:szCs w:val="20"/>
-        </w:rPr>
-        <w:t>“fullRead(…)” e “fullWrite(…)”</w:t>
-      </w:r>
-      <w:r>
-        <w:rPr>
-          <w:rFonts w:ascii="CMU Serif Roman" w:hAnsi="CMU Serif Roman" w:cs="Arial"/>
-          <w:color w:val="000000" w:themeColor="text1"/>
-          <w:sz w:val="20"/>
-          <w:szCs w:val="20"/>
-        </w:rPr>
-        <w:t xml:space="preserve"> si consulti </w:t>
+        <w:t xml:space="preserve">e letture e scritture anche nel caso in cui la variabile “errno” sia posta ad “EINTR”. Per maggiori informazioni su “fullRead(…)” e “fullWrite(…)” si consulti </w:t>
       </w:r>
       <w:r>
         <w:rPr>
@@ -19451,34 +19361,7 @@
           <w:sz w:val="20"/>
           <w:szCs w:val="20"/>
         </w:rPr>
-        <w:t xml:space="preserve">“getNowDate(…)” per </w:t>
-      </w:r>
-      <w:r>
-        <w:rPr>
-          <w:rFonts w:ascii="CMU Serif Roman" w:hAnsi="CMU Serif Roman" w:cs="Arial"/>
-          <w:color w:val="000000" w:themeColor="text1"/>
-          <w:sz w:val="20"/>
-          <w:szCs w:val="20"/>
-        </w:rPr>
-        <w:t xml:space="preserve">ottenere la data </w:t>
-      </w:r>
-      <w:r>
-        <w:rPr>
-          <w:rFonts w:ascii="CMU Serif Roman" w:hAnsi="CMU Serif Roman" w:cs="Arial"/>
-          <w:color w:val="000000" w:themeColor="text1"/>
-          <w:sz w:val="20"/>
-          <w:szCs w:val="20"/>
-        </w:rPr>
-        <w:t xml:space="preserve">di sistema attuale </w:t>
-      </w:r>
-      <w:r>
-        <w:rPr>
-          <w:rFonts w:ascii="CMU Serif Roman" w:hAnsi="CMU Serif Roman" w:cs="Arial"/>
-          <w:color w:val="000000" w:themeColor="text1"/>
-          <w:sz w:val="20"/>
-          <w:szCs w:val="20"/>
-        </w:rPr>
-        <w:t xml:space="preserve"> in formato stringa</w:t>
+        <w:t>“getNowDate(…)” per ottenere la data di sistema attuale  in formato stringa</w:t>
       </w:r>
       <w:r>
         <w:rPr>
@@ -19554,25 +19437,7 @@
           <w:sz w:val="20"/>
           <w:szCs w:val="20"/>
         </w:rPr>
-        <w:t xml:space="preserve">Inoltre, </w:t>
-      </w:r>
-      <w:r>
-        <w:rPr>
-          <w:rFonts w:ascii="CMU Serif Roman" w:hAnsi="CMU Serif Roman" w:cs="Arial"/>
-          <w:color w:val="000000" w:themeColor="text1"/>
-          <w:sz w:val="20"/>
-          <w:szCs w:val="20"/>
-        </w:rPr>
-        <w:t>“GreenPassUtility.h”</w:t>
-      </w:r>
-      <w:r>
-        <w:rPr>
-          <w:rFonts w:ascii="CMU Serif Roman" w:hAnsi="CMU Serif Roman" w:cs="Arial"/>
-          <w:color w:val="000000" w:themeColor="text1"/>
-          <w:sz w:val="20"/>
-          <w:szCs w:val="20"/>
-        </w:rPr>
-        <w:t xml:space="preserve"> fornisce anche la definizione di tutti i pacchetti di livello applicazione utilizzati e fin qui presi in considerazione e </w:t>
+        <w:t xml:space="preserve">Inoltre, “GreenPassUtility.h” fornisce anche la definizione di tutti i pacchetti di livello applicazione utilizzati e fin qui presi in considerazione e </w:t>
       </w:r>
       <w:r>
         <w:rPr>
@@ -19733,52 +19598,7 @@
           <w:sz w:val="20"/>
           <w:szCs w:val="20"/>
         </w:rPr>
-        <w:t xml:space="preserve">Figura </w:t>
-      </w:r>
-      <w:r>
-        <w:rPr>
-          <w:rFonts w:ascii="CMU Serif Roman" w:hAnsi="CMU Serif Roman" w:cs="Arial"/>
-          <w:color w:val="000000" w:themeColor="text1"/>
-          <w:sz w:val="20"/>
-          <w:szCs w:val="20"/>
-        </w:rPr>
-        <w:t>4</w:t>
-      </w:r>
-      <w:r>
-        <w:rPr>
-          <w:rFonts w:ascii="CMU Serif Roman" w:hAnsi="CMU Serif Roman" w:cs="Arial"/>
-          <w:color w:val="000000" w:themeColor="text1"/>
-          <w:sz w:val="20"/>
-          <w:szCs w:val="20"/>
-        </w:rPr>
-        <w:t>.</w:t>
-      </w:r>
-      <w:r>
-        <w:rPr>
-          <w:rFonts w:ascii="CMU Serif Roman" w:hAnsi="CMU Serif Roman" w:cs="Arial"/>
-          <w:color w:val="000000" w:themeColor="text1"/>
-          <w:sz w:val="20"/>
-          <w:szCs w:val="20"/>
-        </w:rPr>
-        <w:t>1</w:t>
-      </w:r>
-      <w:r>
-        <w:rPr>
-          <w:rFonts w:ascii="CMU Serif Roman" w:hAnsi="CMU Serif Roman" w:cs="Arial"/>
-          <w:color w:val="000000" w:themeColor="text1"/>
-          <w:sz w:val="20"/>
-          <w:szCs w:val="20"/>
-        </w:rPr>
-        <w:t xml:space="preserve">: </w:t>
-      </w:r>
-      <w:r>
-        <w:rPr>
-          <w:rFonts w:ascii="CMU Serif Roman" w:hAnsi="CMU Serif Roman" w:cs="Arial"/>
-          <w:color w:val="000000" w:themeColor="text1"/>
-          <w:sz w:val="20"/>
-          <w:szCs w:val="20"/>
-        </w:rPr>
-        <w:t>Dipendenze sorgenti e librerie Vanilla Green Pass</w:t>
+        <w:t>Figura 4.1: Dipendenze sorgenti e librerie Vanilla Green Pass</w:t>
       </w:r>
     </w:p>
     <w:p>
@@ -20138,16 +19958,7 @@
           <w:sz w:val="20"/>
           <w:szCs w:val="20"/>
         </w:rPr>
-        <w:t xml:space="preserve">Per quanto riguarda il file contenente </w:t>
-      </w:r>
-      <w:r>
-        <w:rPr>
-          <w:rFonts w:ascii="CMU Serif Roman" w:hAnsi="CMU Serif Roman" w:cs="Arial"/>
-          <w:color w:val="000000" w:themeColor="text1"/>
-          <w:sz w:val="20"/>
-          <w:szCs w:val="20"/>
-        </w:rPr>
-        <w:t>i dati dei Vanilla Green Pass</w:t>
+        <w:t>Per quanto riguarda il file contenente i dati dei Vanilla Green Pass</w:t>
       </w:r>
       <w:r>
         <w:rPr>
@@ -21497,6 +21308,15 @@
           <w:szCs w:val="20"/>
         </w:rPr>
         <w:t xml:space="preserve"> </w:t>
+      </w:r>
+      <w:r>
+        <w:rPr>
+          <w:rFonts w:ascii="CMU Serif Roman" w:hAnsi="CMU Serif Roman" w:cs="Arial"/>
+          <w:color w:val="000000" w:themeColor="text1"/>
+          <w:sz w:val="20"/>
+          <w:szCs w:val="20"/>
+        </w:rPr>
+        <w:t>Le varie entità software sono state testate e validate al fine di ottenere un corretto funzionamento e un’elevata efficienza in termini di memoria grazie all’ausilio di Valgrind. Si veda la sitografia per maggiori informazioni al riguardo.</w:t>
       </w:r>
     </w:p>
     <w:p>
@@ -27091,6 +26911,7 @@
   <w:style w:type="character" w:default="1" w:styleId="DefaultParagraphFont">
     <w:name w:val="Default Paragraph Font"/>
     <w:uiPriority w:val="1"/>
+    <w:semiHidden/>
     <w:unhideWhenUsed/>
   </w:style>
   <w:style w:type="table" w:default="1" w:styleId="TableNormal">

</xml_diff>

<commit_message>
update index in relazione .docx + .pdf
</commit_message>
<xml_diff>
--- a/doc/relazioneVanillaGreenPass.docx
+++ b/doc/relazioneVanillaGreenPass.docx
@@ -1711,7 +1711,16 @@
           <w:sz w:val="20"/>
           <w:szCs w:val="20"/>
         </w:rPr>
-        <w:t>24</w:t>
+        <w:t>2</w:t>
+      </w:r>
+      <w:r>
+        <w:rPr>
+          <w:rFonts w:ascii="CMU Serif Roman" w:hAnsi="CMU Serif Roman" w:cs="Arial"/>
+          <w:color w:val="000000" w:themeColor="text1"/>
+          <w:sz w:val="20"/>
+          <w:szCs w:val="20"/>
+        </w:rPr>
+        <w:t>5</w:t>
       </w:r>
     </w:p>
     <w:p>

</xml_diff>

<commit_message>
update relazione docx + pdf. Removed "{}" in serverV.c
</commit_message>
<xml_diff>
--- a/doc/relazioneVanillaGreenPass.docx
+++ b/doc/relazioneVanillaGreenPass.docx
@@ -1898,78 +1898,100 @@
         <w:jc w:val="both"/>
         <w:rPr>
           <w:rFonts w:ascii="CMU Serif Roman" w:hAnsi="CMU Serif Roman" w:cs="Arial"/>
-          <w:color w:val="000000" w:themeColor="text1"/>
-          <w:sz w:val="20"/>
-          <w:szCs w:val="20"/>
-        </w:rPr>
-      </w:pPr>
-      <w:r>
-        <w:rPr>
-          <w:rFonts w:ascii="CMU Serif Roman" w:hAnsi="CMU Serif Roman" w:cs="Arial"/>
-          <w:color w:val="000000" w:themeColor="text1"/>
-          <w:sz w:val="20"/>
-          <w:szCs w:val="20"/>
-        </w:rPr>
-        <w:t>8</w:t>
-      </w:r>
-      <w:r>
-        <w:rPr>
-          <w:rFonts w:ascii="CMU Serif Roman" w:hAnsi="CMU Serif Roman" w:cs="Arial"/>
-          <w:color w:val="000000" w:themeColor="text1"/>
-          <w:sz w:val="20"/>
-          <w:szCs w:val="20"/>
-        </w:rPr>
-        <w:t xml:space="preserve"> – Sviluppi </w:t>
-      </w:r>
-      <w:r>
-        <w:rPr>
-          <w:rFonts w:ascii="CMU Serif Roman" w:hAnsi="CMU Serif Roman" w:cs="Arial"/>
-          <w:color w:val="000000" w:themeColor="text1"/>
-          <w:sz w:val="20"/>
-          <w:szCs w:val="20"/>
-        </w:rPr>
-        <w:t>f</w:t>
-      </w:r>
-      <w:r>
-        <w:rPr>
-          <w:rFonts w:ascii="CMU Serif Roman" w:hAnsi="CMU Serif Roman" w:cs="Arial"/>
-          <w:color w:val="000000" w:themeColor="text1"/>
-          <w:sz w:val="20"/>
-          <w:szCs w:val="20"/>
-        </w:rPr>
-        <w:t>uturi……………………………………………………………………………………………………………</w:t>
-      </w:r>
-      <w:proofErr w:type="gramStart"/>
-      <w:r>
-        <w:rPr>
-          <w:rFonts w:ascii="CMU Serif Roman" w:hAnsi="CMU Serif Roman" w:cs="Arial"/>
-          <w:color w:val="000000" w:themeColor="text1"/>
-          <w:sz w:val="20"/>
-          <w:szCs w:val="20"/>
-        </w:rPr>
-        <w:t>…….</w:t>
-      </w:r>
-      <w:proofErr w:type="gramEnd"/>
-      <w:r>
-        <w:rPr>
-          <w:rFonts w:ascii="CMU Serif Roman" w:hAnsi="CMU Serif Roman" w:cs="Arial"/>
-          <w:color w:val="000000" w:themeColor="text1"/>
-          <w:sz w:val="20"/>
-          <w:szCs w:val="20"/>
-        </w:rPr>
-        <w:t>.?</w:t>
-      </w:r>
-      <w:r>
-        <w:rPr>
-          <w:rFonts w:ascii="CMU Serif Roman" w:hAnsi="CMU Serif Roman" w:cs="Arial"/>
           <w:b/>
           <w:bCs/>
           <w:color w:val="000000" w:themeColor="text1"/>
           <w:sz w:val="48"/>
           <w:szCs w:val="48"/>
         </w:rPr>
-        <w:br w:type="page"/>
-      </w:r>
+      </w:pPr>
+      <w:r>
+        <w:rPr>
+          <w:rFonts w:ascii="CMU Serif Roman" w:hAnsi="CMU Serif Roman" w:cs="Arial"/>
+          <w:color w:val="000000" w:themeColor="text1"/>
+          <w:sz w:val="20"/>
+          <w:szCs w:val="20"/>
+        </w:rPr>
+        <w:t>8</w:t>
+      </w:r>
+      <w:r>
+        <w:rPr>
+          <w:rFonts w:ascii="CMU Serif Roman" w:hAnsi="CMU Serif Roman" w:cs="Arial"/>
+          <w:color w:val="000000" w:themeColor="text1"/>
+          <w:sz w:val="20"/>
+          <w:szCs w:val="20"/>
+        </w:rPr>
+        <w:t xml:space="preserve"> – Sviluppi </w:t>
+      </w:r>
+      <w:r>
+        <w:rPr>
+          <w:rFonts w:ascii="CMU Serif Roman" w:hAnsi="CMU Serif Roman" w:cs="Arial"/>
+          <w:color w:val="000000" w:themeColor="text1"/>
+          <w:sz w:val="20"/>
+          <w:szCs w:val="20"/>
+        </w:rPr>
+        <w:t>f</w:t>
+      </w:r>
+      <w:r>
+        <w:rPr>
+          <w:rFonts w:ascii="CMU Serif Roman" w:hAnsi="CMU Serif Roman" w:cs="Arial"/>
+          <w:color w:val="000000" w:themeColor="text1"/>
+          <w:sz w:val="20"/>
+          <w:szCs w:val="20"/>
+        </w:rPr>
+        <w:t>uturi……………………………………………………………………………………………………………</w:t>
+      </w:r>
+      <w:proofErr w:type="gramStart"/>
+      <w:r>
+        <w:rPr>
+          <w:rFonts w:ascii="CMU Serif Roman" w:hAnsi="CMU Serif Roman" w:cs="Arial"/>
+          <w:color w:val="000000" w:themeColor="text1"/>
+          <w:sz w:val="20"/>
+          <w:szCs w:val="20"/>
+        </w:rPr>
+        <w:t>…….</w:t>
+      </w:r>
+      <w:proofErr w:type="gramEnd"/>
+      <w:r>
+        <w:rPr>
+          <w:rFonts w:ascii="CMU Serif Roman" w:hAnsi="CMU Serif Roman" w:cs="Arial"/>
+          <w:color w:val="000000" w:themeColor="text1"/>
+          <w:sz w:val="20"/>
+          <w:szCs w:val="20"/>
+        </w:rPr>
+        <w:t>.?</w:t>
+      </w:r>
+    </w:p>
+    <w:p>
+      <w:pPr>
+        <w:rPr>
+          <w:rFonts w:ascii="CMU Serif Roman" w:hAnsi="CMU Serif Roman" w:cs="Arial"/>
+          <w:color w:val="000000" w:themeColor="text1"/>
+          <w:sz w:val="20"/>
+          <w:szCs w:val="20"/>
+        </w:rPr>
+      </w:pPr>
+    </w:p>
+    <w:p>
+      <w:pPr>
+        <w:rPr>
+          <w:rFonts w:ascii="CMU Serif Roman" w:hAnsi="CMU Serif Roman" w:cs="Arial"/>
+          <w:color w:val="000000" w:themeColor="text1"/>
+          <w:sz w:val="20"/>
+          <w:szCs w:val="20"/>
+        </w:rPr>
+      </w:pPr>
+    </w:p>
+    <w:p>
+      <w:pPr>
+        <w:jc w:val="both"/>
+        <w:rPr>
+          <w:rFonts w:ascii="CMU Serif Roman" w:hAnsi="CMU Serif Roman" w:cs="Arial"/>
+          <w:color w:val="000000" w:themeColor="text1"/>
+          <w:sz w:val="20"/>
+          <w:szCs w:val="20"/>
+        </w:rPr>
+      </w:pPr>
     </w:p>
     <w:p>
       <w:pPr>
@@ -1983,7 +2005,10 @@
           <w:szCs w:val="48"/>
         </w:rPr>
       </w:pPr>
-      <w:r>
+    </w:p>
+    <w:p>
+      <w:pPr>
+        <w:jc w:val="both"/>
         <w:rPr>
           <w:rFonts w:ascii="CMU Serif Roman" w:hAnsi="CMU Serif Roman" w:cs="Arial"/>
           <w:b/>
@@ -1992,7 +2017,40 @@
           <w:sz w:val="48"/>
           <w:szCs w:val="48"/>
         </w:rPr>
-        <w:lastRenderedPageBreak/>
+      </w:pPr>
+    </w:p>
+    <w:p>
+      <w:pPr>
+        <w:jc w:val="both"/>
+        <w:rPr>
+          <w:rFonts w:ascii="CMU Serif Roman" w:hAnsi="CMU Serif Roman" w:cs="Arial"/>
+          <w:b/>
+          <w:bCs/>
+          <w:color w:val="000000" w:themeColor="text1"/>
+          <w:sz w:val="48"/>
+          <w:szCs w:val="48"/>
+        </w:rPr>
+      </w:pPr>
+    </w:p>
+    <w:p>
+      <w:pPr>
+        <w:jc w:val="both"/>
+        <w:rPr>
+          <w:rFonts w:ascii="CMU Serif Roman" w:hAnsi="CMU Serif Roman" w:cs="Arial"/>
+          <w:color w:val="000000" w:themeColor="text1"/>
+          <w:sz w:val="20"/>
+          <w:szCs w:val="20"/>
+        </w:rPr>
+      </w:pPr>
+      <w:r>
+        <w:rPr>
+          <w:rFonts w:ascii="CMU Serif Roman" w:hAnsi="CMU Serif Roman" w:cs="Arial"/>
+          <w:b/>
+          <w:bCs/>
+          <w:color w:val="000000" w:themeColor="text1"/>
+          <w:sz w:val="48"/>
+          <w:szCs w:val="48"/>
+        </w:rPr>
         <w:t>Elenco delle figure</w:t>
       </w:r>
     </w:p>
@@ -3450,6 +3508,16 @@
         <w:jc w:val="both"/>
         <w:rPr>
           <w:rFonts w:ascii="CMU Serif Roman" w:hAnsi="CMU Serif Roman" w:cs="Arial"/>
+          <w:color w:val="000000" w:themeColor="text1"/>
+          <w:sz w:val="20"/>
+          <w:szCs w:val="20"/>
+        </w:rPr>
+      </w:pPr>
+    </w:p>
+    <w:p>
+      <w:pPr>
+        <w:rPr>
+          <w:rFonts w:ascii="CMU Serif Roman" w:hAnsi="CMU Serif Roman" w:cs="Arial"/>
           <w:b/>
           <w:bCs/>
           <w:color w:val="000000" w:themeColor="text1"/>
@@ -3457,10 +3525,7 @@
           <w:szCs w:val="48"/>
         </w:rPr>
       </w:pPr>
-    </w:p>
-    <w:p>
-      <w:pPr>
-        <w:jc w:val="both"/>
+      <w:r>
         <w:rPr>
           <w:rFonts w:ascii="CMU Serif Roman" w:hAnsi="CMU Serif Roman" w:cs="Arial"/>
           <w:b/>
@@ -3469,8 +3534,11 @@
           <w:sz w:val="48"/>
           <w:szCs w:val="48"/>
         </w:rPr>
-      </w:pPr>
-      <w:r>
+        <w:br w:type="page"/>
+      </w:r>
+    </w:p>
+    <w:p>
+      <w:pPr>
         <w:rPr>
           <w:rFonts w:ascii="CMU Serif Roman" w:hAnsi="CMU Serif Roman" w:cs="Arial"/>
           <w:b/>
@@ -3479,22 +3547,8 @@
           <w:sz w:val="48"/>
           <w:szCs w:val="48"/>
         </w:rPr>
-        <w:t>Elenco delle tabelle</w:t>
-      </w:r>
-    </w:p>
-    <w:p>
-      <w:pPr>
-        <w:jc w:val="both"/>
-        <w:rPr>
-          <w:rFonts w:ascii="CMU Serif Roman" w:hAnsi="CMU Serif Roman" w:cs="Arial"/>
-          <w:color w:val="000000" w:themeColor="text1"/>
-          <w:sz w:val="20"/>
-          <w:szCs w:val="20"/>
-        </w:rPr>
-      </w:pPr>
-    </w:p>
-    <w:p>
-      <w:pPr>
+      </w:pPr>
+      <w:r>
         <w:rPr>
           <w:rFonts w:ascii="CMU Serif Roman" w:hAnsi="CMU Serif Roman" w:cs="Arial"/>
           <w:b/>
@@ -3503,52 +3557,18 @@
           <w:sz w:val="48"/>
           <w:szCs w:val="48"/>
         </w:rPr>
-      </w:pPr>
-      <w:r>
+        <w:lastRenderedPageBreak/>
+        <w:t>Bibliografia</w:t>
+      </w:r>
+    </w:p>
+    <w:p>
+      <w:pPr>
+        <w:jc w:val="both"/>
         <w:rPr>
           <w:rFonts w:ascii="CMU Serif Roman" w:hAnsi="CMU Serif Roman" w:cs="Arial"/>
           <w:b/>
           <w:bCs/>
           <w:color w:val="000000" w:themeColor="text1"/>
-          <w:sz w:val="48"/>
-          <w:szCs w:val="48"/>
-        </w:rPr>
-        <w:br w:type="page"/>
-      </w:r>
-    </w:p>
-    <w:p>
-      <w:pPr>
-        <w:jc w:val="both"/>
-        <w:rPr>
-          <w:rFonts w:ascii="CMU Serif Roman" w:hAnsi="CMU Serif Roman" w:cs="Arial"/>
-          <w:b/>
-          <w:bCs/>
-          <w:color w:val="000000" w:themeColor="text1"/>
-          <w:sz w:val="48"/>
-          <w:szCs w:val="48"/>
-        </w:rPr>
-      </w:pPr>
-      <w:r>
-        <w:rPr>
-          <w:rFonts w:ascii="CMU Serif Roman" w:hAnsi="CMU Serif Roman" w:cs="Arial"/>
-          <w:b/>
-          <w:bCs/>
-          <w:color w:val="000000" w:themeColor="text1"/>
-          <w:sz w:val="48"/>
-          <w:szCs w:val="48"/>
-        </w:rPr>
-        <w:lastRenderedPageBreak/>
-        <w:t>Bibliografia</w:t>
-      </w:r>
-    </w:p>
-    <w:p>
-      <w:pPr>
-        <w:jc w:val="both"/>
-        <w:rPr>
-          <w:rFonts w:ascii="CMU Serif Roman" w:hAnsi="CMU Serif Roman" w:cs="Arial"/>
-          <w:b/>
-          <w:bCs/>
-          <w:color w:val="000000" w:themeColor="text1"/>
           <w:sz w:val="32"/>
           <w:szCs w:val="32"/>
         </w:rPr>
@@ -3676,29 +3696,31 @@
     </w:p>
     <w:p>
       <w:pPr>
-        <w:jc w:val="both"/>
-        <w:rPr>
-          <w:rFonts w:ascii="CMU Serif Roman" w:hAnsi="CMU Serif Roman" w:cs="Arial"/>
-          <w:b/>
-          <w:bCs/>
-          <w:color w:val="000000" w:themeColor="text1"/>
-          <w:sz w:val="48"/>
-          <w:szCs w:val="48"/>
-          <w:lang w:val="en-IT"/>
-        </w:rPr>
-      </w:pPr>
-    </w:p>
-    <w:p>
-      <w:pPr>
-        <w:jc w:val="both"/>
-        <w:rPr>
-          <w:rFonts w:ascii="CMU Serif Roman" w:hAnsi="CMU Serif Roman" w:cs="Arial"/>
-          <w:b/>
-          <w:bCs/>
-          <w:color w:val="000000" w:themeColor="text1"/>
-          <w:sz w:val="48"/>
-          <w:szCs w:val="48"/>
-          <w:lang w:val="en-US"/>
+        <w:rPr>
+          <w:rFonts w:ascii="CMU Serif Roman" w:hAnsi="CMU Serif Roman" w:cs="Arial"/>
+          <w:color w:val="000000" w:themeColor="text1"/>
+          <w:sz w:val="20"/>
+          <w:szCs w:val="20"/>
+        </w:rPr>
+      </w:pPr>
+    </w:p>
+    <w:p>
+      <w:pPr>
+        <w:rPr>
+          <w:rFonts w:ascii="CMU Serif Roman" w:hAnsi="CMU Serif Roman" w:cs="Arial"/>
+          <w:color w:val="000000" w:themeColor="text1"/>
+          <w:sz w:val="20"/>
+          <w:szCs w:val="20"/>
+        </w:rPr>
+      </w:pPr>
+    </w:p>
+    <w:p>
+      <w:pPr>
+        <w:rPr>
+          <w:rFonts w:ascii="CMU Serif Roman" w:hAnsi="CMU Serif Roman" w:cs="Arial"/>
+          <w:color w:val="000000" w:themeColor="text1"/>
+          <w:sz w:val="20"/>
+          <w:szCs w:val="20"/>
         </w:rPr>
       </w:pPr>
     </w:p>
@@ -3876,33 +3898,36 @@
     </w:p>
     <w:p>
       <w:pPr>
-        <w:jc w:val="both"/>
-        <w:rPr>
-          <w:rFonts w:ascii="CMU Serif Roman" w:hAnsi="CMU Serif Roman" w:cs="Arial"/>
-          <w:b/>
-          <w:bCs/>
-          <w:color w:val="000000" w:themeColor="text1"/>
-          <w:sz w:val="48"/>
-          <w:szCs w:val="48"/>
-        </w:rPr>
-      </w:pPr>
-    </w:p>
-    <w:p>
-      <w:pPr>
-        <w:jc w:val="both"/>
-        <w:rPr>
-          <w:rFonts w:ascii="CMU Serif Roman" w:hAnsi="CMU Serif Roman" w:cs="Arial"/>
-          <w:b/>
-          <w:bCs/>
-          <w:color w:val="000000" w:themeColor="text1"/>
-          <w:sz w:val="48"/>
-          <w:szCs w:val="48"/>
-        </w:rPr>
-      </w:pPr>
-    </w:p>
-    <w:p>
-      <w:pPr>
-        <w:jc w:val="both"/>
+        <w:rPr>
+          <w:rFonts w:ascii="CMU Serif Roman" w:hAnsi="CMU Serif Roman" w:cs="Arial"/>
+          <w:color w:val="000000" w:themeColor="text1"/>
+          <w:sz w:val="20"/>
+          <w:szCs w:val="20"/>
+        </w:rPr>
+      </w:pPr>
+    </w:p>
+    <w:p>
+      <w:pPr>
+        <w:rPr>
+          <w:rFonts w:ascii="CMU Serif Roman" w:hAnsi="CMU Serif Roman" w:cs="Arial"/>
+          <w:color w:val="000000" w:themeColor="text1"/>
+          <w:sz w:val="20"/>
+          <w:szCs w:val="20"/>
+        </w:rPr>
+      </w:pPr>
+    </w:p>
+    <w:p>
+      <w:pPr>
+        <w:rPr>
+          <w:rFonts w:ascii="CMU Serif Roman" w:hAnsi="CMU Serif Roman" w:cs="Arial"/>
+          <w:color w:val="000000" w:themeColor="text1"/>
+          <w:sz w:val="20"/>
+          <w:szCs w:val="20"/>
+        </w:rPr>
+      </w:pPr>
+    </w:p>
+    <w:p>
+      <w:pPr>
         <w:rPr>
           <w:rFonts w:ascii="CMU Serif Roman" w:hAnsi="CMU Serif Roman" w:cs="Arial"/>
           <w:b/>
@@ -33278,7 +33303,7 @@
           <w:sz w:val="20"/>
           <w:szCs w:val="20"/>
         </w:rPr>
-        <w:object w:dxaOrig="9360" w:dyaOrig="2280" w14:anchorId="3F7B314B">
+        <w:object w:dxaOrig="9360" w:dyaOrig="2280" w14:anchorId="04A3C8FC">
           <v:shapetype id="_x0000_t75" coordsize="21600,21600" o:spt="75" o:preferrelative="t" path="m@4@5l@4@11@9@11@9@5xe" filled="f" stroked="f">
             <v:stroke joinstyle="miter"/>
             <v:formulas>
@@ -33298,10 +33323,10 @@
             <v:path o:extrusionok="f" gradientshapeok="t" o:connecttype="rect"/>
             <o:lock v:ext="edit" aspectratio="t"/>
           </v:shapetype>
-          <v:shape id="_x0000_i1026" type="#_x0000_t75" alt="" style="width:468.2pt;height:114.45pt;mso-width-percent:0;mso-height-percent:0;mso-width-percent:0;mso-height-percent:0" o:ole="">
+          <v:shape id="_x0000_i1027" type="#_x0000_t75" alt="" style="width:468.5pt;height:114.25pt;mso-width-percent:0;mso-height-percent:0;mso-width-percent:0;mso-height-percent:0" o:ole="">
             <v:imagedata r:id="rId25" o:title=""/>
           </v:shape>
-          <o:OLEObject Type="Embed" ProgID="Word.Document.12" ShapeID="_x0000_i1026" DrawAspect="Content" ObjectID="_1704649977" r:id="rId26">
+          <o:OLEObject Type="Embed" ProgID="Word.Document.12" ShapeID="_x0000_i1027" DrawAspect="Content" ObjectID="_1704658061" r:id="rId26">
             <o:FieldCodes>\s</o:FieldCodes>
           </o:OLEObject>
         </w:object>
@@ -34238,11 +34263,11 @@
           <w:sz w:val="20"/>
           <w:szCs w:val="20"/>
         </w:rPr>
-        <w:object w:dxaOrig="9360" w:dyaOrig="5220" w14:anchorId="43BD1347">
-          <v:shape id="_x0000_i1025" type="#_x0000_t75" alt="" style="width:468.6pt;height:261.35pt;mso-width-percent:0;mso-height-percent:0;mso-width-percent:0;mso-height-percent:0" o:ole="">
+        <w:object w:dxaOrig="9360" w:dyaOrig="5220" w14:anchorId="04C5FF74">
+          <v:shape id="_x0000_i1026" type="#_x0000_t75" alt="" style="width:468.5pt;height:261.1pt;mso-width-percent:0;mso-height-percent:0;mso-width-percent:0;mso-height-percent:0" o:ole="">
             <v:imagedata r:id="rId27" o:title=""/>
           </v:shape>
-          <o:OLEObject Type="Embed" ProgID="Word.Document.12" ShapeID="_x0000_i1025" DrawAspect="Content" ObjectID="_1704649978" r:id="rId28">
+          <o:OLEObject Type="Embed" ProgID="Word.Document.12" ShapeID="_x0000_i1026" DrawAspect="Content" ObjectID="_1704658062" r:id="rId28">
             <o:FieldCodes>\s</o:FieldCodes>
           </o:OLEObject>
         </w:object>
@@ -36076,7 +36101,25 @@
           <w:sz w:val="20"/>
           <w:szCs w:val="20"/>
         </w:rPr>
-        <w:t>deferenziano</w:t>
+        <w:t>de</w:t>
+      </w:r>
+      <w:r>
+        <w:rPr>
+          <w:rFonts w:ascii="CMU Serif Roman" w:hAnsi="CMU Serif Roman" w:cs="Arial"/>
+          <w:color w:val="000000" w:themeColor="text1"/>
+          <w:sz w:val="20"/>
+          <w:szCs w:val="20"/>
+        </w:rPr>
+        <w:t>re</w:t>
+      </w:r>
+      <w:r>
+        <w:rPr>
+          <w:rFonts w:ascii="CMU Serif Roman" w:hAnsi="CMU Serif Roman" w:cs="Arial"/>
+          <w:color w:val="000000" w:themeColor="text1"/>
+          <w:sz w:val="20"/>
+          <w:szCs w:val="20"/>
+        </w:rPr>
+        <w:t>ferenziano</w:t>
       </w:r>
       <w:proofErr w:type="spellEnd"/>
       <w:r>
@@ -37523,6 +37566,7 @@
           <w:color w:val="000000" w:themeColor="text1"/>
           <w:sz w:val="20"/>
           <w:szCs w:val="20"/>
+          <w:lang w:val="en-US"/>
         </w:rPr>
       </w:pPr>
       <w:r>
@@ -37583,6 +37627,8 @@
         </w:rPr>
         <w:t xml:space="preserve"> La struttura e il significato delle operazioni è simile tra le varie funzioni. In prima analisi si considera “</w:t>
       </w:r>
+      <w:proofErr w:type="spellStart"/>
+      <w:proofErr w:type="gramStart"/>
       <w:r>
         <w:rPr>
           <w:rFonts w:ascii="CMU Serif Roman" w:hAnsi="CMU Serif Roman" w:cs="Arial"/>
@@ -37593,6 +37639,7 @@
         </w:rPr>
         <w:t>centroVaccinaleRequestHandler</w:t>
       </w:r>
+      <w:proofErr w:type="spellEnd"/>
       <w:r>
         <w:rPr>
           <w:rFonts w:ascii="CMU Serif Roman" w:hAnsi="CMU Serif Roman" w:cs="Arial"/>
@@ -37601,8 +37648,9 @@
           <w:szCs w:val="20"/>
           <w:lang w:val="en-US"/>
         </w:rPr>
-        <w:t>(…)”</w:t>
-      </w:r>
+        <w:t>(</w:t>
+      </w:r>
+      <w:proofErr w:type="gramEnd"/>
       <w:r>
         <w:rPr>
           <w:rFonts w:ascii="CMU Serif Roman" w:hAnsi="CMU Serif Roman" w:cs="Arial"/>
@@ -37611,58 +37659,2194 @@
           <w:szCs w:val="20"/>
           <w:lang w:val="en-US"/>
         </w:rPr>
+        <w:t>…)”</w:t>
+      </w:r>
+      <w:r>
+        <w:rPr>
+          <w:rFonts w:ascii="CMU Serif Roman" w:hAnsi="CMU Serif Roman" w:cs="Arial"/>
+          <w:color w:val="000000" w:themeColor="text1"/>
+          <w:sz w:val="20"/>
+          <w:szCs w:val="20"/>
+          <w:lang w:val="en-US"/>
+        </w:rPr>
         <w:t>.</w:t>
       </w:r>
     </w:p>
     <w:p>
       <w:pPr>
-        <w:jc w:val="both"/>
-        <w:rPr>
-          <w:rFonts w:ascii="CMU Serif Roman" w:hAnsi="CMU Serif Roman" w:cs="Arial"/>
-          <w:color w:val="000000" w:themeColor="text1"/>
-          <w:sz w:val="20"/>
-          <w:szCs w:val="20"/>
-        </w:rPr>
-      </w:pPr>
-    </w:p>
-    <w:p>
-      <w:pPr>
-        <w:pStyle w:val="ListParagraph"/>
-        <w:rPr>
-          <w:rFonts w:ascii="CMU Serif Roman" w:hAnsi="CMU Serif Roman" w:cs="Arial"/>
-          <w:color w:val="000000" w:themeColor="text1"/>
-          <w:sz w:val="20"/>
-          <w:szCs w:val="20"/>
-        </w:rPr>
-      </w:pPr>
-    </w:p>
-    <w:p>
-      <w:pPr>
-        <w:jc w:val="both"/>
-        <w:rPr>
-          <w:rFonts w:ascii="CMU Serif Roman" w:hAnsi="CMU Serif Roman" w:cs="Arial"/>
-          <w:b/>
-          <w:bCs/>
-          <w:color w:val="000000" w:themeColor="text1"/>
-          <w:sz w:val="48"/>
-          <w:szCs w:val="48"/>
-        </w:rPr>
-      </w:pPr>
-      <w:r>
-        <w:rPr>
-          <w:rFonts w:ascii="CMU Serif Roman" w:hAnsi="CMU Serif Roman" w:cs="Arial"/>
-          <w:b/>
-          <w:bCs/>
-          <w:color w:val="000000" w:themeColor="text1"/>
-          <w:sz w:val="48"/>
-          <w:szCs w:val="48"/>
+        <w:rPr>
+          <w:rFonts w:ascii="CMU Serif Roman" w:hAnsi="CMU Serif Roman" w:cs="Arial"/>
+          <w:color w:val="000000" w:themeColor="text1"/>
+          <w:sz w:val="20"/>
+          <w:szCs w:val="20"/>
+          <w:lang w:val="en-US"/>
+        </w:rPr>
+      </w:pPr>
+      <w:r>
+        <w:rPr>
+          <w:rFonts w:ascii="CMU Serif Roman" w:hAnsi="CMU Serif Roman" w:cs="Arial"/>
+          <w:color w:val="000000" w:themeColor="text1"/>
+          <w:sz w:val="20"/>
+          <w:szCs w:val="20"/>
+          <w:lang w:val="en-US"/>
         </w:rPr>
         <w:br w:type="page"/>
       </w:r>
     </w:p>
     <w:p>
       <w:pPr>
-        <w:jc w:val="right"/>
+        <w:jc w:val="both"/>
+        <w:rPr>
+          <w:rFonts w:ascii="CMU Serif Roman" w:hAnsi="CMU Serif Roman" w:cs="Arial"/>
+          <w:color w:val="000000" w:themeColor="text1"/>
+          <w:sz w:val="20"/>
+          <w:szCs w:val="20"/>
+        </w:rPr>
+      </w:pPr>
+      <w:r>
+        <w:rPr>
+          <w:rFonts w:ascii="CMU Serif Roman" w:hAnsi="CMU Serif Roman" w:cs="Arial"/>
+          <w:color w:val="000000" w:themeColor="text1"/>
+          <w:sz w:val="20"/>
+          <w:szCs w:val="20"/>
+        </w:rPr>
+        <w:lastRenderedPageBreak/>
+        <w:t xml:space="preserve">La prima operazione che viene effettuata è l’acquisizione del </w:t>
+      </w:r>
+      <w:proofErr w:type="spellStart"/>
+      <w:r>
+        <w:rPr>
+          <w:rFonts w:ascii="CMU Serif Roman" w:hAnsi="CMU Serif Roman" w:cs="Arial"/>
+          <w:color w:val="000000" w:themeColor="text1"/>
+          <w:sz w:val="20"/>
+          <w:szCs w:val="20"/>
+        </w:rPr>
+        <w:t>mutex</w:t>
+      </w:r>
+      <w:proofErr w:type="spellEnd"/>
+      <w:r>
+        <w:rPr>
+          <w:rFonts w:ascii="CMU Serif Roman" w:hAnsi="CMU Serif Roman" w:cs="Arial"/>
+          <w:color w:val="000000" w:themeColor="text1"/>
+          <w:sz w:val="20"/>
+          <w:szCs w:val="20"/>
+        </w:rPr>
+        <w:t xml:space="preserve"> al fine di andare a </w:t>
+      </w:r>
+      <w:proofErr w:type="spellStart"/>
+      <w:r>
+        <w:rPr>
+          <w:rFonts w:ascii="CMU Serif Roman" w:hAnsi="CMU Serif Roman" w:cs="Arial"/>
+          <w:color w:val="000000" w:themeColor="text1"/>
+          <w:sz w:val="20"/>
+          <w:szCs w:val="20"/>
+        </w:rPr>
+        <w:t>de</w:t>
+      </w:r>
+      <w:r>
+        <w:rPr>
+          <w:rFonts w:ascii="CMU Serif Roman" w:hAnsi="CMU Serif Roman" w:cs="Arial"/>
+          <w:color w:val="000000" w:themeColor="text1"/>
+          <w:sz w:val="20"/>
+          <w:szCs w:val="20"/>
+        </w:rPr>
+        <w:t>re</w:t>
+      </w:r>
+      <w:r>
+        <w:rPr>
+          <w:rFonts w:ascii="CMU Serif Roman" w:hAnsi="CMU Serif Roman" w:cs="Arial"/>
+          <w:color w:val="000000" w:themeColor="text1"/>
+          <w:sz w:val="20"/>
+          <w:szCs w:val="20"/>
+        </w:rPr>
+        <w:t>ferenziare</w:t>
+      </w:r>
+      <w:proofErr w:type="spellEnd"/>
+      <w:r>
+        <w:rPr>
+          <w:rFonts w:ascii="CMU Serif Roman" w:hAnsi="CMU Serif Roman" w:cs="Arial"/>
+          <w:color w:val="000000" w:themeColor="text1"/>
+          <w:sz w:val="20"/>
+          <w:szCs w:val="20"/>
+        </w:rPr>
+        <w:t xml:space="preserve"> in mutua esclusione il valore contenuto nel puntatore passato come argomento alla routine assegnata al </w:t>
+      </w:r>
+      <w:proofErr w:type="spellStart"/>
+      <w:r>
+        <w:rPr>
+          <w:rFonts w:ascii="CMU Serif Roman" w:hAnsi="CMU Serif Roman" w:cs="Arial"/>
+          <w:color w:val="000000" w:themeColor="text1"/>
+          <w:sz w:val="20"/>
+          <w:szCs w:val="20"/>
+        </w:rPr>
+        <w:t>thread</w:t>
+      </w:r>
+      <w:proofErr w:type="spellEnd"/>
+      <w:r>
+        <w:rPr>
+          <w:rFonts w:ascii="CMU Serif Roman" w:hAnsi="CMU Serif Roman" w:cs="Arial"/>
+          <w:color w:val="000000" w:themeColor="text1"/>
+          <w:sz w:val="20"/>
+          <w:szCs w:val="20"/>
+        </w:rPr>
+        <w:t xml:space="preserve">. Si rilascia il </w:t>
+      </w:r>
+      <w:proofErr w:type="spellStart"/>
+      <w:r>
+        <w:rPr>
+          <w:rFonts w:ascii="CMU Serif Roman" w:hAnsi="CMU Serif Roman" w:cs="Arial"/>
+          <w:color w:val="000000" w:themeColor="text1"/>
+          <w:sz w:val="20"/>
+          <w:szCs w:val="20"/>
+        </w:rPr>
+        <w:t>mutex</w:t>
+      </w:r>
+      <w:proofErr w:type="spellEnd"/>
+      <w:r>
+        <w:rPr>
+          <w:rFonts w:ascii="CMU Serif Roman" w:hAnsi="CMU Serif Roman" w:cs="Arial"/>
+          <w:color w:val="000000" w:themeColor="text1"/>
+          <w:sz w:val="20"/>
+          <w:szCs w:val="20"/>
+        </w:rPr>
+        <w:t>, si dichiarano alcune variabili iniziali che verranno prese in considerazione man mano durante l’analisi e si alloca lo spazio necessario in memoria per i pacchetti di livello applicazione necessari. A questo punto si attende un pacchetto “</w:t>
+      </w:r>
+      <w:proofErr w:type="spellStart"/>
+      <w:r>
+        <w:rPr>
+          <w:rFonts w:ascii="CMU Serif Roman" w:hAnsi="CMU Serif Roman" w:cs="Arial"/>
+          <w:color w:val="000000" w:themeColor="text1"/>
+          <w:sz w:val="20"/>
+          <w:szCs w:val="20"/>
+        </w:rPr>
+        <w:t>centroVaccinaleRequestToServerV</w:t>
+      </w:r>
+      <w:proofErr w:type="spellEnd"/>
+      <w:r>
+        <w:rPr>
+          <w:rFonts w:ascii="CMU Serif Roman" w:hAnsi="CMU Serif Roman" w:cs="Arial"/>
+          <w:color w:val="000000" w:themeColor="text1"/>
+          <w:sz w:val="20"/>
+          <w:szCs w:val="20"/>
+        </w:rPr>
+        <w:t>”</w:t>
+      </w:r>
+      <w:r>
+        <w:rPr>
+          <w:rFonts w:ascii="CMU Serif Roman" w:hAnsi="CMU Serif Roman" w:cs="Arial"/>
+          <w:color w:val="000000" w:themeColor="text1"/>
+          <w:sz w:val="20"/>
+          <w:szCs w:val="20"/>
+        </w:rPr>
+        <w:t xml:space="preserve">, e si </w:t>
+      </w:r>
+      <w:r>
+        <w:rPr>
+          <w:rFonts w:ascii="CMU Serif Roman" w:hAnsi="CMU Serif Roman" w:cs="Arial"/>
+          <w:color w:val="000000" w:themeColor="text1"/>
+          <w:sz w:val="20"/>
+          <w:szCs w:val="20"/>
+        </w:rPr>
+        <w:t xml:space="preserve">costruisce subito </w:t>
+      </w:r>
+      <w:r>
+        <w:rPr>
+          <w:rFonts w:ascii="CMU Serif Roman" w:hAnsi="CMU Serif Roman" w:cs="Arial"/>
+          <w:color w:val="000000" w:themeColor="text1"/>
+          <w:sz w:val="20"/>
+          <w:szCs w:val="20"/>
+        </w:rPr>
+        <w:t>parte dell</w:t>
+      </w:r>
+      <w:r>
+        <w:rPr>
+          <w:rFonts w:ascii="CMU Serif Roman" w:hAnsi="CMU Serif Roman" w:cs="Arial"/>
+          <w:color w:val="000000" w:themeColor="text1"/>
+          <w:sz w:val="20"/>
+          <w:szCs w:val="20"/>
+        </w:rPr>
+        <w:t>a risposta tramite il pacchetto “</w:t>
+      </w:r>
+      <w:proofErr w:type="spellStart"/>
+      <w:r>
+        <w:rPr>
+          <w:rFonts w:ascii="CMU Serif Roman" w:hAnsi="CMU Serif Roman" w:cs="Arial"/>
+          <w:color w:val="000000" w:themeColor="text1"/>
+          <w:sz w:val="20"/>
+          <w:szCs w:val="20"/>
+        </w:rPr>
+        <w:t>serverV_ReplyToCentroVaccinale</w:t>
+      </w:r>
+      <w:proofErr w:type="spellEnd"/>
+      <w:r>
+        <w:rPr>
+          <w:rFonts w:ascii="CMU Serif Roman" w:hAnsi="CMU Serif Roman" w:cs="Arial"/>
+          <w:color w:val="000000" w:themeColor="text1"/>
+          <w:sz w:val="20"/>
+          <w:szCs w:val="20"/>
+        </w:rPr>
+        <w:t>”.</w:t>
+      </w:r>
+      <w:r>
+        <w:rPr>
+          <w:rFonts w:ascii="CMU Serif Roman" w:hAnsi="CMU Serif Roman" w:cs="Arial"/>
+          <w:color w:val="000000" w:themeColor="text1"/>
+          <w:sz w:val="20"/>
+          <w:szCs w:val="20"/>
+        </w:rPr>
+        <w:t xml:space="preserve"> A questo punto si aprono (e se non esistono si creano anche) i file “serverV.dat” e “tempServerV.dat”, il primo in sola lettura mentre il secondo in sola scrittura.</w:t>
+      </w:r>
+      <w:r>
+        <w:rPr>
+          <w:rFonts w:ascii="CMU Serif Roman" w:hAnsi="CMU Serif Roman" w:cs="Arial"/>
+          <w:color w:val="000000" w:themeColor="text1"/>
+          <w:sz w:val="20"/>
+          <w:szCs w:val="20"/>
+        </w:rPr>
+        <w:t xml:space="preserve"> A questo punto si effettua il controllo secondo il quale siano passati o meno cinque mesi dall’ultimo vaccino effettuato e cioè si controlla se il </w:t>
+      </w:r>
+      <w:proofErr w:type="spellStart"/>
+      <w:r>
+        <w:rPr>
+          <w:rFonts w:ascii="CMU Serif Roman" w:hAnsi="CMU Serif Roman" w:cs="Arial"/>
+          <w:color w:val="000000" w:themeColor="text1"/>
+          <w:sz w:val="20"/>
+          <w:szCs w:val="20"/>
+        </w:rPr>
+        <w:t>Vanilla</w:t>
+      </w:r>
+      <w:proofErr w:type="spellEnd"/>
+      <w:r>
+        <w:rPr>
+          <w:rFonts w:ascii="CMU Serif Roman" w:hAnsi="CMU Serif Roman" w:cs="Arial"/>
+          <w:color w:val="000000" w:themeColor="text1"/>
+          <w:sz w:val="20"/>
+          <w:szCs w:val="20"/>
+        </w:rPr>
+        <w:t xml:space="preserve"> Green Pass risulta essere scaduto o meno.</w:t>
+      </w:r>
+      <w:r>
+        <w:rPr>
+          <w:rFonts w:ascii="CMU Serif Roman" w:hAnsi="CMU Serif Roman" w:cs="Arial"/>
+          <w:color w:val="000000" w:themeColor="text1"/>
+          <w:sz w:val="20"/>
+          <w:szCs w:val="20"/>
+        </w:rPr>
+        <w:t xml:space="preserve"> Questa operazione è un po’ inefficiente avendo implementato il tutto mediante “file” memorizzato su file </w:t>
+      </w:r>
+      <w:proofErr w:type="spellStart"/>
+      <w:r>
+        <w:rPr>
+          <w:rFonts w:ascii="CMU Serif Roman" w:hAnsi="CMU Serif Roman" w:cs="Arial"/>
+          <w:color w:val="000000" w:themeColor="text1"/>
+          <w:sz w:val="20"/>
+          <w:szCs w:val="20"/>
+        </w:rPr>
+        <w:t>system</w:t>
+      </w:r>
+      <w:proofErr w:type="spellEnd"/>
+      <w:r>
+        <w:rPr>
+          <w:rFonts w:ascii="CMU Serif Roman" w:hAnsi="CMU Serif Roman" w:cs="Arial"/>
+          <w:color w:val="000000" w:themeColor="text1"/>
+          <w:sz w:val="20"/>
+          <w:szCs w:val="20"/>
+        </w:rPr>
+        <w:t xml:space="preserve">. Si passa quindi alla lettura sequenziale riga per riga del file fin quando non si trova la riga che contiene il codice di tessera sanitaria inviato dal </w:t>
+      </w:r>
+      <w:proofErr w:type="spellStart"/>
+      <w:r>
+        <w:rPr>
+          <w:rFonts w:ascii="CMU Serif Roman" w:hAnsi="CMU Serif Roman" w:cs="Arial"/>
+          <w:color w:val="000000" w:themeColor="text1"/>
+          <w:sz w:val="20"/>
+          <w:szCs w:val="20"/>
+        </w:rPr>
+        <w:t>CentroVaccinale</w:t>
+      </w:r>
+      <w:proofErr w:type="spellEnd"/>
+      <w:r>
+        <w:rPr>
+          <w:rFonts w:ascii="CMU Serif Roman" w:hAnsi="CMU Serif Roman" w:cs="Arial"/>
+          <w:color w:val="000000" w:themeColor="text1"/>
+          <w:sz w:val="20"/>
+          <w:szCs w:val="20"/>
+        </w:rPr>
+        <w:t>. Nel caso peggiore la complessità è lineare in quanto si deve scorrere tutto il file.</w:t>
+      </w:r>
+    </w:p>
+    <w:p>
+      <w:pPr>
+        <w:jc w:val="both"/>
+        <w:rPr>
+          <w:rFonts w:ascii="CMU Serif Roman" w:hAnsi="CMU Serif Roman" w:cs="Arial"/>
+          <w:color w:val="000000" w:themeColor="text1"/>
+          <w:sz w:val="20"/>
+          <w:szCs w:val="20"/>
+        </w:rPr>
+      </w:pPr>
+    </w:p>
+    <w:p>
+      <w:pPr>
+        <w:jc w:val="both"/>
+        <w:rPr>
+          <w:rFonts w:ascii="CMU Serif Roman" w:hAnsi="CMU Serif Roman" w:cs="Arial"/>
+          <w:color w:val="000000" w:themeColor="text1"/>
+          <w:sz w:val="20"/>
+          <w:szCs w:val="20"/>
+        </w:rPr>
+      </w:pPr>
+      <w:r>
+        <w:rPr>
+          <w:rFonts w:ascii="CMU Serif Roman" w:hAnsi="CMU Serif Roman" w:cs="Arial"/>
+          <w:color w:val="000000" w:themeColor="text1"/>
+          <w:sz w:val="20"/>
+          <w:szCs w:val="20"/>
+        </w:rPr>
+        <w:t xml:space="preserve">Supponiamo prima che il codice di tessera sanitaria sia presente nel file in una delle sue righe. A questo punto si preleva la data di scadenza del </w:t>
+      </w:r>
+      <w:proofErr w:type="spellStart"/>
+      <w:r>
+        <w:rPr>
+          <w:rFonts w:ascii="CMU Serif Roman" w:hAnsi="CMU Serif Roman" w:cs="Arial"/>
+          <w:color w:val="000000" w:themeColor="text1"/>
+          <w:sz w:val="20"/>
+          <w:szCs w:val="20"/>
+        </w:rPr>
+        <w:t>Vanilla</w:t>
+      </w:r>
+      <w:proofErr w:type="spellEnd"/>
+      <w:r>
+        <w:rPr>
+          <w:rFonts w:ascii="CMU Serif Roman" w:hAnsi="CMU Serif Roman" w:cs="Arial"/>
+          <w:color w:val="000000" w:themeColor="text1"/>
+          <w:sz w:val="20"/>
+          <w:szCs w:val="20"/>
+        </w:rPr>
+        <w:t xml:space="preserve"> Green Pass associato e la si confronta con la data attuale di sistema ottenuta mediante “</w:t>
+      </w:r>
+      <w:proofErr w:type="spellStart"/>
+      <w:proofErr w:type="gramStart"/>
+      <w:r>
+        <w:rPr>
+          <w:rFonts w:ascii="CMU Serif Roman" w:hAnsi="CMU Serif Roman" w:cs="Arial"/>
+          <w:color w:val="000000" w:themeColor="text1"/>
+          <w:sz w:val="20"/>
+          <w:szCs w:val="20"/>
+        </w:rPr>
+        <w:t>getNowDate</w:t>
+      </w:r>
+      <w:proofErr w:type="spellEnd"/>
+      <w:r>
+        <w:rPr>
+          <w:rFonts w:ascii="CMU Serif Roman" w:hAnsi="CMU Serif Roman" w:cs="Arial"/>
+          <w:color w:val="000000" w:themeColor="text1"/>
+          <w:sz w:val="20"/>
+          <w:szCs w:val="20"/>
+        </w:rPr>
+        <w:t>(</w:t>
+      </w:r>
+      <w:proofErr w:type="gramEnd"/>
+      <w:r>
+        <w:rPr>
+          <w:rFonts w:ascii="CMU Serif Roman" w:hAnsi="CMU Serif Roman" w:cs="Arial"/>
+          <w:color w:val="000000" w:themeColor="text1"/>
+          <w:sz w:val="20"/>
+          <w:szCs w:val="20"/>
+        </w:rPr>
+        <w:t>)”</w:t>
+      </w:r>
+      <w:r>
+        <w:rPr>
+          <w:rFonts w:ascii="CMU Serif Roman" w:hAnsi="CMU Serif Roman" w:cs="Arial"/>
+          <w:color w:val="000000" w:themeColor="text1"/>
+          <w:sz w:val="20"/>
+          <w:szCs w:val="20"/>
+        </w:rPr>
+        <w:t xml:space="preserve"> una volta che entrambe le date sono state convertite secondo la “</w:t>
+      </w:r>
+      <w:proofErr w:type="spellStart"/>
+      <w:r>
+        <w:rPr>
+          <w:rFonts w:ascii="CMU Serif Roman" w:hAnsi="CMU Serif Roman" w:cs="Arial"/>
+          <w:color w:val="000000" w:themeColor="text1"/>
+          <w:sz w:val="20"/>
+          <w:szCs w:val="20"/>
+        </w:rPr>
+        <w:t>struct</w:t>
+      </w:r>
+      <w:proofErr w:type="spellEnd"/>
+      <w:r>
+        <w:rPr>
+          <w:rFonts w:ascii="CMU Serif Roman" w:hAnsi="CMU Serif Roman" w:cs="Arial"/>
+          <w:color w:val="000000" w:themeColor="text1"/>
+          <w:sz w:val="20"/>
+          <w:szCs w:val="20"/>
+        </w:rPr>
+        <w:t xml:space="preserve"> </w:t>
+      </w:r>
+      <w:proofErr w:type="spellStart"/>
+      <w:r>
+        <w:rPr>
+          <w:rFonts w:ascii="CMU Serif Roman" w:hAnsi="CMU Serif Roman" w:cs="Arial"/>
+          <w:color w:val="000000" w:themeColor="text1"/>
+          <w:sz w:val="20"/>
+          <w:szCs w:val="20"/>
+        </w:rPr>
+        <w:t>tm</w:t>
+      </w:r>
+      <w:proofErr w:type="spellEnd"/>
+      <w:r>
+        <w:rPr>
+          <w:rFonts w:ascii="CMU Serif Roman" w:hAnsi="CMU Serif Roman" w:cs="Arial"/>
+          <w:color w:val="000000" w:themeColor="text1"/>
+          <w:sz w:val="20"/>
+          <w:szCs w:val="20"/>
+        </w:rPr>
+        <w:t>”</w:t>
+      </w:r>
+      <w:r>
+        <w:rPr>
+          <w:rFonts w:ascii="CMU Serif Roman" w:hAnsi="CMU Serif Roman" w:cs="Arial"/>
+          <w:color w:val="000000" w:themeColor="text1"/>
+          <w:sz w:val="20"/>
+          <w:szCs w:val="20"/>
+        </w:rPr>
+        <w:t>.</w:t>
+      </w:r>
+      <w:r>
+        <w:rPr>
+          <w:rFonts w:ascii="CMU Serif Roman" w:hAnsi="CMU Serif Roman" w:cs="Arial"/>
+          <w:color w:val="000000" w:themeColor="text1"/>
+          <w:sz w:val="20"/>
+          <w:szCs w:val="20"/>
+        </w:rPr>
+        <w:t xml:space="preserve"> Il confronto tra le due date avviene tramite la funzione “</w:t>
+      </w:r>
+      <w:proofErr w:type="spellStart"/>
+      <w:proofErr w:type="gramStart"/>
+      <w:r>
+        <w:rPr>
+          <w:rFonts w:ascii="CMU Serif Roman" w:hAnsi="CMU Serif Roman" w:cs="Arial"/>
+          <w:color w:val="000000" w:themeColor="text1"/>
+          <w:sz w:val="20"/>
+          <w:szCs w:val="20"/>
+        </w:rPr>
+        <w:t>difftime</w:t>
+      </w:r>
+      <w:proofErr w:type="spellEnd"/>
+      <w:r>
+        <w:rPr>
+          <w:rFonts w:ascii="CMU Serif Roman" w:hAnsi="CMU Serif Roman" w:cs="Arial"/>
+          <w:color w:val="000000" w:themeColor="text1"/>
+          <w:sz w:val="20"/>
+          <w:szCs w:val="20"/>
+        </w:rPr>
+        <w:t>(</w:t>
+      </w:r>
+      <w:proofErr w:type="gramEnd"/>
+      <w:r>
+        <w:rPr>
+          <w:rFonts w:ascii="CMU Serif Roman" w:hAnsi="CMU Serif Roman" w:cs="Arial"/>
+          <w:color w:val="000000" w:themeColor="text1"/>
+          <w:sz w:val="20"/>
+          <w:szCs w:val="20"/>
+        </w:rPr>
+        <w:t>…)” che restituisce il numero di secondi risultanti dall’operazione “data_1” – “data_2” dove “data_1” e “data_2” sono rispettivamente il primo e il secondo parametro passati alla funzione. Si divide il numero di secondi in modo da ottenere i mesi e si verifica se siano passati meno di cinque mesi e che sia passato un numero di mesi maggiori di zero (il valore di ritorno di “</w:t>
+      </w:r>
+      <w:proofErr w:type="spellStart"/>
+      <w:proofErr w:type="gramStart"/>
+      <w:r>
+        <w:rPr>
+          <w:rFonts w:ascii="CMU Serif Roman" w:hAnsi="CMU Serif Roman" w:cs="Arial"/>
+          <w:color w:val="000000" w:themeColor="text1"/>
+          <w:sz w:val="20"/>
+          <w:szCs w:val="20"/>
+        </w:rPr>
+        <w:t>difftime</w:t>
+      </w:r>
+      <w:proofErr w:type="spellEnd"/>
+      <w:r>
+        <w:rPr>
+          <w:rFonts w:ascii="CMU Serif Roman" w:hAnsi="CMU Serif Roman" w:cs="Arial"/>
+          <w:color w:val="000000" w:themeColor="text1"/>
+          <w:sz w:val="20"/>
+          <w:szCs w:val="20"/>
+        </w:rPr>
+        <w:t>(</w:t>
+      </w:r>
+      <w:proofErr w:type="gramEnd"/>
+      <w:r>
+        <w:rPr>
+          <w:rFonts w:ascii="CMU Serif Roman" w:hAnsi="CMU Serif Roman" w:cs="Arial"/>
+          <w:color w:val="000000" w:themeColor="text1"/>
+          <w:sz w:val="20"/>
+          <w:szCs w:val="20"/>
+        </w:rPr>
+        <w:t>…)” è un double).</w:t>
+      </w:r>
+      <w:r>
+        <w:rPr>
+          <w:rFonts w:ascii="CMU Serif Roman" w:hAnsi="CMU Serif Roman" w:cs="Arial"/>
+          <w:color w:val="000000" w:themeColor="text1"/>
+          <w:sz w:val="20"/>
+          <w:szCs w:val="20"/>
+        </w:rPr>
+        <w:t xml:space="preserve"> Questo perché qualora i mesi passati siano troppi, il valore di ritorno può essere addirittura </w:t>
+      </w:r>
+      <w:r>
+        <w:rPr>
+          <w:rFonts w:ascii="CMU Serif Roman" w:hAnsi="CMU Serif Roman" w:cs="Arial"/>
+          <w:color w:val="000000" w:themeColor="text1"/>
+          <w:sz w:val="20"/>
+          <w:szCs w:val="20"/>
+        </w:rPr>
+        <w:t>negativo; quindi,</w:t>
+      </w:r>
+      <w:r>
+        <w:rPr>
+          <w:rFonts w:ascii="CMU Serif Roman" w:hAnsi="CMU Serif Roman" w:cs="Arial"/>
+          <w:color w:val="000000" w:themeColor="text1"/>
+          <w:sz w:val="20"/>
+          <w:szCs w:val="20"/>
+        </w:rPr>
+        <w:t xml:space="preserve"> è necessario questo ulteriore controllo per correttezza. In ogni caso, qualora le due condizioni siano rispettate il </w:t>
+      </w:r>
+      <w:proofErr w:type="spellStart"/>
+      <w:r>
+        <w:rPr>
+          <w:rFonts w:ascii="CMU Serif Roman" w:hAnsi="CMU Serif Roman" w:cs="Arial"/>
+          <w:color w:val="000000" w:themeColor="text1"/>
+          <w:sz w:val="20"/>
+          <w:szCs w:val="20"/>
+        </w:rPr>
+        <w:t>flag</w:t>
+      </w:r>
+      <w:proofErr w:type="spellEnd"/>
+      <w:r>
+        <w:rPr>
+          <w:rFonts w:ascii="CMU Serif Roman" w:hAnsi="CMU Serif Roman" w:cs="Arial"/>
+          <w:color w:val="000000" w:themeColor="text1"/>
+          <w:sz w:val="20"/>
+          <w:szCs w:val="20"/>
+        </w:rPr>
+        <w:t xml:space="preserve"> di “</w:t>
+      </w:r>
+      <w:proofErr w:type="spellStart"/>
+      <w:r>
+        <w:rPr>
+          <w:rFonts w:ascii="CMU Serif Roman" w:hAnsi="CMU Serif Roman" w:cs="Arial"/>
+          <w:color w:val="000000" w:themeColor="text1"/>
+          <w:sz w:val="20"/>
+          <w:szCs w:val="20"/>
+        </w:rPr>
+        <w:t>isVaccineBlocked</w:t>
+      </w:r>
+      <w:proofErr w:type="spellEnd"/>
+      <w:r>
+        <w:rPr>
+          <w:rFonts w:ascii="CMU Serif Roman" w:hAnsi="CMU Serif Roman" w:cs="Arial"/>
+          <w:color w:val="000000" w:themeColor="text1"/>
+          <w:sz w:val="20"/>
+          <w:szCs w:val="20"/>
+        </w:rPr>
+        <w:t>” viene attivato</w:t>
+      </w:r>
+      <w:r>
+        <w:rPr>
+          <w:rFonts w:ascii="CMU Serif Roman" w:hAnsi="CMU Serif Roman" w:cs="Arial"/>
+          <w:color w:val="000000" w:themeColor="text1"/>
+          <w:sz w:val="20"/>
+          <w:szCs w:val="20"/>
+        </w:rPr>
+        <w:t>, la data estratta dal file viene posizionata nel pacchetto di risposta e</w:t>
+      </w:r>
+      <w:r>
+        <w:rPr>
+          <w:rFonts w:ascii="CMU Serif Roman" w:hAnsi="CMU Serif Roman" w:cs="Arial"/>
+          <w:color w:val="000000" w:themeColor="text1"/>
+          <w:sz w:val="20"/>
+          <w:szCs w:val="20"/>
+        </w:rPr>
+        <w:t xml:space="preserve"> non sarà possibile successivamente entrare nel “</w:t>
+      </w:r>
+      <w:proofErr w:type="spellStart"/>
+      <w:r>
+        <w:rPr>
+          <w:rFonts w:ascii="CMU Serif Roman" w:hAnsi="CMU Serif Roman" w:cs="Arial"/>
+          <w:color w:val="000000" w:themeColor="text1"/>
+          <w:sz w:val="20"/>
+          <w:szCs w:val="20"/>
+        </w:rPr>
+        <w:t>branch</w:t>
+      </w:r>
+      <w:proofErr w:type="spellEnd"/>
+      <w:r>
+        <w:rPr>
+          <w:rFonts w:ascii="CMU Serif Roman" w:hAnsi="CMU Serif Roman" w:cs="Arial"/>
+          <w:color w:val="000000" w:themeColor="text1"/>
+          <w:sz w:val="20"/>
+          <w:szCs w:val="20"/>
+        </w:rPr>
+        <w:t xml:space="preserve"> condizionale” che permette poi di </w:t>
+      </w:r>
+      <w:r>
+        <w:rPr>
+          <w:rFonts w:ascii="CMU Serif Roman" w:hAnsi="CMU Serif Roman" w:cs="Arial"/>
+          <w:color w:val="000000" w:themeColor="text1"/>
+          <w:sz w:val="20"/>
+          <w:szCs w:val="20"/>
+        </w:rPr>
+        <w:t xml:space="preserve">confermare la possibilità di procedere con la vaccinazione al </w:t>
+      </w:r>
+      <w:proofErr w:type="spellStart"/>
+      <w:r>
+        <w:rPr>
+          <w:rFonts w:ascii="CMU Serif Roman" w:hAnsi="CMU Serif Roman" w:cs="Arial"/>
+          <w:color w:val="000000" w:themeColor="text1"/>
+          <w:sz w:val="20"/>
+          <w:szCs w:val="20"/>
+        </w:rPr>
+        <w:t>CentroVaccinale</w:t>
+      </w:r>
+      <w:proofErr w:type="spellEnd"/>
+      <w:r>
+        <w:rPr>
+          <w:rFonts w:ascii="CMU Serif Roman" w:hAnsi="CMU Serif Roman" w:cs="Arial"/>
+          <w:color w:val="000000" w:themeColor="text1"/>
+          <w:sz w:val="20"/>
+          <w:szCs w:val="20"/>
+        </w:rPr>
+        <w:t>.</w:t>
+      </w:r>
+      <w:r>
+        <w:rPr>
+          <w:rFonts w:ascii="CMU Serif Roman" w:hAnsi="CMU Serif Roman" w:cs="Arial"/>
+          <w:color w:val="000000" w:themeColor="text1"/>
+          <w:sz w:val="20"/>
+          <w:szCs w:val="20"/>
+        </w:rPr>
+        <w:t xml:space="preserve"> </w:t>
+      </w:r>
+      <w:r>
+        <w:rPr>
+          <w:rFonts w:ascii="CMU Serif Roman" w:hAnsi="CMU Serif Roman" w:cs="Arial"/>
+          <w:color w:val="000000" w:themeColor="text1"/>
+          <w:sz w:val="20"/>
+          <w:szCs w:val="20"/>
+        </w:rPr>
+        <w:t>Inoltre, se il codice di tessera sanitaria viene trovato nel file, allora si termina l’esecuzione del ciclo appena dopo l’esecuzione delle operazioni poc’anzi menzionate e si passa alle prossime istruzioni.</w:t>
+      </w:r>
+      <w:r>
+        <w:rPr>
+          <w:rFonts w:ascii="CMU Serif Roman" w:hAnsi="CMU Serif Roman" w:cs="Arial"/>
+          <w:color w:val="000000" w:themeColor="text1"/>
+          <w:sz w:val="20"/>
+          <w:szCs w:val="20"/>
+        </w:rPr>
+        <w:t xml:space="preserve"> Se invece il codice di tessera sanitaria non è presente nel file, </w:t>
+      </w:r>
+      <w:r>
+        <w:rPr>
+          <w:rFonts w:ascii="CMU Serif Roman" w:hAnsi="CMU Serif Roman" w:cs="Arial"/>
+          <w:color w:val="000000" w:themeColor="text1"/>
+          <w:sz w:val="20"/>
+          <w:szCs w:val="20"/>
+        </w:rPr>
+        <w:t xml:space="preserve">il </w:t>
+      </w:r>
+      <w:proofErr w:type="spellStart"/>
+      <w:r>
+        <w:rPr>
+          <w:rFonts w:ascii="CMU Serif Roman" w:hAnsi="CMU Serif Roman" w:cs="Arial"/>
+          <w:color w:val="000000" w:themeColor="text1"/>
+          <w:sz w:val="20"/>
+          <w:szCs w:val="20"/>
+        </w:rPr>
+        <w:t>flag</w:t>
+      </w:r>
+      <w:proofErr w:type="spellEnd"/>
+      <w:r>
+        <w:rPr>
+          <w:rFonts w:ascii="CMU Serif Roman" w:hAnsi="CMU Serif Roman" w:cs="Arial"/>
+          <w:color w:val="000000" w:themeColor="text1"/>
+          <w:sz w:val="20"/>
+          <w:szCs w:val="20"/>
+        </w:rPr>
+        <w:t xml:space="preserve"> “</w:t>
+      </w:r>
+      <w:proofErr w:type="spellStart"/>
+      <w:r>
+        <w:rPr>
+          <w:rFonts w:ascii="CMU Serif Roman" w:hAnsi="CMU Serif Roman" w:cs="Arial"/>
+          <w:color w:val="000000" w:themeColor="text1"/>
+          <w:sz w:val="20"/>
+          <w:szCs w:val="20"/>
+        </w:rPr>
+        <w:t>isVaccineBlocked</w:t>
+      </w:r>
+      <w:proofErr w:type="spellEnd"/>
+      <w:r>
+        <w:rPr>
+          <w:rFonts w:ascii="CMU Serif Roman" w:hAnsi="CMU Serif Roman" w:cs="Arial"/>
+          <w:color w:val="000000" w:themeColor="text1"/>
+          <w:sz w:val="20"/>
+          <w:szCs w:val="20"/>
+        </w:rPr>
+        <w:t>” è posta ancora a FALSE e quindi si entra nel blocco condizionale successivo.</w:t>
+      </w:r>
+    </w:p>
+    <w:p>
+      <w:pPr>
+        <w:jc w:val="both"/>
+        <w:rPr>
+          <w:rFonts w:ascii="CMU Serif Roman" w:hAnsi="CMU Serif Roman" w:cs="Arial"/>
+          <w:color w:val="000000" w:themeColor="text1"/>
+          <w:sz w:val="20"/>
+          <w:szCs w:val="20"/>
+        </w:rPr>
+      </w:pPr>
+    </w:p>
+    <w:p>
+      <w:pPr>
+        <w:jc w:val="both"/>
+        <w:rPr>
+          <w:rFonts w:ascii="CMU Serif Roman" w:hAnsi="CMU Serif Roman" w:cs="Arial"/>
+          <w:color w:val="000000" w:themeColor="text1"/>
+          <w:sz w:val="20"/>
+          <w:szCs w:val="20"/>
+        </w:rPr>
+      </w:pPr>
+      <w:r>
+        <w:rPr>
+          <w:rFonts w:ascii="CMU Serif Roman" w:hAnsi="CMU Serif Roman" w:cs="Arial"/>
+          <w:color w:val="000000" w:themeColor="text1"/>
+          <w:sz w:val="20"/>
+          <w:szCs w:val="20"/>
+        </w:rPr>
+        <w:t>Le prossime istruzioni sono le seguenti:</w:t>
+      </w:r>
+      <w:r>
+        <w:rPr>
+          <w:rFonts w:ascii="CMU Serif Roman" w:hAnsi="CMU Serif Roman" w:cs="Arial"/>
+          <w:color w:val="000000" w:themeColor="text1"/>
+          <w:sz w:val="20"/>
+          <w:szCs w:val="20"/>
+        </w:rPr>
+        <w:t xml:space="preserve"> se il vaccino non è stato bloccato dal controllo precedente, allora la data </w:t>
+      </w:r>
+      <w:r>
+        <w:rPr>
+          <w:rFonts w:ascii="CMU Serif Roman" w:hAnsi="CMU Serif Roman" w:cs="Arial"/>
+          <w:color w:val="000000" w:themeColor="text1"/>
+          <w:sz w:val="20"/>
+          <w:szCs w:val="20"/>
+        </w:rPr>
+        <w:t xml:space="preserve">di scadenza </w:t>
+      </w:r>
+      <w:r>
+        <w:rPr>
+          <w:rFonts w:ascii="CMU Serif Roman" w:hAnsi="CMU Serif Roman" w:cs="Arial"/>
+          <w:color w:val="000000" w:themeColor="text1"/>
+          <w:sz w:val="20"/>
+          <w:szCs w:val="20"/>
+        </w:rPr>
+        <w:t xml:space="preserve">calcolata dal </w:t>
+      </w:r>
+      <w:proofErr w:type="spellStart"/>
+      <w:r>
+        <w:rPr>
+          <w:rFonts w:ascii="CMU Serif Roman" w:hAnsi="CMU Serif Roman" w:cs="Arial"/>
+          <w:color w:val="000000" w:themeColor="text1"/>
+          <w:sz w:val="20"/>
+          <w:szCs w:val="20"/>
+        </w:rPr>
+        <w:t>CentroVaccinale</w:t>
+      </w:r>
+      <w:proofErr w:type="spellEnd"/>
+      <w:r>
+        <w:rPr>
+          <w:rFonts w:ascii="CMU Serif Roman" w:hAnsi="CMU Serif Roman" w:cs="Arial"/>
+          <w:color w:val="000000" w:themeColor="text1"/>
+          <w:sz w:val="20"/>
+          <w:szCs w:val="20"/>
+        </w:rPr>
+        <w:t xml:space="preserve"> va bene e viene posta nel pacchetto di risposta</w:t>
+      </w:r>
+      <w:r>
+        <w:rPr>
+          <w:rFonts w:ascii="CMU Serif Roman" w:hAnsi="CMU Serif Roman" w:cs="Arial"/>
+          <w:color w:val="000000" w:themeColor="text1"/>
+          <w:sz w:val="20"/>
+          <w:szCs w:val="20"/>
+        </w:rPr>
+        <w:t xml:space="preserve">; si chiude e si riapre il file “serverV.dat” al fine di riposizionarsi all’inizio del file; si copia l’intero contenuto del file “serverV.dat” all’interno del file “tempServerV.dat” tranne che per la riga contenente il </w:t>
+      </w:r>
+      <w:proofErr w:type="spellStart"/>
+      <w:r>
+        <w:rPr>
+          <w:rFonts w:ascii="CMU Serif Roman" w:hAnsi="CMU Serif Roman" w:cs="Arial"/>
+          <w:color w:val="000000" w:themeColor="text1"/>
+          <w:sz w:val="20"/>
+          <w:szCs w:val="20"/>
+        </w:rPr>
+        <w:t>Vanilla</w:t>
+      </w:r>
+      <w:proofErr w:type="spellEnd"/>
+      <w:r>
+        <w:rPr>
+          <w:rFonts w:ascii="CMU Serif Roman" w:hAnsi="CMU Serif Roman" w:cs="Arial"/>
+          <w:color w:val="000000" w:themeColor="text1"/>
+          <w:sz w:val="20"/>
+          <w:szCs w:val="20"/>
+        </w:rPr>
+        <w:t xml:space="preserve"> Green Pass del cittadino il cui codice di tessera sanitaria è stato inviato dal </w:t>
+      </w:r>
+      <w:proofErr w:type="spellStart"/>
+      <w:r>
+        <w:rPr>
+          <w:rFonts w:ascii="CMU Serif Roman" w:hAnsi="CMU Serif Roman" w:cs="Arial"/>
+          <w:color w:val="000000" w:themeColor="text1"/>
+          <w:sz w:val="20"/>
+          <w:szCs w:val="20"/>
+        </w:rPr>
+        <w:t>CentroVaccinale</w:t>
+      </w:r>
+      <w:proofErr w:type="spellEnd"/>
+      <w:r>
+        <w:rPr>
+          <w:rFonts w:ascii="CMU Serif Roman" w:hAnsi="CMU Serif Roman" w:cs="Arial"/>
+          <w:color w:val="000000" w:themeColor="text1"/>
+          <w:sz w:val="20"/>
+          <w:szCs w:val="20"/>
+        </w:rPr>
+        <w:t xml:space="preserve"> e infine si inserisce all’interno del “tempServerV.dat” la </w:t>
+      </w:r>
+      <w:r>
+        <w:rPr>
+          <w:rFonts w:ascii="CMU Serif Roman" w:hAnsi="CMU Serif Roman" w:cs="Arial"/>
+          <w:color w:val="000000" w:themeColor="text1"/>
+          <w:sz w:val="20"/>
+          <w:szCs w:val="20"/>
+        </w:rPr>
+        <w:t xml:space="preserve">nuova </w:t>
+      </w:r>
+      <w:r>
+        <w:rPr>
+          <w:rFonts w:ascii="CMU Serif Roman" w:hAnsi="CMU Serif Roman" w:cs="Arial"/>
+          <w:color w:val="000000" w:themeColor="text1"/>
+          <w:sz w:val="20"/>
+          <w:szCs w:val="20"/>
+        </w:rPr>
+        <w:t xml:space="preserve">riga </w:t>
+      </w:r>
+      <w:r>
+        <w:rPr>
+          <w:rFonts w:ascii="CMU Serif Roman" w:hAnsi="CMU Serif Roman" w:cs="Arial"/>
+          <w:color w:val="000000" w:themeColor="text1"/>
+          <w:sz w:val="20"/>
+          <w:szCs w:val="20"/>
+        </w:rPr>
+        <w:t>relativa al cittadino che ha fatto richiesta di vaccinarsi e la cui richiesta è stata accettata. Tale riga rispetta il formato dei dati all’interno del file “serverV.dat”.</w:t>
+      </w:r>
+      <w:r>
+        <w:rPr>
+          <w:rFonts w:ascii="CMU Serif Roman" w:hAnsi="CMU Serif Roman" w:cs="Arial"/>
+          <w:color w:val="000000" w:themeColor="text1"/>
+          <w:sz w:val="20"/>
+          <w:szCs w:val="20"/>
+        </w:rPr>
+        <w:t xml:space="preserve"> A questo punto si chiudono entrambi i file, si cancella il file “serverV.dat”, si rinomina il </w:t>
+      </w:r>
+      <w:proofErr w:type="spellStart"/>
+      <w:r>
+        <w:rPr>
+          <w:rFonts w:ascii="CMU Serif Roman" w:hAnsi="CMU Serif Roman" w:cs="Arial"/>
+          <w:color w:val="000000" w:themeColor="text1"/>
+          <w:sz w:val="20"/>
+          <w:szCs w:val="20"/>
+        </w:rPr>
+        <w:t>fle</w:t>
+      </w:r>
+      <w:proofErr w:type="spellEnd"/>
+      <w:r>
+        <w:rPr>
+          <w:rFonts w:ascii="CMU Serif Roman" w:hAnsi="CMU Serif Roman" w:cs="Arial"/>
+          <w:color w:val="000000" w:themeColor="text1"/>
+          <w:sz w:val="20"/>
+          <w:szCs w:val="20"/>
+        </w:rPr>
+        <w:t xml:space="preserve"> “tempServerV.dat” con il nuovo nome “serverV.dat” e si crea un nuovo file “tempServerV.dat”. Qualora invece il vaccino sia stato bloccato si chiudono soltanto i due file aperti.</w:t>
+      </w:r>
+    </w:p>
+    <w:p>
+      <w:pPr>
+        <w:jc w:val="both"/>
+        <w:rPr>
+          <w:rFonts w:ascii="CMU Serif Roman" w:hAnsi="CMU Serif Roman" w:cs="Arial"/>
+          <w:color w:val="000000" w:themeColor="text1"/>
+          <w:sz w:val="20"/>
+          <w:szCs w:val="20"/>
+        </w:rPr>
+      </w:pPr>
+    </w:p>
+    <w:p>
+      <w:pPr>
+        <w:jc w:val="both"/>
+        <w:rPr>
+          <w:rFonts w:ascii="CMU Serif Roman" w:hAnsi="CMU Serif Roman" w:cs="Arial"/>
+          <w:color w:val="000000" w:themeColor="text1"/>
+          <w:sz w:val="20"/>
+          <w:szCs w:val="20"/>
+        </w:rPr>
+      </w:pPr>
+      <w:r>
+        <w:rPr>
+          <w:rFonts w:ascii="CMU Serif Roman" w:hAnsi="CMU Serif Roman" w:cs="Arial"/>
+          <w:color w:val="000000" w:themeColor="text1"/>
+          <w:sz w:val="20"/>
+          <w:szCs w:val="20"/>
+        </w:rPr>
+        <w:t xml:space="preserve">A questo punto se il codice di tessera sanitaria è stato trovato all’interno del primo controllo di cui si è discusso prima all’interno del file “serverV.dat”, allora si rilascia il </w:t>
+      </w:r>
+      <w:proofErr w:type="spellStart"/>
+      <w:r>
+        <w:rPr>
+          <w:rFonts w:ascii="CMU Serif Roman" w:hAnsi="CMU Serif Roman" w:cs="Arial"/>
+          <w:color w:val="000000" w:themeColor="text1"/>
+          <w:sz w:val="20"/>
+          <w:szCs w:val="20"/>
+        </w:rPr>
+        <w:t>mutex</w:t>
+      </w:r>
+      <w:proofErr w:type="spellEnd"/>
+      <w:r>
+        <w:rPr>
+          <w:rFonts w:ascii="CMU Serif Roman" w:hAnsi="CMU Serif Roman" w:cs="Arial"/>
+          <w:color w:val="000000" w:themeColor="text1"/>
+          <w:sz w:val="20"/>
+          <w:szCs w:val="20"/>
+        </w:rPr>
+        <w:t xml:space="preserve"> acquisito e si invia il pacchetto </w:t>
+      </w:r>
+      <w:proofErr w:type="spellStart"/>
+      <w:r>
+        <w:rPr>
+          <w:rFonts w:ascii="CMU Serif Roman" w:hAnsi="CMU Serif Roman" w:cs="Arial"/>
+          <w:color w:val="000000" w:themeColor="text1"/>
+          <w:sz w:val="20"/>
+          <w:szCs w:val="20"/>
+        </w:rPr>
+        <w:t>serverV_ReplyToCentroVaccinale</w:t>
+      </w:r>
+      <w:proofErr w:type="spellEnd"/>
+      <w:r>
+        <w:rPr>
+          <w:rFonts w:ascii="CMU Serif Roman" w:hAnsi="CMU Serif Roman" w:cs="Arial"/>
+          <w:color w:val="000000" w:themeColor="text1"/>
+          <w:sz w:val="20"/>
+          <w:szCs w:val="20"/>
+        </w:rPr>
+        <w:t xml:space="preserve"> al </w:t>
+      </w:r>
+      <w:proofErr w:type="spellStart"/>
+      <w:r>
+        <w:rPr>
+          <w:rFonts w:ascii="CMU Serif Roman" w:hAnsi="CMU Serif Roman" w:cs="Arial"/>
+          <w:color w:val="000000" w:themeColor="text1"/>
+          <w:sz w:val="20"/>
+          <w:szCs w:val="20"/>
+        </w:rPr>
+        <w:t>CentroVaccinale</w:t>
+      </w:r>
+      <w:proofErr w:type="spellEnd"/>
+      <w:r>
+        <w:rPr>
+          <w:rFonts w:ascii="CMU Serif Roman" w:hAnsi="CMU Serif Roman" w:cs="Arial"/>
+          <w:color w:val="000000" w:themeColor="text1"/>
+          <w:sz w:val="20"/>
+          <w:szCs w:val="20"/>
+        </w:rPr>
+        <w:t xml:space="preserve"> liberando due risorse</w:t>
+      </w:r>
+      <w:r>
+        <w:rPr>
+          <w:rFonts w:ascii="CMU Serif Roman" w:hAnsi="CMU Serif Roman" w:cs="Arial"/>
+          <w:color w:val="000000" w:themeColor="text1"/>
+          <w:sz w:val="20"/>
+          <w:szCs w:val="20"/>
+        </w:rPr>
+        <w:t xml:space="preserve"> </w:t>
+      </w:r>
+      <w:r>
+        <w:rPr>
+          <w:rFonts w:ascii="CMU Serif Roman" w:hAnsi="CMU Serif Roman" w:cs="Arial"/>
+          <w:color w:val="000000" w:themeColor="text1"/>
+          <w:sz w:val="20"/>
+          <w:szCs w:val="20"/>
+        </w:rPr>
+        <w:t xml:space="preserve">in più </w:t>
+      </w:r>
+      <w:r>
+        <w:rPr>
+          <w:rFonts w:ascii="CMU Serif Roman" w:hAnsi="CMU Serif Roman" w:cs="Arial"/>
+          <w:color w:val="000000" w:themeColor="text1"/>
+          <w:sz w:val="20"/>
+          <w:szCs w:val="20"/>
+        </w:rPr>
+        <w:t xml:space="preserve">(allocate precedentemente) </w:t>
+      </w:r>
+      <w:r>
+        <w:rPr>
+          <w:rFonts w:ascii="CMU Serif Roman" w:hAnsi="CMU Serif Roman" w:cs="Arial"/>
+          <w:color w:val="000000" w:themeColor="text1"/>
+          <w:sz w:val="20"/>
+          <w:szCs w:val="20"/>
+        </w:rPr>
+        <w:t>rispetto all’altro ramo della condizione.</w:t>
+      </w:r>
+      <w:r>
+        <w:rPr>
+          <w:rFonts w:ascii="CMU Serif Roman" w:hAnsi="CMU Serif Roman" w:cs="Arial"/>
+          <w:color w:val="000000" w:themeColor="text1"/>
+          <w:sz w:val="20"/>
+          <w:szCs w:val="20"/>
+        </w:rPr>
+        <w:t xml:space="preserve"> Infine, si liberano le risorse allocate, il </w:t>
+      </w:r>
+      <w:proofErr w:type="spellStart"/>
+      <w:r>
+        <w:rPr>
+          <w:rFonts w:ascii="CMU Serif Roman" w:hAnsi="CMU Serif Roman" w:cs="Arial"/>
+          <w:color w:val="000000" w:themeColor="text1"/>
+          <w:sz w:val="20"/>
+          <w:szCs w:val="20"/>
+        </w:rPr>
+        <w:t>socket</w:t>
+      </w:r>
+      <w:proofErr w:type="spellEnd"/>
+      <w:r>
+        <w:rPr>
+          <w:rFonts w:ascii="CMU Serif Roman" w:hAnsi="CMU Serif Roman" w:cs="Arial"/>
+          <w:color w:val="000000" w:themeColor="text1"/>
+          <w:sz w:val="20"/>
+          <w:szCs w:val="20"/>
+        </w:rPr>
+        <w:t xml:space="preserve"> file </w:t>
+      </w:r>
+      <w:proofErr w:type="spellStart"/>
+      <w:r>
+        <w:rPr>
+          <w:rFonts w:ascii="CMU Serif Roman" w:hAnsi="CMU Serif Roman" w:cs="Arial"/>
+          <w:color w:val="000000" w:themeColor="text1"/>
+          <w:sz w:val="20"/>
+          <w:szCs w:val="20"/>
+        </w:rPr>
+        <w:t>descriptor</w:t>
+      </w:r>
+      <w:proofErr w:type="spellEnd"/>
+      <w:r>
+        <w:rPr>
+          <w:rFonts w:ascii="CMU Serif Roman" w:hAnsi="CMU Serif Roman" w:cs="Arial"/>
+          <w:color w:val="000000" w:themeColor="text1"/>
+          <w:sz w:val="20"/>
+          <w:szCs w:val="20"/>
+        </w:rPr>
+        <w:t xml:space="preserve"> di connessione e il </w:t>
+      </w:r>
+      <w:proofErr w:type="spellStart"/>
+      <w:r>
+        <w:rPr>
+          <w:rFonts w:ascii="CMU Serif Roman" w:hAnsi="CMU Serif Roman" w:cs="Arial"/>
+          <w:color w:val="000000" w:themeColor="text1"/>
+          <w:sz w:val="20"/>
+          <w:szCs w:val="20"/>
+        </w:rPr>
+        <w:t>thread</w:t>
+      </w:r>
+      <w:proofErr w:type="spellEnd"/>
+      <w:r>
+        <w:rPr>
+          <w:rFonts w:ascii="CMU Serif Roman" w:hAnsi="CMU Serif Roman" w:cs="Arial"/>
+          <w:color w:val="000000" w:themeColor="text1"/>
+          <w:sz w:val="20"/>
+          <w:szCs w:val="20"/>
+        </w:rPr>
+        <w:t xml:space="preserve"> termina.</w:t>
+      </w:r>
+      <w:r>
+        <w:rPr>
+          <w:rFonts w:ascii="CMU Serif Roman" w:hAnsi="CMU Serif Roman" w:cs="Arial"/>
+          <w:color w:val="000000" w:themeColor="text1"/>
+          <w:sz w:val="20"/>
+          <w:szCs w:val="20"/>
+        </w:rPr>
+        <w:t xml:space="preserve"> </w:t>
+      </w:r>
+    </w:p>
+    <w:p>
+      <w:pPr>
+        <w:jc w:val="both"/>
+        <w:rPr>
+          <w:rFonts w:ascii="CMU Serif Roman" w:hAnsi="CMU Serif Roman" w:cs="Arial"/>
+          <w:color w:val="000000" w:themeColor="text1"/>
+          <w:sz w:val="20"/>
+          <w:szCs w:val="20"/>
+        </w:rPr>
+      </w:pPr>
+    </w:p>
+    <w:p>
+      <w:pPr>
+        <w:jc w:val="both"/>
+        <w:rPr>
+          <w:rFonts w:ascii="CMU Serif Roman" w:hAnsi="CMU Serif Roman" w:cs="Arial"/>
+          <w:color w:val="000000" w:themeColor="text1"/>
+          <w:sz w:val="20"/>
+          <w:szCs w:val="20"/>
+        </w:rPr>
+      </w:pPr>
+    </w:p>
+    <w:p>
+      <w:pPr>
+        <w:jc w:val="both"/>
+        <w:rPr>
+          <w:rFonts w:ascii="CMU Serif Roman" w:hAnsi="CMU Serif Roman" w:cs="Arial"/>
+          <w:color w:val="000000" w:themeColor="text1"/>
+          <w:sz w:val="20"/>
+          <w:szCs w:val="20"/>
+        </w:rPr>
+      </w:pPr>
+      <w:r>
+        <w:rPr>
+          <w:rFonts w:ascii="CMU Serif Roman" w:hAnsi="CMU Serif Roman" w:cs="Arial"/>
+          <w:color w:val="000000" w:themeColor="text1"/>
+          <w:sz w:val="20"/>
+          <w:szCs w:val="20"/>
+        </w:rPr>
+        <w:lastRenderedPageBreak/>
+        <w:t>In seconda analisi si considera “</w:t>
+      </w:r>
+      <w:proofErr w:type="spellStart"/>
+      <w:r>
+        <w:rPr>
+          <w:rFonts w:ascii="CMU Serif Roman" w:hAnsi="CMU Serif Roman" w:cs="Arial"/>
+          <w:color w:val="000000" w:themeColor="text1"/>
+          <w:sz w:val="20"/>
+          <w:szCs w:val="20"/>
+        </w:rPr>
+        <w:t>clientS_viaServerG_RequestHandler</w:t>
+      </w:r>
+      <w:proofErr w:type="spellEnd"/>
+      <w:r>
+        <w:rPr>
+          <w:rFonts w:ascii="CMU Serif Roman" w:hAnsi="CMU Serif Roman" w:cs="Arial"/>
+          <w:color w:val="000000" w:themeColor="text1"/>
+          <w:sz w:val="20"/>
+          <w:szCs w:val="20"/>
+        </w:rPr>
+        <w:t xml:space="preserve"> (…)”.</w:t>
+      </w:r>
+      <w:r>
+        <w:rPr>
+          <w:rFonts w:ascii="CMU Serif Roman" w:hAnsi="CMU Serif Roman" w:cs="Arial"/>
+          <w:color w:val="000000" w:themeColor="text1"/>
+          <w:sz w:val="20"/>
+          <w:szCs w:val="20"/>
+        </w:rPr>
+        <w:t xml:space="preserve"> La struttura è molto simile a quella della precedente funzione presa in considerazione. Ragion per cui si sorvola la parte iniziale dichiarativa e si passa alle peculiarità di questa funzione. L’idea è quella di scorrere il file “serverV.dat” come nel caso precedente finché non si trova il codice di tessera sanitaria inviato dal </w:t>
+      </w:r>
+      <w:proofErr w:type="spellStart"/>
+      <w:r>
+        <w:rPr>
+          <w:rFonts w:ascii="CMU Serif Roman" w:hAnsi="CMU Serif Roman" w:cs="Arial"/>
+          <w:color w:val="000000" w:themeColor="text1"/>
+          <w:sz w:val="20"/>
+          <w:szCs w:val="20"/>
+        </w:rPr>
+        <w:t>ServerG</w:t>
+      </w:r>
+      <w:proofErr w:type="spellEnd"/>
+      <w:r>
+        <w:rPr>
+          <w:rFonts w:ascii="CMU Serif Roman" w:hAnsi="CMU Serif Roman" w:cs="Arial"/>
+          <w:color w:val="000000" w:themeColor="text1"/>
+          <w:sz w:val="20"/>
+          <w:szCs w:val="20"/>
+        </w:rPr>
+        <w:t xml:space="preserve">. Qualora venisse trovato, si estrae la data di scadenza associata, la si confronta con la data di sistema attuale e si verifica se vi è una validità in termini di data del </w:t>
+      </w:r>
+      <w:proofErr w:type="spellStart"/>
+      <w:r>
+        <w:rPr>
+          <w:rFonts w:ascii="CMU Serif Roman" w:hAnsi="CMU Serif Roman" w:cs="Arial"/>
+          <w:color w:val="000000" w:themeColor="text1"/>
+          <w:sz w:val="20"/>
+          <w:szCs w:val="20"/>
+        </w:rPr>
+        <w:t>Vanilla</w:t>
+      </w:r>
+      <w:proofErr w:type="spellEnd"/>
+      <w:r>
+        <w:rPr>
+          <w:rFonts w:ascii="CMU Serif Roman" w:hAnsi="CMU Serif Roman" w:cs="Arial"/>
+          <w:color w:val="000000" w:themeColor="text1"/>
+          <w:sz w:val="20"/>
+          <w:szCs w:val="20"/>
+        </w:rPr>
+        <w:t xml:space="preserve"> Green Pass trovato. Poi si estrae lo stato di validità del </w:t>
+      </w:r>
+      <w:proofErr w:type="spellStart"/>
+      <w:r>
+        <w:rPr>
+          <w:rFonts w:ascii="CMU Serif Roman" w:hAnsi="CMU Serif Roman" w:cs="Arial"/>
+          <w:color w:val="000000" w:themeColor="text1"/>
+          <w:sz w:val="20"/>
+          <w:szCs w:val="20"/>
+        </w:rPr>
+        <w:t>Vanilla</w:t>
+      </w:r>
+      <w:proofErr w:type="spellEnd"/>
+      <w:r>
+        <w:rPr>
+          <w:rFonts w:ascii="CMU Serif Roman" w:hAnsi="CMU Serif Roman" w:cs="Arial"/>
+          <w:color w:val="000000" w:themeColor="text1"/>
+          <w:sz w:val="20"/>
+          <w:szCs w:val="20"/>
+        </w:rPr>
+        <w:t xml:space="preserve"> Green Pass nella stessa riga e si verifica se vi è anche una validità in termini di “stato di </w:t>
+      </w:r>
+      <w:proofErr w:type="spellStart"/>
+      <w:r>
+        <w:rPr>
+          <w:rFonts w:ascii="CMU Serif Roman" w:hAnsi="CMU Serif Roman" w:cs="Arial"/>
+          <w:color w:val="000000" w:themeColor="text1"/>
+          <w:sz w:val="20"/>
+          <w:szCs w:val="20"/>
+        </w:rPr>
+        <w:t>attivazion</w:t>
+      </w:r>
+      <w:proofErr w:type="spellEnd"/>
+      <w:r>
+        <w:rPr>
+          <w:rFonts w:ascii="CMU Serif Roman" w:hAnsi="CMU Serif Roman" w:cs="Arial"/>
+          <w:color w:val="000000" w:themeColor="text1"/>
+          <w:sz w:val="20"/>
+          <w:szCs w:val="20"/>
+        </w:rPr>
+        <w:t xml:space="preserve">” del </w:t>
+      </w:r>
+      <w:proofErr w:type="spellStart"/>
+      <w:r>
+        <w:rPr>
+          <w:rFonts w:ascii="CMU Serif Roman" w:hAnsi="CMU Serif Roman" w:cs="Arial"/>
+          <w:color w:val="000000" w:themeColor="text1"/>
+          <w:sz w:val="20"/>
+          <w:szCs w:val="20"/>
+        </w:rPr>
+        <w:t>Vanilla</w:t>
+      </w:r>
+      <w:proofErr w:type="spellEnd"/>
+      <w:r>
+        <w:rPr>
+          <w:rFonts w:ascii="CMU Serif Roman" w:hAnsi="CMU Serif Roman" w:cs="Arial"/>
+          <w:color w:val="000000" w:themeColor="text1"/>
+          <w:sz w:val="20"/>
+          <w:szCs w:val="20"/>
+        </w:rPr>
+        <w:t xml:space="preserve"> Green Pass. In basi a questi due aspetti si impostano le variabili “</w:t>
+      </w:r>
+      <w:proofErr w:type="spellStart"/>
+      <w:r>
+        <w:rPr>
+          <w:rFonts w:ascii="CMU Serif Roman" w:hAnsi="CMU Serif Roman" w:cs="Arial"/>
+          <w:color w:val="000000" w:themeColor="text1"/>
+          <w:sz w:val="20"/>
+          <w:szCs w:val="20"/>
+        </w:rPr>
+        <w:t>isGreenPassExpired</w:t>
+      </w:r>
+      <w:proofErr w:type="spellEnd"/>
+      <w:r>
+        <w:rPr>
+          <w:rFonts w:ascii="CMU Serif Roman" w:hAnsi="CMU Serif Roman" w:cs="Arial"/>
+          <w:color w:val="000000" w:themeColor="text1"/>
+          <w:sz w:val="20"/>
+          <w:szCs w:val="20"/>
+        </w:rPr>
+        <w:t>” e “</w:t>
+      </w:r>
+      <w:proofErr w:type="spellStart"/>
+      <w:r>
+        <w:rPr>
+          <w:rFonts w:ascii="CMU Serif Roman" w:hAnsi="CMU Serif Roman" w:cs="Arial"/>
+          <w:color w:val="000000" w:themeColor="text1"/>
+          <w:sz w:val="20"/>
+          <w:szCs w:val="20"/>
+        </w:rPr>
+        <w:t>isGreenPassValid</w:t>
+      </w:r>
+      <w:proofErr w:type="spellEnd"/>
+      <w:r>
+        <w:rPr>
+          <w:rFonts w:ascii="CMU Serif Roman" w:hAnsi="CMU Serif Roman" w:cs="Arial"/>
+          <w:color w:val="000000" w:themeColor="text1"/>
+          <w:sz w:val="20"/>
+          <w:szCs w:val="20"/>
+        </w:rPr>
+        <w:t>”</w:t>
+      </w:r>
+      <w:r>
+        <w:rPr>
+          <w:rFonts w:ascii="CMU Serif Roman" w:hAnsi="CMU Serif Roman" w:cs="Arial"/>
+          <w:color w:val="000000" w:themeColor="text1"/>
+          <w:sz w:val="20"/>
+          <w:szCs w:val="20"/>
+        </w:rPr>
+        <w:t xml:space="preserve"> rispettivamente. Se invece il </w:t>
+      </w:r>
+      <w:proofErr w:type="spellStart"/>
+      <w:r>
+        <w:rPr>
+          <w:rFonts w:ascii="CMU Serif Roman" w:hAnsi="CMU Serif Roman" w:cs="Arial"/>
+          <w:color w:val="000000" w:themeColor="text1"/>
+          <w:sz w:val="20"/>
+          <w:szCs w:val="20"/>
+        </w:rPr>
+        <w:t>Vanilla</w:t>
+      </w:r>
+      <w:proofErr w:type="spellEnd"/>
+      <w:r>
+        <w:rPr>
+          <w:rFonts w:ascii="CMU Serif Roman" w:hAnsi="CMU Serif Roman" w:cs="Arial"/>
+          <w:color w:val="000000" w:themeColor="text1"/>
+          <w:sz w:val="20"/>
+          <w:szCs w:val="20"/>
+        </w:rPr>
+        <w:t xml:space="preserve"> Green Pass non è stato trovato, automaticamente la risposta alla richiesta di verifica di validità darà esito negativo. Successivamente se il </w:t>
+      </w:r>
+      <w:proofErr w:type="spellStart"/>
+      <w:r>
+        <w:rPr>
+          <w:rFonts w:ascii="CMU Serif Roman" w:hAnsi="CMU Serif Roman" w:cs="Arial"/>
+          <w:color w:val="000000" w:themeColor="text1"/>
+          <w:sz w:val="20"/>
+          <w:szCs w:val="20"/>
+        </w:rPr>
+        <w:t>Vanilla</w:t>
+      </w:r>
+      <w:proofErr w:type="spellEnd"/>
+      <w:r>
+        <w:rPr>
+          <w:rFonts w:ascii="CMU Serif Roman" w:hAnsi="CMU Serif Roman" w:cs="Arial"/>
+          <w:color w:val="000000" w:themeColor="text1"/>
+          <w:sz w:val="20"/>
+          <w:szCs w:val="20"/>
+        </w:rPr>
+        <w:t xml:space="preserve"> Green Pass è stato trovato nel file “serverV.dat”, se il </w:t>
+      </w:r>
+      <w:proofErr w:type="spellStart"/>
+      <w:r>
+        <w:rPr>
+          <w:rFonts w:ascii="CMU Serif Roman" w:hAnsi="CMU Serif Roman" w:cs="Arial"/>
+          <w:color w:val="000000" w:themeColor="text1"/>
+          <w:sz w:val="20"/>
+          <w:szCs w:val="20"/>
+        </w:rPr>
+        <w:t>Vanilla</w:t>
+      </w:r>
+      <w:proofErr w:type="spellEnd"/>
+      <w:r>
+        <w:rPr>
+          <w:rFonts w:ascii="CMU Serif Roman" w:hAnsi="CMU Serif Roman" w:cs="Arial"/>
+          <w:color w:val="000000" w:themeColor="text1"/>
+          <w:sz w:val="20"/>
+          <w:szCs w:val="20"/>
+        </w:rPr>
+        <w:t xml:space="preserve"> Green Pass non è scaduto ed è attivo, allora si imposterà il campo di esito della richiesta del </w:t>
+      </w:r>
+      <w:proofErr w:type="spellStart"/>
+      <w:r>
+        <w:rPr>
+          <w:rFonts w:ascii="CMU Serif Roman" w:hAnsi="CMU Serif Roman" w:cs="Arial"/>
+          <w:color w:val="000000" w:themeColor="text1"/>
+          <w:sz w:val="20"/>
+          <w:szCs w:val="20"/>
+        </w:rPr>
+        <w:t>ServerG</w:t>
+      </w:r>
+      <w:proofErr w:type="spellEnd"/>
+      <w:r>
+        <w:rPr>
+          <w:rFonts w:ascii="CMU Serif Roman" w:hAnsi="CMU Serif Roman" w:cs="Arial"/>
+          <w:color w:val="000000" w:themeColor="text1"/>
+          <w:sz w:val="20"/>
+          <w:szCs w:val="20"/>
+        </w:rPr>
+        <w:t xml:space="preserve"> a TRUE. Dopodiché in entrambi i rami della condizione si rilascia il </w:t>
+      </w:r>
+      <w:proofErr w:type="spellStart"/>
+      <w:r>
+        <w:rPr>
+          <w:rFonts w:ascii="CMU Serif Roman" w:hAnsi="CMU Serif Roman" w:cs="Arial"/>
+          <w:color w:val="000000" w:themeColor="text1"/>
+          <w:sz w:val="20"/>
+          <w:szCs w:val="20"/>
+        </w:rPr>
+        <w:t>mutex</w:t>
+      </w:r>
+      <w:proofErr w:type="spellEnd"/>
+      <w:r>
+        <w:rPr>
+          <w:rFonts w:ascii="CMU Serif Roman" w:hAnsi="CMU Serif Roman" w:cs="Arial"/>
+          <w:color w:val="000000" w:themeColor="text1"/>
+          <w:sz w:val="20"/>
+          <w:szCs w:val="20"/>
+        </w:rPr>
+        <w:t xml:space="preserve"> acquisito per l’accesso ai file su file </w:t>
+      </w:r>
+      <w:proofErr w:type="spellStart"/>
+      <w:r>
+        <w:rPr>
+          <w:rFonts w:ascii="CMU Serif Roman" w:hAnsi="CMU Serif Roman" w:cs="Arial"/>
+          <w:color w:val="000000" w:themeColor="text1"/>
+          <w:sz w:val="20"/>
+          <w:szCs w:val="20"/>
+        </w:rPr>
+        <w:t>system</w:t>
+      </w:r>
+      <w:proofErr w:type="spellEnd"/>
+      <w:r>
+        <w:rPr>
+          <w:rFonts w:ascii="CMU Serif Roman" w:hAnsi="CMU Serif Roman" w:cs="Arial"/>
+          <w:color w:val="000000" w:themeColor="text1"/>
+          <w:sz w:val="20"/>
+          <w:szCs w:val="20"/>
+        </w:rPr>
+        <w:t xml:space="preserve"> e si invia il pacchetto al </w:t>
+      </w:r>
+      <w:proofErr w:type="spellStart"/>
+      <w:r>
+        <w:rPr>
+          <w:rFonts w:ascii="CMU Serif Roman" w:hAnsi="CMU Serif Roman" w:cs="Arial"/>
+          <w:color w:val="000000" w:themeColor="text1"/>
+          <w:sz w:val="20"/>
+          <w:szCs w:val="20"/>
+        </w:rPr>
+        <w:t>ServerG</w:t>
+      </w:r>
+      <w:proofErr w:type="spellEnd"/>
+      <w:r>
+        <w:rPr>
+          <w:rFonts w:ascii="CMU Serif Roman" w:hAnsi="CMU Serif Roman" w:cs="Arial"/>
+          <w:color w:val="000000" w:themeColor="text1"/>
+          <w:sz w:val="20"/>
+          <w:szCs w:val="20"/>
+        </w:rPr>
+        <w:t xml:space="preserve"> con una “</w:t>
+      </w:r>
+      <w:proofErr w:type="spellStart"/>
+      <w:proofErr w:type="gramStart"/>
+      <w:r>
+        <w:rPr>
+          <w:rFonts w:ascii="CMU Serif Roman" w:hAnsi="CMU Serif Roman" w:cs="Arial"/>
+          <w:color w:val="000000" w:themeColor="text1"/>
+          <w:sz w:val="20"/>
+          <w:szCs w:val="20"/>
+        </w:rPr>
+        <w:t>fullWrite</w:t>
+      </w:r>
+      <w:proofErr w:type="spellEnd"/>
+      <w:r>
+        <w:rPr>
+          <w:rFonts w:ascii="CMU Serif Roman" w:hAnsi="CMU Serif Roman" w:cs="Arial"/>
+          <w:color w:val="000000" w:themeColor="text1"/>
+          <w:sz w:val="20"/>
+          <w:szCs w:val="20"/>
+        </w:rPr>
+        <w:t>(</w:t>
+      </w:r>
+      <w:proofErr w:type="gramEnd"/>
+      <w:r>
+        <w:rPr>
+          <w:rFonts w:ascii="CMU Serif Roman" w:hAnsi="CMU Serif Roman" w:cs="Arial"/>
+          <w:color w:val="000000" w:themeColor="text1"/>
+          <w:sz w:val="20"/>
+          <w:szCs w:val="20"/>
+        </w:rPr>
+        <w:t>…)”. Infine, si liberano le risorse acquisite.</w:t>
+      </w:r>
+    </w:p>
+    <w:p>
+      <w:pPr>
+        <w:jc w:val="both"/>
+        <w:rPr>
+          <w:rFonts w:ascii="CMU Serif Roman" w:hAnsi="CMU Serif Roman" w:cs="Arial"/>
+          <w:color w:val="000000" w:themeColor="text1"/>
+          <w:sz w:val="20"/>
+          <w:szCs w:val="20"/>
+        </w:rPr>
+      </w:pPr>
+    </w:p>
+    <w:p>
+      <w:pPr>
+        <w:jc w:val="both"/>
+        <w:rPr>
+          <w:rFonts w:ascii="CMU Serif Roman" w:hAnsi="CMU Serif Roman" w:cs="Arial"/>
+          <w:color w:val="000000" w:themeColor="text1"/>
+          <w:sz w:val="20"/>
+          <w:szCs w:val="20"/>
+        </w:rPr>
+      </w:pPr>
+    </w:p>
+    <w:p>
+      <w:pPr>
+        <w:jc w:val="both"/>
+        <w:rPr>
+          <w:rFonts w:ascii="CMU Serif Roman" w:hAnsi="CMU Serif Roman" w:cs="Arial"/>
+          <w:color w:val="000000" w:themeColor="text1"/>
+          <w:sz w:val="20"/>
+          <w:szCs w:val="20"/>
+        </w:rPr>
+      </w:pPr>
+      <w:r>
+        <w:rPr>
+          <w:rFonts w:ascii="CMU Serif Roman" w:hAnsi="CMU Serif Roman" w:cs="Arial"/>
+          <w:color w:val="000000" w:themeColor="text1"/>
+          <w:sz w:val="20"/>
+          <w:szCs w:val="20"/>
+        </w:rPr>
+        <w:t>In ultima analisi si considera “</w:t>
+      </w:r>
+      <w:proofErr w:type="spellStart"/>
+      <w:r>
+        <w:rPr>
+          <w:rFonts w:ascii="CMU Serif Roman" w:hAnsi="CMU Serif Roman" w:cs="Arial"/>
+          <w:color w:val="000000" w:themeColor="text1"/>
+          <w:sz w:val="20"/>
+          <w:szCs w:val="20"/>
+        </w:rPr>
+        <w:t>clientT_viaServerG_RequestHandler</w:t>
+      </w:r>
+      <w:proofErr w:type="spellEnd"/>
+      <w:r>
+        <w:rPr>
+          <w:rFonts w:ascii="CMU Serif Roman" w:hAnsi="CMU Serif Roman" w:cs="Arial"/>
+          <w:color w:val="000000" w:themeColor="text1"/>
+          <w:sz w:val="20"/>
+          <w:szCs w:val="20"/>
+        </w:rPr>
+        <w:t xml:space="preserve"> </w:t>
+      </w:r>
+      <w:r>
+        <w:rPr>
+          <w:rFonts w:ascii="CMU Serif Roman" w:hAnsi="CMU Serif Roman" w:cs="Arial"/>
+          <w:color w:val="000000" w:themeColor="text1"/>
+          <w:sz w:val="20"/>
+          <w:szCs w:val="20"/>
+        </w:rPr>
+        <w:t>(…)”.</w:t>
+      </w:r>
+      <w:r>
+        <w:rPr>
+          <w:rFonts w:ascii="CMU Serif Roman" w:hAnsi="CMU Serif Roman" w:cs="Arial"/>
+          <w:color w:val="000000" w:themeColor="text1"/>
+          <w:sz w:val="20"/>
+          <w:szCs w:val="20"/>
+        </w:rPr>
+        <w:t xml:space="preserve"> La struttura è molto simile a quelle delle precedenti funzioni prese in considerazione. Ragion per cui si sorvola la parte iniziale dichiarativa e si passa alle peculiarità di questa funzione. L’idea è quella di scorrere il file “serverV.dat” come nel caso precedente finché non si trova il codice di tessera sanitaria inviato dal </w:t>
+      </w:r>
+      <w:proofErr w:type="spellStart"/>
+      <w:r>
+        <w:rPr>
+          <w:rFonts w:ascii="CMU Serif Roman" w:hAnsi="CMU Serif Roman" w:cs="Arial"/>
+          <w:color w:val="000000" w:themeColor="text1"/>
+          <w:sz w:val="20"/>
+          <w:szCs w:val="20"/>
+        </w:rPr>
+        <w:t>ServerG</w:t>
+      </w:r>
+      <w:proofErr w:type="spellEnd"/>
+      <w:r>
+        <w:rPr>
+          <w:rFonts w:ascii="CMU Serif Roman" w:hAnsi="CMU Serif Roman" w:cs="Arial"/>
+          <w:color w:val="000000" w:themeColor="text1"/>
+          <w:sz w:val="20"/>
+          <w:szCs w:val="20"/>
+        </w:rPr>
+        <w:t xml:space="preserve">. Qualora venisse trovato, si estrae la data di scadenza associata del </w:t>
+      </w:r>
+      <w:proofErr w:type="spellStart"/>
+      <w:r>
+        <w:rPr>
+          <w:rFonts w:ascii="CMU Serif Roman" w:hAnsi="CMU Serif Roman" w:cs="Arial"/>
+          <w:color w:val="000000" w:themeColor="text1"/>
+          <w:sz w:val="20"/>
+          <w:szCs w:val="20"/>
+        </w:rPr>
+        <w:t>Vanilla</w:t>
+      </w:r>
+      <w:proofErr w:type="spellEnd"/>
+      <w:r>
+        <w:rPr>
+          <w:rFonts w:ascii="CMU Serif Roman" w:hAnsi="CMU Serif Roman" w:cs="Arial"/>
+          <w:color w:val="000000" w:themeColor="text1"/>
+          <w:sz w:val="20"/>
+          <w:szCs w:val="20"/>
+        </w:rPr>
+        <w:t xml:space="preserve"> Green Pass trovato e la si salva in una variabile locale. Se invece, il </w:t>
+      </w:r>
+      <w:proofErr w:type="spellStart"/>
+      <w:r>
+        <w:rPr>
+          <w:rFonts w:ascii="CMU Serif Roman" w:hAnsi="CMU Serif Roman" w:cs="Arial"/>
+          <w:color w:val="000000" w:themeColor="text1"/>
+          <w:sz w:val="20"/>
+          <w:szCs w:val="20"/>
+        </w:rPr>
+        <w:t>Vanilla</w:t>
+      </w:r>
+      <w:proofErr w:type="spellEnd"/>
+      <w:r>
+        <w:rPr>
+          <w:rFonts w:ascii="CMU Serif Roman" w:hAnsi="CMU Serif Roman" w:cs="Arial"/>
+          <w:color w:val="000000" w:themeColor="text1"/>
+          <w:sz w:val="20"/>
+          <w:szCs w:val="20"/>
+        </w:rPr>
+        <w:t xml:space="preserve"> Green Pass non viene trovato allora il </w:t>
+      </w:r>
+      <w:proofErr w:type="spellStart"/>
+      <w:r>
+        <w:rPr>
+          <w:rFonts w:ascii="CMU Serif Roman" w:hAnsi="CMU Serif Roman" w:cs="Arial"/>
+          <w:color w:val="000000" w:themeColor="text1"/>
+          <w:sz w:val="20"/>
+          <w:szCs w:val="20"/>
+        </w:rPr>
+        <w:t>flag</w:t>
+      </w:r>
+      <w:proofErr w:type="spellEnd"/>
+      <w:r>
+        <w:rPr>
+          <w:rFonts w:ascii="CMU Serif Roman" w:hAnsi="CMU Serif Roman" w:cs="Arial"/>
+          <w:color w:val="000000" w:themeColor="text1"/>
+          <w:sz w:val="20"/>
+          <w:szCs w:val="20"/>
+        </w:rPr>
+        <w:t xml:space="preserve"> “</w:t>
+      </w:r>
+      <w:proofErr w:type="spellStart"/>
+      <w:r>
+        <w:rPr>
+          <w:rFonts w:ascii="CMU Serif Roman" w:hAnsi="CMU Serif Roman" w:cs="Arial"/>
+          <w:color w:val="000000" w:themeColor="text1"/>
+          <w:sz w:val="20"/>
+          <w:szCs w:val="20"/>
+        </w:rPr>
+        <w:t>healthCardNumberWasFound</w:t>
+      </w:r>
+      <w:proofErr w:type="spellEnd"/>
+      <w:r>
+        <w:rPr>
+          <w:rFonts w:ascii="CMU Serif Roman" w:hAnsi="CMU Serif Roman" w:cs="Arial"/>
+          <w:color w:val="000000" w:themeColor="text1"/>
+          <w:sz w:val="20"/>
+          <w:szCs w:val="20"/>
+        </w:rPr>
+        <w:t xml:space="preserve">” resterà a FALSE, così come nelle funzioni precedenti. A questo punto si chiude il file “serverV.dat”, se è stato trovato il </w:t>
+      </w:r>
+      <w:proofErr w:type="spellStart"/>
+      <w:r>
+        <w:rPr>
+          <w:rFonts w:ascii="CMU Serif Roman" w:hAnsi="CMU Serif Roman" w:cs="Arial"/>
+          <w:color w:val="000000" w:themeColor="text1"/>
+          <w:sz w:val="20"/>
+          <w:szCs w:val="20"/>
+        </w:rPr>
+        <w:t>Vanilla</w:t>
+      </w:r>
+      <w:proofErr w:type="spellEnd"/>
+      <w:r>
+        <w:rPr>
+          <w:rFonts w:ascii="CMU Serif Roman" w:hAnsi="CMU Serif Roman" w:cs="Arial"/>
+          <w:color w:val="000000" w:themeColor="text1"/>
+          <w:sz w:val="20"/>
+          <w:szCs w:val="20"/>
+        </w:rPr>
+        <w:t xml:space="preserve"> Green Pass nel file “serverV.dat” allora si riapre il file “serverV.dat” e si apre il file “tempServerV.dat”, si copia tutto il contenuto del primo dei due nel secondo dei due, tranne che per la riga che contiene le informazioni relative al codice di tessera sanitaria inviato dal </w:t>
+      </w:r>
+      <w:proofErr w:type="spellStart"/>
+      <w:r>
+        <w:rPr>
+          <w:rFonts w:ascii="CMU Serif Roman" w:hAnsi="CMU Serif Roman" w:cs="Arial"/>
+          <w:color w:val="000000" w:themeColor="text1"/>
+          <w:sz w:val="20"/>
+          <w:szCs w:val="20"/>
+        </w:rPr>
+        <w:t>ServerG</w:t>
+      </w:r>
+      <w:proofErr w:type="spellEnd"/>
+      <w:r>
+        <w:rPr>
+          <w:rFonts w:ascii="CMU Serif Roman" w:hAnsi="CMU Serif Roman" w:cs="Arial"/>
+          <w:color w:val="000000" w:themeColor="text1"/>
+          <w:sz w:val="20"/>
+          <w:szCs w:val="20"/>
+        </w:rPr>
+        <w:t xml:space="preserve"> e si inserisce nel file “tempServerV.dat” un ulteriore riga con codice di tessera sanitaria pari a quello inviato dal </w:t>
+      </w:r>
+      <w:proofErr w:type="spellStart"/>
+      <w:r>
+        <w:rPr>
+          <w:rFonts w:ascii="CMU Serif Roman" w:hAnsi="CMU Serif Roman" w:cs="Arial"/>
+          <w:color w:val="000000" w:themeColor="text1"/>
+          <w:sz w:val="20"/>
+          <w:szCs w:val="20"/>
+        </w:rPr>
+        <w:t>ServerG</w:t>
+      </w:r>
+      <w:proofErr w:type="spellEnd"/>
+      <w:r>
+        <w:rPr>
+          <w:rFonts w:ascii="CMU Serif Roman" w:hAnsi="CMU Serif Roman" w:cs="Arial"/>
+          <w:color w:val="000000" w:themeColor="text1"/>
+          <w:sz w:val="20"/>
+          <w:szCs w:val="20"/>
+        </w:rPr>
+        <w:t xml:space="preserve">, con data di scadenza quella ricavata dall’estrazione nella ricerca precedente e come stato di validità, quello che è stato richiesto dal </w:t>
+      </w:r>
+      <w:proofErr w:type="spellStart"/>
+      <w:r>
+        <w:rPr>
+          <w:rFonts w:ascii="CMU Serif Roman" w:hAnsi="CMU Serif Roman" w:cs="Arial"/>
+          <w:color w:val="000000" w:themeColor="text1"/>
+          <w:sz w:val="20"/>
+          <w:szCs w:val="20"/>
+        </w:rPr>
+        <w:t>ServerG</w:t>
+      </w:r>
+      <w:proofErr w:type="spellEnd"/>
+      <w:r>
+        <w:rPr>
+          <w:rFonts w:ascii="CMU Serif Roman" w:hAnsi="CMU Serif Roman" w:cs="Arial"/>
+          <w:color w:val="000000" w:themeColor="text1"/>
+          <w:sz w:val="20"/>
+          <w:szCs w:val="20"/>
+        </w:rPr>
+        <w:t>. A questo punto si elimina il file “serverV.dat”, si rinomina “tempServerV.dat” in “serverV.dat” e si crea un nuovo “tempServerV.dat”, così come avveniva in “</w:t>
+      </w:r>
+      <w:proofErr w:type="spellStart"/>
+      <w:proofErr w:type="gramStart"/>
+      <w:r>
+        <w:rPr>
+          <w:rFonts w:ascii="CMU Serif Roman" w:hAnsi="CMU Serif Roman" w:cs="Arial"/>
+          <w:color w:val="000000" w:themeColor="text1"/>
+          <w:sz w:val="20"/>
+          <w:szCs w:val="20"/>
+        </w:rPr>
+        <w:t>centroVaccinaleRequestHandler</w:t>
+      </w:r>
+      <w:proofErr w:type="spellEnd"/>
+      <w:r>
+        <w:rPr>
+          <w:rFonts w:ascii="CMU Serif Roman" w:hAnsi="CMU Serif Roman" w:cs="Arial"/>
+          <w:color w:val="000000" w:themeColor="text1"/>
+          <w:sz w:val="20"/>
+          <w:szCs w:val="20"/>
+        </w:rPr>
+        <w:t>(</w:t>
+      </w:r>
+      <w:proofErr w:type="gramEnd"/>
+      <w:r>
+        <w:rPr>
+          <w:rFonts w:ascii="CMU Serif Roman" w:hAnsi="CMU Serif Roman" w:cs="Arial"/>
+          <w:color w:val="000000" w:themeColor="text1"/>
+          <w:sz w:val="20"/>
+          <w:szCs w:val="20"/>
+        </w:rPr>
+        <w:t xml:space="preserve">…)”. Solo se si entra in quest’ultimo </w:t>
+      </w:r>
+      <w:proofErr w:type="spellStart"/>
+      <w:r>
+        <w:rPr>
+          <w:rFonts w:ascii="CMU Serif Roman" w:hAnsi="CMU Serif Roman" w:cs="Arial"/>
+          <w:color w:val="000000" w:themeColor="text1"/>
+          <w:sz w:val="20"/>
+          <w:szCs w:val="20"/>
+        </w:rPr>
+        <w:t>branch</w:t>
+      </w:r>
+      <w:proofErr w:type="spellEnd"/>
+      <w:r>
+        <w:rPr>
+          <w:rFonts w:ascii="CMU Serif Roman" w:hAnsi="CMU Serif Roman" w:cs="Arial"/>
+          <w:color w:val="000000" w:themeColor="text1"/>
+          <w:sz w:val="20"/>
+          <w:szCs w:val="20"/>
+        </w:rPr>
+        <w:t xml:space="preserve"> condizionale, l’esito dell’aggiornamento richiesto in termini di scrittura all’interno del file viene considerato e impostato come “andato a buon fine” nel pacchetto di risposta che verrà inviato. Infine, si invia il pacchetto </w:t>
+      </w:r>
+      <w:proofErr w:type="spellStart"/>
+      <w:r>
+        <w:rPr>
+          <w:rFonts w:ascii="CMU Serif Roman" w:hAnsi="CMU Serif Roman" w:cs="Arial"/>
+          <w:color w:val="000000" w:themeColor="text1"/>
+          <w:sz w:val="20"/>
+          <w:szCs w:val="20"/>
+        </w:rPr>
+        <w:t>serverV_ReplyToServerG_clientT</w:t>
+      </w:r>
+      <w:proofErr w:type="spellEnd"/>
+      <w:r>
+        <w:rPr>
+          <w:rFonts w:ascii="CMU Serif Roman" w:hAnsi="CMU Serif Roman" w:cs="Arial"/>
+          <w:color w:val="000000" w:themeColor="text1"/>
+          <w:sz w:val="20"/>
+          <w:szCs w:val="20"/>
+        </w:rPr>
+        <w:t xml:space="preserve">, si rilascia il </w:t>
+      </w:r>
+      <w:proofErr w:type="spellStart"/>
+      <w:r>
+        <w:rPr>
+          <w:rFonts w:ascii="CMU Serif Roman" w:hAnsi="CMU Serif Roman" w:cs="Arial"/>
+          <w:color w:val="000000" w:themeColor="text1"/>
+          <w:sz w:val="20"/>
+          <w:szCs w:val="20"/>
+        </w:rPr>
+        <w:t>mutex</w:t>
+      </w:r>
+      <w:proofErr w:type="spellEnd"/>
+      <w:r>
+        <w:rPr>
+          <w:rFonts w:ascii="CMU Serif Roman" w:hAnsi="CMU Serif Roman" w:cs="Arial"/>
+          <w:color w:val="000000" w:themeColor="text1"/>
+          <w:sz w:val="20"/>
+          <w:szCs w:val="20"/>
+        </w:rPr>
+        <w:t xml:space="preserve"> acquisito per l’accesso al file </w:t>
+      </w:r>
+      <w:proofErr w:type="spellStart"/>
+      <w:r>
+        <w:rPr>
+          <w:rFonts w:ascii="CMU Serif Roman" w:hAnsi="CMU Serif Roman" w:cs="Arial"/>
+          <w:color w:val="000000" w:themeColor="text1"/>
+          <w:sz w:val="20"/>
+          <w:szCs w:val="20"/>
+        </w:rPr>
+        <w:t>system</w:t>
+      </w:r>
+      <w:proofErr w:type="spellEnd"/>
+      <w:r>
+        <w:rPr>
+          <w:rFonts w:ascii="CMU Serif Roman" w:hAnsi="CMU Serif Roman" w:cs="Arial"/>
+          <w:color w:val="000000" w:themeColor="text1"/>
+          <w:sz w:val="20"/>
+          <w:szCs w:val="20"/>
+        </w:rPr>
+        <w:t xml:space="preserve"> e si liberano le risorse di memoria dinamica acquisite per gestire la richiesta, dopodiché il </w:t>
+      </w:r>
+      <w:proofErr w:type="spellStart"/>
+      <w:r>
+        <w:rPr>
+          <w:rFonts w:ascii="CMU Serif Roman" w:hAnsi="CMU Serif Roman" w:cs="Arial"/>
+          <w:color w:val="000000" w:themeColor="text1"/>
+          <w:sz w:val="20"/>
+          <w:szCs w:val="20"/>
+        </w:rPr>
+        <w:t>thread</w:t>
+      </w:r>
+      <w:proofErr w:type="spellEnd"/>
+      <w:r>
+        <w:rPr>
+          <w:rFonts w:ascii="CMU Serif Roman" w:hAnsi="CMU Serif Roman" w:cs="Arial"/>
+          <w:color w:val="000000" w:themeColor="text1"/>
+          <w:sz w:val="20"/>
+          <w:szCs w:val="20"/>
+        </w:rPr>
+        <w:t xml:space="preserve"> termina.</w:t>
+      </w:r>
+    </w:p>
+    <w:p>
+      <w:pPr>
+        <w:jc w:val="both"/>
+        <w:rPr>
+          <w:rFonts w:ascii="CMU Serif Roman" w:hAnsi="CMU Serif Roman" w:cs="Arial"/>
+          <w:color w:val="000000" w:themeColor="text1"/>
+          <w:sz w:val="20"/>
+          <w:szCs w:val="20"/>
+        </w:rPr>
+      </w:pPr>
+    </w:p>
+    <w:p>
+      <w:pPr>
+        <w:jc w:val="both"/>
+        <w:rPr>
+          <w:rFonts w:ascii="CMU Serif Roman" w:hAnsi="CMU Serif Roman" w:cs="Arial"/>
+          <w:color w:val="000000" w:themeColor="text1"/>
+          <w:sz w:val="20"/>
+          <w:szCs w:val="20"/>
+        </w:rPr>
+      </w:pPr>
+    </w:p>
+    <w:p>
+      <w:pPr>
+        <w:jc w:val="both"/>
+        <w:rPr>
+          <w:rFonts w:ascii="CMU Serif Roman" w:hAnsi="CMU Serif Roman" w:cs="Arial"/>
+          <w:color w:val="000000" w:themeColor="text1"/>
+          <w:sz w:val="20"/>
+          <w:szCs w:val="20"/>
+        </w:rPr>
+      </w:pPr>
+    </w:p>
+    <w:p>
+      <w:pPr>
+        <w:jc w:val="both"/>
+        <w:rPr>
+          <w:rFonts w:ascii="CMU Serif Roman" w:hAnsi="CMU Serif Roman" w:cs="Arial"/>
+          <w:color w:val="000000" w:themeColor="text1"/>
+          <w:sz w:val="20"/>
+          <w:szCs w:val="20"/>
+        </w:rPr>
+      </w:pPr>
+    </w:p>
+    <w:p>
+      <w:pPr>
+        <w:jc w:val="both"/>
+        <w:rPr>
+          <w:rFonts w:ascii="CMU Serif Roman" w:hAnsi="CMU Serif Roman" w:cs="Arial"/>
+          <w:color w:val="000000" w:themeColor="text1"/>
+          <w:sz w:val="20"/>
+          <w:szCs w:val="20"/>
+        </w:rPr>
+      </w:pPr>
+    </w:p>
+    <w:p>
+      <w:pPr>
+        <w:jc w:val="both"/>
+        <w:rPr>
+          <w:rFonts w:ascii="CMU Serif Roman" w:hAnsi="CMU Serif Roman" w:cs="Arial"/>
+          <w:color w:val="000000" w:themeColor="text1"/>
+          <w:sz w:val="20"/>
+          <w:szCs w:val="20"/>
+        </w:rPr>
+      </w:pPr>
+    </w:p>
+    <w:p>
+      <w:pPr>
+        <w:rPr>
+          <w:rFonts w:ascii="CMU Serif Roman" w:hAnsi="CMU Serif Roman" w:cs="Arial"/>
+          <w:color w:val="000000" w:themeColor="text1"/>
+          <w:sz w:val="20"/>
+          <w:szCs w:val="20"/>
+        </w:rPr>
+      </w:pPr>
+      <w:r>
+        <w:rPr>
+          <w:rFonts w:ascii="CMU Serif Roman" w:hAnsi="CMU Serif Roman" w:cs="Arial"/>
+          <w:color w:val="000000" w:themeColor="text1"/>
+          <w:sz w:val="20"/>
+          <w:szCs w:val="20"/>
+        </w:rPr>
+        <w:br w:type="page"/>
+      </w:r>
+    </w:p>
+    <w:p>
+      <w:pPr>
+        <w:jc w:val="both"/>
+        <w:rPr>
+          <w:rFonts w:ascii="CMU Serif Roman" w:hAnsi="CMU Serif Roman" w:cs="Arial"/>
+          <w:color w:val="000000" w:themeColor="text1"/>
+          <w:sz w:val="20"/>
+          <w:szCs w:val="20"/>
+        </w:rPr>
+      </w:pPr>
+      <w:r>
+        <w:rPr>
+          <w:rFonts w:ascii="CMU Serif Roman" w:hAnsi="CMU Serif Roman" w:cs="Arial"/>
+          <w:color w:val="000000" w:themeColor="text1"/>
+          <w:sz w:val="20"/>
+          <w:szCs w:val="20"/>
+        </w:rPr>
+        <w:lastRenderedPageBreak/>
+        <w:t xml:space="preserve">Si allega uno </w:t>
+      </w:r>
+      <w:proofErr w:type="spellStart"/>
+      <w:r>
+        <w:rPr>
+          <w:rFonts w:ascii="CMU Serif Roman" w:hAnsi="CMU Serif Roman" w:cs="Arial"/>
+          <w:color w:val="000000" w:themeColor="text1"/>
+          <w:sz w:val="20"/>
+          <w:szCs w:val="20"/>
+        </w:rPr>
+        <w:t>snippet</w:t>
+      </w:r>
+      <w:proofErr w:type="spellEnd"/>
+      <w:r>
+        <w:rPr>
+          <w:rFonts w:ascii="CMU Serif Roman" w:hAnsi="CMU Serif Roman" w:cs="Arial"/>
+          <w:color w:val="000000" w:themeColor="text1"/>
+          <w:sz w:val="20"/>
+          <w:szCs w:val="20"/>
+        </w:rPr>
+        <w:t xml:space="preserve"> di codice del </w:t>
+      </w:r>
+      <w:proofErr w:type="spellStart"/>
+      <w:r>
+        <w:rPr>
+          <w:rFonts w:ascii="CMU Serif Roman" w:hAnsi="CMU Serif Roman" w:cs="Arial"/>
+          <w:color w:val="000000" w:themeColor="text1"/>
+          <w:sz w:val="20"/>
+          <w:szCs w:val="20"/>
+        </w:rPr>
+        <w:t>main</w:t>
+      </w:r>
+      <w:proofErr w:type="spellEnd"/>
+      <w:r>
+        <w:rPr>
+          <w:rFonts w:ascii="CMU Serif Roman" w:hAnsi="CMU Serif Roman" w:cs="Arial"/>
+          <w:color w:val="000000" w:themeColor="text1"/>
+          <w:sz w:val="20"/>
+          <w:szCs w:val="20"/>
+        </w:rPr>
+        <w:t xml:space="preserve"> di </w:t>
+      </w:r>
+      <w:proofErr w:type="spellStart"/>
+      <w:r>
+        <w:rPr>
+          <w:rFonts w:ascii="CMU Serif Roman" w:hAnsi="CMU Serif Roman" w:cs="Arial"/>
+          <w:color w:val="000000" w:themeColor="text1"/>
+          <w:sz w:val="20"/>
+          <w:szCs w:val="20"/>
+        </w:rPr>
+        <w:t>ServerV</w:t>
+      </w:r>
+      <w:proofErr w:type="spellEnd"/>
+      <w:r>
+        <w:rPr>
+          <w:rFonts w:ascii="CMU Serif Roman" w:hAnsi="CMU Serif Roman" w:cs="Arial"/>
+          <w:color w:val="000000" w:themeColor="text1"/>
+          <w:sz w:val="20"/>
+          <w:szCs w:val="20"/>
+        </w:rPr>
+        <w:t xml:space="preserve"> per maggiore chiarezza. Per le routine si consiglia fortemente la visione del codice.</w:t>
+      </w:r>
+    </w:p>
+    <w:p>
+      <w:pPr>
+        <w:jc w:val="both"/>
+        <w:rPr>
+          <w:rFonts w:ascii="CMU Serif Roman" w:hAnsi="CMU Serif Roman" w:cs="Arial"/>
+          <w:color w:val="000000" w:themeColor="text1"/>
+          <w:sz w:val="20"/>
+          <w:szCs w:val="20"/>
+        </w:rPr>
+      </w:pPr>
+      <w:r>
+        <w:rPr>
+          <w:rFonts w:ascii="CMU Serif Roman" w:hAnsi="CMU Serif Roman" w:cs="Arial"/>
+          <w:color w:val="000000" w:themeColor="text1"/>
+          <w:sz w:val="20"/>
+          <w:szCs w:val="20"/>
+        </w:rPr>
+        <w:t xml:space="preserve"> </w:t>
+      </w:r>
+    </w:p>
+    <w:p>
+      <w:pPr>
+        <w:jc w:val="both"/>
+        <w:rPr>
+          <w:rFonts w:ascii="CMU Serif Roman" w:hAnsi="CMU Serif Roman" w:cs="Arial"/>
+          <w:color w:val="000000" w:themeColor="text1"/>
+          <w:sz w:val="20"/>
+          <w:szCs w:val="20"/>
+        </w:rPr>
+      </w:pPr>
+      <w:r>
+        <w:rPr>
+          <w:rFonts w:ascii="CMU Serif Roman" w:hAnsi="CMU Serif Roman" w:cs="Arial"/>
+          <w:noProof/>
+          <w:color w:val="000000" w:themeColor="text1"/>
+          <w:sz w:val="20"/>
+          <w:szCs w:val="20"/>
+        </w:rPr>
+        <w:object w:dxaOrig="9360" w:dyaOrig="7820" w14:anchorId="733D4C13">
+          <v:shape id="_x0000_i1025" type="#_x0000_t75" alt="" style="width:468.5pt;height:391.7pt;mso-width-percent:0;mso-height-percent:0;mso-width-percent:0;mso-height-percent:0" o:ole="">
+            <v:imagedata r:id="rId29" o:title=""/>
+          </v:shape>
+          <o:OLEObject Type="Embed" ProgID="Word.Document.12" ShapeID="_x0000_i1025" DrawAspect="Content" ObjectID="_1704658063" r:id="rId30">
+            <o:FieldCodes>\s</o:FieldCodes>
+          </o:OLEObject>
+        </w:object>
+      </w:r>
+    </w:p>
+    <w:p>
+      <w:pPr>
+        <w:jc w:val="both"/>
+        <w:rPr>
+          <w:rFonts w:ascii="CMU Serif Roman" w:hAnsi="CMU Serif Roman" w:cs="Arial"/>
+          <w:color w:val="000000" w:themeColor="text1"/>
+          <w:sz w:val="20"/>
+          <w:szCs w:val="20"/>
+        </w:rPr>
+      </w:pPr>
+    </w:p>
+    <w:p>
+      <w:pPr>
+        <w:jc w:val="both"/>
+        <w:rPr>
+          <w:rFonts w:ascii="CMU Serif Roman" w:hAnsi="CMU Serif Roman" w:cs="Arial"/>
+          <w:color w:val="000000" w:themeColor="text1"/>
+          <w:sz w:val="20"/>
+          <w:szCs w:val="20"/>
+        </w:rPr>
+      </w:pPr>
+    </w:p>
+    <w:p>
+      <w:pPr>
+        <w:jc w:val="both"/>
+        <w:rPr>
+          <w:rFonts w:ascii="CMU Serif Roman" w:hAnsi="CMU Serif Roman" w:cs="Arial"/>
+          <w:color w:val="000000" w:themeColor="text1"/>
+          <w:sz w:val="20"/>
+          <w:szCs w:val="20"/>
+        </w:rPr>
+      </w:pPr>
+    </w:p>
+    <w:p>
+      <w:pPr>
+        <w:jc w:val="both"/>
+        <w:rPr>
+          <w:rFonts w:ascii="CMU Serif Roman" w:hAnsi="CMU Serif Roman" w:cs="Arial"/>
+          <w:color w:val="000000" w:themeColor="text1"/>
+          <w:sz w:val="20"/>
+          <w:szCs w:val="20"/>
+        </w:rPr>
+      </w:pPr>
+    </w:p>
+    <w:p>
+      <w:pPr>
+        <w:rPr>
+          <w:rFonts w:ascii="CMU Serif Roman" w:hAnsi="CMU Serif Roman" w:cs="Arial"/>
+          <w:color w:val="000000" w:themeColor="text1"/>
+          <w:sz w:val="20"/>
+          <w:szCs w:val="20"/>
+        </w:rPr>
+      </w:pPr>
+      <w:r>
+        <w:rPr>
+          <w:rFonts w:ascii="CMU Serif Roman" w:hAnsi="CMU Serif Roman" w:cs="Arial"/>
+          <w:color w:val="000000" w:themeColor="text1"/>
+          <w:sz w:val="20"/>
+          <w:szCs w:val="20"/>
+        </w:rPr>
+        <w:br w:type="page"/>
+      </w:r>
+    </w:p>
+    <w:p>
+      <w:pPr>
+        <w:jc w:val="both"/>
         <w:rPr>
           <w:rFonts w:ascii="CMU Serif Roman" w:hAnsi="CMU Serif Roman" w:cs="Arial"/>
           <w:b/>
@@ -41428,7 +43612,7 @@
                     <pic:cNvPicPr/>
                   </pic:nvPicPr>
                   <pic:blipFill>
-                    <a:blip r:embed="rId29" cstate="print">
+                    <a:blip r:embed="rId31" cstate="print">
                       <a:extLst>
                         <a:ext uri="{28A0092B-C50C-407E-A947-70E740481C1C}">
                           <a14:useLocalDpi xmlns:a14="http://schemas.microsoft.com/office/drawing/2010/main" val="0"/>
@@ -41571,7 +43755,7 @@
                     <pic:cNvPicPr/>
                   </pic:nvPicPr>
                   <pic:blipFill>
-                    <a:blip r:embed="rId30" cstate="print">
+                    <a:blip r:embed="rId32" cstate="print">
                       <a:extLst>
                         <a:ext uri="{28A0092B-C50C-407E-A947-70E740481C1C}">
                           <a14:useLocalDpi xmlns:a14="http://schemas.microsoft.com/office/drawing/2010/main" val="0"/>
@@ -41714,7 +43898,7 @@
                     <pic:cNvPicPr/>
                   </pic:nvPicPr>
                   <pic:blipFill>
-                    <a:blip r:embed="rId31" cstate="print">
+                    <a:blip r:embed="rId33" cstate="print">
                       <a:extLst>
                         <a:ext uri="{28A0092B-C50C-407E-A947-70E740481C1C}">
                           <a14:useLocalDpi xmlns:a14="http://schemas.microsoft.com/office/drawing/2010/main" val="0"/>
@@ -41866,7 +44050,7 @@
                     <pic:cNvPicPr/>
                   </pic:nvPicPr>
                   <pic:blipFill>
-                    <a:blip r:embed="rId32" cstate="print">
+                    <a:blip r:embed="rId34" cstate="print">
                       <a:extLst>
                         <a:ext uri="{28A0092B-C50C-407E-A947-70E740481C1C}">
                           <a14:useLocalDpi xmlns:a14="http://schemas.microsoft.com/office/drawing/2010/main" val="0"/>
@@ -42007,7 +44191,7 @@
                     <pic:cNvPicPr/>
                   </pic:nvPicPr>
                   <pic:blipFill>
-                    <a:blip r:embed="rId33" cstate="print">
+                    <a:blip r:embed="rId35" cstate="print">
                       <a:extLst>
                         <a:ext uri="{28A0092B-C50C-407E-A947-70E740481C1C}">
                           <a14:useLocalDpi xmlns:a14="http://schemas.microsoft.com/office/drawing/2010/main" val="0"/>
@@ -42131,7 +44315,7 @@
                     <pic:cNvPicPr/>
                   </pic:nvPicPr>
                   <pic:blipFill>
-                    <a:blip r:embed="rId34" cstate="print">
+                    <a:blip r:embed="rId36" cstate="print">
                       <a:extLst>
                         <a:ext uri="{28A0092B-C50C-407E-A947-70E740481C1C}">
                           <a14:useLocalDpi xmlns:a14="http://schemas.microsoft.com/office/drawing/2010/main" val="0"/>

</xml_diff>

<commit_message>
update relaxione .docx + .pdf @kekkokalko
</commit_message>
<xml_diff>
--- a/doc/relazioneVanillaGreenPass.docx
+++ b/doc/relazioneVanillaGreenPass.docx
@@ -1499,16 +1499,36 @@
           <w:sz w:val="20"/>
           <w:szCs w:val="20"/>
         </w:rPr>
-        <w:t>o…………………………………………………………………………………………………</w:t>
-      </w:r>
-      <w:r>
-        <w:rPr>
-          <w:rFonts w:ascii="CMU Serif Roman" w:hAnsi="CMU Serif Roman" w:cs="Arial"/>
-          <w:color w:val="000000" w:themeColor="text1"/>
-          <w:sz w:val="20"/>
-          <w:szCs w:val="20"/>
-        </w:rPr>
-        <w:t xml:space="preserve">   </w:t>
+        <w:t>o……………………………………………………………………………………………</w:t>
+      </w:r>
+      <w:proofErr w:type="gramStart"/>
+      <w:r>
+        <w:rPr>
+          <w:rFonts w:ascii="CMU Serif Roman" w:hAnsi="CMU Serif Roman" w:cs="Arial"/>
+          <w:color w:val="000000" w:themeColor="text1"/>
+          <w:sz w:val="20"/>
+          <w:szCs w:val="20"/>
+        </w:rPr>
+        <w:t>……</w:t>
+      </w:r>
+      <w:r>
+        <w:rPr>
+          <w:rFonts w:ascii="CMU Serif Roman" w:hAnsi="CMU Serif Roman" w:cs="Arial"/>
+          <w:color w:val="000000" w:themeColor="text1"/>
+          <w:sz w:val="20"/>
+          <w:szCs w:val="20"/>
+        </w:rPr>
+        <w:t>.</w:t>
+      </w:r>
+      <w:proofErr w:type="gramEnd"/>
+      <w:r>
+        <w:rPr>
+          <w:rFonts w:ascii="CMU Serif Roman" w:hAnsi="CMU Serif Roman" w:cs="Arial"/>
+          <w:color w:val="000000" w:themeColor="text1"/>
+          <w:sz w:val="20"/>
+          <w:szCs w:val="20"/>
+        </w:rPr>
+        <w:t xml:space="preserve">. </w:t>
       </w:r>
       <w:r>
         <w:rPr>
@@ -1564,7 +1584,7 @@
           <w:sz w:val="20"/>
           <w:szCs w:val="20"/>
         </w:rPr>
-        <w:t xml:space="preserve">   </w:t>
+        <w:t>…</w:t>
       </w:r>
       <w:r>
         <w:rPr>
@@ -1602,16 +1622,36 @@
           <w:sz w:val="20"/>
           <w:szCs w:val="20"/>
         </w:rPr>
-        <w:t>…………………………………………………………………</w:t>
-      </w:r>
-      <w:r>
-        <w:rPr>
-          <w:rFonts w:ascii="CMU Serif Roman" w:hAnsi="CMU Serif Roman" w:cs="Arial"/>
-          <w:color w:val="000000" w:themeColor="text1"/>
-          <w:sz w:val="20"/>
-          <w:szCs w:val="20"/>
-        </w:rPr>
-        <w:t xml:space="preserve">. </w:t>
+        <w:t>……………………………………………………………</w:t>
+      </w:r>
+      <w:proofErr w:type="gramStart"/>
+      <w:r>
+        <w:rPr>
+          <w:rFonts w:ascii="CMU Serif Roman" w:hAnsi="CMU Serif Roman" w:cs="Arial"/>
+          <w:color w:val="000000" w:themeColor="text1"/>
+          <w:sz w:val="20"/>
+          <w:szCs w:val="20"/>
+        </w:rPr>
+        <w:t>……</w:t>
+      </w:r>
+      <w:r>
+        <w:rPr>
+          <w:rFonts w:ascii="CMU Serif Roman" w:hAnsi="CMU Serif Roman" w:cs="Arial"/>
+          <w:color w:val="000000" w:themeColor="text1"/>
+          <w:sz w:val="20"/>
+          <w:szCs w:val="20"/>
+        </w:rPr>
+        <w:t>.</w:t>
+      </w:r>
+      <w:proofErr w:type="gramEnd"/>
+      <w:r>
+        <w:rPr>
+          <w:rFonts w:ascii="CMU Serif Roman" w:hAnsi="CMU Serif Roman" w:cs="Arial"/>
+          <w:color w:val="000000" w:themeColor="text1"/>
+          <w:sz w:val="20"/>
+          <w:szCs w:val="20"/>
+        </w:rPr>
+        <w:t>.</w:t>
       </w:r>
       <w:r>
         <w:rPr>
@@ -1734,7 +1774,25 @@
           <w:sz w:val="20"/>
           <w:szCs w:val="20"/>
         </w:rPr>
-        <w:t>…………………………………………………………………………………………?</w:t>
+        <w:t>……………………………………………………………………………………</w:t>
+      </w:r>
+      <w:r>
+        <w:rPr>
+          <w:rFonts w:ascii="CMU Serif Roman" w:hAnsi="CMU Serif Roman" w:cs="Arial"/>
+          <w:color w:val="000000" w:themeColor="text1"/>
+          <w:sz w:val="20"/>
+          <w:szCs w:val="20"/>
+        </w:rPr>
+        <w:t>.</w:t>
+      </w:r>
+      <w:r>
+        <w:rPr>
+          <w:rFonts w:ascii="CMU Serif Roman" w:hAnsi="CMU Serif Roman" w:cs="Arial"/>
+          <w:color w:val="000000" w:themeColor="text1"/>
+          <w:sz w:val="20"/>
+          <w:szCs w:val="20"/>
+        </w:rPr>
+        <w:t xml:space="preserve"> 30</w:t>
       </w:r>
     </w:p>
     <w:p>
@@ -1772,7 +1830,16 @@
           <w:sz w:val="20"/>
           <w:szCs w:val="20"/>
         </w:rPr>
-        <w:t>…………………………………………………………………………………………………….................?</w:t>
+        <w:t>…………………………………………………………………………………………………….............</w:t>
+      </w:r>
+      <w:r>
+        <w:rPr>
+          <w:rFonts w:ascii="CMU Serif Roman" w:hAnsi="CMU Serif Roman" w:cs="Arial"/>
+          <w:color w:val="000000" w:themeColor="text1"/>
+          <w:sz w:val="20"/>
+          <w:szCs w:val="20"/>
+        </w:rPr>
+        <w:t xml:space="preserve"> 39</w:t>
       </w:r>
     </w:p>
     <w:p>
@@ -1819,7 +1886,16 @@
           <w:sz w:val="20"/>
           <w:szCs w:val="20"/>
         </w:rPr>
-        <w:t>…………………………………………………………………………………?</w:t>
+        <w:t>………………………………………………………………………………</w:t>
+      </w:r>
+      <w:r>
+        <w:rPr>
+          <w:rFonts w:ascii="CMU Serif Roman" w:hAnsi="CMU Serif Roman" w:cs="Arial"/>
+          <w:color w:val="000000" w:themeColor="text1"/>
+          <w:sz w:val="20"/>
+          <w:szCs w:val="20"/>
+        </w:rPr>
+        <w:t>40</w:t>
       </w:r>
     </w:p>
     <w:p>
@@ -1866,7 +1942,16 @@
           <w:sz w:val="20"/>
           <w:szCs w:val="20"/>
         </w:rPr>
-        <w:t>………………………………………………………………………………………?</w:t>
+        <w:t>……………………………………………………………………………………</w:t>
+      </w:r>
+      <w:r>
+        <w:rPr>
+          <w:rFonts w:ascii="CMU Serif Roman" w:hAnsi="CMU Serif Roman" w:cs="Arial"/>
+          <w:color w:val="000000" w:themeColor="text1"/>
+          <w:sz w:val="20"/>
+          <w:szCs w:val="20"/>
+        </w:rPr>
+        <w:t>41</w:t>
       </w:r>
     </w:p>
     <w:p>
@@ -1915,7 +2000,25 @@
           <w:sz w:val="20"/>
           <w:szCs w:val="20"/>
         </w:rPr>
-        <w:t>uturi…………………………………………………………………………………………………………………..?</w:t>
+        <w:t>uturi………………………………………………………………………………………………………………</w:t>
+      </w:r>
+      <w:r>
+        <w:rPr>
+          <w:rFonts w:ascii="CMU Serif Roman" w:hAnsi="CMU Serif Roman" w:cs="Arial"/>
+          <w:color w:val="000000" w:themeColor="text1"/>
+          <w:sz w:val="20"/>
+          <w:szCs w:val="20"/>
+        </w:rPr>
+        <w:t xml:space="preserve">.  </w:t>
+      </w:r>
+      <w:r>
+        <w:rPr>
+          <w:rFonts w:ascii="CMU Serif Roman" w:hAnsi="CMU Serif Roman" w:cs="Arial"/>
+          <w:color w:val="000000" w:themeColor="text1"/>
+          <w:sz w:val="20"/>
+          <w:szCs w:val="20"/>
+        </w:rPr>
+        <w:t>46</w:t>
       </w:r>
     </w:p>
     <w:p>
@@ -2631,6 +2734,7 @@
         </w:rPr>
         <w:t xml:space="preserve">: Esecuzione di </w:t>
       </w:r>
+      <w:proofErr w:type="spellStart"/>
       <w:r>
         <w:rPr>
           <w:rFonts w:ascii="CMU Serif Roman" w:hAnsi="CMU Serif Roman" w:cs="Arial"/>
@@ -2640,14 +2744,35 @@
         </w:rPr>
         <w:t>ServerV</w:t>
       </w:r>
-      <w:r>
-        <w:rPr>
-          <w:rFonts w:ascii="CMU Serif Roman" w:hAnsi="CMU Serif Roman" w:cs="Arial"/>
-          <w:color w:val="000000" w:themeColor="text1"/>
-          <w:sz w:val="20"/>
-          <w:szCs w:val="20"/>
-        </w:rPr>
-        <w:t>…………………………………………………………………………………………….?</w:t>
+      <w:proofErr w:type="spellEnd"/>
+      <w:r>
+        <w:rPr>
+          <w:rFonts w:ascii="CMU Serif Roman" w:hAnsi="CMU Serif Roman" w:cs="Arial"/>
+          <w:color w:val="000000" w:themeColor="text1"/>
+          <w:sz w:val="20"/>
+          <w:szCs w:val="20"/>
+        </w:rPr>
+        <w:t>………………………………………………………………………………………</w:t>
+      </w:r>
+      <w:proofErr w:type="gramStart"/>
+      <w:r>
+        <w:rPr>
+          <w:rFonts w:ascii="CMU Serif Roman" w:hAnsi="CMU Serif Roman" w:cs="Arial"/>
+          <w:color w:val="000000" w:themeColor="text1"/>
+          <w:sz w:val="20"/>
+          <w:szCs w:val="20"/>
+        </w:rPr>
+        <w:t>…….</w:t>
+      </w:r>
+      <w:proofErr w:type="gramEnd"/>
+      <w:r>
+        <w:rPr>
+          <w:rFonts w:ascii="CMU Serif Roman" w:hAnsi="CMU Serif Roman" w:cs="Arial"/>
+          <w:color w:val="000000" w:themeColor="text1"/>
+          <w:sz w:val="20"/>
+          <w:szCs w:val="20"/>
+        </w:rPr>
+        <w:t>43</w:t>
       </w:r>
     </w:p>
     <w:p>
@@ -2721,7 +2846,27 @@
           <w:sz w:val="20"/>
           <w:szCs w:val="20"/>
         </w:rPr>
-        <w:t>…………………………………………………………………………………………….?</w:t>
+        <w:t>………………………………………………………………………………………</w:t>
+      </w:r>
+      <w:proofErr w:type="gramStart"/>
+      <w:r>
+        <w:rPr>
+          <w:rFonts w:ascii="CMU Serif Roman" w:hAnsi="CMU Serif Roman" w:cs="Arial"/>
+          <w:color w:val="000000" w:themeColor="text1"/>
+          <w:sz w:val="20"/>
+          <w:szCs w:val="20"/>
+        </w:rPr>
+        <w:t>…….</w:t>
+      </w:r>
+      <w:proofErr w:type="gramEnd"/>
+      <w:r>
+        <w:rPr>
+          <w:rFonts w:ascii="CMU Serif Roman" w:hAnsi="CMU Serif Roman" w:cs="Arial"/>
+          <w:color w:val="000000" w:themeColor="text1"/>
+          <w:sz w:val="20"/>
+          <w:szCs w:val="20"/>
+        </w:rPr>
+        <w:t>43</w:t>
       </w:r>
     </w:p>
     <w:p>
@@ -2786,7 +2931,16 @@
           <w:sz w:val="20"/>
           <w:szCs w:val="20"/>
         </w:rPr>
-        <w:t>…………………………………………………………………………………?</w:t>
+        <w:t>…………………………………………………………………………………</w:t>
+      </w:r>
+      <w:r>
+        <w:rPr>
+          <w:rFonts w:ascii="CMU Serif Roman" w:hAnsi="CMU Serif Roman" w:cs="Arial"/>
+          <w:color w:val="000000" w:themeColor="text1"/>
+          <w:sz w:val="20"/>
+          <w:szCs w:val="20"/>
+        </w:rPr>
+        <w:t>43</w:t>
       </w:r>
     </w:p>
     <w:p>
@@ -2887,7 +3041,36 @@
           <w:sz w:val="20"/>
           <w:szCs w:val="20"/>
         </w:rPr>
-        <w:t>……………………………………………………………………………………..?</w:t>
+        <w:t>………………………………………………………………………………</w:t>
+      </w:r>
+      <w:proofErr w:type="gramStart"/>
+      <w:r>
+        <w:rPr>
+          <w:rFonts w:ascii="CMU Serif Roman" w:hAnsi="CMU Serif Roman" w:cs="Arial"/>
+          <w:color w:val="000000" w:themeColor="text1"/>
+          <w:sz w:val="20"/>
+          <w:szCs w:val="20"/>
+        </w:rPr>
+        <w:t>…….</w:t>
+      </w:r>
+      <w:proofErr w:type="gramEnd"/>
+      <w:r>
+        <w:rPr>
+          <w:rFonts w:ascii="CMU Serif Roman" w:hAnsi="CMU Serif Roman" w:cs="Arial"/>
+          <w:color w:val="000000" w:themeColor="text1"/>
+          <w:sz w:val="20"/>
+          <w:szCs w:val="20"/>
+        </w:rPr>
+        <w:t>.</w:t>
+      </w:r>
+      <w:r>
+        <w:rPr>
+          <w:rFonts w:ascii="CMU Serif Roman" w:hAnsi="CMU Serif Roman" w:cs="Arial"/>
+          <w:color w:val="000000" w:themeColor="text1"/>
+          <w:sz w:val="20"/>
+          <w:szCs w:val="20"/>
+        </w:rPr>
+        <w:t>44</w:t>
       </w:r>
     </w:p>
     <w:p>
@@ -2961,7 +3144,36 @@
           <w:sz w:val="20"/>
           <w:szCs w:val="20"/>
         </w:rPr>
-        <w:t>……………………………………………………………………………………………..?</w:t>
+        <w:t>………………………………………………………………………………………</w:t>
+      </w:r>
+      <w:proofErr w:type="gramStart"/>
+      <w:r>
+        <w:rPr>
+          <w:rFonts w:ascii="CMU Serif Roman" w:hAnsi="CMU Serif Roman" w:cs="Arial"/>
+          <w:color w:val="000000" w:themeColor="text1"/>
+          <w:sz w:val="20"/>
+          <w:szCs w:val="20"/>
+        </w:rPr>
+        <w:t>…….</w:t>
+      </w:r>
+      <w:proofErr w:type="gramEnd"/>
+      <w:r>
+        <w:rPr>
+          <w:rFonts w:ascii="CMU Serif Roman" w:hAnsi="CMU Serif Roman" w:cs="Arial"/>
+          <w:color w:val="000000" w:themeColor="text1"/>
+          <w:sz w:val="20"/>
+          <w:szCs w:val="20"/>
+        </w:rPr>
+        <w:t>.</w:t>
+      </w:r>
+      <w:r>
+        <w:rPr>
+          <w:rFonts w:ascii="CMU Serif Roman" w:hAnsi="CMU Serif Roman" w:cs="Arial"/>
+          <w:color w:val="000000" w:themeColor="text1"/>
+          <w:sz w:val="20"/>
+          <w:szCs w:val="20"/>
+        </w:rPr>
+        <w:t>45</w:t>
       </w:r>
     </w:p>
     <w:p>
@@ -3035,25 +3247,36 @@
           <w:sz w:val="20"/>
           <w:szCs w:val="20"/>
         </w:rPr>
-        <w:t>…………………………………………………………………………………………</w:t>
-      </w:r>
-      <w:r>
-        <w:rPr>
-          <w:rFonts w:ascii="CMU Serif Roman" w:hAnsi="CMU Serif Roman" w:cs="Arial"/>
-          <w:color w:val="000000" w:themeColor="text1"/>
-          <w:sz w:val="20"/>
-          <w:szCs w:val="20"/>
-        </w:rPr>
-        <w:t>…..</w:t>
-      </w:r>
-      <w:r>
-        <w:rPr>
-          <w:rFonts w:ascii="CMU Serif Roman" w:hAnsi="CMU Serif Roman" w:cs="Arial"/>
-          <w:color w:val="000000" w:themeColor="text1"/>
-          <w:sz w:val="20"/>
-          <w:szCs w:val="20"/>
-        </w:rPr>
-        <w:t>?</w:t>
+        <w:t>………………………………………………………………………………………</w:t>
+      </w:r>
+      <w:proofErr w:type="gramStart"/>
+      <w:r>
+        <w:rPr>
+          <w:rFonts w:ascii="CMU Serif Roman" w:hAnsi="CMU Serif Roman" w:cs="Arial"/>
+          <w:color w:val="000000" w:themeColor="text1"/>
+          <w:sz w:val="20"/>
+          <w:szCs w:val="20"/>
+        </w:rPr>
+        <w:t>…</w:t>
+      </w:r>
+      <w:r>
+        <w:rPr>
+          <w:rFonts w:ascii="CMU Serif Roman" w:hAnsi="CMU Serif Roman" w:cs="Arial"/>
+          <w:color w:val="000000" w:themeColor="text1"/>
+          <w:sz w:val="20"/>
+          <w:szCs w:val="20"/>
+        </w:rPr>
+        <w:t>….</w:t>
+      </w:r>
+      <w:proofErr w:type="gramEnd"/>
+      <w:r>
+        <w:rPr>
+          <w:rFonts w:ascii="CMU Serif Roman" w:hAnsi="CMU Serif Roman" w:cs="Arial"/>
+          <w:color w:val="000000" w:themeColor="text1"/>
+          <w:sz w:val="20"/>
+          <w:szCs w:val="20"/>
+        </w:rPr>
+        <w:t>45</w:t>
       </w:r>
     </w:p>
     <w:p>
@@ -3224,7 +3447,7 @@
           <w:szCs w:val="20"/>
           <w:lang w:val="en-IT"/>
         </w:rPr>
-        <w:t>Dhamdhere</w:t>
+        <w:t xml:space="preserve">Dhamdhere </w:t>
       </w:r>
       <w:r>
         <w:rPr>
@@ -3234,7 +3457,17 @@
           <w:szCs w:val="20"/>
           <w:lang w:val="en-IT"/>
         </w:rPr>
-        <w:t xml:space="preserve"> </w:t>
+        <w:t>- Sistemi Operativi</w:t>
+      </w:r>
+      <w:r>
+        <w:rPr>
+          <w:rFonts w:ascii="CMU Serif Roman" w:hAnsi="CMU Serif Roman" w:cs="Arial"/>
+          <w:color w:val="000000" w:themeColor="text1"/>
+          <w:sz w:val="20"/>
+          <w:szCs w:val="20"/>
+          <w:lang w:val="en-US"/>
+        </w:rPr>
+        <w:t xml:space="preserve">, </w:t>
       </w:r>
       <w:r>
         <w:rPr>
@@ -3244,9 +3477,11 @@
           <w:szCs w:val="20"/>
           <w:lang w:val="en-IT"/>
         </w:rPr>
-        <w:t>- Sistemi Operativi</w:t>
-      </w:r>
-      <w:r>
+        <w:t>McGraw-Hill Education</w:t>
+      </w:r>
+    </w:p>
+    <w:p>
+      <w:pPr>
         <w:rPr>
           <w:rFonts w:ascii="CMU Serif Roman" w:hAnsi="CMU Serif Roman" w:cs="Arial"/>
           <w:color w:val="000000" w:themeColor="text1"/>
@@ -3254,46 +3489,27 @@
           <w:szCs w:val="20"/>
           <w:lang w:val="en-US"/>
         </w:rPr>
-        <w:t xml:space="preserve">, </w:t>
-      </w:r>
-      <w:r>
-        <w:rPr>
-          <w:rFonts w:ascii="CMU Serif Roman" w:hAnsi="CMU Serif Roman" w:cs="Arial"/>
-          <w:color w:val="000000" w:themeColor="text1"/>
-          <w:sz w:val="20"/>
-          <w:szCs w:val="20"/>
-          <w:lang w:val="en-IT"/>
-        </w:rPr>
-        <w:t>McGraw-Hill Education</w:t>
-      </w:r>
-    </w:p>
-    <w:p>
-      <w:pPr>
-        <w:rPr>
-          <w:rFonts w:ascii="CMU Serif Roman" w:hAnsi="CMU Serif Roman" w:cs="Arial"/>
-          <w:color w:val="000000" w:themeColor="text1"/>
-          <w:sz w:val="20"/>
-          <w:szCs w:val="20"/>
-        </w:rPr>
-      </w:pPr>
-    </w:p>
-    <w:p>
-      <w:pPr>
-        <w:rPr>
-          <w:rFonts w:ascii="CMU Serif Roman" w:hAnsi="CMU Serif Roman" w:cs="Arial"/>
-          <w:color w:val="000000" w:themeColor="text1"/>
-          <w:sz w:val="20"/>
-          <w:szCs w:val="20"/>
-        </w:rPr>
-      </w:pPr>
-    </w:p>
-    <w:p>
-      <w:pPr>
-        <w:rPr>
-          <w:rFonts w:ascii="CMU Serif Roman" w:hAnsi="CMU Serif Roman" w:cs="Arial"/>
-          <w:color w:val="000000" w:themeColor="text1"/>
-          <w:sz w:val="20"/>
-          <w:szCs w:val="20"/>
+      </w:pPr>
+    </w:p>
+    <w:p>
+      <w:pPr>
+        <w:rPr>
+          <w:rFonts w:ascii="CMU Serif Roman" w:hAnsi="CMU Serif Roman" w:cs="Arial"/>
+          <w:color w:val="000000" w:themeColor="text1"/>
+          <w:sz w:val="20"/>
+          <w:szCs w:val="20"/>
+          <w:lang w:val="en-US"/>
+        </w:rPr>
+      </w:pPr>
+    </w:p>
+    <w:p>
+      <w:pPr>
+        <w:rPr>
+          <w:rFonts w:ascii="CMU Serif Roman" w:hAnsi="CMU Serif Roman" w:cs="Arial"/>
+          <w:color w:val="000000" w:themeColor="text1"/>
+          <w:sz w:val="20"/>
+          <w:szCs w:val="20"/>
+          <w:lang w:val="en-US"/>
         </w:rPr>
       </w:pPr>
     </w:p>
@@ -3307,8 +3523,10 @@
           <w:color w:val="000000" w:themeColor="text1"/>
           <w:sz w:val="48"/>
           <w:szCs w:val="48"/>
-        </w:rPr>
-      </w:pPr>
+          <w:lang w:val="en-US"/>
+        </w:rPr>
+      </w:pPr>
+      <w:proofErr w:type="spellStart"/>
       <w:r>
         <w:rPr>
           <w:rFonts w:ascii="CMU Serif Roman" w:hAnsi="CMU Serif Roman" w:cs="Arial"/>
@@ -3317,9 +3535,11 @@
           <w:color w:val="000000" w:themeColor="text1"/>
           <w:sz w:val="48"/>
           <w:szCs w:val="48"/>
+          <w:lang w:val="en-US"/>
         </w:rPr>
         <w:t>Sitografia</w:t>
       </w:r>
+      <w:proofErr w:type="spellEnd"/>
     </w:p>
     <w:p>
       <w:pPr>
@@ -3331,6 +3551,7 @@
           <w:color w:val="000000" w:themeColor="text1"/>
           <w:sz w:val="32"/>
           <w:szCs w:val="32"/>
+          <w:lang w:val="en-US"/>
         </w:rPr>
       </w:pPr>
     </w:p>
@@ -3342,6 +3563,7 @@
           <w:rFonts w:ascii="CMU Serif Roman" w:hAnsi="CMU Serif Roman" w:cs="Arial"/>
           <w:sz w:val="20"/>
           <w:szCs w:val="20"/>
+          <w:lang w:val="en-US"/>
         </w:rPr>
       </w:pPr>
       <w:hyperlink r:id="rId8" w:history="1">
@@ -3351,6 +3573,7 @@
             <w:rFonts w:ascii="CMU Serif Roman" w:hAnsi="CMU Serif Roman" w:cs="Arial"/>
             <w:sz w:val="20"/>
             <w:szCs w:val="20"/>
+            <w:lang w:val="en-US"/>
           </w:rPr>
           <w:t>https://www.un.org/en/file/45419</w:t>
         </w:r>
@@ -3364,6 +3587,7 @@
           <w:rFonts w:ascii="CMU Serif Roman" w:hAnsi="CMU Serif Roman" w:cs="Arial"/>
           <w:sz w:val="20"/>
           <w:szCs w:val="20"/>
+          <w:lang w:val="en-US"/>
         </w:rPr>
       </w:pPr>
       <w:hyperlink r:id="rId9" w:history="1">
@@ -3374,6 +3598,7 @@
             <w:color w:val="2E74B5" w:themeColor="accent5" w:themeShade="BF"/>
             <w:sz w:val="20"/>
             <w:szCs w:val="20"/>
+            <w:lang w:val="en-US"/>
           </w:rPr>
           <w:t>https://github.com/dennewbie/VanillaGreenPass</w:t>
         </w:r>
@@ -3387,6 +3612,7 @@
           <w:rFonts w:ascii="CMU Serif Roman" w:hAnsi="CMU Serif Roman" w:cs="Arial"/>
           <w:sz w:val="20"/>
           <w:szCs w:val="20"/>
+          <w:lang w:val="en-US"/>
         </w:rPr>
       </w:pPr>
       <w:hyperlink r:id="rId10" w:history="1">
@@ -3396,6 +3622,7 @@
             <w:rFonts w:ascii="CMU Serif Roman" w:hAnsi="CMU Serif Roman" w:cs="Arial"/>
             <w:sz w:val="20"/>
             <w:szCs w:val="20"/>
+            <w:lang w:val="en-US"/>
           </w:rPr>
           <w:t>https://www.dgc.gov.it/web/</w:t>
         </w:r>
@@ -3409,6 +3636,7 @@
           <w:rFonts w:ascii="CMU Serif Roman" w:hAnsi="CMU Serif Roman" w:cs="Arial"/>
           <w:sz w:val="20"/>
           <w:szCs w:val="20"/>
+          <w:lang w:val="en-US"/>
         </w:rPr>
       </w:pPr>
       <w:hyperlink r:id="rId11" w:history="1">
@@ -3418,6 +3646,7 @@
             <w:rFonts w:ascii="CMU Serif Roman" w:hAnsi="CMU Serif Roman" w:cs="Arial"/>
             <w:sz w:val="20"/>
             <w:szCs w:val="20"/>
+            <w:lang w:val="en-US"/>
           </w:rPr>
           <w:t>https://gapil.gnulinux.it/</w:t>
         </w:r>
@@ -3431,6 +3660,7 @@
           <w:rFonts w:ascii="CMU Serif Roman" w:hAnsi="CMU Serif Roman" w:cs="Arial"/>
           <w:sz w:val="20"/>
           <w:szCs w:val="20"/>
+          <w:lang w:val="en-US"/>
         </w:rPr>
       </w:pPr>
       <w:hyperlink r:id="rId12" w:history="1">
@@ -3440,6 +3670,7 @@
             <w:rFonts w:ascii="CMU Serif Roman" w:hAnsi="CMU Serif Roman" w:cs="Arial"/>
             <w:sz w:val="20"/>
             <w:szCs w:val="20"/>
+            <w:lang w:val="en-US"/>
           </w:rPr>
           <w:t>https://valgrind.org/</w:t>
         </w:r>
@@ -19952,6 +20183,18 @@
     <w:p>
       <w:pPr>
         <w:pStyle w:val="ListParagraph"/>
+        <w:jc w:val="both"/>
+        <w:rPr>
+          <w:rFonts w:ascii="CMU Serif Roman" w:hAnsi="CMU Serif Roman" w:cs="Arial"/>
+          <w:color w:val="000000" w:themeColor="text1"/>
+          <w:sz w:val="20"/>
+          <w:szCs w:val="20"/>
+        </w:rPr>
+      </w:pPr>
+    </w:p>
+    <w:p>
+      <w:pPr>
+        <w:pStyle w:val="ListParagraph"/>
         <w:numPr>
           <w:ilvl w:val="0"/>
           <w:numId w:val="13"/>
@@ -20018,6 +20261,17 @@
         </w:rPr>
         <w:t>l’entità il cui nome è dato dal nome del file deve connettersi;</w:t>
       </w:r>
+    </w:p>
+    <w:p>
+      <w:pPr>
+        <w:jc w:val="both"/>
+        <w:rPr>
+          <w:rFonts w:ascii="CMU Serif Roman" w:hAnsi="CMU Serif Roman" w:cs="Arial"/>
+          <w:color w:val="000000" w:themeColor="text1"/>
+          <w:sz w:val="20"/>
+          <w:szCs w:val="20"/>
+        </w:rPr>
+      </w:pPr>
     </w:p>
     <w:p>
       <w:pPr>
@@ -20940,21 +21194,3233 @@
     </w:p>
     <w:p>
       <w:pPr>
-        <w:rPr>
-          <w:rFonts w:ascii="CMU Serif Roman" w:hAnsi="CMU Serif Roman" w:cs="Arial"/>
-          <w:color w:val="000000" w:themeColor="text1"/>
-          <w:sz w:val="20"/>
-          <w:szCs w:val="20"/>
-        </w:rPr>
-      </w:pPr>
-      <w:r>
-        <w:rPr>
-          <w:rFonts w:ascii="CMU Serif Roman" w:hAnsi="CMU Serif Roman" w:cs="Arial"/>
-          <w:color w:val="000000" w:themeColor="text1"/>
-          <w:sz w:val="20"/>
-          <w:szCs w:val="20"/>
-        </w:rPr>
-        <w:t>Temp text</w:t>
+        <w:jc w:val="both"/>
+        <w:rPr>
+          <w:rFonts w:ascii="CMU Serif Roman" w:hAnsi="CMU Serif Roman"/>
+          <w:sz w:val="20"/>
+          <w:szCs w:val="20"/>
+        </w:rPr>
+      </w:pPr>
+      <w:r>
+        <w:rPr>
+          <w:rFonts w:ascii="CMU Serif Roman" w:hAnsi="CMU Serif Roman"/>
+          <w:sz w:val="20"/>
+          <w:szCs w:val="20"/>
+        </w:rPr>
+        <w:t xml:space="preserve">Si inizia la trattazione di questo capitolo considerando un generico </w:t>
+      </w:r>
+      <w:r>
+        <w:rPr>
+          <w:rFonts w:ascii="CMU Serif Roman" w:hAnsi="CMU Serif Roman"/>
+          <w:sz w:val="20"/>
+          <w:szCs w:val="20"/>
+        </w:rPr>
+        <w:t>ClientCitizen</w:t>
+      </w:r>
+      <w:r>
+        <w:rPr>
+          <w:rFonts w:ascii="CMU Serif Roman" w:hAnsi="CMU Serif Roman"/>
+          <w:sz w:val="20"/>
+          <w:szCs w:val="20"/>
+        </w:rPr>
+        <w:t xml:space="preserve"> e le peculiarità della sua implementazione per poi trattare le altre tipologie di client: </w:t>
+      </w:r>
+      <w:r>
+        <w:rPr>
+          <w:rFonts w:ascii="CMU Serif Roman" w:hAnsi="CMU Serif Roman"/>
+          <w:sz w:val="20"/>
+          <w:szCs w:val="20"/>
+        </w:rPr>
+        <w:t>ClientS</w:t>
+      </w:r>
+      <w:r>
+        <w:rPr>
+          <w:rFonts w:ascii="CMU Serif Roman" w:hAnsi="CMU Serif Roman"/>
+          <w:sz w:val="20"/>
+          <w:szCs w:val="20"/>
+        </w:rPr>
+        <w:t xml:space="preserve"> e </w:t>
+      </w:r>
+      <w:r>
+        <w:rPr>
+          <w:rFonts w:ascii="CMU Serif Roman" w:hAnsi="CMU Serif Roman"/>
+          <w:sz w:val="20"/>
+          <w:szCs w:val="20"/>
+        </w:rPr>
+        <w:t>ClientT</w:t>
+      </w:r>
+      <w:r>
+        <w:rPr>
+          <w:rFonts w:ascii="CMU Serif Roman" w:hAnsi="CMU Serif Roman"/>
+          <w:sz w:val="20"/>
+          <w:szCs w:val="20"/>
+        </w:rPr>
+        <w:t xml:space="preserve">. </w:t>
+      </w:r>
+    </w:p>
+    <w:p>
+      <w:pPr>
+        <w:jc w:val="both"/>
+        <w:rPr>
+          <w:rFonts w:ascii="CMU Serif Roman" w:hAnsi="CMU Serif Roman"/>
+          <w:sz w:val="20"/>
+          <w:szCs w:val="20"/>
+        </w:rPr>
+      </w:pPr>
+    </w:p>
+    <w:p>
+      <w:pPr>
+        <w:jc w:val="both"/>
+        <w:rPr>
+          <w:rFonts w:ascii="CMU Serif Roman" w:hAnsi="CMU Serif Roman"/>
+          <w:sz w:val="20"/>
+          <w:szCs w:val="20"/>
+        </w:rPr>
+      </w:pPr>
+      <w:r>
+        <w:rPr>
+          <w:rFonts w:ascii="CMU Serif Roman" w:hAnsi="CMU Serif Roman"/>
+          <w:sz w:val="20"/>
+          <w:szCs w:val="20"/>
+        </w:rPr>
+        <w:t xml:space="preserve">Si prenda in considerazione la funzione “main(...)” di </w:t>
+      </w:r>
+      <w:r>
+        <w:rPr>
+          <w:rFonts w:ascii="CMU Serif Roman" w:hAnsi="CMU Serif Roman"/>
+          <w:sz w:val="20"/>
+          <w:szCs w:val="20"/>
+        </w:rPr>
+        <w:t>ClientCitizen</w:t>
+      </w:r>
+      <w:r>
+        <w:rPr>
+          <w:rFonts w:ascii="CMU Serif Roman" w:hAnsi="CMU Serif Roman"/>
+          <w:sz w:val="20"/>
+          <w:szCs w:val="20"/>
+        </w:rPr>
+        <w:t>. All’inizio di tale funzione viene dichiarata l</w:t>
+      </w:r>
+      <w:r>
+        <w:rPr>
+          <w:rFonts w:ascii="CMU Serif Roman" w:hAnsi="CMU Serif Roman"/>
+          <w:sz w:val="20"/>
+          <w:szCs w:val="20"/>
+        </w:rPr>
+        <w:t>a</w:t>
+      </w:r>
+      <w:r>
+        <w:rPr>
+          <w:rFonts w:ascii="CMU Serif Roman" w:hAnsi="CMU Serif Roman"/>
+          <w:sz w:val="20"/>
+          <w:szCs w:val="20"/>
+        </w:rPr>
+        <w:t xml:space="preserve"> variabile</w:t>
+      </w:r>
+      <w:r>
+        <w:rPr>
+          <w:rFonts w:ascii="CMU Serif Roman" w:hAnsi="CMU Serif Roman"/>
+          <w:sz w:val="20"/>
+          <w:szCs w:val="20"/>
+        </w:rPr>
+        <w:t xml:space="preserve"> </w:t>
+      </w:r>
+      <w:r>
+        <w:rPr>
+          <w:rFonts w:ascii="CMU Serif Roman" w:hAnsi="CMU Serif Roman"/>
+          <w:sz w:val="20"/>
+          <w:szCs w:val="20"/>
+        </w:rPr>
+        <w:t xml:space="preserve">“healthCardNumber”, una stringa che conterrà il codice della tessera sanitaria del cittadino </w:t>
+      </w:r>
+      <w:r>
+        <w:rPr>
+          <w:rFonts w:ascii="CMU Serif Roman" w:hAnsi="CMU Serif Roman"/>
+          <w:sz w:val="20"/>
+          <w:szCs w:val="20"/>
+        </w:rPr>
+        <w:t>che avvia il programma e “</w:t>
+      </w:r>
+      <w:r>
+        <w:rPr>
+          <w:rFonts w:ascii="CMU Serif Roman" w:hAnsi="CMU Serif Roman"/>
+          <w:sz w:val="20"/>
+          <w:szCs w:val="20"/>
+        </w:rPr>
+        <w:t>centroVaccinaleSocketFileDescriptor</w:t>
+      </w:r>
+      <w:r>
+        <w:rPr>
+          <w:rFonts w:ascii="CMU Serif Roman" w:hAnsi="CMU Serif Roman"/>
+          <w:sz w:val="20"/>
+          <w:szCs w:val="20"/>
+        </w:rPr>
+        <w:t xml:space="preserve">” che </w:t>
+      </w:r>
+      <w:r>
+        <w:rPr>
+          <w:rFonts w:ascii="CMU Serif Roman" w:hAnsi="CMU Serif Roman"/>
+          <w:sz w:val="20"/>
+          <w:szCs w:val="20"/>
+        </w:rPr>
+        <w:t xml:space="preserve">permetterà al client di </w:t>
+      </w:r>
+      <w:r>
+        <w:rPr>
+          <w:rFonts w:ascii="CMU Serif Roman" w:hAnsi="CMU Serif Roman"/>
+          <w:sz w:val="20"/>
+          <w:szCs w:val="20"/>
+        </w:rPr>
+        <w:t>comunicare</w:t>
+      </w:r>
+      <w:r>
+        <w:rPr>
+          <w:rFonts w:ascii="CMU Serif Roman" w:hAnsi="CMU Serif Roman"/>
+          <w:sz w:val="20"/>
+          <w:szCs w:val="20"/>
+        </w:rPr>
+        <w:t xml:space="preserve"> </w:t>
+      </w:r>
+      <w:r>
+        <w:rPr>
+          <w:rFonts w:ascii="CMU Serif Roman" w:hAnsi="CMU Serif Roman"/>
+          <w:sz w:val="20"/>
+          <w:szCs w:val="20"/>
+        </w:rPr>
+        <w:t>con</w:t>
+      </w:r>
+      <w:r>
+        <w:rPr>
+          <w:rFonts w:ascii="CMU Serif Roman" w:hAnsi="CMU Serif Roman"/>
+          <w:sz w:val="20"/>
+          <w:szCs w:val="20"/>
+        </w:rPr>
+        <w:t xml:space="preserve"> un CentroVaccinale</w:t>
+      </w:r>
+      <w:r>
+        <w:rPr>
+          <w:rFonts w:ascii="CMU Serif Roman" w:hAnsi="CMU Serif Roman"/>
+          <w:sz w:val="20"/>
+          <w:szCs w:val="20"/>
+        </w:rPr>
+        <w:t>.</w:t>
+      </w:r>
+    </w:p>
+    <w:p>
+      <w:pPr>
+        <w:jc w:val="both"/>
+        <w:rPr>
+          <w:rFonts w:ascii="CMU Serif Roman" w:hAnsi="CMU Serif Roman"/>
+          <w:sz w:val="20"/>
+          <w:szCs w:val="20"/>
+        </w:rPr>
+      </w:pPr>
+    </w:p>
+    <w:p>
+      <w:pPr>
+        <w:jc w:val="both"/>
+        <w:rPr>
+          <w:rFonts w:ascii="CMU Serif Roman" w:hAnsi="CMU Serif Roman"/>
+          <w:sz w:val="20"/>
+          <w:szCs w:val="20"/>
+        </w:rPr>
+      </w:pPr>
+      <w:r>
+        <w:rPr>
+          <w:rFonts w:ascii="CMU Serif Roman" w:hAnsi="CMU Serif Roman"/>
+          <w:sz w:val="20"/>
+          <w:szCs w:val="20"/>
+        </w:rPr>
+        <w:t>Si richiama “setup</w:t>
+      </w:r>
+      <w:r>
+        <w:rPr>
+          <w:rFonts w:ascii="CMU Serif Roman" w:hAnsi="CMU Serif Roman"/>
+          <w:sz w:val="20"/>
+          <w:szCs w:val="20"/>
+        </w:rPr>
+        <w:t>ClientCitizen</w:t>
+      </w:r>
+      <w:r>
+        <w:rPr>
+          <w:rFonts w:ascii="CMU Serif Roman" w:hAnsi="CMU Serif Roman"/>
+          <w:sz w:val="20"/>
+          <w:szCs w:val="20"/>
+        </w:rPr>
+        <w:t>(...)”</w:t>
+      </w:r>
+      <w:r>
+        <w:rPr>
+          <w:rFonts w:ascii="CMU Serif Roman" w:hAnsi="CMU Serif Roman"/>
+          <w:sz w:val="20"/>
+          <w:szCs w:val="20"/>
+        </w:rPr>
+        <w:t xml:space="preserve"> che, riassumendo, controlla il numero di argomenti passati via terminale, controlla se il formato del codice di tessera sanitaria scelto dall’utente rispetta il formato previsto, crea un socket file descritpor, effettua il collegamento col CentroVaccinale e restituisce il socket file descriptor al chiamante</w:t>
+      </w:r>
+      <w:r>
+        <w:rPr>
+          <w:rFonts w:ascii="CMU Serif Roman" w:hAnsi="CMU Serif Roman"/>
+          <w:sz w:val="20"/>
+          <w:szCs w:val="20"/>
+        </w:rPr>
+        <w:t xml:space="preserve">. A tale funzione </w:t>
+      </w:r>
+      <w:r>
+        <w:rPr>
+          <w:rFonts w:ascii="CMU Serif Roman" w:hAnsi="CMU Serif Roman"/>
+          <w:sz w:val="20"/>
+          <w:szCs w:val="20"/>
+        </w:rPr>
+        <w:t>vengono</w:t>
+      </w:r>
+      <w:r>
+        <w:rPr>
+          <w:rFonts w:ascii="CMU Serif Roman" w:hAnsi="CMU Serif Roman"/>
+          <w:sz w:val="20"/>
+          <w:szCs w:val="20"/>
+        </w:rPr>
+        <w:t xml:space="preserve"> passat</w:t>
+      </w:r>
+      <w:r>
+        <w:rPr>
+          <w:rFonts w:ascii="CMU Serif Roman" w:hAnsi="CMU Serif Roman"/>
+          <w:sz w:val="20"/>
+          <w:szCs w:val="20"/>
+        </w:rPr>
+        <w:t>i</w:t>
+      </w:r>
+      <w:r>
+        <w:rPr>
+          <w:rFonts w:ascii="CMU Serif Roman" w:hAnsi="CMU Serif Roman"/>
+          <w:sz w:val="20"/>
+          <w:szCs w:val="20"/>
+        </w:rPr>
+        <w:t xml:space="preserve"> in ingresso </w:t>
+      </w:r>
+      <w:r>
+        <w:rPr>
+          <w:rFonts w:ascii="CMU Serif Roman" w:hAnsi="CMU Serif Roman"/>
+          <w:sz w:val="20"/>
+          <w:szCs w:val="20"/>
+        </w:rPr>
+        <w:t xml:space="preserve">i seguenti argomenti: </w:t>
+      </w:r>
+      <w:r>
+        <w:rPr>
+          <w:rFonts w:ascii="CMU Serif Roman" w:hAnsi="CMU Serif Roman"/>
+          <w:sz w:val="20"/>
+          <w:szCs w:val="20"/>
+        </w:rPr>
+        <w:t xml:space="preserve">“healthCardNumber”, </w:t>
+      </w:r>
+      <w:r>
+        <w:rPr>
+          <w:rFonts w:ascii="CMU Serif Roman" w:hAnsi="CMU Serif Roman"/>
+          <w:sz w:val="20"/>
+          <w:szCs w:val="20"/>
+        </w:rPr>
+        <w:t>“argv” e “argc” del “</w:t>
+      </w:r>
+      <w:proofErr w:type="gramStart"/>
+      <w:r>
+        <w:rPr>
+          <w:rFonts w:ascii="CMU Serif Roman" w:hAnsi="CMU Serif Roman"/>
+          <w:sz w:val="20"/>
+          <w:szCs w:val="20"/>
+        </w:rPr>
+        <w:t>main(</w:t>
+      </w:r>
+      <w:proofErr w:type="gramEnd"/>
+      <w:r>
+        <w:rPr>
+          <w:rFonts w:ascii="CMU Serif Roman" w:hAnsi="CMU Serif Roman"/>
+          <w:sz w:val="20"/>
+          <w:szCs w:val="20"/>
+        </w:rPr>
+        <w:t>…)”</w:t>
+      </w:r>
+      <w:r>
+        <w:rPr>
+          <w:rFonts w:ascii="CMU Serif Roman" w:hAnsi="CMU Serif Roman"/>
+          <w:sz w:val="20"/>
+          <w:szCs w:val="20"/>
+        </w:rPr>
+        <w:t xml:space="preserve">. Si ricorda che il parametro di ingresso di </w:t>
+      </w:r>
+      <w:r>
+        <w:rPr>
+          <w:rFonts w:ascii="CMU Serif Roman" w:hAnsi="CMU Serif Roman"/>
+          <w:sz w:val="20"/>
+          <w:szCs w:val="20"/>
+        </w:rPr>
+        <w:t>ClientCitizen</w:t>
+      </w:r>
+      <w:r>
+        <w:rPr>
+          <w:rFonts w:ascii="CMU Serif Roman" w:hAnsi="CMU Serif Roman"/>
+          <w:sz w:val="20"/>
+          <w:szCs w:val="20"/>
+        </w:rPr>
+        <w:t xml:space="preserve"> deve essere il codice </w:t>
+      </w:r>
+      <w:r>
+        <w:rPr>
+          <w:rFonts w:ascii="CMU Serif Roman" w:hAnsi="CMU Serif Roman"/>
+          <w:sz w:val="20"/>
+          <w:szCs w:val="20"/>
+        </w:rPr>
+        <w:t>di</w:t>
+      </w:r>
+      <w:r>
+        <w:rPr>
+          <w:rFonts w:ascii="CMU Serif Roman" w:hAnsi="CMU Serif Roman"/>
+          <w:sz w:val="20"/>
+          <w:szCs w:val="20"/>
+        </w:rPr>
+        <w:t xml:space="preserve"> tessera sanitaria. </w:t>
+      </w:r>
+    </w:p>
+    <w:p>
+      <w:pPr>
+        <w:jc w:val="both"/>
+        <w:rPr>
+          <w:rFonts w:ascii="CMU Serif Roman" w:hAnsi="CMU Serif Roman"/>
+          <w:sz w:val="20"/>
+          <w:szCs w:val="20"/>
+        </w:rPr>
+      </w:pPr>
+    </w:p>
+    <w:p>
+      <w:pPr>
+        <w:jc w:val="both"/>
+        <w:rPr>
+          <w:rFonts w:ascii="CMU Serif Roman" w:hAnsi="CMU Serif Roman"/>
+          <w:sz w:val="20"/>
+          <w:szCs w:val="20"/>
+        </w:rPr>
+      </w:pPr>
+      <w:r>
+        <w:rPr>
+          <w:rFonts w:ascii="CMU Serif Roman" w:hAnsi="CMU Serif Roman"/>
+          <w:sz w:val="20"/>
+          <w:szCs w:val="20"/>
+        </w:rPr>
+        <w:t xml:space="preserve">Si precisa che </w:t>
+      </w:r>
+      <w:r>
+        <w:rPr>
+          <w:rFonts w:ascii="CMU Serif Roman" w:hAnsi="CMU Serif Roman"/>
+          <w:sz w:val="20"/>
+          <w:szCs w:val="20"/>
+        </w:rPr>
+        <w:t>“setup</w:t>
+      </w:r>
+      <w:r>
+        <w:rPr>
+          <w:rFonts w:ascii="CMU Serif Roman" w:hAnsi="CMU Serif Roman"/>
+          <w:sz w:val="20"/>
+          <w:szCs w:val="20"/>
+        </w:rPr>
+        <w:t>ClientCitizen</w:t>
+      </w:r>
+      <w:r>
+        <w:rPr>
+          <w:rFonts w:ascii="CMU Serif Roman" w:hAnsi="CMU Serif Roman"/>
+          <w:sz w:val="20"/>
+          <w:szCs w:val="20"/>
+        </w:rPr>
+        <w:t xml:space="preserve">(...)” prevede </w:t>
+      </w:r>
+      <w:r>
+        <w:rPr>
+          <w:rFonts w:ascii="CMU Serif Roman" w:hAnsi="CMU Serif Roman"/>
+          <w:sz w:val="20"/>
+          <w:szCs w:val="20"/>
+        </w:rPr>
+        <w:t xml:space="preserve">anche </w:t>
+      </w:r>
+      <w:r>
+        <w:rPr>
+          <w:rFonts w:ascii="CMU Serif Roman" w:hAnsi="CMU Serif Roman"/>
+          <w:sz w:val="20"/>
+          <w:szCs w:val="20"/>
+        </w:rPr>
+        <w:t xml:space="preserve">la dichiarazione di una struttura di tipo “sockaddr_in” da “riempire” con le informazioni del CentroVaccinale, una stringa “stringCentroVaccinaleAddressIP” che conterrà l’IP del </w:t>
+      </w:r>
+      <w:r>
+        <w:rPr>
+          <w:rFonts w:ascii="CMU Serif Roman" w:hAnsi="CMU Serif Roman"/>
+          <w:sz w:val="20"/>
+          <w:szCs w:val="20"/>
+        </w:rPr>
+        <w:t>CentroVaccinale</w:t>
+      </w:r>
+      <w:r>
+        <w:rPr>
+          <w:rFonts w:ascii="CMU Serif Roman" w:hAnsi="CMU Serif Roman"/>
+          <w:sz w:val="20"/>
+          <w:szCs w:val="20"/>
+        </w:rPr>
+        <w:t xml:space="preserve"> e un </w:t>
+      </w:r>
+      <w:r>
+        <w:rPr>
+          <w:rFonts w:ascii="CMU Serif Roman" w:hAnsi="CMU Serif Roman"/>
+          <w:sz w:val="20"/>
+          <w:szCs w:val="20"/>
+        </w:rPr>
+        <w:t>“</w:t>
+      </w:r>
+      <w:r>
+        <w:rPr>
+          <w:rFonts w:ascii="CMU Serif Roman" w:hAnsi="CMU Serif Roman"/>
+          <w:sz w:val="20"/>
+          <w:szCs w:val="20"/>
+        </w:rPr>
+        <w:t>unsigned short int centroVaccinalePort” che conterrà la porta del CentroVaccinale</w:t>
+      </w:r>
+      <w:r>
+        <w:rPr>
+          <w:rFonts w:ascii="CMU Serif Roman" w:hAnsi="CMU Serif Roman"/>
+          <w:sz w:val="20"/>
+          <w:szCs w:val="20"/>
+        </w:rPr>
+        <w:t xml:space="preserve">. Queste ultime due variabili verranno </w:t>
+      </w:r>
+      <w:r>
+        <w:rPr>
+          <w:rFonts w:ascii="CMU Serif Roman" w:hAnsi="CMU Serif Roman"/>
+          <w:sz w:val="20"/>
+          <w:szCs w:val="20"/>
+        </w:rPr>
+        <w:t>preleva</w:t>
+      </w:r>
+      <w:r>
+        <w:rPr>
+          <w:rFonts w:ascii="CMU Serif Roman" w:hAnsi="CMU Serif Roman"/>
+          <w:sz w:val="20"/>
+          <w:szCs w:val="20"/>
+        </w:rPr>
+        <w:t>t</w:t>
+      </w:r>
+      <w:r>
+        <w:rPr>
+          <w:rFonts w:ascii="CMU Serif Roman" w:hAnsi="CMU Serif Roman"/>
+          <w:sz w:val="20"/>
+          <w:szCs w:val="20"/>
+        </w:rPr>
+        <w:t>e</w:t>
+      </w:r>
+      <w:r>
+        <w:rPr>
+          <w:rFonts w:ascii="CMU Serif Roman" w:hAnsi="CMU Serif Roman"/>
+          <w:sz w:val="20"/>
+          <w:szCs w:val="20"/>
+        </w:rPr>
+        <w:t xml:space="preserve"> dal</w:t>
+      </w:r>
+      <w:r>
+        <w:rPr>
+          <w:rFonts w:ascii="CMU Serif Roman" w:hAnsi="CMU Serif Roman"/>
+          <w:sz w:val="20"/>
+          <w:szCs w:val="20"/>
+        </w:rPr>
+        <w:t xml:space="preserve"> file di configurazione </w:t>
+      </w:r>
+      <w:r>
+        <w:rPr>
+          <w:rFonts w:ascii="CMU Serif Roman" w:hAnsi="CMU Serif Roman"/>
+          <w:sz w:val="20"/>
+          <w:szCs w:val="20"/>
+        </w:rPr>
+        <w:t>di riferimento “ClientCitizen.conf”</w:t>
+      </w:r>
+      <w:r>
+        <w:rPr>
+          <w:rFonts w:ascii="CMU Serif Roman" w:hAnsi="CMU Serif Roman"/>
+          <w:sz w:val="20"/>
+          <w:szCs w:val="20"/>
+        </w:rPr>
+        <w:t>. Oltre a tali dichiarazioni</w:t>
+      </w:r>
+      <w:r>
+        <w:rPr>
+          <w:rFonts w:ascii="CMU Serif Roman" w:hAnsi="CMU Serif Roman"/>
+          <w:sz w:val="20"/>
+          <w:szCs w:val="20"/>
+        </w:rPr>
+        <w:t>,</w:t>
+      </w:r>
+      <w:r>
+        <w:rPr>
+          <w:rFonts w:ascii="CMU Serif Roman" w:hAnsi="CMU Serif Roman"/>
+          <w:sz w:val="20"/>
+          <w:szCs w:val="20"/>
+        </w:rPr>
+        <w:t xml:space="preserve"> si richiama la funzione “checkUsage(...)” al fine di verificare che </w:t>
+      </w:r>
+      <w:r>
+        <w:rPr>
+          <w:rFonts w:ascii="CMU Serif Roman" w:hAnsi="CMU Serif Roman"/>
+          <w:sz w:val="20"/>
+          <w:szCs w:val="20"/>
+        </w:rPr>
+        <w:t>il ClientCitizen</w:t>
+      </w:r>
+      <w:r>
+        <w:rPr>
+          <w:rFonts w:ascii="CMU Serif Roman" w:hAnsi="CMU Serif Roman"/>
+          <w:sz w:val="20"/>
+          <w:szCs w:val="20"/>
+        </w:rPr>
+        <w:t xml:space="preserve"> è stato avviato con i parametri che si aspetta di avere. Si richiama la funzione “checkHealthCardNumber(...)” per verificare che il codice di tessera sanitaria immesso</w:t>
+      </w:r>
+      <w:r>
+        <w:rPr>
+          <w:rFonts w:ascii="CMU Serif Roman" w:hAnsi="CMU Serif Roman"/>
+          <w:sz w:val="20"/>
+          <w:szCs w:val="20"/>
+        </w:rPr>
+        <w:t>,</w:t>
+      </w:r>
+      <w:r>
+        <w:rPr>
+          <w:rFonts w:ascii="CMU Serif Roman" w:hAnsi="CMU Serif Roman"/>
+          <w:sz w:val="20"/>
+          <w:szCs w:val="20"/>
+        </w:rPr>
+        <w:t xml:space="preserve"> sia del formato e della lunghezza giusta. Si alloca la quantità giusta di memoria per “healthCardNumber” e si controlla che ciò sia stato fatto in maniera corretta tramite la verifica sul valore restituito dalla “calloc(...)”. </w:t>
+      </w:r>
+    </w:p>
+    <w:p>
+      <w:pPr>
+        <w:jc w:val="both"/>
+        <w:rPr>
+          <w:rFonts w:ascii="CMU Serif Roman" w:hAnsi="CMU Serif Roman"/>
+          <w:sz w:val="20"/>
+          <w:szCs w:val="20"/>
+        </w:rPr>
+      </w:pPr>
+    </w:p>
+    <w:p>
+      <w:pPr>
+        <w:jc w:val="both"/>
+        <w:rPr>
+          <w:rFonts w:ascii="CMU Serif Roman" w:hAnsi="CMU Serif Roman"/>
+          <w:sz w:val="20"/>
+          <w:szCs w:val="20"/>
+        </w:rPr>
+      </w:pPr>
+      <w:r>
+        <w:rPr>
+          <w:rFonts w:ascii="CMU Serif Roman" w:hAnsi="CMU Serif Roman"/>
+          <w:sz w:val="20"/>
+          <w:szCs w:val="20"/>
+        </w:rPr>
+        <w:t>A questo punto si copia, tramite “str</w:t>
+      </w:r>
+      <w:r>
+        <w:rPr>
+          <w:rFonts w:ascii="CMU Serif Roman" w:hAnsi="CMU Serif Roman"/>
+          <w:sz w:val="20"/>
+          <w:szCs w:val="20"/>
+        </w:rPr>
+        <w:t>n</w:t>
+      </w:r>
+      <w:r>
+        <w:rPr>
+          <w:rFonts w:ascii="CMU Serif Roman" w:hAnsi="CMU Serif Roman"/>
+          <w:sz w:val="20"/>
+          <w:szCs w:val="20"/>
+        </w:rPr>
+        <w:t xml:space="preserve">cpy(...)”, il valore passato in ingresso al </w:t>
+      </w:r>
+      <w:r>
+        <w:rPr>
+          <w:rFonts w:ascii="CMU Serif Roman" w:hAnsi="CMU Serif Roman"/>
+          <w:sz w:val="20"/>
+          <w:szCs w:val="20"/>
+        </w:rPr>
+        <w:t>ClientCitizen</w:t>
+      </w:r>
+      <w:r>
+        <w:rPr>
+          <w:rFonts w:ascii="CMU Serif Roman" w:hAnsi="CMU Serif Roman"/>
+          <w:sz w:val="20"/>
+          <w:szCs w:val="20"/>
+        </w:rPr>
+        <w:t xml:space="preserve"> alla stringa definita e allocata “healthCardNumber”. Si richiama la funzione “retreiveConfigurationData(...)” per ricavare, a partire da un determinato file di configurazione, i parametri fondamentali per contattare il </w:t>
+      </w:r>
+      <w:r>
+        <w:rPr>
+          <w:rFonts w:ascii="CMU Serif Roman" w:hAnsi="CMU Serif Roman"/>
+          <w:sz w:val="20"/>
+          <w:szCs w:val="20"/>
+        </w:rPr>
+        <w:t>CentroVaccinale</w:t>
+      </w:r>
+      <w:r>
+        <w:rPr>
+          <w:rFonts w:ascii="CMU Serif Roman" w:hAnsi="CMU Serif Roman"/>
+          <w:sz w:val="20"/>
+          <w:szCs w:val="20"/>
+        </w:rPr>
+        <w:t xml:space="preserve">. Si richiama la funzione “socket(...)” tramite la funzione wrapper “wsocket(...)”, si “compila” la struttura “centroVaccinaleAddress”, si richiama la funzione wrapper di “connect(...)” </w:t>
+      </w:r>
+      <w:r>
+        <w:rPr>
+          <w:rFonts w:ascii="CMU Serif Roman" w:hAnsi="CMU Serif Roman"/>
+          <w:sz w:val="20"/>
+          <w:szCs w:val="20"/>
+        </w:rPr>
+        <w:t>(</w:t>
+      </w:r>
+      <w:r>
+        <w:rPr>
+          <w:rFonts w:ascii="CMU Serif Roman" w:hAnsi="CMU Serif Roman"/>
+          <w:sz w:val="20"/>
+          <w:szCs w:val="20"/>
+        </w:rPr>
+        <w:t>“wconnect(...)”</w:t>
+      </w:r>
+      <w:r>
+        <w:rPr>
+          <w:rFonts w:ascii="CMU Serif Roman" w:hAnsi="CMU Serif Roman"/>
+          <w:sz w:val="20"/>
+          <w:szCs w:val="20"/>
+        </w:rPr>
+        <w:t>),</w:t>
+      </w:r>
+      <w:r>
+        <w:rPr>
+          <w:rFonts w:ascii="CMU Serif Roman" w:hAnsi="CMU Serif Roman"/>
+          <w:sz w:val="20"/>
+          <w:szCs w:val="20"/>
+        </w:rPr>
+        <w:t xml:space="preserve"> e si rimane in attesa di ottenere una risposta dal </w:t>
+      </w:r>
+      <w:r>
+        <w:rPr>
+          <w:rFonts w:ascii="CMU Serif Roman" w:hAnsi="CMU Serif Roman"/>
+          <w:sz w:val="20"/>
+          <w:szCs w:val="20"/>
+        </w:rPr>
+        <w:t>CentroVaccinale</w:t>
+      </w:r>
+      <w:r>
+        <w:rPr>
+          <w:rFonts w:ascii="CMU Serif Roman" w:hAnsi="CMU Serif Roman"/>
+          <w:sz w:val="20"/>
+          <w:szCs w:val="20"/>
+        </w:rPr>
+        <w:t xml:space="preserve">. Il valore di ritorno è il </w:t>
+      </w:r>
+      <w:r>
+        <w:rPr>
+          <w:rFonts w:ascii="CMU Serif Roman" w:hAnsi="CMU Serif Roman"/>
+          <w:sz w:val="20"/>
+          <w:szCs w:val="20"/>
+        </w:rPr>
+        <w:t xml:space="preserve">socket </w:t>
+      </w:r>
+      <w:r>
+        <w:rPr>
+          <w:rFonts w:ascii="CMU Serif Roman" w:hAnsi="CMU Serif Roman"/>
+          <w:sz w:val="20"/>
+          <w:szCs w:val="20"/>
+        </w:rPr>
+        <w:t xml:space="preserve">file descriptor </w:t>
+      </w:r>
+      <w:r>
+        <w:rPr>
+          <w:rFonts w:ascii="CMU Serif Roman" w:hAnsi="CMU Serif Roman"/>
+          <w:sz w:val="20"/>
+          <w:szCs w:val="20"/>
+        </w:rPr>
+        <w:t>che verrà sfruttato</w:t>
+      </w:r>
+      <w:r>
+        <w:rPr>
+          <w:rFonts w:ascii="CMU Serif Roman" w:hAnsi="CMU Serif Roman"/>
+          <w:sz w:val="20"/>
+          <w:szCs w:val="20"/>
+        </w:rPr>
+        <w:t xml:space="preserve"> per la comunicazione con il </w:t>
+      </w:r>
+      <w:r>
+        <w:rPr>
+          <w:rFonts w:ascii="CMU Serif Roman" w:hAnsi="CMU Serif Roman"/>
+          <w:sz w:val="20"/>
+          <w:szCs w:val="20"/>
+        </w:rPr>
+        <w:t>CentroVaccinale:</w:t>
+      </w:r>
+      <w:r>
+        <w:rPr>
+          <w:rFonts w:ascii="CMU Serif Roman" w:hAnsi="CMU Serif Roman"/>
+          <w:sz w:val="20"/>
+          <w:szCs w:val="20"/>
+        </w:rPr>
+        <w:t xml:space="preserve"> “centroVaccinaleFileDescriptor”.</w:t>
+      </w:r>
+    </w:p>
+    <w:p>
+      <w:pPr>
+        <w:jc w:val="both"/>
+        <w:rPr>
+          <w:rFonts w:ascii="CMU Serif Roman" w:hAnsi="CMU Serif Roman"/>
+          <w:sz w:val="20"/>
+          <w:szCs w:val="20"/>
+        </w:rPr>
+      </w:pPr>
+    </w:p>
+    <w:p>
+      <w:pPr>
+        <w:jc w:val="both"/>
+        <w:rPr>
+          <w:rFonts w:ascii="CMU Serif Roman" w:hAnsi="CMU Serif Roman"/>
+          <w:sz w:val="20"/>
+          <w:szCs w:val="20"/>
+        </w:rPr>
+      </w:pPr>
+      <w:r>
+        <w:rPr>
+          <w:rFonts w:ascii="CMU Serif Roman" w:hAnsi="CMU Serif Roman"/>
+          <w:sz w:val="20"/>
+          <w:szCs w:val="20"/>
+        </w:rPr>
+        <w:t xml:space="preserve">Ottenuta la connessione con il </w:t>
+      </w:r>
+      <w:r>
+        <w:rPr>
+          <w:rFonts w:ascii="CMU Serif Roman" w:hAnsi="CMU Serif Roman"/>
+          <w:sz w:val="20"/>
+          <w:szCs w:val="20"/>
+        </w:rPr>
+        <w:t>CentroVaccinale</w:t>
+      </w:r>
+      <w:r>
+        <w:rPr>
+          <w:rFonts w:ascii="CMU Serif Roman" w:hAnsi="CMU Serif Roman"/>
+          <w:sz w:val="20"/>
+          <w:szCs w:val="20"/>
+        </w:rPr>
+        <w:t xml:space="preserve">, </w:t>
+      </w:r>
+      <w:r>
+        <w:rPr>
+          <w:rFonts w:ascii="CMU Serif Roman" w:hAnsi="CMU Serif Roman"/>
+          <w:sz w:val="20"/>
+          <w:szCs w:val="20"/>
+        </w:rPr>
+        <w:t>ClientCitizen</w:t>
+      </w:r>
+      <w:r>
+        <w:rPr>
+          <w:rFonts w:ascii="CMU Serif Roman" w:hAnsi="CMU Serif Roman"/>
+          <w:sz w:val="20"/>
+          <w:szCs w:val="20"/>
+        </w:rPr>
+        <w:t xml:space="preserve"> richiama la funzione “getVaccination(...)”, funzione addetta per la richiesta di vaccinazione e conseguente ottenimento del Vanilla Green Pass. Essa avrà </w:t>
+      </w:r>
+      <w:r>
+        <w:rPr>
+          <w:rFonts w:ascii="CMU Serif Roman" w:hAnsi="CMU Serif Roman"/>
+          <w:sz w:val="20"/>
+          <w:szCs w:val="20"/>
+        </w:rPr>
+        <w:t>come parametri di</w:t>
+      </w:r>
+      <w:r>
+        <w:rPr>
+          <w:rFonts w:ascii="CMU Serif Roman" w:hAnsi="CMU Serif Roman"/>
+          <w:sz w:val="20"/>
+          <w:szCs w:val="20"/>
+        </w:rPr>
+        <w:t xml:space="preserve"> ingresso: “centroVaccinaleFileDescriptor”, il codice della tessera sanitaria e la dimensione di quest’ultima. Tale funzione è il cuore della comunicazione tra </w:t>
+      </w:r>
+      <w:r>
+        <w:rPr>
+          <w:rFonts w:ascii="CMU Serif Roman" w:hAnsi="CMU Serif Roman"/>
+          <w:sz w:val="20"/>
+          <w:szCs w:val="20"/>
+        </w:rPr>
+        <w:t>ClientCitizen e CentroVaccinale</w:t>
+      </w:r>
+      <w:r>
+        <w:rPr>
+          <w:rFonts w:ascii="CMU Serif Roman" w:hAnsi="CMU Serif Roman"/>
+          <w:sz w:val="20"/>
+          <w:szCs w:val="20"/>
+        </w:rPr>
+        <w:t xml:space="preserve">. Si alloca la memoria tramite “calloc(...)” per il pacchetto di risposta del </w:t>
+      </w:r>
+      <w:r>
+        <w:rPr>
+          <w:rFonts w:ascii="CMU Serif Roman" w:hAnsi="CMU Serif Roman"/>
+          <w:sz w:val="20"/>
+          <w:szCs w:val="20"/>
+        </w:rPr>
+        <w:t>CentroVaccinale:</w:t>
+      </w:r>
+      <w:r>
+        <w:rPr>
+          <w:rFonts w:ascii="CMU Serif Roman" w:hAnsi="CMU Serif Roman"/>
+          <w:sz w:val="20"/>
+          <w:szCs w:val="20"/>
+        </w:rPr>
+        <w:t xml:space="preserve"> “newCentroVaccinaleReply”. </w:t>
+      </w:r>
+    </w:p>
+    <w:p>
+      <w:pPr>
+        <w:jc w:val="both"/>
+        <w:rPr>
+          <w:rFonts w:ascii="CMU Serif Roman" w:hAnsi="CMU Serif Roman"/>
+          <w:sz w:val="20"/>
+          <w:szCs w:val="20"/>
+        </w:rPr>
+      </w:pPr>
+    </w:p>
+    <w:p>
+      <w:pPr>
+        <w:rPr>
+          <w:rFonts w:ascii="CMU Serif Roman" w:hAnsi="CMU Serif Roman"/>
+          <w:sz w:val="20"/>
+          <w:szCs w:val="20"/>
+        </w:rPr>
+      </w:pPr>
+      <w:r>
+        <w:rPr>
+          <w:rFonts w:ascii="CMU Serif Roman" w:hAnsi="CMU Serif Roman"/>
+          <w:sz w:val="20"/>
+          <w:szCs w:val="20"/>
+        </w:rPr>
+        <w:br w:type="page"/>
+      </w:r>
+    </w:p>
+    <w:p>
+      <w:pPr>
+        <w:jc w:val="both"/>
+        <w:rPr>
+          <w:rFonts w:ascii="CMU Serif Roman" w:hAnsi="CMU Serif Roman"/>
+          <w:sz w:val="20"/>
+          <w:szCs w:val="20"/>
+        </w:rPr>
+      </w:pPr>
+      <w:r>
+        <w:rPr>
+          <w:rFonts w:ascii="CMU Serif Roman" w:hAnsi="CMU Serif Roman"/>
+          <w:sz w:val="20"/>
+          <w:szCs w:val="20"/>
+        </w:rPr>
+        <w:lastRenderedPageBreak/>
+        <w:t>Si effettua una “fullWrite(...)” su “centroVaccinaleFileDescriptor”, scrivendo e passando il codice della tessera sanitaria del cittadino e, in seguito, una “fullRead(...)” per ottenere e leggere la risposta da parte del CentroVaccinale. Tale risposta</w:t>
+      </w:r>
+      <w:r>
+        <w:rPr>
+          <w:rFonts w:ascii="CMU Serif Roman" w:hAnsi="CMU Serif Roman"/>
+          <w:sz w:val="20"/>
+          <w:szCs w:val="20"/>
+        </w:rPr>
+        <w:t xml:space="preserve"> è</w:t>
+      </w:r>
+      <w:r>
+        <w:rPr>
+          <w:rFonts w:ascii="CMU Serif Roman" w:hAnsi="CMU Serif Roman"/>
+          <w:sz w:val="20"/>
+          <w:szCs w:val="20"/>
+        </w:rPr>
+        <w:t xml:space="preserve"> caratterizzata da una serie di parametri: Codice Tessera Sanitaria, Data Scadenza Vanilla Green Pass e</w:t>
+      </w:r>
+      <w:r>
+        <w:rPr>
+          <w:rFonts w:ascii="CMU Serif Roman" w:hAnsi="CMU Serif Roman"/>
+          <w:sz w:val="20"/>
+          <w:szCs w:val="20"/>
+        </w:rPr>
+        <w:t>d</w:t>
+      </w:r>
+      <w:r>
+        <w:rPr>
+          <w:rFonts w:ascii="CMU Serif Roman" w:hAnsi="CMU Serif Roman"/>
+          <w:sz w:val="20"/>
+          <w:szCs w:val="20"/>
+        </w:rPr>
+        <w:t xml:space="preserve"> esito della richiesta</w:t>
+      </w:r>
+      <w:r>
+        <w:rPr>
+          <w:rFonts w:ascii="CMU Serif Roman" w:hAnsi="CMU Serif Roman"/>
+          <w:sz w:val="20"/>
+          <w:szCs w:val="20"/>
+        </w:rPr>
+        <w:t>. La risposta</w:t>
+      </w:r>
+      <w:r>
+        <w:rPr>
+          <w:rFonts w:ascii="CMU Serif Roman" w:hAnsi="CMU Serif Roman"/>
+          <w:sz w:val="20"/>
+          <w:szCs w:val="20"/>
+        </w:rPr>
+        <w:t xml:space="preserve"> verrà salvata nel</w:t>
+      </w:r>
+      <w:r>
+        <w:rPr>
+          <w:rFonts w:ascii="CMU Serif Roman" w:hAnsi="CMU Serif Roman"/>
+          <w:sz w:val="20"/>
+          <w:szCs w:val="20"/>
+        </w:rPr>
+        <w:t xml:space="preserve">la variabile pacchetto </w:t>
+      </w:r>
+      <w:r>
+        <w:rPr>
+          <w:rFonts w:ascii="CMU Serif Roman" w:hAnsi="CMU Serif Roman"/>
+          <w:sz w:val="20"/>
+          <w:szCs w:val="20"/>
+        </w:rPr>
+        <w:t>menzionat</w:t>
+      </w:r>
+      <w:r>
+        <w:rPr>
+          <w:rFonts w:ascii="CMU Serif Roman" w:hAnsi="CMU Serif Roman"/>
+          <w:sz w:val="20"/>
+          <w:szCs w:val="20"/>
+        </w:rPr>
+        <w:t>a precedentemente</w:t>
+      </w:r>
+      <w:r>
+        <w:rPr>
+          <w:rFonts w:ascii="CMU Serif Roman" w:hAnsi="CMU Serif Roman"/>
+          <w:sz w:val="20"/>
+          <w:szCs w:val="20"/>
+        </w:rPr>
+        <w:t xml:space="preserve">. </w:t>
+      </w:r>
+    </w:p>
+    <w:p>
+      <w:pPr>
+        <w:jc w:val="both"/>
+        <w:rPr>
+          <w:rFonts w:ascii="CMU Serif Roman" w:hAnsi="CMU Serif Roman"/>
+          <w:sz w:val="20"/>
+          <w:szCs w:val="20"/>
+        </w:rPr>
+      </w:pPr>
+    </w:p>
+    <w:p>
+      <w:pPr>
+        <w:jc w:val="both"/>
+        <w:rPr>
+          <w:rFonts w:ascii="CMU Serif Roman" w:hAnsi="CMU Serif Roman"/>
+          <w:sz w:val="20"/>
+          <w:szCs w:val="20"/>
+        </w:rPr>
+      </w:pPr>
+      <w:r>
+        <w:rPr>
+          <w:rFonts w:ascii="CMU Serif Roman" w:hAnsi="CMU Serif Roman"/>
+          <w:sz w:val="20"/>
+          <w:szCs w:val="20"/>
+        </w:rPr>
+        <w:t>Si effettua un controllo sul terzo campo: se esso</w:t>
+      </w:r>
+      <w:r>
+        <w:rPr>
+          <w:rFonts w:ascii="CMU Serif Roman" w:hAnsi="CMU Serif Roman"/>
+          <w:sz w:val="20"/>
+          <w:szCs w:val="20"/>
+        </w:rPr>
+        <w:t xml:space="preserve"> conterrà il valore</w:t>
+      </w:r>
+      <w:r>
+        <w:rPr>
+          <w:rFonts w:ascii="CMU Serif Roman" w:hAnsi="CMU Serif Roman"/>
+          <w:sz w:val="20"/>
+          <w:szCs w:val="20"/>
+        </w:rPr>
+        <w:t xml:space="preserve"> FALSE</w:t>
+      </w:r>
+      <w:r>
+        <w:rPr>
+          <w:rFonts w:ascii="CMU Serif Roman" w:hAnsi="CMU Serif Roman"/>
+          <w:sz w:val="20"/>
+          <w:szCs w:val="20"/>
+        </w:rPr>
+        <w:t>,</w:t>
+      </w:r>
+      <w:r>
+        <w:rPr>
+          <w:rFonts w:ascii="CMU Serif Roman" w:hAnsi="CMU Serif Roman"/>
+          <w:sz w:val="20"/>
+          <w:szCs w:val="20"/>
+        </w:rPr>
+        <w:t xml:space="preserve"> allora ciò </w:t>
+      </w:r>
+      <w:r>
+        <w:rPr>
+          <w:rFonts w:ascii="CMU Serif Roman" w:hAnsi="CMU Serif Roman"/>
+          <w:sz w:val="20"/>
+          <w:szCs w:val="20"/>
+        </w:rPr>
+        <w:t>vorrà dire</w:t>
+      </w:r>
+      <w:r>
+        <w:rPr>
+          <w:rFonts w:ascii="CMU Serif Roman" w:hAnsi="CMU Serif Roman"/>
+          <w:sz w:val="20"/>
+          <w:szCs w:val="20"/>
+        </w:rPr>
+        <w:t xml:space="preserve"> che non è stato possibile </w:t>
+      </w:r>
+      <w:r>
+        <w:rPr>
+          <w:rFonts w:ascii="CMU Serif Roman" w:hAnsi="CMU Serif Roman"/>
+          <w:sz w:val="20"/>
+          <w:szCs w:val="20"/>
+        </w:rPr>
+        <w:t>inoculare</w:t>
+      </w:r>
+      <w:r>
+        <w:rPr>
+          <w:rFonts w:ascii="CMU Serif Roman" w:hAnsi="CMU Serif Roman"/>
+          <w:sz w:val="20"/>
+          <w:szCs w:val="20"/>
+        </w:rPr>
+        <w:t xml:space="preserve"> una nuova dose di vaccino, in quanto non è passata la soglia temporale minima per effettuare una nuova vaccinazione. Se </w:t>
+      </w:r>
+      <w:r>
+        <w:rPr>
+          <w:rFonts w:ascii="CMU Serif Roman" w:hAnsi="CMU Serif Roman"/>
+          <w:sz w:val="20"/>
+          <w:szCs w:val="20"/>
+        </w:rPr>
+        <w:t>invece il terzo campo</w:t>
+      </w:r>
+      <w:r>
+        <w:rPr>
+          <w:rFonts w:ascii="CMU Serif Roman" w:hAnsi="CMU Serif Roman"/>
+          <w:sz w:val="20"/>
+          <w:szCs w:val="20"/>
+        </w:rPr>
+        <w:t xml:space="preserve"> </w:t>
+      </w:r>
+      <w:r>
+        <w:rPr>
+          <w:rFonts w:ascii="CMU Serif Roman" w:hAnsi="CMU Serif Roman"/>
+          <w:sz w:val="20"/>
+          <w:szCs w:val="20"/>
+        </w:rPr>
+        <w:t>conterrà il valore</w:t>
+      </w:r>
+      <w:r>
+        <w:rPr>
+          <w:rFonts w:ascii="CMU Serif Roman" w:hAnsi="CMU Serif Roman"/>
+          <w:sz w:val="20"/>
+          <w:szCs w:val="20"/>
+        </w:rPr>
+        <w:t xml:space="preserve"> TRUE</w:t>
+      </w:r>
+      <w:r>
+        <w:rPr>
+          <w:rFonts w:ascii="CMU Serif Roman" w:hAnsi="CMU Serif Roman"/>
+          <w:sz w:val="20"/>
+          <w:szCs w:val="20"/>
+        </w:rPr>
+        <w:t>,</w:t>
+      </w:r>
+      <w:r>
+        <w:rPr>
+          <w:rFonts w:ascii="CMU Serif Roman" w:hAnsi="CMU Serif Roman"/>
+          <w:sz w:val="20"/>
+          <w:szCs w:val="20"/>
+        </w:rPr>
+        <w:t xml:space="preserve"> allora significa che la vaccinazione è andata a buon fi</w:t>
+      </w:r>
+      <w:r>
+        <w:rPr>
+          <w:rFonts w:ascii="CMU Serif Roman" w:hAnsi="CMU Serif Roman"/>
+          <w:sz w:val="20"/>
+          <w:szCs w:val="20"/>
+        </w:rPr>
+        <w:t>n</w:t>
+      </w:r>
+      <w:r>
+        <w:rPr>
+          <w:rFonts w:ascii="CMU Serif Roman" w:hAnsi="CMU Serif Roman"/>
+          <w:sz w:val="20"/>
+          <w:szCs w:val="20"/>
+        </w:rPr>
+        <w:t>e. F</w:t>
+      </w:r>
+      <w:r>
+        <w:rPr>
+          <w:rFonts w:ascii="CMU Serif Roman" w:hAnsi="CMU Serif Roman"/>
+          <w:sz w:val="20"/>
+          <w:szCs w:val="20"/>
+        </w:rPr>
+        <w:t>a</w:t>
+      </w:r>
+      <w:r>
+        <w:rPr>
+          <w:rFonts w:ascii="CMU Serif Roman" w:hAnsi="CMU Serif Roman"/>
+          <w:sz w:val="20"/>
+          <w:szCs w:val="20"/>
+        </w:rPr>
+        <w:t>tto ciò</w:t>
+      </w:r>
+      <w:r>
+        <w:rPr>
+          <w:rFonts w:ascii="CMU Serif Roman" w:hAnsi="CMU Serif Roman"/>
+          <w:sz w:val="20"/>
+          <w:szCs w:val="20"/>
+        </w:rPr>
+        <w:t>,</w:t>
+      </w:r>
+      <w:r>
+        <w:rPr>
+          <w:rFonts w:ascii="CMU Serif Roman" w:hAnsi="CMU Serif Roman"/>
+          <w:sz w:val="20"/>
+          <w:szCs w:val="20"/>
+        </w:rPr>
+        <w:t xml:space="preserve"> il </w:t>
+      </w:r>
+      <w:r>
+        <w:rPr>
+          <w:rFonts w:ascii="CMU Serif Roman" w:hAnsi="CMU Serif Roman"/>
+          <w:sz w:val="20"/>
+          <w:szCs w:val="20"/>
+        </w:rPr>
+        <w:t>ClientCitizen</w:t>
+      </w:r>
+      <w:r>
+        <w:rPr>
+          <w:rFonts w:ascii="CMU Serif Roman" w:hAnsi="CMU Serif Roman"/>
+          <w:sz w:val="20"/>
+          <w:szCs w:val="20"/>
+        </w:rPr>
+        <w:t xml:space="preserve"> libera la memoria occupata, rilascia le risorse e chiude il </w:t>
+      </w:r>
+      <w:r>
+        <w:rPr>
+          <w:rFonts w:ascii="CMU Serif Roman" w:hAnsi="CMU Serif Roman"/>
+          <w:sz w:val="20"/>
+          <w:szCs w:val="20"/>
+        </w:rPr>
+        <w:t xml:space="preserve">socket </w:t>
+      </w:r>
+      <w:r>
+        <w:rPr>
+          <w:rFonts w:ascii="CMU Serif Roman" w:hAnsi="CMU Serif Roman"/>
+          <w:sz w:val="20"/>
+          <w:szCs w:val="20"/>
+        </w:rPr>
+        <w:t xml:space="preserve">file descriptor richiesto in precedenza. </w:t>
+      </w:r>
+    </w:p>
+    <w:p>
+      <w:pPr>
+        <w:jc w:val="both"/>
+        <w:rPr>
+          <w:rFonts w:ascii="CMU Serif Roman" w:hAnsi="CMU Serif Roman"/>
+          <w:sz w:val="20"/>
+          <w:szCs w:val="20"/>
+        </w:rPr>
+      </w:pPr>
+    </w:p>
+    <w:p>
+      <w:pPr>
+        <w:jc w:val="both"/>
+        <w:rPr>
+          <w:rFonts w:ascii="CMU Serif Roman" w:hAnsi="CMU Serif Roman"/>
+          <w:sz w:val="20"/>
+          <w:szCs w:val="20"/>
+        </w:rPr>
+      </w:pPr>
+    </w:p>
+    <w:p>
+      <w:pPr>
+        <w:rPr>
+          <w:rFonts w:ascii="CMU Serif Roman" w:hAnsi="CMU Serif Roman"/>
+          <w:sz w:val="20"/>
+          <w:szCs w:val="20"/>
+        </w:rPr>
+      </w:pPr>
+      <w:r>
+        <w:rPr>
+          <w:rFonts w:ascii="CMU Serif Roman" w:hAnsi="CMU Serif Roman"/>
+          <w:sz w:val="20"/>
+          <w:szCs w:val="20"/>
+        </w:rPr>
+        <w:br w:type="page"/>
+      </w:r>
+    </w:p>
+    <w:p>
+      <w:pPr>
+        <w:jc w:val="both"/>
+        <w:rPr>
+          <w:rFonts w:ascii="CMU Serif Roman" w:hAnsi="CMU Serif Roman"/>
+          <w:sz w:val="20"/>
+          <w:szCs w:val="20"/>
+        </w:rPr>
+      </w:pPr>
+      <w:r>
+        <w:rPr>
+          <w:rFonts w:ascii="CMU Serif Roman" w:hAnsi="CMU Serif Roman"/>
+          <w:sz w:val="20"/>
+          <w:szCs w:val="20"/>
+        </w:rPr>
+        <w:lastRenderedPageBreak/>
+        <w:t xml:space="preserve">Si prosegue la trattazione con l’analisi dell’implementazione del </w:t>
+      </w:r>
+      <w:r>
+        <w:rPr>
+          <w:rFonts w:ascii="CMU Serif Roman" w:hAnsi="CMU Serif Roman"/>
+          <w:sz w:val="20"/>
+          <w:szCs w:val="20"/>
+        </w:rPr>
+        <w:t>ClientS</w:t>
+      </w:r>
+      <w:r>
+        <w:rPr>
+          <w:rFonts w:ascii="CMU Serif Roman" w:hAnsi="CMU Serif Roman"/>
+          <w:sz w:val="20"/>
+          <w:szCs w:val="20"/>
+        </w:rPr>
+        <w:t xml:space="preserve">. Le differenze tra implementazione e realizzazione del </w:t>
+      </w:r>
+      <w:r>
+        <w:rPr>
+          <w:rFonts w:ascii="CMU Serif Roman" w:hAnsi="CMU Serif Roman"/>
+          <w:sz w:val="20"/>
+          <w:szCs w:val="20"/>
+        </w:rPr>
+        <w:t>ClientS</w:t>
+      </w:r>
+      <w:r>
+        <w:rPr>
+          <w:rFonts w:ascii="CMU Serif Roman" w:hAnsi="CMU Serif Roman"/>
+          <w:sz w:val="20"/>
+          <w:szCs w:val="20"/>
+        </w:rPr>
+        <w:t xml:space="preserve"> rispetto a </w:t>
+      </w:r>
+      <w:r>
+        <w:rPr>
+          <w:rFonts w:ascii="CMU Serif Roman" w:hAnsi="CMU Serif Roman"/>
+          <w:sz w:val="20"/>
+          <w:szCs w:val="20"/>
+        </w:rPr>
+        <w:t>ClientCitizen</w:t>
+      </w:r>
+      <w:r>
+        <w:rPr>
+          <w:rFonts w:ascii="CMU Serif Roman" w:hAnsi="CMU Serif Roman"/>
+          <w:sz w:val="20"/>
+          <w:szCs w:val="20"/>
+        </w:rPr>
+        <w:t xml:space="preserve"> sono minime. Ciò che cambia è l’obiettivo di tali entità: nel caso precedente si trattava di un’entità che richiedeva l’ottenimento del Vanilla Green Pass</w:t>
+      </w:r>
+      <w:r>
+        <w:rPr>
+          <w:rFonts w:ascii="CMU Serif Roman" w:hAnsi="CMU Serif Roman"/>
+          <w:sz w:val="20"/>
+          <w:szCs w:val="20"/>
+        </w:rPr>
+        <w:t xml:space="preserve"> inviando un codice di tessera sanitaria.</w:t>
+      </w:r>
+      <w:r>
+        <w:rPr>
+          <w:rFonts w:ascii="CMU Serif Roman" w:hAnsi="CMU Serif Roman"/>
+          <w:sz w:val="20"/>
+          <w:szCs w:val="20"/>
+        </w:rPr>
+        <w:t xml:space="preserve"> </w:t>
+      </w:r>
+      <w:r>
+        <w:rPr>
+          <w:rFonts w:ascii="CMU Serif Roman" w:hAnsi="CMU Serif Roman"/>
+          <w:sz w:val="20"/>
+          <w:szCs w:val="20"/>
+        </w:rPr>
+        <w:t>I</w:t>
+      </w:r>
+      <w:r>
+        <w:rPr>
+          <w:rFonts w:ascii="CMU Serif Roman" w:hAnsi="CMU Serif Roman"/>
+          <w:sz w:val="20"/>
+          <w:szCs w:val="20"/>
+        </w:rPr>
+        <w:t xml:space="preserve">n questo caso si tratta di un’entità che mette a disposizione </w:t>
+      </w:r>
+      <w:r>
+        <w:rPr>
+          <w:rFonts w:ascii="CMU Serif Roman" w:hAnsi="CMU Serif Roman"/>
+          <w:sz w:val="20"/>
+          <w:szCs w:val="20"/>
+        </w:rPr>
+        <w:t xml:space="preserve">un codice di tessera sanitaria </w:t>
+      </w:r>
+      <w:r>
+        <w:rPr>
+          <w:rFonts w:ascii="CMU Serif Roman" w:hAnsi="CMU Serif Roman"/>
+          <w:sz w:val="20"/>
+          <w:szCs w:val="20"/>
+        </w:rPr>
+        <w:t xml:space="preserve">per </w:t>
+      </w:r>
+      <w:r>
+        <w:rPr>
+          <w:rFonts w:ascii="CMU Serif Roman" w:hAnsi="CMU Serif Roman"/>
+          <w:sz w:val="20"/>
+          <w:szCs w:val="20"/>
+        </w:rPr>
+        <w:t>verificare</w:t>
+      </w:r>
+      <w:r>
+        <w:rPr>
+          <w:rFonts w:ascii="CMU Serif Roman" w:hAnsi="CMU Serif Roman"/>
+          <w:sz w:val="20"/>
+          <w:szCs w:val="20"/>
+        </w:rPr>
+        <w:t xml:space="preserve"> la validità</w:t>
+      </w:r>
+      <w:r>
+        <w:rPr>
+          <w:rFonts w:ascii="CMU Serif Roman" w:hAnsi="CMU Serif Roman"/>
+          <w:sz w:val="20"/>
+          <w:szCs w:val="20"/>
+        </w:rPr>
+        <w:t xml:space="preserve"> di un eventuale Vanilla Green Pass associato</w:t>
+      </w:r>
+      <w:r>
+        <w:rPr>
+          <w:rFonts w:ascii="CMU Serif Roman" w:hAnsi="CMU Serif Roman"/>
+          <w:sz w:val="20"/>
+          <w:szCs w:val="20"/>
+        </w:rPr>
+        <w:t>.</w:t>
+      </w:r>
+    </w:p>
+    <w:p>
+      <w:pPr>
+        <w:jc w:val="both"/>
+        <w:rPr>
+          <w:rFonts w:ascii="CMU Serif Roman" w:hAnsi="CMU Serif Roman"/>
+          <w:sz w:val="20"/>
+          <w:szCs w:val="20"/>
+        </w:rPr>
+      </w:pPr>
+    </w:p>
+    <w:p>
+      <w:pPr>
+        <w:jc w:val="both"/>
+        <w:rPr>
+          <w:rFonts w:ascii="CMU Serif Roman" w:hAnsi="CMU Serif Roman"/>
+          <w:sz w:val="20"/>
+          <w:szCs w:val="20"/>
+        </w:rPr>
+      </w:pPr>
+      <w:r>
+        <w:rPr>
+          <w:rFonts w:ascii="CMU Serif Roman" w:hAnsi="CMU Serif Roman"/>
+          <w:sz w:val="20"/>
+          <w:szCs w:val="20"/>
+        </w:rPr>
+        <w:t>Si prenda</w:t>
+      </w:r>
+      <w:r>
+        <w:rPr>
+          <w:rFonts w:ascii="CMU Serif Roman" w:hAnsi="CMU Serif Roman"/>
+          <w:sz w:val="20"/>
+          <w:szCs w:val="20"/>
+        </w:rPr>
+        <w:t xml:space="preserve"> in considerazione la funzione “main(...)”</w:t>
+      </w:r>
+      <w:r>
+        <w:rPr>
+          <w:rFonts w:ascii="CMU Serif Roman" w:hAnsi="CMU Serif Roman"/>
+          <w:sz w:val="20"/>
+          <w:szCs w:val="20"/>
+        </w:rPr>
+        <w:t>.</w:t>
+      </w:r>
+      <w:r>
+        <w:rPr>
+          <w:rFonts w:ascii="CMU Serif Roman" w:hAnsi="CMU Serif Roman"/>
+          <w:sz w:val="20"/>
+          <w:szCs w:val="20"/>
+        </w:rPr>
+        <w:t xml:space="preserve"> </w:t>
+      </w:r>
+      <w:r>
+        <w:rPr>
+          <w:rFonts w:ascii="CMU Serif Roman" w:hAnsi="CMU Serif Roman"/>
+          <w:sz w:val="20"/>
+          <w:szCs w:val="20"/>
+        </w:rPr>
+        <w:t>S</w:t>
+      </w:r>
+      <w:r>
+        <w:rPr>
+          <w:rFonts w:ascii="CMU Serif Roman" w:hAnsi="CMU Serif Roman"/>
+          <w:sz w:val="20"/>
+          <w:szCs w:val="20"/>
+        </w:rPr>
+        <w:t xml:space="preserve">i nota che la parte iniziale rispetto a </w:t>
+      </w:r>
+      <w:r>
+        <w:rPr>
+          <w:rFonts w:ascii="CMU Serif Roman" w:hAnsi="CMU Serif Roman"/>
+          <w:sz w:val="20"/>
+          <w:szCs w:val="20"/>
+        </w:rPr>
+        <w:t>ClientCitizen</w:t>
+      </w:r>
+      <w:r>
+        <w:rPr>
+          <w:rFonts w:ascii="CMU Serif Roman" w:hAnsi="CMU Serif Roman"/>
+          <w:sz w:val="20"/>
+          <w:szCs w:val="20"/>
+        </w:rPr>
+        <w:t xml:space="preserve"> risulta essere uguale. Si ha quindi “setup</w:t>
+      </w:r>
+      <w:r>
+        <w:rPr>
+          <w:rFonts w:ascii="CMU Serif Roman" w:hAnsi="CMU Serif Roman"/>
+          <w:sz w:val="20"/>
+          <w:szCs w:val="20"/>
+        </w:rPr>
+        <w:t>ClientS</w:t>
+      </w:r>
+      <w:r>
+        <w:rPr>
+          <w:rFonts w:ascii="CMU Serif Roman" w:hAnsi="CMU Serif Roman"/>
+          <w:sz w:val="20"/>
+          <w:szCs w:val="20"/>
+        </w:rPr>
+        <w:t xml:space="preserve">(...)” che permette al </w:t>
+      </w:r>
+      <w:r>
+        <w:rPr>
+          <w:rFonts w:ascii="CMU Serif Roman" w:hAnsi="CMU Serif Roman"/>
+          <w:sz w:val="20"/>
+          <w:szCs w:val="20"/>
+        </w:rPr>
+        <w:t>ClientS</w:t>
+      </w:r>
+      <w:r>
+        <w:rPr>
+          <w:rFonts w:ascii="CMU Serif Roman" w:hAnsi="CMU Serif Roman"/>
+          <w:sz w:val="20"/>
+          <w:szCs w:val="20"/>
+        </w:rPr>
+        <w:t xml:space="preserve"> di connettersi con un ServerG. Le operazioni rispetto a “</w:t>
+      </w:r>
+      <w:r>
+        <w:rPr>
+          <w:rFonts w:ascii="CMU Serif Roman" w:hAnsi="CMU Serif Roman"/>
+          <w:sz w:val="20"/>
+          <w:szCs w:val="20"/>
+        </w:rPr>
+        <w:t>s</w:t>
+      </w:r>
+      <w:r>
+        <w:rPr>
+          <w:rFonts w:ascii="CMU Serif Roman" w:hAnsi="CMU Serif Roman"/>
+          <w:sz w:val="20"/>
+          <w:szCs w:val="20"/>
+        </w:rPr>
+        <w:t>etup</w:t>
+      </w:r>
+      <w:r>
+        <w:rPr>
+          <w:rFonts w:ascii="CMU Serif Roman" w:hAnsi="CMU Serif Roman"/>
+          <w:sz w:val="20"/>
+          <w:szCs w:val="20"/>
+        </w:rPr>
+        <w:t>ClientCitizen</w:t>
+      </w:r>
+      <w:r>
+        <w:rPr>
+          <w:rFonts w:ascii="CMU Serif Roman" w:hAnsi="CMU Serif Roman"/>
+          <w:sz w:val="20"/>
+          <w:szCs w:val="20"/>
+        </w:rPr>
+        <w:t>(...)” sono uguali</w:t>
+      </w:r>
+      <w:r>
+        <w:rPr>
+          <w:rFonts w:ascii="CMU Serif Roman" w:hAnsi="CMU Serif Roman"/>
+          <w:sz w:val="20"/>
+          <w:szCs w:val="20"/>
+        </w:rPr>
+        <w:t>.</w:t>
+      </w:r>
+      <w:r>
+        <w:rPr>
+          <w:rFonts w:ascii="CMU Serif Roman" w:hAnsi="CMU Serif Roman"/>
+          <w:sz w:val="20"/>
+          <w:szCs w:val="20"/>
+        </w:rPr>
+        <w:t xml:space="preserve"> </w:t>
+      </w:r>
+      <w:r>
+        <w:rPr>
+          <w:rFonts w:ascii="CMU Serif Roman" w:hAnsi="CMU Serif Roman"/>
+          <w:sz w:val="20"/>
+          <w:szCs w:val="20"/>
+        </w:rPr>
+        <w:t>L</w:t>
+      </w:r>
+      <w:r>
+        <w:rPr>
+          <w:rFonts w:ascii="CMU Serif Roman" w:hAnsi="CMU Serif Roman"/>
+          <w:sz w:val="20"/>
+          <w:szCs w:val="20"/>
+        </w:rPr>
+        <w:t xml:space="preserve">a differenza sta nel definire con chi si vuole stabilire la connessione. Si </w:t>
+      </w:r>
+      <w:r>
+        <w:rPr>
+          <w:rFonts w:ascii="CMU Serif Roman" w:hAnsi="CMU Serif Roman"/>
+          <w:sz w:val="20"/>
+          <w:szCs w:val="20"/>
+        </w:rPr>
+        <w:t>restituisce</w:t>
+      </w:r>
+      <w:r>
+        <w:rPr>
+          <w:rFonts w:ascii="CMU Serif Roman" w:hAnsi="CMU Serif Roman"/>
+          <w:sz w:val="20"/>
+          <w:szCs w:val="20"/>
+        </w:rPr>
+        <w:t xml:space="preserve"> al </w:t>
+      </w:r>
+      <w:r>
+        <w:rPr>
+          <w:rFonts w:ascii="CMU Serif Roman" w:hAnsi="CMU Serif Roman"/>
+          <w:sz w:val="20"/>
+          <w:szCs w:val="20"/>
+        </w:rPr>
+        <w:t>“</w:t>
+      </w:r>
+      <w:proofErr w:type="gramStart"/>
+      <w:r>
+        <w:rPr>
+          <w:rFonts w:ascii="CMU Serif Roman" w:hAnsi="CMU Serif Roman"/>
+          <w:sz w:val="20"/>
+          <w:szCs w:val="20"/>
+        </w:rPr>
+        <w:t>main</w:t>
+      </w:r>
+      <w:r>
+        <w:rPr>
+          <w:rFonts w:ascii="CMU Serif Roman" w:hAnsi="CMU Serif Roman"/>
+          <w:sz w:val="20"/>
+          <w:szCs w:val="20"/>
+        </w:rPr>
+        <w:t>(</w:t>
+      </w:r>
+      <w:proofErr w:type="gramEnd"/>
+      <w:r>
+        <w:rPr>
+          <w:rFonts w:ascii="CMU Serif Roman" w:hAnsi="CMU Serif Roman"/>
+          <w:sz w:val="20"/>
+          <w:szCs w:val="20"/>
+        </w:rPr>
+        <w:t>…)”</w:t>
+      </w:r>
+      <w:r>
+        <w:rPr>
+          <w:rFonts w:ascii="CMU Serif Roman" w:hAnsi="CMU Serif Roman"/>
+          <w:sz w:val="20"/>
+          <w:szCs w:val="20"/>
+        </w:rPr>
+        <w:t xml:space="preserve"> il </w:t>
+      </w:r>
+      <w:r>
+        <w:rPr>
+          <w:rFonts w:ascii="CMU Serif Roman" w:hAnsi="CMU Serif Roman"/>
+          <w:sz w:val="20"/>
+          <w:szCs w:val="20"/>
+        </w:rPr>
+        <w:t xml:space="preserve">socket </w:t>
+      </w:r>
+      <w:r>
+        <w:rPr>
+          <w:rFonts w:ascii="CMU Serif Roman" w:hAnsi="CMU Serif Roman"/>
+          <w:sz w:val="20"/>
+          <w:szCs w:val="20"/>
+        </w:rPr>
+        <w:t xml:space="preserve">file descriptor </w:t>
+      </w:r>
+      <w:r>
+        <w:rPr>
+          <w:rFonts w:ascii="CMU Serif Roman" w:hAnsi="CMU Serif Roman"/>
+          <w:sz w:val="20"/>
+          <w:szCs w:val="20"/>
+        </w:rPr>
+        <w:t>che verrà utilizzato</w:t>
+      </w:r>
+      <w:r>
+        <w:rPr>
+          <w:rFonts w:ascii="CMU Serif Roman" w:hAnsi="CMU Serif Roman"/>
+          <w:sz w:val="20"/>
+          <w:szCs w:val="20"/>
+        </w:rPr>
+        <w:t xml:space="preserve"> per la comunicazione con il ServerG</w:t>
+      </w:r>
+      <w:r>
+        <w:rPr>
+          <w:rFonts w:ascii="CMU Serif Roman" w:hAnsi="CMU Serif Roman"/>
+          <w:sz w:val="20"/>
+          <w:szCs w:val="20"/>
+        </w:rPr>
+        <w:t xml:space="preserve">: </w:t>
+      </w:r>
+      <w:r>
+        <w:rPr>
+          <w:rFonts w:ascii="CMU Serif Roman" w:hAnsi="CMU Serif Roman"/>
+          <w:sz w:val="20"/>
+          <w:szCs w:val="20"/>
+        </w:rPr>
+        <w:t>“serverG_SocketFileDescriptor”.</w:t>
+      </w:r>
+    </w:p>
+    <w:p>
+      <w:pPr>
+        <w:jc w:val="both"/>
+        <w:rPr>
+          <w:rFonts w:ascii="CMU Serif Roman" w:hAnsi="CMU Serif Roman"/>
+          <w:sz w:val="20"/>
+          <w:szCs w:val="20"/>
+        </w:rPr>
+      </w:pPr>
+    </w:p>
+    <w:p>
+      <w:pPr>
+        <w:jc w:val="both"/>
+        <w:rPr>
+          <w:rFonts w:ascii="CMU Serif Roman" w:hAnsi="CMU Serif Roman"/>
+          <w:sz w:val="20"/>
+          <w:szCs w:val="20"/>
+        </w:rPr>
+      </w:pPr>
+      <w:r>
+        <w:rPr>
+          <w:rFonts w:ascii="CMU Serif Roman" w:hAnsi="CMU Serif Roman"/>
+          <w:sz w:val="20"/>
+          <w:szCs w:val="20"/>
+        </w:rPr>
+        <w:t xml:space="preserve">Stabilita la connessione con un ServerG, il </w:t>
+      </w:r>
+      <w:r>
+        <w:rPr>
+          <w:rFonts w:ascii="CMU Serif Roman" w:hAnsi="CMU Serif Roman"/>
+          <w:sz w:val="20"/>
+          <w:szCs w:val="20"/>
+        </w:rPr>
+        <w:t>ClientS</w:t>
+      </w:r>
+      <w:r>
+        <w:rPr>
+          <w:rFonts w:ascii="CMU Serif Roman" w:hAnsi="CMU Serif Roman"/>
+          <w:sz w:val="20"/>
+          <w:szCs w:val="20"/>
+        </w:rPr>
+        <w:t xml:space="preserve"> richiama la funzione “checkGreenPass(...)” che permette il raggiungimento dell’obiettivo di tale entità software. Essa avrà in ingresso: “serverG_SocketFileDescriptor”, il codice della tessera sanitaria associata al Vanilla Green Pass e la dimensione di quest’ultimo. Viene definita una variabile </w:t>
+      </w:r>
+      <w:r>
+        <w:rPr>
+          <w:rFonts w:ascii="CMU Serif Roman" w:hAnsi="CMU Serif Roman"/>
+          <w:sz w:val="20"/>
+          <w:szCs w:val="20"/>
+        </w:rPr>
+        <w:t>“</w:t>
+      </w:r>
+      <w:r>
+        <w:rPr>
+          <w:rFonts w:ascii="CMU Serif Roman" w:hAnsi="CMU Serif Roman"/>
+          <w:sz w:val="20"/>
+          <w:szCs w:val="20"/>
+        </w:rPr>
+        <w:t xml:space="preserve">unsigned short int </w:t>
+      </w:r>
+      <w:r>
+        <w:rPr>
+          <w:rFonts w:ascii="CMU Serif Roman" w:hAnsi="CMU Serif Roman"/>
+          <w:sz w:val="20"/>
+          <w:szCs w:val="20"/>
+        </w:rPr>
+        <w:t>ClientS</w:t>
+      </w:r>
+      <w:r>
+        <w:rPr>
+          <w:rFonts w:ascii="CMU Serif Roman" w:hAnsi="CMU Serif Roman"/>
+          <w:sz w:val="20"/>
+          <w:szCs w:val="20"/>
+        </w:rPr>
+        <w:t xml:space="preserve">_SenderID” che conterrà </w:t>
+      </w:r>
+      <w:r>
+        <w:rPr>
+          <w:rFonts w:ascii="CMU Serif Roman" w:hAnsi="CMU Serif Roman"/>
+          <w:sz w:val="20"/>
+          <w:szCs w:val="20"/>
+        </w:rPr>
+        <w:t>il</w:t>
+      </w:r>
+      <w:r>
+        <w:rPr>
+          <w:rFonts w:ascii="CMU Serif Roman" w:hAnsi="CMU Serif Roman"/>
+          <w:sz w:val="20"/>
+          <w:szCs w:val="20"/>
+        </w:rPr>
+        <w:t xml:space="preserve"> valore che identifica univocamente le entità di tipo </w:t>
+      </w:r>
+      <w:r>
+        <w:rPr>
+          <w:rFonts w:ascii="CMU Serif Roman" w:hAnsi="CMU Serif Roman"/>
+          <w:sz w:val="20"/>
+          <w:szCs w:val="20"/>
+        </w:rPr>
+        <w:t>ClientS</w:t>
+      </w:r>
+      <w:r>
+        <w:rPr>
+          <w:rFonts w:ascii="CMU Serif Roman" w:hAnsi="CMU Serif Roman"/>
+          <w:sz w:val="20"/>
+          <w:szCs w:val="20"/>
+        </w:rPr>
+        <w:t xml:space="preserve"> per permettere al ServerG di distinguere le richieste in entrata in base </w:t>
+      </w:r>
+      <w:r>
+        <w:rPr>
+          <w:rFonts w:ascii="CMU Serif Roman" w:hAnsi="CMU Serif Roman"/>
+          <w:sz w:val="20"/>
+          <w:szCs w:val="20"/>
+        </w:rPr>
+        <w:t>al mittente</w:t>
+      </w:r>
+      <w:r>
+        <w:rPr>
+          <w:rFonts w:ascii="CMU Serif Roman" w:hAnsi="CMU Serif Roman"/>
+          <w:sz w:val="20"/>
+          <w:szCs w:val="20"/>
+        </w:rPr>
+        <w:t xml:space="preserve">. </w:t>
+      </w:r>
+    </w:p>
+    <w:p>
+      <w:pPr>
+        <w:jc w:val="both"/>
+        <w:rPr>
+          <w:rFonts w:ascii="CMU Serif Roman" w:hAnsi="CMU Serif Roman"/>
+          <w:sz w:val="20"/>
+          <w:szCs w:val="20"/>
+        </w:rPr>
+      </w:pPr>
+    </w:p>
+    <w:p>
+      <w:pPr>
+        <w:jc w:val="both"/>
+        <w:rPr>
+          <w:rFonts w:ascii="CMU Serif Roman" w:hAnsi="CMU Serif Roman"/>
+          <w:sz w:val="20"/>
+          <w:szCs w:val="20"/>
+        </w:rPr>
+      </w:pPr>
+      <w:r>
+        <w:rPr>
+          <w:rFonts w:ascii="CMU Serif Roman" w:hAnsi="CMU Serif Roman"/>
+          <w:sz w:val="20"/>
+          <w:szCs w:val="20"/>
+        </w:rPr>
+        <w:t>Fatto ciò</w:t>
+      </w:r>
+      <w:r>
+        <w:rPr>
+          <w:rFonts w:ascii="CMU Serif Roman" w:hAnsi="CMU Serif Roman"/>
+          <w:sz w:val="20"/>
+          <w:szCs w:val="20"/>
+        </w:rPr>
+        <w:t>,</w:t>
+      </w:r>
+      <w:r>
+        <w:rPr>
+          <w:rFonts w:ascii="CMU Serif Roman" w:hAnsi="CMU Serif Roman"/>
+          <w:sz w:val="20"/>
+          <w:szCs w:val="20"/>
+        </w:rPr>
+        <w:t xml:space="preserve"> viene allocata la memoria per il pacchetto d</w:t>
+      </w:r>
+      <w:r>
+        <w:rPr>
+          <w:rFonts w:ascii="CMU Serif Roman" w:hAnsi="CMU Serif Roman"/>
+          <w:sz w:val="20"/>
+          <w:szCs w:val="20"/>
+        </w:rPr>
+        <w:t>i</w:t>
+      </w:r>
+      <w:r>
+        <w:rPr>
+          <w:rFonts w:ascii="CMU Serif Roman" w:hAnsi="CMU Serif Roman"/>
+          <w:sz w:val="20"/>
+          <w:szCs w:val="20"/>
+        </w:rPr>
+        <w:t xml:space="preserve"> risposta del ServerG</w:t>
+      </w:r>
+      <w:r>
+        <w:rPr>
+          <w:rFonts w:ascii="CMU Serif Roman" w:hAnsi="CMU Serif Roman"/>
+          <w:sz w:val="20"/>
+          <w:szCs w:val="20"/>
+        </w:rPr>
+        <w:t>:</w:t>
+      </w:r>
+      <w:r>
+        <w:rPr>
+          <w:rFonts w:ascii="CMU Serif Roman" w:hAnsi="CMU Serif Roman"/>
+          <w:sz w:val="20"/>
+          <w:szCs w:val="20"/>
+        </w:rPr>
+        <w:t xml:space="preserve"> “newServerG_Reply”. Si effettuano due “fullWrite(...)” scrivendo rispettivamente su “serverG_SocketFileDescriptor” il valore di “</w:t>
+      </w:r>
+      <w:r>
+        <w:rPr>
+          <w:rFonts w:ascii="CMU Serif Roman" w:hAnsi="CMU Serif Roman"/>
+          <w:sz w:val="20"/>
+          <w:szCs w:val="20"/>
+        </w:rPr>
+        <w:t>ClientS</w:t>
+      </w:r>
+      <w:r>
+        <w:rPr>
+          <w:rFonts w:ascii="CMU Serif Roman" w:hAnsi="CMU Serif Roman"/>
+          <w:sz w:val="20"/>
+          <w:szCs w:val="20"/>
+        </w:rPr>
+        <w:t xml:space="preserve">_SenderID” e il codice della tessera sanitaria. Infine, si richiama la “fullRead(...)” per </w:t>
+      </w:r>
+      <w:r>
+        <w:rPr>
+          <w:rFonts w:ascii="CMU Serif Roman" w:hAnsi="CMU Serif Roman"/>
+          <w:sz w:val="20"/>
+          <w:szCs w:val="20"/>
+        </w:rPr>
+        <w:t>attendere</w:t>
+      </w:r>
+      <w:r>
+        <w:rPr>
+          <w:rFonts w:ascii="CMU Serif Roman" w:hAnsi="CMU Serif Roman"/>
+          <w:sz w:val="20"/>
+          <w:szCs w:val="20"/>
+        </w:rPr>
+        <w:t xml:space="preserve"> e successivamente leggere la risposta da parte del ServerG. </w:t>
+      </w:r>
+    </w:p>
+    <w:p>
+      <w:pPr>
+        <w:jc w:val="both"/>
+        <w:rPr>
+          <w:rFonts w:ascii="CMU Serif Roman" w:hAnsi="CMU Serif Roman"/>
+          <w:sz w:val="20"/>
+          <w:szCs w:val="20"/>
+        </w:rPr>
+      </w:pPr>
+    </w:p>
+    <w:p>
+      <w:pPr>
+        <w:jc w:val="both"/>
+        <w:rPr>
+          <w:rFonts w:ascii="CMU Serif Roman" w:hAnsi="CMU Serif Roman"/>
+          <w:sz w:val="20"/>
+          <w:szCs w:val="20"/>
+        </w:rPr>
+      </w:pPr>
+      <w:r>
+        <w:rPr>
+          <w:rFonts w:ascii="CMU Serif Roman" w:hAnsi="CMU Serif Roman"/>
+          <w:sz w:val="20"/>
+          <w:szCs w:val="20"/>
+        </w:rPr>
+        <w:t>La</w:t>
+      </w:r>
+      <w:r>
+        <w:rPr>
+          <w:rFonts w:ascii="CMU Serif Roman" w:hAnsi="CMU Serif Roman"/>
+          <w:sz w:val="20"/>
+          <w:szCs w:val="20"/>
+        </w:rPr>
+        <w:t xml:space="preserve"> risposta </w:t>
+      </w:r>
+      <w:r>
+        <w:rPr>
+          <w:rFonts w:ascii="CMU Serif Roman" w:hAnsi="CMU Serif Roman"/>
+          <w:sz w:val="20"/>
+          <w:szCs w:val="20"/>
+        </w:rPr>
+        <w:t>consiste del</w:t>
+      </w:r>
+      <w:r>
+        <w:rPr>
+          <w:rFonts w:ascii="CMU Serif Roman" w:hAnsi="CMU Serif Roman"/>
+          <w:sz w:val="20"/>
+          <w:szCs w:val="20"/>
+        </w:rPr>
+        <w:t xml:space="preserve"> pacchetto “newServerG_Reply” compilato e caratterizzato da </w:t>
+      </w:r>
+      <w:r>
+        <w:rPr>
+          <w:rFonts w:ascii="CMU Serif Roman" w:hAnsi="CMU Serif Roman"/>
+          <w:sz w:val="20"/>
+          <w:szCs w:val="20"/>
+        </w:rPr>
+        <w:t>due</w:t>
+      </w:r>
+      <w:r>
+        <w:rPr>
+          <w:rFonts w:ascii="CMU Serif Roman" w:hAnsi="CMU Serif Roman"/>
+          <w:sz w:val="20"/>
+          <w:szCs w:val="20"/>
+        </w:rPr>
+        <w:t xml:space="preserve"> valori: codice della tessera sanitaria e</w:t>
+      </w:r>
+      <w:r>
+        <w:rPr>
+          <w:rFonts w:ascii="CMU Serif Roman" w:hAnsi="CMU Serif Roman"/>
+          <w:sz w:val="20"/>
+          <w:szCs w:val="20"/>
+        </w:rPr>
+        <w:t xml:space="preserve">d </w:t>
+      </w:r>
+      <w:r>
+        <w:rPr>
+          <w:rFonts w:ascii="CMU Serif Roman" w:hAnsi="CMU Serif Roman"/>
+          <w:sz w:val="20"/>
+          <w:szCs w:val="20"/>
+        </w:rPr>
+        <w:t xml:space="preserve">esito della verifica del Vanilla Green Pass associato (se </w:t>
+      </w:r>
+      <w:r>
+        <w:rPr>
+          <w:rFonts w:ascii="CMU Serif Roman" w:hAnsi="CMU Serif Roman"/>
+          <w:sz w:val="20"/>
+          <w:szCs w:val="20"/>
+        </w:rPr>
+        <w:t>esistente</w:t>
+      </w:r>
+      <w:r>
+        <w:rPr>
+          <w:rFonts w:ascii="CMU Serif Roman" w:hAnsi="CMU Serif Roman"/>
+          <w:sz w:val="20"/>
+          <w:szCs w:val="20"/>
+        </w:rPr>
+        <w:t>). Si effettua un ultimo controllo su quest’ultimo parametro: se è FALSE</w:t>
+      </w:r>
+      <w:r>
+        <w:rPr>
+          <w:rFonts w:ascii="CMU Serif Roman" w:hAnsi="CMU Serif Roman"/>
+          <w:sz w:val="20"/>
+          <w:szCs w:val="20"/>
+        </w:rPr>
+        <w:t>,</w:t>
+      </w:r>
+      <w:r>
+        <w:rPr>
+          <w:rFonts w:ascii="CMU Serif Roman" w:hAnsi="CMU Serif Roman"/>
+          <w:sz w:val="20"/>
+          <w:szCs w:val="20"/>
+        </w:rPr>
+        <w:t xml:space="preserve"> allora </w:t>
+      </w:r>
+      <w:r>
+        <w:rPr>
+          <w:rFonts w:ascii="CMU Serif Roman" w:hAnsi="CMU Serif Roman"/>
+          <w:sz w:val="20"/>
+          <w:szCs w:val="20"/>
+        </w:rPr>
+        <w:t>non esiste un codice di</w:t>
+      </w:r>
+      <w:r>
+        <w:rPr>
+          <w:rFonts w:ascii="CMU Serif Roman" w:hAnsi="CMU Serif Roman"/>
+          <w:sz w:val="20"/>
+          <w:szCs w:val="20"/>
+        </w:rPr>
+        <w:t xml:space="preserve"> tessera </w:t>
+      </w:r>
+      <w:r>
+        <w:rPr>
+          <w:rFonts w:ascii="CMU Serif Roman" w:hAnsi="CMU Serif Roman"/>
+          <w:sz w:val="20"/>
+          <w:szCs w:val="20"/>
+        </w:rPr>
+        <w:t xml:space="preserve">sanitaria pari a quello fornito </w:t>
+      </w:r>
+      <w:r>
+        <w:rPr>
+          <w:rFonts w:ascii="CMU Serif Roman" w:hAnsi="CMU Serif Roman"/>
+          <w:sz w:val="20"/>
+          <w:szCs w:val="20"/>
+        </w:rPr>
+        <w:t>associat</w:t>
+      </w:r>
+      <w:r>
+        <w:rPr>
+          <w:rFonts w:ascii="CMU Serif Roman" w:hAnsi="CMU Serif Roman"/>
+          <w:sz w:val="20"/>
+          <w:szCs w:val="20"/>
+        </w:rPr>
+        <w:t>o</w:t>
+      </w:r>
+      <w:r>
+        <w:rPr>
+          <w:rFonts w:ascii="CMU Serif Roman" w:hAnsi="CMU Serif Roman"/>
+          <w:sz w:val="20"/>
+          <w:szCs w:val="20"/>
+        </w:rPr>
+        <w:t xml:space="preserve"> ad un Vanilla Green Pass o il Vanilla Green Pass associato </w:t>
+      </w:r>
+      <w:r>
+        <w:rPr>
+          <w:rFonts w:ascii="CMU Serif Roman" w:hAnsi="CMU Serif Roman"/>
+          <w:sz w:val="20"/>
+          <w:szCs w:val="20"/>
+        </w:rPr>
+        <w:t xml:space="preserve">al codice di tessera sanitaria fornito </w:t>
+      </w:r>
+      <w:r>
+        <w:rPr>
+          <w:rFonts w:ascii="CMU Serif Roman" w:hAnsi="CMU Serif Roman"/>
+          <w:sz w:val="20"/>
+          <w:szCs w:val="20"/>
+        </w:rPr>
+        <w:t xml:space="preserve">risulta </w:t>
+      </w:r>
+      <w:r>
+        <w:rPr>
+          <w:rFonts w:ascii="CMU Serif Roman" w:hAnsi="CMU Serif Roman"/>
+          <w:sz w:val="20"/>
+          <w:szCs w:val="20"/>
+        </w:rPr>
+        <w:t>non essere valido</w:t>
+      </w:r>
+      <w:r>
+        <w:rPr>
+          <w:rFonts w:ascii="CMU Serif Roman" w:hAnsi="CMU Serif Roman"/>
+          <w:sz w:val="20"/>
+          <w:szCs w:val="20"/>
+        </w:rPr>
+        <w:t xml:space="preserve">. Se </w:t>
+      </w:r>
+      <w:r>
+        <w:rPr>
+          <w:rFonts w:ascii="CMU Serif Roman" w:hAnsi="CMU Serif Roman"/>
+          <w:sz w:val="20"/>
+          <w:szCs w:val="20"/>
+        </w:rPr>
+        <w:t xml:space="preserve">invece l’ultimo campo del pacchetto di risposta </w:t>
+      </w:r>
+      <w:r>
+        <w:rPr>
+          <w:rFonts w:ascii="CMU Serif Roman" w:hAnsi="CMU Serif Roman"/>
+          <w:sz w:val="20"/>
+          <w:szCs w:val="20"/>
+        </w:rPr>
+        <w:t>è TRUE</w:t>
+      </w:r>
+      <w:r>
+        <w:rPr>
+          <w:rFonts w:ascii="CMU Serif Roman" w:hAnsi="CMU Serif Roman"/>
+          <w:sz w:val="20"/>
+          <w:szCs w:val="20"/>
+        </w:rPr>
+        <w:t xml:space="preserve">, </w:t>
+      </w:r>
+      <w:r>
+        <w:rPr>
+          <w:rFonts w:ascii="CMU Serif Roman" w:hAnsi="CMU Serif Roman"/>
+          <w:sz w:val="20"/>
+          <w:szCs w:val="20"/>
+        </w:rPr>
+        <w:t>significa che il Vanilla Green Pass associato è valido.</w:t>
+      </w:r>
+      <w:r>
+        <w:rPr>
+          <w:rFonts w:ascii="CMU Serif Roman" w:hAnsi="CMU Serif Roman"/>
+          <w:sz w:val="20"/>
+          <w:szCs w:val="20"/>
+        </w:rPr>
+        <w:t xml:space="preserve"> A questo punto, i</w:t>
+      </w:r>
+      <w:r>
+        <w:rPr>
+          <w:rFonts w:ascii="CMU Serif Roman" w:hAnsi="CMU Serif Roman"/>
+          <w:sz w:val="20"/>
+          <w:szCs w:val="20"/>
+        </w:rPr>
+        <w:t xml:space="preserve">l </w:t>
+      </w:r>
+      <w:r>
+        <w:rPr>
+          <w:rFonts w:ascii="CMU Serif Roman" w:hAnsi="CMU Serif Roman"/>
+          <w:sz w:val="20"/>
+          <w:szCs w:val="20"/>
+        </w:rPr>
+        <w:t>ClientS</w:t>
+      </w:r>
+      <w:r>
+        <w:rPr>
+          <w:rFonts w:ascii="CMU Serif Roman" w:hAnsi="CMU Serif Roman"/>
+          <w:sz w:val="20"/>
+          <w:szCs w:val="20"/>
+        </w:rPr>
+        <w:t xml:space="preserve"> conclude la sua esecuzione liberando la memoria occupata, rilasciando le risorse e chiudendo il </w:t>
+      </w:r>
+      <w:r>
+        <w:rPr>
+          <w:rFonts w:ascii="CMU Serif Roman" w:hAnsi="CMU Serif Roman"/>
+          <w:sz w:val="20"/>
+          <w:szCs w:val="20"/>
+        </w:rPr>
+        <w:t xml:space="preserve">socket </w:t>
+      </w:r>
+      <w:r>
+        <w:rPr>
+          <w:rFonts w:ascii="CMU Serif Roman" w:hAnsi="CMU Serif Roman"/>
+          <w:sz w:val="20"/>
+          <w:szCs w:val="20"/>
+        </w:rPr>
+        <w:t xml:space="preserve">file descriptor richiesto in precedenza. </w:t>
+      </w:r>
+    </w:p>
+    <w:p>
+      <w:pPr>
+        <w:jc w:val="both"/>
+        <w:rPr>
+          <w:rFonts w:ascii="CMU Serif Roman" w:hAnsi="CMU Serif Roman"/>
+          <w:sz w:val="20"/>
+          <w:szCs w:val="20"/>
+        </w:rPr>
+      </w:pPr>
+      <w:r>
+        <w:rPr>
+          <w:rFonts w:ascii="CMU Serif Roman" w:hAnsi="CMU Serif Roman"/>
+          <w:sz w:val="20"/>
+          <w:szCs w:val="20"/>
+        </w:rPr>
+        <w:br w:type="page"/>
+      </w:r>
+    </w:p>
+    <w:p>
+      <w:pPr>
+        <w:jc w:val="both"/>
+        <w:rPr>
+          <w:rFonts w:ascii="CMU Serif Roman" w:hAnsi="CMU Serif Roman"/>
+          <w:sz w:val="20"/>
+          <w:szCs w:val="20"/>
+        </w:rPr>
+      </w:pPr>
+      <w:r>
+        <w:rPr>
+          <w:rFonts w:ascii="CMU Serif Roman" w:hAnsi="CMU Serif Roman"/>
+          <w:sz w:val="20"/>
+          <w:szCs w:val="20"/>
+        </w:rPr>
+        <w:lastRenderedPageBreak/>
+        <w:t xml:space="preserve">Si analizza ora il codice implementativo di </w:t>
+      </w:r>
+      <w:r>
+        <w:rPr>
+          <w:rFonts w:ascii="CMU Serif Roman" w:hAnsi="CMU Serif Roman"/>
+          <w:sz w:val="20"/>
+          <w:szCs w:val="20"/>
+        </w:rPr>
+        <w:t>ClientT</w:t>
+      </w:r>
+      <w:r>
+        <w:rPr>
+          <w:rFonts w:ascii="CMU Serif Roman" w:hAnsi="CMU Serif Roman"/>
+          <w:sz w:val="20"/>
+          <w:szCs w:val="20"/>
+        </w:rPr>
+        <w:t xml:space="preserve">. Anche tale entità software avrà, grossomodo, la stessa implementazione e realizzazione di </w:t>
+      </w:r>
+      <w:r>
+        <w:rPr>
+          <w:rFonts w:ascii="CMU Serif Roman" w:hAnsi="CMU Serif Roman"/>
+          <w:sz w:val="20"/>
+          <w:szCs w:val="20"/>
+        </w:rPr>
+        <w:t>ClientCitizen</w:t>
+      </w:r>
+      <w:r>
+        <w:rPr>
+          <w:rFonts w:ascii="CMU Serif Roman" w:hAnsi="CMU Serif Roman"/>
+          <w:sz w:val="20"/>
+          <w:szCs w:val="20"/>
+        </w:rPr>
+        <w:t xml:space="preserve"> e </w:t>
+      </w:r>
+      <w:r>
+        <w:rPr>
+          <w:rFonts w:ascii="CMU Serif Roman" w:hAnsi="CMU Serif Roman"/>
+          <w:sz w:val="20"/>
+          <w:szCs w:val="20"/>
+        </w:rPr>
+        <w:t>ClientS</w:t>
+      </w:r>
+      <w:r>
+        <w:rPr>
+          <w:rFonts w:ascii="CMU Serif Roman" w:hAnsi="CMU Serif Roman"/>
+          <w:sz w:val="20"/>
+          <w:szCs w:val="20"/>
+        </w:rPr>
+        <w:t xml:space="preserve">. L’obiettivo sarà quello di richiedere la </w:t>
+      </w:r>
+      <w:r>
+        <w:rPr>
+          <w:rFonts w:ascii="CMU Serif Roman" w:hAnsi="CMU Serif Roman"/>
+          <w:sz w:val="20"/>
+          <w:szCs w:val="20"/>
+        </w:rPr>
+        <w:t xml:space="preserve">riattivazione </w:t>
+      </w:r>
+      <w:r>
+        <w:rPr>
+          <w:rFonts w:ascii="CMU Serif Roman" w:hAnsi="CMU Serif Roman"/>
+          <w:sz w:val="20"/>
+          <w:szCs w:val="20"/>
+        </w:rPr>
+        <w:t>o l</w:t>
+      </w:r>
+      <w:r>
+        <w:rPr>
+          <w:rFonts w:ascii="CMU Serif Roman" w:hAnsi="CMU Serif Roman"/>
+          <w:sz w:val="20"/>
+          <w:szCs w:val="20"/>
+        </w:rPr>
+        <w:t xml:space="preserve">’invalidazione </w:t>
+      </w:r>
+      <w:r>
+        <w:rPr>
+          <w:rFonts w:ascii="CMU Serif Roman" w:hAnsi="CMU Serif Roman"/>
+          <w:sz w:val="20"/>
+          <w:szCs w:val="20"/>
+        </w:rPr>
+        <w:t>del Vanilla Green Pass di uno specifico cittadino</w:t>
+      </w:r>
+      <w:r>
+        <w:rPr>
+          <w:rFonts w:ascii="CMU Serif Roman" w:hAnsi="CMU Serif Roman"/>
+          <w:sz w:val="20"/>
+          <w:szCs w:val="20"/>
+        </w:rPr>
+        <w:t xml:space="preserve"> a partire da un codice di tessera sanitaria fornito</w:t>
+      </w:r>
+      <w:r>
+        <w:rPr>
+          <w:rFonts w:ascii="CMU Serif Roman" w:hAnsi="CMU Serif Roman"/>
+          <w:sz w:val="20"/>
+          <w:szCs w:val="20"/>
+        </w:rPr>
+        <w:t xml:space="preserve">. Si dovrà effettuare, così come è stato effettuato per il </w:t>
+      </w:r>
+      <w:r>
+        <w:rPr>
+          <w:rFonts w:ascii="CMU Serif Roman" w:hAnsi="CMU Serif Roman"/>
+          <w:sz w:val="20"/>
+          <w:szCs w:val="20"/>
+        </w:rPr>
+        <w:t>ClientS</w:t>
+      </w:r>
+      <w:r>
+        <w:rPr>
+          <w:rFonts w:ascii="CMU Serif Roman" w:hAnsi="CMU Serif Roman"/>
+          <w:sz w:val="20"/>
+          <w:szCs w:val="20"/>
+        </w:rPr>
+        <w:t xml:space="preserve">, il collegamento ad un ServerG. </w:t>
+      </w:r>
+    </w:p>
+    <w:p>
+      <w:pPr>
+        <w:jc w:val="both"/>
+        <w:rPr>
+          <w:rFonts w:ascii="CMU Serif Roman" w:hAnsi="CMU Serif Roman"/>
+          <w:sz w:val="20"/>
+          <w:szCs w:val="20"/>
+        </w:rPr>
+      </w:pPr>
+    </w:p>
+    <w:p>
+      <w:pPr>
+        <w:jc w:val="both"/>
+        <w:rPr>
+          <w:rFonts w:ascii="CMU Serif Roman" w:hAnsi="CMU Serif Roman"/>
+          <w:sz w:val="20"/>
+          <w:szCs w:val="20"/>
+        </w:rPr>
+      </w:pPr>
+      <w:r>
+        <w:rPr>
+          <w:rFonts w:ascii="CMU Serif Roman" w:hAnsi="CMU Serif Roman"/>
+          <w:sz w:val="20"/>
+          <w:szCs w:val="20"/>
+        </w:rPr>
+        <w:t xml:space="preserve">Prendendo in considerazione la funzione “main(...)” si nota che la parte iniziale rispetto a </w:t>
+      </w:r>
+      <w:r>
+        <w:rPr>
+          <w:rFonts w:ascii="CMU Serif Roman" w:hAnsi="CMU Serif Roman"/>
+          <w:sz w:val="20"/>
+          <w:szCs w:val="20"/>
+        </w:rPr>
+        <w:t>ClientCitizen</w:t>
+      </w:r>
+      <w:r>
+        <w:rPr>
+          <w:rFonts w:ascii="CMU Serif Roman" w:hAnsi="CMU Serif Roman"/>
+          <w:sz w:val="20"/>
+          <w:szCs w:val="20"/>
+        </w:rPr>
+        <w:t xml:space="preserve"> e </w:t>
+      </w:r>
+      <w:r>
+        <w:rPr>
+          <w:rFonts w:ascii="CMU Serif Roman" w:hAnsi="CMU Serif Roman"/>
+          <w:sz w:val="20"/>
+          <w:szCs w:val="20"/>
+        </w:rPr>
+        <w:t>ClientS</w:t>
+      </w:r>
+      <w:r>
+        <w:rPr>
+          <w:rFonts w:ascii="CMU Serif Roman" w:hAnsi="CMU Serif Roman"/>
+          <w:sz w:val="20"/>
+          <w:szCs w:val="20"/>
+        </w:rPr>
+        <w:t xml:space="preserve"> risulta essere uguale. Si ha quindi “setup</w:t>
+      </w:r>
+      <w:r>
+        <w:rPr>
+          <w:rFonts w:ascii="CMU Serif Roman" w:hAnsi="CMU Serif Roman"/>
+          <w:sz w:val="20"/>
+          <w:szCs w:val="20"/>
+        </w:rPr>
+        <w:t>ClientT</w:t>
+      </w:r>
+      <w:r>
+        <w:rPr>
+          <w:rFonts w:ascii="CMU Serif Roman" w:hAnsi="CMU Serif Roman"/>
+          <w:sz w:val="20"/>
+          <w:szCs w:val="20"/>
+        </w:rPr>
+        <w:t xml:space="preserve">(...)” che permette al </w:t>
+      </w:r>
+      <w:r>
+        <w:rPr>
+          <w:rFonts w:ascii="CMU Serif Roman" w:hAnsi="CMU Serif Roman"/>
+          <w:sz w:val="20"/>
+          <w:szCs w:val="20"/>
+        </w:rPr>
+        <w:t>ClientT</w:t>
+      </w:r>
+      <w:r>
+        <w:rPr>
+          <w:rFonts w:ascii="CMU Serif Roman" w:hAnsi="CMU Serif Roman"/>
+          <w:sz w:val="20"/>
+          <w:szCs w:val="20"/>
+        </w:rPr>
+        <w:t xml:space="preserve"> di connettersi con un ServerG. Si </w:t>
+      </w:r>
+      <w:r>
+        <w:rPr>
+          <w:rFonts w:ascii="CMU Serif Roman" w:hAnsi="CMU Serif Roman"/>
+          <w:sz w:val="20"/>
+          <w:szCs w:val="20"/>
+        </w:rPr>
+        <w:t>restituisce</w:t>
+      </w:r>
+      <w:r>
+        <w:rPr>
+          <w:rFonts w:ascii="CMU Serif Roman" w:hAnsi="CMU Serif Roman"/>
+          <w:sz w:val="20"/>
+          <w:szCs w:val="20"/>
+        </w:rPr>
+        <w:t xml:space="preserve"> al </w:t>
+      </w:r>
+      <w:r>
+        <w:rPr>
+          <w:rFonts w:ascii="CMU Serif Roman" w:hAnsi="CMU Serif Roman"/>
+          <w:sz w:val="20"/>
+          <w:szCs w:val="20"/>
+        </w:rPr>
+        <w:t>“</w:t>
+      </w:r>
+      <w:proofErr w:type="gramStart"/>
+      <w:r>
+        <w:rPr>
+          <w:rFonts w:ascii="CMU Serif Roman" w:hAnsi="CMU Serif Roman"/>
+          <w:sz w:val="20"/>
+          <w:szCs w:val="20"/>
+        </w:rPr>
+        <w:t>main</w:t>
+      </w:r>
+      <w:r>
+        <w:rPr>
+          <w:rFonts w:ascii="CMU Serif Roman" w:hAnsi="CMU Serif Roman"/>
+          <w:sz w:val="20"/>
+          <w:szCs w:val="20"/>
+        </w:rPr>
+        <w:t>(</w:t>
+      </w:r>
+      <w:proofErr w:type="gramEnd"/>
+      <w:r>
+        <w:rPr>
+          <w:rFonts w:ascii="CMU Serif Roman" w:hAnsi="CMU Serif Roman"/>
+          <w:sz w:val="20"/>
+          <w:szCs w:val="20"/>
+        </w:rPr>
+        <w:t>…)”</w:t>
+      </w:r>
+      <w:r>
+        <w:rPr>
+          <w:rFonts w:ascii="CMU Serif Roman" w:hAnsi="CMU Serif Roman"/>
+          <w:sz w:val="20"/>
+          <w:szCs w:val="20"/>
+        </w:rPr>
+        <w:t xml:space="preserve"> il </w:t>
+      </w:r>
+      <w:r>
+        <w:rPr>
+          <w:rFonts w:ascii="CMU Serif Roman" w:hAnsi="CMU Serif Roman"/>
+          <w:sz w:val="20"/>
+          <w:szCs w:val="20"/>
+        </w:rPr>
+        <w:t xml:space="preserve">socket </w:t>
+      </w:r>
+      <w:r>
+        <w:rPr>
+          <w:rFonts w:ascii="CMU Serif Roman" w:hAnsi="CMU Serif Roman"/>
+          <w:sz w:val="20"/>
+          <w:szCs w:val="20"/>
+        </w:rPr>
+        <w:t xml:space="preserve">file descriptor </w:t>
+      </w:r>
+      <w:r>
+        <w:rPr>
+          <w:rFonts w:ascii="CMU Serif Roman" w:hAnsi="CMU Serif Roman"/>
+          <w:sz w:val="20"/>
+          <w:szCs w:val="20"/>
+        </w:rPr>
+        <w:t>utilizzato</w:t>
+      </w:r>
+      <w:r>
+        <w:rPr>
+          <w:rFonts w:ascii="CMU Serif Roman" w:hAnsi="CMU Serif Roman"/>
+          <w:sz w:val="20"/>
+          <w:szCs w:val="20"/>
+        </w:rPr>
+        <w:t xml:space="preserve"> per la comunicazione con il ServerG</w:t>
+      </w:r>
+      <w:r>
+        <w:rPr>
+          <w:rFonts w:ascii="CMU Serif Roman" w:hAnsi="CMU Serif Roman"/>
+          <w:sz w:val="20"/>
+          <w:szCs w:val="20"/>
+        </w:rPr>
+        <w:t xml:space="preserve">: </w:t>
+      </w:r>
+      <w:r>
+        <w:rPr>
+          <w:rFonts w:ascii="CMU Serif Roman" w:hAnsi="CMU Serif Roman"/>
+          <w:sz w:val="20"/>
+          <w:szCs w:val="20"/>
+        </w:rPr>
+        <w:t>“serverG_SocketFileDescriptor”.</w:t>
+      </w:r>
+    </w:p>
+    <w:p>
+      <w:pPr>
+        <w:jc w:val="both"/>
+        <w:rPr>
+          <w:rFonts w:ascii="CMU Serif Roman" w:hAnsi="CMU Serif Roman"/>
+          <w:sz w:val="20"/>
+          <w:szCs w:val="20"/>
+        </w:rPr>
+      </w:pPr>
+    </w:p>
+    <w:p>
+      <w:pPr>
+        <w:jc w:val="both"/>
+        <w:rPr>
+          <w:rFonts w:ascii="CMU Serif Roman" w:hAnsi="CMU Serif Roman"/>
+          <w:sz w:val="20"/>
+          <w:szCs w:val="20"/>
+        </w:rPr>
+      </w:pPr>
+      <w:r>
+        <w:rPr>
+          <w:rFonts w:ascii="CMU Serif Roman" w:hAnsi="CMU Serif Roman"/>
+          <w:sz w:val="20"/>
+          <w:szCs w:val="20"/>
+        </w:rPr>
+        <w:t>Una volta s</w:t>
+      </w:r>
+      <w:r>
+        <w:rPr>
+          <w:rFonts w:ascii="CMU Serif Roman" w:hAnsi="CMU Serif Roman"/>
+          <w:sz w:val="20"/>
+          <w:szCs w:val="20"/>
+        </w:rPr>
+        <w:t xml:space="preserve">tabilita la connessione con un ServerG, il </w:t>
+      </w:r>
+      <w:r>
+        <w:rPr>
+          <w:rFonts w:ascii="CMU Serif Roman" w:hAnsi="CMU Serif Roman"/>
+          <w:sz w:val="20"/>
+          <w:szCs w:val="20"/>
+        </w:rPr>
+        <w:t>ClientT</w:t>
+      </w:r>
+      <w:r>
+        <w:rPr>
+          <w:rFonts w:ascii="CMU Serif Roman" w:hAnsi="CMU Serif Roman"/>
+          <w:sz w:val="20"/>
+          <w:szCs w:val="20"/>
+        </w:rPr>
+        <w:t xml:space="preserve"> richiama la funzione “checkGreenPass(...)” che permette il raggiungimento dell’obiettivo di tale entità software. Essa avrà in ingresso: “serverG_SocketFileDescriptor”, il codice della tessera sanitaria associata al Vanilla Green Pass </w:t>
+      </w:r>
+      <w:r>
+        <w:rPr>
+          <w:rFonts w:ascii="CMU Serif Roman" w:hAnsi="CMU Serif Roman"/>
+          <w:sz w:val="20"/>
+          <w:szCs w:val="20"/>
+        </w:rPr>
+        <w:t xml:space="preserve">da riattivare/invalidare </w:t>
+      </w:r>
+      <w:r>
+        <w:rPr>
+          <w:rFonts w:ascii="CMU Serif Roman" w:hAnsi="CMU Serif Roman"/>
+          <w:sz w:val="20"/>
+          <w:szCs w:val="20"/>
+        </w:rPr>
+        <w:t xml:space="preserve">e il nuovo stato del Vanilla Green Pass. Viene definita una variabile </w:t>
+      </w:r>
+      <w:r>
+        <w:rPr>
+          <w:rFonts w:ascii="CMU Serif Roman" w:hAnsi="CMU Serif Roman"/>
+          <w:sz w:val="20"/>
+          <w:szCs w:val="20"/>
+        </w:rPr>
+        <w:t>“</w:t>
+      </w:r>
+      <w:r>
+        <w:rPr>
+          <w:rFonts w:ascii="CMU Serif Roman" w:hAnsi="CMU Serif Roman"/>
+          <w:sz w:val="20"/>
+          <w:szCs w:val="20"/>
+        </w:rPr>
+        <w:t xml:space="preserve">unsigned short int </w:t>
+      </w:r>
+      <w:r>
+        <w:rPr>
+          <w:rFonts w:ascii="CMU Serif Roman" w:hAnsi="CMU Serif Roman"/>
+          <w:sz w:val="20"/>
+          <w:szCs w:val="20"/>
+        </w:rPr>
+        <w:t>ClientT</w:t>
+      </w:r>
+      <w:r>
+        <w:rPr>
+          <w:rFonts w:ascii="CMU Serif Roman" w:hAnsi="CMU Serif Roman"/>
+          <w:sz w:val="20"/>
+          <w:szCs w:val="20"/>
+        </w:rPr>
+        <w:t xml:space="preserve">_SenderID” che conterrà un valore che identifica univocamente le entità di tipo </w:t>
+      </w:r>
+      <w:r>
+        <w:rPr>
+          <w:rFonts w:ascii="CMU Serif Roman" w:hAnsi="CMU Serif Roman"/>
+          <w:sz w:val="20"/>
+          <w:szCs w:val="20"/>
+        </w:rPr>
+        <w:t>ClientT</w:t>
+      </w:r>
+      <w:r>
+        <w:rPr>
+          <w:rFonts w:ascii="CMU Serif Roman" w:hAnsi="CMU Serif Roman"/>
+          <w:sz w:val="20"/>
+          <w:szCs w:val="20"/>
+        </w:rPr>
+        <w:t xml:space="preserve"> per permettere al ServerG di distinguere le sue richieste in entrata in base </w:t>
+      </w:r>
+      <w:r>
+        <w:rPr>
+          <w:rFonts w:ascii="CMU Serif Roman" w:hAnsi="CMU Serif Roman"/>
+          <w:sz w:val="20"/>
+          <w:szCs w:val="20"/>
+        </w:rPr>
+        <w:t>al mittente</w:t>
+      </w:r>
+      <w:r>
+        <w:rPr>
+          <w:rFonts w:ascii="CMU Serif Roman" w:hAnsi="CMU Serif Roman"/>
+          <w:sz w:val="20"/>
+          <w:szCs w:val="20"/>
+        </w:rPr>
+        <w:t xml:space="preserve">. </w:t>
+      </w:r>
+    </w:p>
+    <w:p>
+      <w:pPr>
+        <w:jc w:val="both"/>
+        <w:rPr>
+          <w:rFonts w:ascii="CMU Serif Roman" w:hAnsi="CMU Serif Roman"/>
+          <w:sz w:val="20"/>
+          <w:szCs w:val="20"/>
+        </w:rPr>
+      </w:pPr>
+    </w:p>
+    <w:p>
+      <w:pPr>
+        <w:jc w:val="both"/>
+        <w:rPr>
+          <w:rFonts w:ascii="CMU Serif Roman" w:hAnsi="CMU Serif Roman"/>
+          <w:sz w:val="20"/>
+          <w:szCs w:val="20"/>
+        </w:rPr>
+      </w:pPr>
+      <w:r>
+        <w:rPr>
+          <w:rFonts w:ascii="CMU Serif Roman" w:hAnsi="CMU Serif Roman"/>
+          <w:sz w:val="20"/>
+          <w:szCs w:val="20"/>
+        </w:rPr>
+        <w:t>Fatto ciò</w:t>
+      </w:r>
+      <w:r>
+        <w:rPr>
+          <w:rFonts w:ascii="CMU Serif Roman" w:hAnsi="CMU Serif Roman"/>
+          <w:sz w:val="20"/>
+          <w:szCs w:val="20"/>
+        </w:rPr>
+        <w:t>,</w:t>
+      </w:r>
+      <w:r>
+        <w:rPr>
+          <w:rFonts w:ascii="CMU Serif Roman" w:hAnsi="CMU Serif Roman"/>
+          <w:sz w:val="20"/>
+          <w:szCs w:val="20"/>
+        </w:rPr>
+        <w:t xml:space="preserve"> viene allocata la memoria per il pacchetto di risposta del ServerG</w:t>
+      </w:r>
+      <w:r>
+        <w:rPr>
+          <w:rFonts w:ascii="CMU Serif Roman" w:hAnsi="CMU Serif Roman"/>
+          <w:sz w:val="20"/>
+          <w:szCs w:val="20"/>
+        </w:rPr>
+        <w:t>:</w:t>
+      </w:r>
+      <w:r>
+        <w:rPr>
+          <w:rFonts w:ascii="CMU Serif Roman" w:hAnsi="CMU Serif Roman"/>
+          <w:sz w:val="20"/>
+          <w:szCs w:val="20"/>
+        </w:rPr>
+        <w:t xml:space="preserve"> “newServerG_Reply” e per il pacchetto di richiesta da parte del </w:t>
+      </w:r>
+      <w:r>
+        <w:rPr>
+          <w:rFonts w:ascii="CMU Serif Roman" w:hAnsi="CMU Serif Roman"/>
+          <w:sz w:val="20"/>
+          <w:szCs w:val="20"/>
+        </w:rPr>
+        <w:t>ClientT al ServerG:</w:t>
+      </w:r>
+      <w:r>
+        <w:rPr>
+          <w:rFonts w:ascii="CMU Serif Roman" w:hAnsi="CMU Serif Roman"/>
+          <w:sz w:val="20"/>
+          <w:szCs w:val="20"/>
+        </w:rPr>
+        <w:t xml:space="preserve"> “new</w:t>
+      </w:r>
+      <w:r>
+        <w:rPr>
+          <w:rFonts w:ascii="CMU Serif Roman" w:hAnsi="CMU Serif Roman"/>
+          <w:sz w:val="20"/>
+          <w:szCs w:val="20"/>
+        </w:rPr>
+        <w:t>ClientT</w:t>
+      </w:r>
+      <w:r>
+        <w:rPr>
+          <w:rFonts w:ascii="CMU Serif Roman" w:hAnsi="CMU Serif Roman"/>
+          <w:sz w:val="20"/>
+          <w:szCs w:val="20"/>
+        </w:rPr>
+        <w:t>_Request”. Dopo i dovuti controlli su queste allocazioni</w:t>
+      </w:r>
+      <w:r>
+        <w:rPr>
+          <w:rFonts w:ascii="CMU Serif Roman" w:hAnsi="CMU Serif Roman"/>
+          <w:sz w:val="20"/>
+          <w:szCs w:val="20"/>
+        </w:rPr>
+        <w:t xml:space="preserve"> di memoria dinamica,</w:t>
+      </w:r>
+      <w:r>
+        <w:rPr>
+          <w:rFonts w:ascii="CMU Serif Roman" w:hAnsi="CMU Serif Roman"/>
+          <w:sz w:val="20"/>
+          <w:szCs w:val="20"/>
+        </w:rPr>
+        <w:t xml:space="preserve"> si richiama la “str</w:t>
+      </w:r>
+      <w:r>
+        <w:rPr>
+          <w:rFonts w:ascii="CMU Serif Roman" w:hAnsi="CMU Serif Roman"/>
+          <w:sz w:val="20"/>
+          <w:szCs w:val="20"/>
+        </w:rPr>
+        <w:t>n</w:t>
+      </w:r>
+      <w:r>
+        <w:rPr>
+          <w:rFonts w:ascii="CMU Serif Roman" w:hAnsi="CMU Serif Roman"/>
+          <w:sz w:val="20"/>
+          <w:szCs w:val="20"/>
+        </w:rPr>
+        <w:t xml:space="preserve">cpy(...)” per copiare il codice della tessera sanitaria nel secondo pacchetto menzionato poc’anzi. </w:t>
+      </w:r>
+    </w:p>
+    <w:p>
+      <w:pPr>
+        <w:jc w:val="both"/>
+        <w:rPr>
+          <w:rFonts w:ascii="CMU Serif Roman" w:hAnsi="CMU Serif Roman"/>
+          <w:sz w:val="20"/>
+          <w:szCs w:val="20"/>
+        </w:rPr>
+      </w:pPr>
+    </w:p>
+    <w:p>
+      <w:pPr>
+        <w:jc w:val="both"/>
+        <w:rPr>
+          <w:rFonts w:ascii="CMU Serif Roman" w:hAnsi="CMU Serif Roman"/>
+          <w:sz w:val="20"/>
+          <w:szCs w:val="20"/>
+        </w:rPr>
+      </w:pPr>
+      <w:r>
+        <w:rPr>
+          <w:rFonts w:ascii="CMU Serif Roman" w:hAnsi="CMU Serif Roman"/>
+          <w:sz w:val="20"/>
+          <w:szCs w:val="20"/>
+        </w:rPr>
+        <w:t xml:space="preserve">Dopodiché si associa il valore di </w:t>
+      </w:r>
+      <w:r>
+        <w:rPr>
+          <w:rFonts w:ascii="CMU Serif Roman" w:hAnsi="CMU Serif Roman"/>
+          <w:sz w:val="20"/>
+          <w:szCs w:val="20"/>
+        </w:rPr>
+        <w:t>aggiornamento</w:t>
+      </w:r>
+      <w:r>
+        <w:rPr>
+          <w:rFonts w:ascii="CMU Serif Roman" w:hAnsi="CMU Serif Roman"/>
+          <w:sz w:val="20"/>
+          <w:szCs w:val="20"/>
+        </w:rPr>
+        <w:t xml:space="preserve"> al secondo parametro del pacchetto di richiesta per decidere se convalidare o invalidare il</w:t>
+      </w:r>
+      <w:r>
+        <w:rPr>
+          <w:rFonts w:ascii="CMU Serif Roman" w:hAnsi="CMU Serif Roman"/>
+          <w:sz w:val="20"/>
+          <w:szCs w:val="20"/>
+        </w:rPr>
+        <w:t xml:space="preserve"> </w:t>
+      </w:r>
+      <w:r>
+        <w:rPr>
+          <w:rFonts w:ascii="CMU Serif Roman" w:hAnsi="CMU Serif Roman"/>
+          <w:sz w:val="20"/>
+          <w:szCs w:val="20"/>
+        </w:rPr>
+        <w:t>Vanilla Green Pass</w:t>
+      </w:r>
+      <w:r>
+        <w:rPr>
+          <w:rFonts w:ascii="CMU Serif Roman" w:hAnsi="CMU Serif Roman"/>
+          <w:sz w:val="20"/>
+          <w:szCs w:val="20"/>
+        </w:rPr>
+        <w:t xml:space="preserve"> che eventualmente è associato al codice di tessera sanitaria fornito all’avvio</w:t>
+      </w:r>
+      <w:r>
+        <w:rPr>
+          <w:rFonts w:ascii="CMU Serif Roman" w:hAnsi="CMU Serif Roman"/>
+          <w:sz w:val="20"/>
+          <w:szCs w:val="20"/>
+        </w:rPr>
+        <w:t xml:space="preserve">. Si effettuano due “fullWrite(...)” sul </w:t>
+      </w:r>
+      <w:r>
+        <w:rPr>
+          <w:rFonts w:ascii="CMU Serif Roman" w:hAnsi="CMU Serif Roman"/>
+          <w:sz w:val="20"/>
+          <w:szCs w:val="20"/>
+        </w:rPr>
+        <w:t xml:space="preserve">socket </w:t>
+      </w:r>
+      <w:r>
+        <w:rPr>
+          <w:rFonts w:ascii="CMU Serif Roman" w:hAnsi="CMU Serif Roman"/>
+          <w:sz w:val="20"/>
+          <w:szCs w:val="20"/>
+        </w:rPr>
+        <w:t xml:space="preserve">file descriptor “serverG_SocketFileDescriptor”: </w:t>
+      </w:r>
+      <w:r>
+        <w:rPr>
+          <w:rFonts w:ascii="CMU Serif Roman" w:hAnsi="CMU Serif Roman"/>
+          <w:sz w:val="20"/>
+          <w:szCs w:val="20"/>
+        </w:rPr>
+        <w:t>la prima</w:t>
+      </w:r>
+      <w:r>
+        <w:rPr>
+          <w:rFonts w:ascii="CMU Serif Roman" w:hAnsi="CMU Serif Roman"/>
+          <w:sz w:val="20"/>
+          <w:szCs w:val="20"/>
+        </w:rPr>
+        <w:t xml:space="preserve"> per </w:t>
+      </w:r>
+      <w:r>
+        <w:rPr>
+          <w:rFonts w:ascii="CMU Serif Roman" w:hAnsi="CMU Serif Roman"/>
+          <w:sz w:val="20"/>
+          <w:szCs w:val="20"/>
+        </w:rPr>
+        <w:t>inviare</w:t>
+      </w:r>
+      <w:r>
+        <w:rPr>
+          <w:rFonts w:ascii="CMU Serif Roman" w:hAnsi="CMU Serif Roman"/>
+          <w:sz w:val="20"/>
+          <w:szCs w:val="20"/>
+        </w:rPr>
+        <w:t xml:space="preserve"> “</w:t>
+      </w:r>
+      <w:r>
+        <w:rPr>
+          <w:rFonts w:ascii="CMU Serif Roman" w:hAnsi="CMU Serif Roman"/>
+          <w:sz w:val="20"/>
+          <w:szCs w:val="20"/>
+        </w:rPr>
+        <w:t>ClientT</w:t>
+      </w:r>
+      <w:r>
+        <w:rPr>
+          <w:rFonts w:ascii="CMU Serif Roman" w:hAnsi="CMU Serif Roman"/>
+          <w:sz w:val="20"/>
+          <w:szCs w:val="20"/>
+        </w:rPr>
+        <w:t xml:space="preserve">_SenderID” e </w:t>
+      </w:r>
+      <w:r>
+        <w:rPr>
+          <w:rFonts w:ascii="CMU Serif Roman" w:hAnsi="CMU Serif Roman"/>
+          <w:sz w:val="20"/>
+          <w:szCs w:val="20"/>
+        </w:rPr>
+        <w:t xml:space="preserve">la seconda </w:t>
+      </w:r>
+      <w:r>
+        <w:rPr>
+          <w:rFonts w:ascii="CMU Serif Roman" w:hAnsi="CMU Serif Roman"/>
+          <w:sz w:val="20"/>
+          <w:szCs w:val="20"/>
+        </w:rPr>
+        <w:t>per inviare il pacchetto “new</w:t>
+      </w:r>
+      <w:r>
+        <w:rPr>
+          <w:rFonts w:ascii="CMU Serif Roman" w:hAnsi="CMU Serif Roman"/>
+          <w:sz w:val="20"/>
+          <w:szCs w:val="20"/>
+        </w:rPr>
+        <w:t>ClientT</w:t>
+      </w:r>
+      <w:r>
+        <w:rPr>
+          <w:rFonts w:ascii="CMU Serif Roman" w:hAnsi="CMU Serif Roman"/>
+          <w:sz w:val="20"/>
+          <w:szCs w:val="20"/>
+        </w:rPr>
+        <w:t xml:space="preserve">_Request”. Verrà effettuata una “fullRead(...)” per aspettare e successivamente leggere la risposta da parte del ServerG. </w:t>
+      </w:r>
+    </w:p>
+    <w:p>
+      <w:pPr>
+        <w:jc w:val="both"/>
+        <w:rPr>
+          <w:rFonts w:ascii="CMU Serif Roman" w:hAnsi="CMU Serif Roman"/>
+          <w:sz w:val="20"/>
+          <w:szCs w:val="20"/>
+        </w:rPr>
+      </w:pPr>
+    </w:p>
+    <w:p>
+      <w:pPr>
+        <w:jc w:val="both"/>
+        <w:rPr>
+          <w:rFonts w:ascii="CMU Serif Roman" w:hAnsi="CMU Serif Roman"/>
+          <w:sz w:val="20"/>
+          <w:szCs w:val="20"/>
+        </w:rPr>
+      </w:pPr>
+      <w:r>
+        <w:rPr>
+          <w:rFonts w:ascii="CMU Serif Roman" w:hAnsi="CMU Serif Roman"/>
+          <w:sz w:val="20"/>
+          <w:szCs w:val="20"/>
+        </w:rPr>
+        <w:t>Ottenuto il pacchetto di risposta</w:t>
+      </w:r>
+      <w:r>
+        <w:rPr>
+          <w:rFonts w:ascii="CMU Serif Roman" w:hAnsi="CMU Serif Roman"/>
+          <w:sz w:val="20"/>
+          <w:szCs w:val="20"/>
+        </w:rPr>
+        <w:t>,</w:t>
+      </w:r>
+      <w:r>
+        <w:rPr>
+          <w:rFonts w:ascii="CMU Serif Roman" w:hAnsi="CMU Serif Roman"/>
+          <w:sz w:val="20"/>
+          <w:szCs w:val="20"/>
+        </w:rPr>
+        <w:t xml:space="preserve"> si analizzerà il valore relativo all’esito dell’aggiornamento: se </w:t>
+      </w:r>
+      <w:r>
+        <w:rPr>
+          <w:rFonts w:ascii="CMU Serif Roman" w:hAnsi="CMU Serif Roman"/>
+          <w:sz w:val="20"/>
+          <w:szCs w:val="20"/>
+        </w:rPr>
+        <w:t>risulta essere</w:t>
+      </w:r>
+      <w:r>
+        <w:rPr>
+          <w:rFonts w:ascii="CMU Serif Roman" w:hAnsi="CMU Serif Roman"/>
+          <w:sz w:val="20"/>
+          <w:szCs w:val="20"/>
+        </w:rPr>
+        <w:t xml:space="preserve"> FALSE</w:t>
+      </w:r>
+      <w:r>
+        <w:rPr>
+          <w:rFonts w:ascii="CMU Serif Roman" w:hAnsi="CMU Serif Roman"/>
+          <w:sz w:val="20"/>
+          <w:szCs w:val="20"/>
+        </w:rPr>
+        <w:t>,</w:t>
+      </w:r>
+      <w:r>
+        <w:rPr>
+          <w:rFonts w:ascii="CMU Serif Roman" w:hAnsi="CMU Serif Roman"/>
+          <w:sz w:val="20"/>
+          <w:szCs w:val="20"/>
+        </w:rPr>
+        <w:t xml:space="preserve"> allora significa che l’aggiornamento non è andato a buon fine</w:t>
+      </w:r>
+      <w:r>
+        <w:rPr>
+          <w:rFonts w:ascii="CMU Serif Roman" w:hAnsi="CMU Serif Roman"/>
+          <w:sz w:val="20"/>
+          <w:szCs w:val="20"/>
+        </w:rPr>
+        <w:t>.</w:t>
+      </w:r>
+      <w:r>
+        <w:rPr>
+          <w:rFonts w:ascii="CMU Serif Roman" w:hAnsi="CMU Serif Roman"/>
+          <w:sz w:val="20"/>
+          <w:szCs w:val="20"/>
+        </w:rPr>
+        <w:t xml:space="preserve"> </w:t>
+      </w:r>
+      <w:r>
+        <w:rPr>
+          <w:rFonts w:ascii="CMU Serif Roman" w:hAnsi="CMU Serif Roman"/>
+          <w:sz w:val="20"/>
+          <w:szCs w:val="20"/>
+        </w:rPr>
+        <w:t>A</w:t>
+      </w:r>
+      <w:r>
+        <w:rPr>
+          <w:rFonts w:ascii="CMU Serif Roman" w:hAnsi="CMU Serif Roman"/>
+          <w:sz w:val="20"/>
+          <w:szCs w:val="20"/>
+        </w:rPr>
+        <w:t xml:space="preserve">l contrario, se </w:t>
+      </w:r>
+      <w:r>
+        <w:rPr>
+          <w:rFonts w:ascii="CMU Serif Roman" w:hAnsi="CMU Serif Roman"/>
+          <w:sz w:val="20"/>
+          <w:szCs w:val="20"/>
+        </w:rPr>
+        <w:t xml:space="preserve">l’esito dell’aggiornamento </w:t>
+      </w:r>
+      <w:r>
+        <w:rPr>
+          <w:rFonts w:ascii="CMU Serif Roman" w:hAnsi="CMU Serif Roman"/>
+          <w:sz w:val="20"/>
+          <w:szCs w:val="20"/>
+        </w:rPr>
+        <w:t>è TRUE</w:t>
+      </w:r>
+      <w:r>
+        <w:rPr>
+          <w:rFonts w:ascii="CMU Serif Roman" w:hAnsi="CMU Serif Roman"/>
+          <w:sz w:val="20"/>
+          <w:szCs w:val="20"/>
+        </w:rPr>
+        <w:t>,</w:t>
+      </w:r>
+      <w:r>
+        <w:rPr>
+          <w:rFonts w:ascii="CMU Serif Roman" w:hAnsi="CMU Serif Roman"/>
+          <w:sz w:val="20"/>
+          <w:szCs w:val="20"/>
+        </w:rPr>
+        <w:t xml:space="preserve"> significa che </w:t>
+      </w:r>
+      <w:r>
+        <w:rPr>
+          <w:rFonts w:ascii="CMU Serif Roman" w:hAnsi="CMU Serif Roman"/>
+          <w:sz w:val="20"/>
+          <w:szCs w:val="20"/>
+        </w:rPr>
+        <w:t xml:space="preserve">lo stato di validità del </w:t>
+      </w:r>
+      <w:r>
+        <w:rPr>
+          <w:rFonts w:ascii="CMU Serif Roman" w:hAnsi="CMU Serif Roman"/>
+          <w:sz w:val="20"/>
+          <w:szCs w:val="20"/>
+        </w:rPr>
+        <w:t xml:space="preserve">Vanilla Green Pass è stato </w:t>
+      </w:r>
+      <w:r>
+        <w:rPr>
+          <w:rFonts w:ascii="CMU Serif Roman" w:hAnsi="CMU Serif Roman"/>
+          <w:sz w:val="20"/>
+          <w:szCs w:val="20"/>
+        </w:rPr>
+        <w:t>aggiornato correttamente</w:t>
+      </w:r>
+      <w:r>
+        <w:rPr>
+          <w:rFonts w:ascii="CMU Serif Roman" w:hAnsi="CMU Serif Roman"/>
+          <w:sz w:val="20"/>
+          <w:szCs w:val="20"/>
+        </w:rPr>
+        <w:t xml:space="preserve">. </w:t>
+      </w:r>
+      <w:r>
+        <w:rPr>
+          <w:rFonts w:ascii="CMU Serif Roman" w:hAnsi="CMU Serif Roman"/>
+          <w:sz w:val="20"/>
+          <w:szCs w:val="20"/>
+        </w:rPr>
+        <w:t>A questo punto</w:t>
+      </w:r>
+      <w:r>
+        <w:rPr>
+          <w:rFonts w:ascii="CMU Serif Roman" w:hAnsi="CMU Serif Roman"/>
+          <w:sz w:val="20"/>
+          <w:szCs w:val="20"/>
+        </w:rPr>
+        <w:t xml:space="preserve"> si effettuano delle “free(..)” sulle aree di memoria </w:t>
+      </w:r>
+      <w:r>
+        <w:rPr>
+          <w:rFonts w:ascii="CMU Serif Roman" w:hAnsi="CMU Serif Roman"/>
+          <w:sz w:val="20"/>
+          <w:szCs w:val="20"/>
+        </w:rPr>
+        <w:t xml:space="preserve">dinamiche </w:t>
+      </w:r>
+      <w:r>
+        <w:rPr>
+          <w:rFonts w:ascii="CMU Serif Roman" w:hAnsi="CMU Serif Roman"/>
+          <w:sz w:val="20"/>
+          <w:szCs w:val="20"/>
+        </w:rPr>
+        <w:t>allocate per i pacchetti utilizzati. Ritornando nel “main(...)”</w:t>
+      </w:r>
+      <w:r>
+        <w:rPr>
+          <w:rFonts w:ascii="CMU Serif Roman" w:hAnsi="CMU Serif Roman"/>
+          <w:sz w:val="20"/>
+          <w:szCs w:val="20"/>
+        </w:rPr>
+        <w:t xml:space="preserve">, si </w:t>
+      </w:r>
+      <w:r>
+        <w:rPr>
+          <w:rFonts w:ascii="CMU Serif Roman" w:hAnsi="CMU Serif Roman"/>
+          <w:sz w:val="20"/>
+          <w:szCs w:val="20"/>
+        </w:rPr>
+        <w:t xml:space="preserve">chiude il </w:t>
+      </w:r>
+      <w:r>
+        <w:rPr>
+          <w:rFonts w:ascii="CMU Serif Roman" w:hAnsi="CMU Serif Roman"/>
+          <w:sz w:val="20"/>
+          <w:szCs w:val="20"/>
+        </w:rPr>
+        <w:t xml:space="preserve">socket </w:t>
+      </w:r>
+      <w:r>
+        <w:rPr>
+          <w:rFonts w:ascii="CMU Serif Roman" w:hAnsi="CMU Serif Roman"/>
+          <w:sz w:val="20"/>
+          <w:szCs w:val="20"/>
+        </w:rPr>
+        <w:t xml:space="preserve">file descriptor utilizzato per la comunicazione con il ServerG e </w:t>
+      </w:r>
+      <w:r>
+        <w:rPr>
+          <w:rFonts w:ascii="CMU Serif Roman" w:hAnsi="CMU Serif Roman"/>
+          <w:sz w:val="20"/>
+          <w:szCs w:val="20"/>
+        </w:rPr>
+        <w:t>si libera</w:t>
+      </w:r>
+      <w:r>
+        <w:rPr>
+          <w:rFonts w:ascii="CMU Serif Roman" w:hAnsi="CMU Serif Roman"/>
+          <w:sz w:val="20"/>
+          <w:szCs w:val="20"/>
+        </w:rPr>
+        <w:t xml:space="preserve"> la memoria usufruita per “healthCardNumber” terminando così l’esecuzione.</w:t>
       </w:r>
     </w:p>
     <w:p>
@@ -21336,16 +24802,7 @@
           <w:sz w:val="20"/>
           <w:szCs w:val="20"/>
         </w:rPr>
-        <w:t>sockaddr_in</w:t>
-      </w:r>
-      <w:r>
-        <w:rPr>
-          <w:rFonts w:ascii="CMU Serif Roman" w:hAnsi="CMU Serif Roman" w:cs="Arial"/>
-          <w:color w:val="000000" w:themeColor="text1"/>
-          <w:sz w:val="20"/>
-          <w:szCs w:val="20"/>
-        </w:rPr>
-        <w:t>”</w:t>
+        <w:t>sockaddr_in”</w:t>
       </w:r>
       <w:r>
         <w:rPr>
@@ -21426,16 +24883,7 @@
           <w:sz w:val="20"/>
           <w:szCs w:val="20"/>
         </w:rPr>
-        <w:t>pervenuta</w:t>
-      </w:r>
-      <w:r>
-        <w:rPr>
-          <w:rFonts w:ascii="CMU Serif Roman" w:hAnsi="CMU Serif Roman" w:cs="Arial"/>
-          <w:color w:val="000000" w:themeColor="text1"/>
-          <w:sz w:val="20"/>
-          <w:szCs w:val="20"/>
-        </w:rPr>
-        <w:t xml:space="preserve"> </w:t>
+        <w:t xml:space="preserve">pervenuta </w:t>
       </w:r>
       <w:r>
         <w:rPr>
@@ -21520,16 +24968,7 @@
           <w:sz w:val="20"/>
           <w:szCs w:val="20"/>
         </w:rPr>
-        <w:t>via terminale</w:t>
-      </w:r>
-      <w:r>
-        <w:rPr>
-          <w:rFonts w:ascii="CMU Serif Roman" w:hAnsi="CMU Serif Roman" w:cs="Arial"/>
-          <w:color w:val="000000" w:themeColor="text1"/>
-          <w:sz w:val="20"/>
-          <w:szCs w:val="20"/>
-        </w:rPr>
-        <w:t xml:space="preserve"> </w:t>
+        <w:t xml:space="preserve">via terminale </w:t>
       </w:r>
       <w:r>
         <w:rPr>
@@ -22291,16 +25730,7 @@
           <w:sz w:val="20"/>
           <w:szCs w:val="20"/>
         </w:rPr>
-        <w:t>configFilePath</w:t>
-      </w:r>
-      <w:r>
-        <w:rPr>
-          <w:rFonts w:ascii="CMU Serif Roman" w:hAnsi="CMU Serif Roman" w:cs="Arial"/>
-          <w:color w:val="000000" w:themeColor="text1"/>
-          <w:sz w:val="20"/>
-          <w:szCs w:val="20"/>
-        </w:rPr>
-        <w:t xml:space="preserve">)” </w:t>
+        <w:t xml:space="preserve">configFilePath)” </w:t>
       </w:r>
       <w:r>
         <w:rPr>
@@ -22902,10 +26332,10 @@
             <v:path o:extrusionok="f" gradientshapeok="t" o:connecttype="rect"/>
             <o:lock v:ext="edit" aspectratio="t"/>
           </v:shapetype>
-          <v:shape id="_x0000_i1027" type="#_x0000_t75" alt="" style="width:468.5pt;height:114.35pt;mso-width-percent:0;mso-height-percent:0;mso-width-percent:0;mso-height-percent:0" o:ole="">
+          <v:shape id="_x0000_i1027" type="#_x0000_t75" alt="" style="width:468.7pt;height:114.2pt;mso-width-percent:0;mso-height-percent:0;mso-width-percent:0;mso-height-percent:0" o:ole="">
             <v:imagedata r:id="rId25" o:title=""/>
           </v:shape>
-          <o:OLEObject Type="Embed" ProgID="Word.Document.12" ShapeID="_x0000_i1027" DrawAspect="Content" ObjectID="_1704663844" r:id="rId26">
+          <o:OLEObject Type="Embed" ProgID="Word.Document.12" ShapeID="_x0000_i1027" DrawAspect="Content" ObjectID="_1704725719" r:id="rId26">
             <o:FieldCodes>\s</o:FieldCodes>
           </o:OLEObject>
         </w:object>
@@ -23154,16 +26584,16 @@
           <w:sz w:val="20"/>
           <w:szCs w:val="20"/>
         </w:rPr>
-        <w:t xml:space="preserve">(…)”, mentre se </w:t>
-      </w:r>
-      <w:r>
-        <w:rPr>
-          <w:rFonts w:ascii="CMU Serif Roman" w:hAnsi="CMU Serif Roman" w:cs="Arial"/>
-          <w:color w:val="000000" w:themeColor="text1"/>
-          <w:sz w:val="20"/>
-          <w:szCs w:val="20"/>
-        </w:rPr>
-        <w:t>il collegamento è stato instaurato con un Client</w:t>
+        <w:t>(…)”, mentre se il collegamento è stato instaurato con un ClientT, allora il processo figlio invoca la procedura “</w:t>
+      </w:r>
+      <w:r>
+        <w:rPr>
+          <w:rFonts w:ascii="CMU Serif Roman" w:hAnsi="CMU Serif Roman" w:cs="Arial"/>
+          <w:color w:val="000000" w:themeColor="text1"/>
+          <w:sz w:val="20"/>
+          <w:szCs w:val="20"/>
+        </w:rPr>
+        <w:t>client</w:t>
       </w:r>
       <w:r>
         <w:rPr>
@@ -23181,33 +26611,6 @@
           <w:sz w:val="20"/>
           <w:szCs w:val="20"/>
         </w:rPr>
-        <w:t>, allora il processo figlio invoca la procedura “</w:t>
-      </w:r>
-      <w:r>
-        <w:rPr>
-          <w:rFonts w:ascii="CMU Serif Roman" w:hAnsi="CMU Serif Roman" w:cs="Arial"/>
-          <w:color w:val="000000" w:themeColor="text1"/>
-          <w:sz w:val="20"/>
-          <w:szCs w:val="20"/>
-        </w:rPr>
-        <w:t>client</w:t>
-      </w:r>
-      <w:r>
-        <w:rPr>
-          <w:rFonts w:ascii="CMU Serif Roman" w:hAnsi="CMU Serif Roman" w:cs="Arial"/>
-          <w:color w:val="000000" w:themeColor="text1"/>
-          <w:sz w:val="20"/>
-          <w:szCs w:val="20"/>
-        </w:rPr>
-        <w:t>T</w:t>
-      </w:r>
-      <w:r>
-        <w:rPr>
-          <w:rFonts w:ascii="CMU Serif Roman" w:hAnsi="CMU Serif Roman" w:cs="Arial"/>
-          <w:color w:val="000000" w:themeColor="text1"/>
-          <w:sz w:val="20"/>
-          <w:szCs w:val="20"/>
-        </w:rPr>
         <w:t>_RequestHandler</w:t>
       </w:r>
       <w:r>
@@ -23271,25 +26674,7 @@
           <w:sz w:val="20"/>
           <w:szCs w:val="20"/>
         </w:rPr>
-        <w:t xml:space="preserve"> Entrambe le procedure prendono in input due socket file descriptor: connectionFileDescriptor e il serverV_SocketFileDescriptor. Il primo è il socket file descriptor col quale è possibile comunicare con un ClientS o un ClientT, mentre il secondo è il socket file descriptor col quale </w:t>
-      </w:r>
-      <w:r>
-        <w:rPr>
-          <w:rFonts w:ascii="CMU Serif Roman" w:hAnsi="CMU Serif Roman" w:cs="Arial"/>
-          <w:color w:val="000000" w:themeColor="text1"/>
-          <w:sz w:val="20"/>
-          <w:szCs w:val="20"/>
-        </w:rPr>
-        <w:t>è possibile comunicare</w:t>
-      </w:r>
-      <w:r>
-        <w:rPr>
-          <w:rFonts w:ascii="CMU Serif Roman" w:hAnsi="CMU Serif Roman" w:cs="Arial"/>
-          <w:color w:val="000000" w:themeColor="text1"/>
-          <w:sz w:val="20"/>
-          <w:szCs w:val="20"/>
-        </w:rPr>
-        <w:t xml:space="preserve"> con il ServerV.</w:t>
+        <w:t xml:space="preserve"> Entrambe le procedure prendono in input due socket file descriptor: connectionFileDescriptor e il serverV_SocketFileDescriptor. Il primo è il socket file descriptor col quale è possibile comunicare con un ClientS o un ClientT, mentre il secondo è il socket file descriptor col quale è possibile comunicare con il ServerV.</w:t>
       </w:r>
     </w:p>
     <w:p>
@@ -23380,10 +26765,10 @@
           <w:szCs w:val="20"/>
         </w:rPr>
         <w:object w:dxaOrig="9360" w:dyaOrig="5220" w14:anchorId="59D32978">
-          <v:shape id="_x0000_i1026" type="#_x0000_t75" alt="" style="width:468.5pt;height:261.15pt;mso-width-percent:0;mso-height-percent:0;mso-width-percent:0;mso-height-percent:0" o:ole="">
+          <v:shape id="_x0000_i1026" type="#_x0000_t75" alt="" style="width:468.7pt;height:261.4pt;mso-width-percent:0;mso-height-percent:0;mso-width-percent:0;mso-height-percent:0" o:ole="">
             <v:imagedata r:id="rId27" o:title=""/>
           </v:shape>
-          <o:OLEObject Type="Embed" ProgID="Word.Document.12" ShapeID="_x0000_i1026" DrawAspect="Content" ObjectID="_1704663845" r:id="rId28">
+          <o:OLEObject Type="Embed" ProgID="Word.Document.12" ShapeID="_x0000_i1026" DrawAspect="Content" ObjectID="_1704725720" r:id="rId28">
             <o:FieldCodes>\s</o:FieldCodes>
           </o:OLEObject>
         </w:object>
@@ -25263,7 +28648,6 @@
           <w:color w:val="000000" w:themeColor="text1"/>
           <w:sz w:val="20"/>
           <w:szCs w:val="20"/>
-          <w:lang w:val="en-US"/>
         </w:rPr>
       </w:pPr>
       <w:r>
@@ -25284,33 +28668,43 @@
         </w:rPr>
         <w:t xml:space="preserve"> La struttura e il significato delle operazioni è simile tra le varie funzioni. In prima analisi si considera “</w:t>
       </w:r>
-      <w:r>
-        <w:rPr>
-          <w:rFonts w:ascii="CMU Serif Roman" w:hAnsi="CMU Serif Roman" w:cs="Arial"/>
-          <w:color w:val="000000" w:themeColor="text1"/>
-          <w:sz w:val="20"/>
-          <w:szCs w:val="20"/>
-          <w:lang w:val="en-US"/>
+      <w:proofErr w:type="spellStart"/>
+      <w:proofErr w:type="gramStart"/>
+      <w:r>
+        <w:rPr>
+          <w:rFonts w:ascii="CMU Serif Roman" w:hAnsi="CMU Serif Roman" w:cs="Arial"/>
+          <w:color w:val="000000" w:themeColor="text1"/>
+          <w:sz w:val="20"/>
+          <w:szCs w:val="20"/>
         </w:rPr>
         <w:t>centroVaccinaleRequestHandler</w:t>
       </w:r>
-      <w:r>
-        <w:rPr>
-          <w:rFonts w:ascii="CMU Serif Roman" w:hAnsi="CMU Serif Roman" w:cs="Arial"/>
-          <w:color w:val="000000" w:themeColor="text1"/>
-          <w:sz w:val="20"/>
-          <w:szCs w:val="20"/>
-          <w:lang w:val="en-US"/>
-        </w:rPr>
-        <w:t>(…)”</w:t>
-      </w:r>
-      <w:r>
-        <w:rPr>
-          <w:rFonts w:ascii="CMU Serif Roman" w:hAnsi="CMU Serif Roman" w:cs="Arial"/>
-          <w:color w:val="000000" w:themeColor="text1"/>
-          <w:sz w:val="20"/>
-          <w:szCs w:val="20"/>
-          <w:lang w:val="en-US"/>
+      <w:proofErr w:type="spellEnd"/>
+      <w:r>
+        <w:rPr>
+          <w:rFonts w:ascii="CMU Serif Roman" w:hAnsi="CMU Serif Roman" w:cs="Arial"/>
+          <w:color w:val="000000" w:themeColor="text1"/>
+          <w:sz w:val="20"/>
+          <w:szCs w:val="20"/>
+        </w:rPr>
+        <w:t>(</w:t>
+      </w:r>
+      <w:proofErr w:type="gramEnd"/>
+      <w:r>
+        <w:rPr>
+          <w:rFonts w:ascii="CMU Serif Roman" w:hAnsi="CMU Serif Roman" w:cs="Arial"/>
+          <w:color w:val="000000" w:themeColor="text1"/>
+          <w:sz w:val="20"/>
+          <w:szCs w:val="20"/>
+        </w:rPr>
+        <w:t>…)”</w:t>
+      </w:r>
+      <w:r>
+        <w:rPr>
+          <w:rFonts w:ascii="CMU Serif Roman" w:hAnsi="CMU Serif Roman" w:cs="Arial"/>
+          <w:color w:val="000000" w:themeColor="text1"/>
+          <w:sz w:val="20"/>
+          <w:szCs w:val="20"/>
         </w:rPr>
         <w:t>.</w:t>
       </w:r>
@@ -25322,16 +28716,14 @@
           <w:color w:val="000000" w:themeColor="text1"/>
           <w:sz w:val="20"/>
           <w:szCs w:val="20"/>
-          <w:lang w:val="en-US"/>
-        </w:rPr>
-      </w:pPr>
-      <w:r>
-        <w:rPr>
-          <w:rFonts w:ascii="CMU Serif Roman" w:hAnsi="CMU Serif Roman" w:cs="Arial"/>
-          <w:color w:val="000000" w:themeColor="text1"/>
-          <w:sz w:val="20"/>
-          <w:szCs w:val="20"/>
-          <w:lang w:val="en-US"/>
+        </w:rPr>
+      </w:pPr>
+      <w:r>
+        <w:rPr>
+          <w:rFonts w:ascii="CMU Serif Roman" w:hAnsi="CMU Serif Roman" w:cs="Arial"/>
+          <w:color w:val="000000" w:themeColor="text1"/>
+          <w:sz w:val="20"/>
+          <w:szCs w:val="20"/>
         </w:rPr>
         <w:br w:type="page"/>
       </w:r>
@@ -25435,16 +28827,7 @@
           <w:sz w:val="20"/>
           <w:szCs w:val="20"/>
         </w:rPr>
-        <w:t>serverV_ReplyToCentroVaccinale</w:t>
-      </w:r>
-      <w:r>
-        <w:rPr>
-          <w:rFonts w:ascii="CMU Serif Roman" w:hAnsi="CMU Serif Roman" w:cs="Arial"/>
-          <w:color w:val="000000" w:themeColor="text1"/>
-          <w:sz w:val="20"/>
-          <w:szCs w:val="20"/>
-        </w:rPr>
-        <w:t>”.</w:t>
+        <w:t>serverV_ReplyToCentroVaccinale”.</w:t>
       </w:r>
       <w:r>
         <w:rPr>
@@ -26562,10 +29945,10 @@
           <w:szCs w:val="20"/>
         </w:rPr>
         <w:object w:dxaOrig="9360" w:dyaOrig="7820" w14:anchorId="0A1E00F6">
-          <v:shape id="_x0000_i1025" type="#_x0000_t75" alt="" style="width:468.5pt;height:391.35pt;mso-width-percent:0;mso-height-percent:0;mso-width-percent:0;mso-height-percent:0" o:ole="">
+          <v:shape id="_x0000_i1025" type="#_x0000_t75" alt="" style="width:468.7pt;height:391.2pt;mso-width-percent:0;mso-height-percent:0;mso-width-percent:0;mso-height-percent:0" o:ole="">
             <v:imagedata r:id="rId29" o:title=""/>
           </v:shape>
-          <o:OLEObject Type="Embed" ProgID="Word.Document.12" ShapeID="_x0000_i1025" DrawAspect="Content" ObjectID="_1704663846" r:id="rId30">
+          <o:OLEObject Type="Embed" ProgID="Word.Document.12" ShapeID="_x0000_i1025" DrawAspect="Content" ObjectID="_1704725721" r:id="rId30">
             <o:FieldCodes>\s</o:FieldCodes>
           </o:OLEObject>
         </w:object>
@@ -33051,6 +36434,7 @@
   <w:style w:type="character" w:default="1" w:styleId="DefaultParagraphFont">
     <w:name w:val="Default Paragraph Font"/>
     <w:uiPriority w:val="1"/>
+    <w:semiHidden/>
     <w:unhideWhenUsed/>
   </w:style>
   <w:style w:type="table" w:default="1" w:styleId="TableNormal">

</xml_diff>

<commit_message>
update relazione with details about transport layer used
</commit_message>
<xml_diff>
--- a/doc/relazioneVanillaGreenPass.docx
+++ b/doc/relazioneVanillaGreenPass.docx
@@ -20951,7 +20951,154 @@
           <w:sz w:val="20"/>
           <w:szCs w:val="20"/>
         </w:rPr>
-        <w:t>poc’anzi, verranno presi in considerazione il CentroVaccinale, il ServerG e il ServerV.</w:t>
+        <w:t xml:space="preserve">poc’anzi, verranno presi in considerazione il CentroVaccinale, il </w:t>
+      </w:r>
+      <w:proofErr w:type="spellStart"/>
+      <w:r>
+        <w:rPr>
+          <w:rFonts w:ascii="CMU Serif Roman" w:hAnsi="CMU Serif Roman" w:cs="Arial"/>
+          <w:color w:val="000000" w:themeColor="text1"/>
+          <w:sz w:val="20"/>
+          <w:szCs w:val="20"/>
+        </w:rPr>
+        <w:t>ServerG</w:t>
+      </w:r>
+      <w:proofErr w:type="spellEnd"/>
+      <w:r>
+        <w:rPr>
+          <w:rFonts w:ascii="CMU Serif Roman" w:hAnsi="CMU Serif Roman" w:cs="Arial"/>
+          <w:color w:val="000000" w:themeColor="text1"/>
+          <w:sz w:val="20"/>
+          <w:szCs w:val="20"/>
+        </w:rPr>
+        <w:t xml:space="preserve"> e il </w:t>
+      </w:r>
+      <w:proofErr w:type="spellStart"/>
+      <w:r>
+        <w:rPr>
+          <w:rFonts w:ascii="CMU Serif Roman" w:hAnsi="CMU Serif Roman" w:cs="Arial"/>
+          <w:color w:val="000000" w:themeColor="text1"/>
+          <w:sz w:val="20"/>
+          <w:szCs w:val="20"/>
+        </w:rPr>
+        <w:t>ServerV</w:t>
+      </w:r>
+      <w:proofErr w:type="spellEnd"/>
+      <w:r>
+        <w:rPr>
+          <w:rFonts w:ascii="CMU Serif Roman" w:hAnsi="CMU Serif Roman" w:cs="Arial"/>
+          <w:color w:val="000000" w:themeColor="text1"/>
+          <w:sz w:val="20"/>
+          <w:szCs w:val="20"/>
+        </w:rPr>
+        <w:t>.</w:t>
+      </w:r>
+    </w:p>
+    <w:p>
+      <w:pPr>
+        <w:jc w:val="both"/>
+        <w:rPr>
+          <w:rFonts w:ascii="CMU Serif Roman" w:hAnsi="CMU Serif Roman" w:cs="Arial"/>
+          <w:color w:val="000000" w:themeColor="text1"/>
+          <w:sz w:val="20"/>
+          <w:szCs w:val="20"/>
+        </w:rPr>
+      </w:pPr>
+    </w:p>
+    <w:p>
+      <w:pPr>
+        <w:jc w:val="both"/>
+        <w:rPr>
+          <w:rFonts w:ascii="CMU Serif Roman" w:hAnsi="CMU Serif Roman" w:cs="Arial"/>
+          <w:color w:val="000000" w:themeColor="text1"/>
+          <w:sz w:val="20"/>
+          <w:szCs w:val="20"/>
+        </w:rPr>
+      </w:pPr>
+      <w:r>
+        <w:rPr>
+          <w:rFonts w:ascii="CMU Serif Roman" w:hAnsi="CMU Serif Roman" w:cs="Arial"/>
+          <w:color w:val="000000" w:themeColor="text1"/>
+          <w:sz w:val="20"/>
+          <w:szCs w:val="20"/>
+        </w:rPr>
+        <w:t xml:space="preserve">In ultima analisi si precisa che il protocollo di trasporto adottato da tutte le entità software realizzate è TCP (Transfer Control </w:t>
+      </w:r>
+      <w:proofErr w:type="spellStart"/>
+      <w:r>
+        <w:rPr>
+          <w:rFonts w:ascii="CMU Serif Roman" w:hAnsi="CMU Serif Roman" w:cs="Arial"/>
+          <w:color w:val="000000" w:themeColor="text1"/>
+          <w:sz w:val="20"/>
+          <w:szCs w:val="20"/>
+        </w:rPr>
+        <w:t>Protocol</w:t>
+      </w:r>
+      <w:proofErr w:type="spellEnd"/>
+      <w:r>
+        <w:rPr>
+          <w:rFonts w:ascii="CMU Serif Roman" w:hAnsi="CMU Serif Roman" w:cs="Arial"/>
+          <w:color w:val="000000" w:themeColor="text1"/>
+          <w:sz w:val="20"/>
+          <w:szCs w:val="20"/>
+        </w:rPr>
+        <w:t xml:space="preserve">) </w:t>
+      </w:r>
+      <w:r>
+        <w:rPr>
+          <w:rFonts w:ascii="CMU Serif Roman" w:hAnsi="CMU Serif Roman" w:cs="Arial"/>
+          <w:color w:val="000000" w:themeColor="text1"/>
+          <w:sz w:val="20"/>
+          <w:szCs w:val="20"/>
+        </w:rPr>
+        <w:t xml:space="preserve">con i relativi </w:t>
+      </w:r>
+      <w:proofErr w:type="spellStart"/>
+      <w:r>
+        <w:rPr>
+          <w:rFonts w:ascii="CMU Serif Roman" w:hAnsi="CMU Serif Roman" w:cs="Arial"/>
+          <w:color w:val="000000" w:themeColor="text1"/>
+          <w:sz w:val="20"/>
+          <w:szCs w:val="20"/>
+        </w:rPr>
+        <w:t>socket</w:t>
+      </w:r>
+      <w:proofErr w:type="spellEnd"/>
+      <w:r>
+        <w:rPr>
+          <w:rFonts w:ascii="CMU Serif Roman" w:hAnsi="CMU Serif Roman" w:cs="Arial"/>
+          <w:color w:val="000000" w:themeColor="text1"/>
+          <w:sz w:val="20"/>
+          <w:szCs w:val="20"/>
+        </w:rPr>
+        <w:t xml:space="preserve">, </w:t>
+      </w:r>
+      <w:r>
+        <w:rPr>
+          <w:rFonts w:ascii="CMU Serif Roman" w:hAnsi="CMU Serif Roman" w:cs="Arial"/>
+          <w:color w:val="000000" w:themeColor="text1"/>
+          <w:sz w:val="20"/>
+          <w:szCs w:val="20"/>
+        </w:rPr>
+        <w:t xml:space="preserve">per permettere un trasferimento dei </w:t>
+      </w:r>
+      <w:r>
+        <w:rPr>
+          <w:rFonts w:ascii="CMU Serif Roman" w:hAnsi="CMU Serif Roman" w:cs="Arial"/>
+          <w:color w:val="000000" w:themeColor="text1"/>
+          <w:sz w:val="20"/>
+          <w:szCs w:val="20"/>
+        </w:rPr>
+        <w:t>dati sicuro, affidabile e garantito</w:t>
+      </w:r>
+      <w:r>
+        <w:rPr>
+          <w:rFonts w:ascii="CMU Serif Roman" w:hAnsi="CMU Serif Roman" w:cs="Arial"/>
+          <w:color w:val="000000" w:themeColor="text1"/>
+          <w:sz w:val="20"/>
+          <w:szCs w:val="20"/>
+        </w:rPr>
+        <w:t>.</w:t>
       </w:r>
       <w:r>
         <w:rPr>
@@ -26312,7 +26459,7 @@
           <w:sz w:val="20"/>
           <w:szCs w:val="20"/>
         </w:rPr>
-        <w:object w:dxaOrig="9360" w:dyaOrig="2280" w14:anchorId="6BA310E8">
+        <w:object w:dxaOrig="9360" w:dyaOrig="2280" w14:anchorId="03C50EBB">
           <v:shapetype id="_x0000_t75" coordsize="21600,21600" o:spt="75" o:preferrelative="t" path="m@4@5l@4@11@9@11@9@5xe" filled="f" stroked="f">
             <v:stroke joinstyle="miter"/>
             <v:formulas>
@@ -26332,10 +26479,10 @@
             <v:path o:extrusionok="f" gradientshapeok="t" o:connecttype="rect"/>
             <o:lock v:ext="edit" aspectratio="t"/>
           </v:shapetype>
-          <v:shape id="_x0000_i1027" type="#_x0000_t75" alt="" style="width:468.7pt;height:114.2pt;mso-width-percent:0;mso-height-percent:0;mso-width-percent:0;mso-height-percent:0" o:ole="">
+          <v:shape id="_x0000_i1027" type="#_x0000_t75" alt="" style="width:468pt;height:114.15pt;mso-width-percent:0;mso-height-percent:0;mso-width-percent:0;mso-height-percent:0" o:ole="">
             <v:imagedata r:id="rId25" o:title=""/>
           </v:shape>
-          <o:OLEObject Type="Embed" ProgID="Word.Document.12" ShapeID="_x0000_i1027" DrawAspect="Content" ObjectID="_1704725719" r:id="rId26">
+          <o:OLEObject Type="Embed" ProgID="Word.Document.12" ShapeID="_x0000_i1027" DrawAspect="Content" ObjectID="_1704792572" r:id="rId26">
             <o:FieldCodes>\s</o:FieldCodes>
           </o:OLEObject>
         </w:object>
@@ -26764,11 +26911,11 @@
           <w:sz w:val="20"/>
           <w:szCs w:val="20"/>
         </w:rPr>
-        <w:object w:dxaOrig="9360" w:dyaOrig="5220" w14:anchorId="59D32978">
-          <v:shape id="_x0000_i1026" type="#_x0000_t75" alt="" style="width:468.7pt;height:261.4pt;mso-width-percent:0;mso-height-percent:0;mso-width-percent:0;mso-height-percent:0" o:ole="">
+        <w:object w:dxaOrig="9360" w:dyaOrig="5220" w14:anchorId="4481708C">
+          <v:shape id="_x0000_i1026" type="#_x0000_t75" alt="" style="width:468pt;height:262.1pt;mso-width-percent:0;mso-height-percent:0;mso-width-percent:0;mso-height-percent:0" o:ole="">
             <v:imagedata r:id="rId27" o:title=""/>
           </v:shape>
-          <o:OLEObject Type="Embed" ProgID="Word.Document.12" ShapeID="_x0000_i1026" DrawAspect="Content" ObjectID="_1704725720" r:id="rId28">
+          <o:OLEObject Type="Embed" ProgID="Word.Document.12" ShapeID="_x0000_i1026" DrawAspect="Content" ObjectID="_1704792573" r:id="rId28">
             <o:FieldCodes>\s</o:FieldCodes>
           </o:OLEObject>
         </w:object>
@@ -29944,11 +30091,11 @@
           <w:sz w:val="20"/>
           <w:szCs w:val="20"/>
         </w:rPr>
-        <w:object w:dxaOrig="9360" w:dyaOrig="7820" w14:anchorId="0A1E00F6">
-          <v:shape id="_x0000_i1025" type="#_x0000_t75" alt="" style="width:468.7pt;height:391.2pt;mso-width-percent:0;mso-height-percent:0;mso-width-percent:0;mso-height-percent:0" o:ole="">
+        <w:object w:dxaOrig="9360" w:dyaOrig="7820" w14:anchorId="787EFE52">
+          <v:shape id="_x0000_i1025" type="#_x0000_t75" alt="" style="width:468pt;height:391.15pt;mso-width-percent:0;mso-height-percent:0;mso-width-percent:0;mso-height-percent:0" o:ole="">
             <v:imagedata r:id="rId29" o:title=""/>
           </v:shape>
-          <o:OLEObject Type="Embed" ProgID="Word.Document.12" ShapeID="_x0000_i1025" DrawAspect="Content" ObjectID="_1704725721" r:id="rId30">
+          <o:OLEObject Type="Embed" ProgID="Word.Document.12" ShapeID="_x0000_i1025" DrawAspect="Content" ObjectID="_1704792574" r:id="rId30">
             <o:FieldCodes>\s</o:FieldCodes>
           </o:OLEObject>
         </w:object>

</xml_diff>

<commit_message>
update relazione docx autosave
</commit_message>
<xml_diff>
--- a/doc/relazioneVanillaGreenPass.docx
+++ b/doc/relazioneVanillaGreenPass.docx
@@ -21022,7 +21022,25 @@
           <w:sz w:val="20"/>
           <w:szCs w:val="20"/>
         </w:rPr>
-        <w:t xml:space="preserve">In ultima analisi si precisa che il protocollo di trasporto adottato da tutte le entità software realizzate è TCP (Transfer Control </w:t>
+        <w:t>In ultima analisi</w:t>
+      </w:r>
+      <w:r>
+        <w:rPr>
+          <w:rFonts w:ascii="CMU Serif Roman" w:hAnsi="CMU Serif Roman" w:cs="Arial"/>
+          <w:color w:val="000000" w:themeColor="text1"/>
+          <w:sz w:val="20"/>
+          <w:szCs w:val="20"/>
+        </w:rPr>
+        <w:t>,</w:t>
+      </w:r>
+      <w:r>
+        <w:rPr>
+          <w:rFonts w:ascii="CMU Serif Roman" w:hAnsi="CMU Serif Roman" w:cs="Arial"/>
+          <w:color w:val="000000" w:themeColor="text1"/>
+          <w:sz w:val="20"/>
+          <w:szCs w:val="20"/>
+        </w:rPr>
+        <w:t xml:space="preserve"> si precisa che il protocollo di trasporto adottato da tutte le entità software realizzate è TCP (Transfer Control </w:t>
       </w:r>
       <w:proofErr w:type="spellStart"/>
       <w:r>
@@ -26482,7 +26500,7 @@
           <v:shape id="_x0000_i1027" type="#_x0000_t75" alt="" style="width:468pt;height:114.15pt;mso-width-percent:0;mso-height-percent:0;mso-width-percent:0;mso-height-percent:0" o:ole="">
             <v:imagedata r:id="rId25" o:title=""/>
           </v:shape>
-          <o:OLEObject Type="Embed" ProgID="Word.Document.12" ShapeID="_x0000_i1027" DrawAspect="Content" ObjectID="_1704792572" r:id="rId26">
+          <o:OLEObject Type="Embed" ProgID="Word.Document.12" ShapeID="_x0000_i1027" DrawAspect="Content" ObjectID="_1704794463" r:id="rId26">
             <o:FieldCodes>\s</o:FieldCodes>
           </o:OLEObject>
         </w:object>
@@ -26915,7 +26933,7 @@
           <v:shape id="_x0000_i1026" type="#_x0000_t75" alt="" style="width:468pt;height:262.1pt;mso-width-percent:0;mso-height-percent:0;mso-width-percent:0;mso-height-percent:0" o:ole="">
             <v:imagedata r:id="rId27" o:title=""/>
           </v:shape>
-          <o:OLEObject Type="Embed" ProgID="Word.Document.12" ShapeID="_x0000_i1026" DrawAspect="Content" ObjectID="_1704792573" r:id="rId28">
+          <o:OLEObject Type="Embed" ProgID="Word.Document.12" ShapeID="_x0000_i1026" DrawAspect="Content" ObjectID="_1704794464" r:id="rId28">
             <o:FieldCodes>\s</o:FieldCodes>
           </o:OLEObject>
         </w:object>
@@ -30095,7 +30113,7 @@
           <v:shape id="_x0000_i1025" type="#_x0000_t75" alt="" style="width:468pt;height:391.15pt;mso-width-percent:0;mso-height-percent:0;mso-width-percent:0;mso-height-percent:0" o:ole="">
             <v:imagedata r:id="rId29" o:title=""/>
           </v:shape>
-          <o:OLEObject Type="Embed" ProgID="Word.Document.12" ShapeID="_x0000_i1025" DrawAspect="Content" ObjectID="_1704792574" r:id="rId30">
+          <o:OLEObject Type="Embed" ProgID="Word.Document.12" ShapeID="_x0000_i1025" DrawAspect="Content" ObjectID="_1704794465" r:id="rId30">
             <o:FieldCodes>\s</o:FieldCodes>
           </o:OLEObject>
         </w:object>

</xml_diff>

<commit_message>
update grammar error relazione
</commit_message>
<xml_diff>
--- a/doc/relazioneVanillaGreenPass.docx
+++ b/doc/relazioneVanillaGreenPass.docx
@@ -3615,78 +3615,138 @@
           <w:lang w:val="en-US"/>
         </w:rPr>
       </w:pPr>
+      <w:r>
+        <w:fldChar w:fldCharType="begin"/>
+      </w:r>
+      <w:r>
+        <w:rPr>
+          <w:lang w:val="en-US"/>
+        </w:rPr>
+        <w:instrText xml:space="preserve"> HYPERLINK "https://www.dgc.gov.it/web/" </w:instrText>
+      </w:r>
+      <w:r>
+        <w:fldChar w:fldCharType="separate"/>
+      </w:r>
+      <w:r>
+        <w:rPr>
+          <w:rStyle w:val="Hyperlink"/>
+          <w:rFonts w:ascii="CMU Serif Roman" w:hAnsi="CMU Serif Roman" w:cs="Arial"/>
+          <w:sz w:val="20"/>
+          <w:szCs w:val="20"/>
+          <w:lang w:val="en-US"/>
+        </w:rPr>
+        <w:t>https://www.dgc.gov.it/web/</w:t>
+      </w:r>
+      <w:r>
+        <w:rPr>
+          <w:rStyle w:val="Hyperlink"/>
+          <w:rFonts w:ascii="CMU Serif Roman" w:hAnsi="CMU Serif Roman" w:cs="Arial"/>
+          <w:sz w:val="20"/>
+          <w:szCs w:val="20"/>
+          <w:lang w:val="en-US"/>
+        </w:rPr>
+        <w:fldChar w:fldCharType="end"/>
+      </w:r>
+    </w:p>
+    <w:p>
+      <w:pPr>
+        <w:jc w:val="both"/>
+        <w:rPr>
+          <w:rStyle w:val="Hyperlink"/>
+          <w:rFonts w:ascii="CMU Serif Roman" w:hAnsi="CMU Serif Roman" w:cs="Arial"/>
+          <w:sz w:val="20"/>
+          <w:szCs w:val="20"/>
+          <w:lang w:val="en-US"/>
+        </w:rPr>
+      </w:pPr>
+      <w:r>
+        <w:fldChar w:fldCharType="begin"/>
+      </w:r>
+      <w:r>
+        <w:rPr>
+          <w:lang w:val="en-US"/>
+        </w:rPr>
+        <w:instrText xml:space="preserve"> HYPERLINK "https://gapil.gnulinux.it/" </w:instrText>
+      </w:r>
+      <w:r>
+        <w:fldChar w:fldCharType="separate"/>
+      </w:r>
+      <w:r>
+        <w:rPr>
+          <w:rStyle w:val="Hyperlink"/>
+          <w:rFonts w:ascii="CMU Serif Roman" w:hAnsi="CMU Serif Roman" w:cs="Arial"/>
+          <w:sz w:val="20"/>
+          <w:szCs w:val="20"/>
+          <w:lang w:val="en-US"/>
+        </w:rPr>
+        <w:t>https://gapil.gnulinux.it/</w:t>
+      </w:r>
+      <w:r>
+        <w:rPr>
+          <w:rStyle w:val="Hyperlink"/>
+          <w:rFonts w:ascii="CMU Serif Roman" w:hAnsi="CMU Serif Roman" w:cs="Arial"/>
+          <w:sz w:val="20"/>
+          <w:szCs w:val="20"/>
+          <w:lang w:val="en-US"/>
+        </w:rPr>
+        <w:fldChar w:fldCharType="end"/>
+      </w:r>
+    </w:p>
+    <w:p>
+      <w:pPr>
+        <w:jc w:val="both"/>
+        <w:rPr>
+          <w:rStyle w:val="Hyperlink"/>
+          <w:rFonts w:ascii="CMU Serif Roman" w:hAnsi="CMU Serif Roman" w:cs="Arial"/>
+          <w:sz w:val="20"/>
+          <w:szCs w:val="20"/>
+          <w:lang w:val="en-US"/>
+        </w:rPr>
+      </w:pPr>
+      <w:r>
+        <w:fldChar w:fldCharType="begin"/>
+      </w:r>
+      <w:r>
+        <w:rPr>
+          <w:lang w:val="en-US"/>
+        </w:rPr>
+        <w:instrText xml:space="preserve"> HYPERLINK "https://valgrind.org/" </w:instrText>
+      </w:r>
+      <w:r>
+        <w:fldChar w:fldCharType="separate"/>
+      </w:r>
+      <w:r>
+        <w:rPr>
+          <w:rStyle w:val="Hyperlink"/>
+          <w:rFonts w:ascii="CMU Serif Roman" w:hAnsi="CMU Serif Roman" w:cs="Arial"/>
+          <w:sz w:val="20"/>
+          <w:szCs w:val="20"/>
+          <w:lang w:val="en-US"/>
+        </w:rPr>
+        <w:t>https://valgrind.org/</w:t>
+      </w:r>
+      <w:r>
+        <w:rPr>
+          <w:rStyle w:val="Hyperlink"/>
+          <w:rFonts w:ascii="CMU Serif Roman" w:hAnsi="CMU Serif Roman" w:cs="Arial"/>
+          <w:sz w:val="20"/>
+          <w:szCs w:val="20"/>
+          <w:lang w:val="en-US"/>
+        </w:rPr>
+        <w:fldChar w:fldCharType="end"/>
+      </w:r>
+    </w:p>
+    <w:p>
+      <w:pPr>
+        <w:jc w:val="both"/>
+        <w:rPr>
+          <w:rFonts w:ascii="CMU Serif Roman" w:hAnsi="CMU Serif Roman" w:cs="Arial"/>
+          <w:color w:val="000000" w:themeColor="text1"/>
+          <w:sz w:val="20"/>
+          <w:szCs w:val="20"/>
+        </w:rPr>
+      </w:pPr>
       <w:hyperlink r:id="rId10" w:history="1">
-        <w:r>
-          <w:rPr>
-            <w:rStyle w:val="Hyperlink"/>
-            <w:rFonts w:ascii="CMU Serif Roman" w:hAnsi="CMU Serif Roman" w:cs="Arial"/>
-            <w:sz w:val="20"/>
-            <w:szCs w:val="20"/>
-            <w:lang w:val="en-US"/>
-          </w:rPr>
-          <w:t>https://www.dgc.gov.it/web/</w:t>
-        </w:r>
-      </w:hyperlink>
-    </w:p>
-    <w:p>
-      <w:pPr>
-        <w:jc w:val="both"/>
-        <w:rPr>
-          <w:rStyle w:val="Hyperlink"/>
-          <w:rFonts w:ascii="CMU Serif Roman" w:hAnsi="CMU Serif Roman" w:cs="Arial"/>
-          <w:sz w:val="20"/>
-          <w:szCs w:val="20"/>
-          <w:lang w:val="en-US"/>
-        </w:rPr>
-      </w:pPr>
-      <w:hyperlink r:id="rId11" w:history="1">
-        <w:r>
-          <w:rPr>
-            <w:rStyle w:val="Hyperlink"/>
-            <w:rFonts w:ascii="CMU Serif Roman" w:hAnsi="CMU Serif Roman" w:cs="Arial"/>
-            <w:sz w:val="20"/>
-            <w:szCs w:val="20"/>
-            <w:lang w:val="en-US"/>
-          </w:rPr>
-          <w:t>https://gapil.gnulinux.it/</w:t>
-        </w:r>
-      </w:hyperlink>
-    </w:p>
-    <w:p>
-      <w:pPr>
-        <w:jc w:val="both"/>
-        <w:rPr>
-          <w:rStyle w:val="Hyperlink"/>
-          <w:rFonts w:ascii="CMU Serif Roman" w:hAnsi="CMU Serif Roman" w:cs="Arial"/>
-          <w:sz w:val="20"/>
-          <w:szCs w:val="20"/>
-          <w:lang w:val="en-US"/>
-        </w:rPr>
-      </w:pPr>
-      <w:hyperlink r:id="rId12" w:history="1">
-        <w:r>
-          <w:rPr>
-            <w:rStyle w:val="Hyperlink"/>
-            <w:rFonts w:ascii="CMU Serif Roman" w:hAnsi="CMU Serif Roman" w:cs="Arial"/>
-            <w:sz w:val="20"/>
-            <w:szCs w:val="20"/>
-            <w:lang w:val="en-US"/>
-          </w:rPr>
-          <w:t>https://valgrind.org/</w:t>
-        </w:r>
-      </w:hyperlink>
-    </w:p>
-    <w:p>
-      <w:pPr>
-        <w:jc w:val="both"/>
-        <w:rPr>
-          <w:rFonts w:ascii="CMU Serif Roman" w:hAnsi="CMU Serif Roman" w:cs="Arial"/>
-          <w:color w:val="000000" w:themeColor="text1"/>
-          <w:sz w:val="20"/>
-          <w:szCs w:val="20"/>
-        </w:rPr>
-      </w:pPr>
-      <w:hyperlink r:id="rId13" w:history="1">
         <w:r>
           <w:rPr>
             <w:rStyle w:val="Hyperlink"/>
@@ -3960,9 +4020,9 @@
           <w:szCs w:val="20"/>
         </w:rPr>
         <w:sectPr>
-          <w:footerReference w:type="even" r:id="rId14"/>
-          <w:footerReference w:type="default" r:id="rId15"/>
-          <w:footerReference w:type="first" r:id="rId16"/>
+          <w:footerReference w:type="even" r:id="rId11"/>
+          <w:footerReference w:type="default" r:id="rId12"/>
+          <w:footerReference w:type="first" r:id="rId13"/>
           <w:pgSz w:w="11900" w:h="16840"/>
           <w:pgMar w:top="1440" w:right="1440" w:bottom="1440" w:left="1440" w:header="708" w:footer="708" w:gutter="0"/>
           <w:pgNumType w:fmt="lowerRoman"/>
@@ -6049,7 +6109,25 @@
           <w:sz w:val="20"/>
           <w:szCs w:val="20"/>
         </w:rPr>
-        <w:t xml:space="preserve"> Da quest’ultimo aspetto si intende che così come tante altre operazioni effettuate a livello implementativo, anche la richiesta di invalidare o ripristinare la validità di una Vanilla Green Pass può non andare a buon fine. </w:t>
+        <w:t xml:space="preserve"> Da quest’ultimo aspetto si intende che così come </w:t>
+      </w:r>
+      <w:r>
+        <w:rPr>
+          <w:rFonts w:ascii="CMU Serif Roman" w:hAnsi="CMU Serif Roman" w:cs="Arial"/>
+          <w:color w:val="000000" w:themeColor="text1"/>
+          <w:sz w:val="20"/>
+          <w:szCs w:val="20"/>
+        </w:rPr>
+        <w:t xml:space="preserve">per </w:t>
+      </w:r>
+      <w:r>
+        <w:rPr>
+          <w:rFonts w:ascii="CMU Serif Roman" w:hAnsi="CMU Serif Roman" w:cs="Arial"/>
+          <w:color w:val="000000" w:themeColor="text1"/>
+          <w:sz w:val="20"/>
+          <w:szCs w:val="20"/>
+        </w:rPr>
+        <w:t xml:space="preserve">tante altre operazioni effettuate a livello implementativo, anche la richiesta di invalidare o ripristinare la validità di una Vanilla Green Pass può non andare a buon fine. </w:t>
       </w:r>
       <w:r>
         <w:rPr>
@@ -6085,16 +6163,54 @@
           <w:sz w:val="20"/>
           <w:szCs w:val="20"/>
         </w:rPr>
-        <w:t>Per</w:t>
-      </w:r>
-      <w:r>
-        <w:rPr>
-          <w:rFonts w:ascii="CMU Serif Roman" w:hAnsi="CMU Serif Roman" w:cs="Arial"/>
-          <w:color w:val="000000" w:themeColor="text1"/>
-          <w:sz w:val="20"/>
-          <w:szCs w:val="20"/>
-        </w:rPr>
-        <w:t xml:space="preserve"> il ClientS, il controllo della validità di un Vanilla Green Pass può altresì fallire.</w:t>
+        <w:t>Allo stesso modo, p</w:t>
+      </w:r>
+      <w:r>
+        <w:rPr>
+          <w:rFonts w:ascii="CMU Serif Roman" w:hAnsi="CMU Serif Roman" w:cs="Arial"/>
+          <w:color w:val="000000" w:themeColor="text1"/>
+          <w:sz w:val="20"/>
+          <w:szCs w:val="20"/>
+        </w:rPr>
+        <w:t>er</w:t>
+      </w:r>
+      <w:r>
+        <w:rPr>
+          <w:rFonts w:ascii="CMU Serif Roman" w:hAnsi="CMU Serif Roman" w:cs="Arial"/>
+          <w:color w:val="000000" w:themeColor="text1"/>
+          <w:sz w:val="20"/>
+          <w:szCs w:val="20"/>
+        </w:rPr>
+        <w:t xml:space="preserve"> il </w:t>
+      </w:r>
+      <w:proofErr w:type="spellStart"/>
+      <w:r>
+        <w:rPr>
+          <w:rFonts w:ascii="CMU Serif Roman" w:hAnsi="CMU Serif Roman" w:cs="Arial"/>
+          <w:color w:val="000000" w:themeColor="text1"/>
+          <w:sz w:val="20"/>
+          <w:szCs w:val="20"/>
+        </w:rPr>
+        <w:t>ClientS</w:t>
+      </w:r>
+      <w:proofErr w:type="spellEnd"/>
+      <w:r>
+        <w:rPr>
+          <w:rFonts w:ascii="CMU Serif Roman" w:hAnsi="CMU Serif Roman" w:cs="Arial"/>
+          <w:color w:val="000000" w:themeColor="text1"/>
+          <w:sz w:val="20"/>
+          <w:szCs w:val="20"/>
+        </w:rPr>
+        <w:t>, il controllo della validità di un Vanilla Green Pass può altresì fallire</w:t>
+      </w:r>
+      <w:r>
+        <w:rPr>
+          <w:rFonts w:ascii="CMU Serif Roman" w:hAnsi="CMU Serif Roman" w:cs="Arial"/>
+          <w:color w:val="000000" w:themeColor="text1"/>
+          <w:sz w:val="20"/>
+          <w:szCs w:val="20"/>
+        </w:rPr>
+        <w:t xml:space="preserve"> per la stessa ragione.</w:t>
       </w:r>
     </w:p>
     <w:p>
@@ -6298,6 +6414,15 @@
           <w:szCs w:val="20"/>
         </w:rPr>
         <w:t xml:space="preserve">Si consideri la circostanza in cui possano esservi errori di input da parte dell’utente. In tali circostanze il sistema software deve riconoscere, individuare e segnalare l’errore evitando di ritrovarsi </w:t>
+      </w:r>
+      <w:r>
+        <w:rPr>
+          <w:rFonts w:ascii="CMU Serif Roman" w:hAnsi="CMU Serif Roman" w:cs="Arial"/>
+          <w:color w:val="000000" w:themeColor="text1"/>
+          <w:sz w:val="20"/>
+          <w:szCs w:val="20"/>
+        </w:rPr>
+        <w:t xml:space="preserve">in </w:t>
       </w:r>
       <w:r>
         <w:rPr>
@@ -7585,7 +7710,7 @@
                     <pic:cNvPicPr/>
                   </pic:nvPicPr>
                   <pic:blipFill>
-                    <a:blip r:embed="rId17" cstate="print">
+                    <a:blip r:embed="rId14" cstate="print">
                       <a:extLst>
                         <a:ext uri="{28A0092B-C50C-407E-A947-70E740481C1C}">
                           <a14:useLocalDpi xmlns:a14="http://schemas.microsoft.com/office/drawing/2010/main" val="0"/>
@@ -10883,7 +11008,7 @@
                     <pic:cNvPicPr/>
                   </pic:nvPicPr>
                   <pic:blipFill>
-                    <a:blip r:embed="rId18" cstate="print">
+                    <a:blip r:embed="rId15" cstate="print">
                       <a:extLst>
                         <a:ext uri="{28A0092B-C50C-407E-A947-70E740481C1C}">
                           <a14:useLocalDpi xmlns:a14="http://schemas.microsoft.com/office/drawing/2010/main" val="0"/>
@@ -15892,7 +16017,7 @@
                     <pic:cNvPicPr/>
                   </pic:nvPicPr>
                   <pic:blipFill>
-                    <a:blip r:embed="rId19" cstate="print">
+                    <a:blip r:embed="rId16" cstate="print">
                       <a:extLst>
                         <a:ext uri="{28A0092B-C50C-407E-A947-70E740481C1C}">
                           <a14:useLocalDpi xmlns:a14="http://schemas.microsoft.com/office/drawing/2010/main" val="0"/>
@@ -16087,7 +16212,7 @@
                     <pic:cNvPicPr/>
                   </pic:nvPicPr>
                   <pic:blipFill>
-                    <a:blip r:embed="rId20" cstate="print">
+                    <a:blip r:embed="rId17" cstate="print">
                       <a:extLst>
                         <a:ext uri="{28A0092B-C50C-407E-A947-70E740481C1C}">
                           <a14:useLocalDpi xmlns:a14="http://schemas.microsoft.com/office/drawing/2010/main" val="0"/>
@@ -16314,7 +16439,7 @@
                     <pic:cNvPicPr/>
                   </pic:nvPicPr>
                   <pic:blipFill>
-                    <a:blip r:embed="rId21" cstate="print">
+                    <a:blip r:embed="rId18" cstate="print">
                       <a:extLst>
                         <a:ext uri="{28A0092B-C50C-407E-A947-70E740481C1C}">
                           <a14:useLocalDpi xmlns:a14="http://schemas.microsoft.com/office/drawing/2010/main" val="0"/>
@@ -16494,7 +16619,7 @@
                     <pic:cNvPicPr/>
                   </pic:nvPicPr>
                   <pic:blipFill>
-                    <a:blip r:embed="rId22" cstate="print">
+                    <a:blip r:embed="rId19" cstate="print">
                       <a:extLst>
                         <a:ext uri="{28A0092B-C50C-407E-A947-70E740481C1C}">
                           <a14:useLocalDpi xmlns:a14="http://schemas.microsoft.com/office/drawing/2010/main" val="0"/>
@@ -16675,7 +16800,7 @@
                     <pic:cNvPicPr/>
                   </pic:nvPicPr>
                   <pic:blipFill>
-                    <a:blip r:embed="rId23" cstate="print">
+                    <a:blip r:embed="rId20" cstate="print">
                       <a:extLst>
                         <a:ext uri="{28A0092B-C50C-407E-A947-70E740481C1C}">
                           <a14:useLocalDpi xmlns:a14="http://schemas.microsoft.com/office/drawing/2010/main" val="0"/>
@@ -20024,7 +20149,7 @@
                     <pic:cNvPicPr/>
                   </pic:nvPicPr>
                   <pic:blipFill>
-                    <a:blip r:embed="rId24" cstate="print">
+                    <a:blip r:embed="rId21" cstate="print">
                       <a:extLst>
                         <a:ext uri="{28A0092B-C50C-407E-A947-70E740481C1C}">
                           <a14:useLocalDpi xmlns:a14="http://schemas.microsoft.com/office/drawing/2010/main" val="0"/>
@@ -20951,7 +21076,27 @@
           <w:sz w:val="20"/>
           <w:szCs w:val="20"/>
         </w:rPr>
-        <w:t xml:space="preserve">poc’anzi, verranno presi in considerazione il CentroVaccinale, il </w:t>
+        <w:t xml:space="preserve">poc’anzi, verranno presi in considerazione il </w:t>
+      </w:r>
+      <w:proofErr w:type="spellStart"/>
+      <w:r>
+        <w:rPr>
+          <w:rFonts w:ascii="CMU Serif Roman" w:hAnsi="CMU Serif Roman" w:cs="Arial"/>
+          <w:color w:val="000000" w:themeColor="text1"/>
+          <w:sz w:val="20"/>
+          <w:szCs w:val="20"/>
+        </w:rPr>
+        <w:t>CentroVaccinale</w:t>
+      </w:r>
+      <w:proofErr w:type="spellEnd"/>
+      <w:r>
+        <w:rPr>
+          <w:rFonts w:ascii="CMU Serif Roman" w:hAnsi="CMU Serif Roman" w:cs="Arial"/>
+          <w:color w:val="000000" w:themeColor="text1"/>
+          <w:sz w:val="20"/>
+          <w:szCs w:val="20"/>
+        </w:rPr>
+        <w:t xml:space="preserve">, il </w:t>
       </w:r>
       <w:proofErr w:type="spellStart"/>
       <w:r>
@@ -26498,9 +26643,9 @@
             <o:lock v:ext="edit" aspectratio="t"/>
           </v:shapetype>
           <v:shape id="_x0000_i1027" type="#_x0000_t75" alt="" style="width:468pt;height:114.15pt;mso-width-percent:0;mso-height-percent:0;mso-width-percent:0;mso-height-percent:0" o:ole="">
-            <v:imagedata r:id="rId25" o:title=""/>
+            <v:imagedata r:id="rId22" o:title=""/>
           </v:shape>
-          <o:OLEObject Type="Embed" ProgID="Word.Document.12" ShapeID="_x0000_i1027" DrawAspect="Content" ObjectID="_1704794463" r:id="rId26">
+          <o:OLEObject Type="Embed" ProgID="Word.Document.12" ShapeID="_x0000_i1027" DrawAspect="Content" ObjectID="_1705056312" r:id="rId23">
             <o:FieldCodes>\s</o:FieldCodes>
           </o:OLEObject>
         </w:object>
@@ -26931,9 +27076,9 @@
         </w:rPr>
         <w:object w:dxaOrig="9360" w:dyaOrig="5220" w14:anchorId="4481708C">
           <v:shape id="_x0000_i1026" type="#_x0000_t75" alt="" style="width:468pt;height:262.1pt;mso-width-percent:0;mso-height-percent:0;mso-width-percent:0;mso-height-percent:0" o:ole="">
-            <v:imagedata r:id="rId27" o:title=""/>
+            <v:imagedata r:id="rId24" o:title=""/>
           </v:shape>
-          <o:OLEObject Type="Embed" ProgID="Word.Document.12" ShapeID="_x0000_i1026" DrawAspect="Content" ObjectID="_1704794464" r:id="rId28">
+          <o:OLEObject Type="Embed" ProgID="Word.Document.12" ShapeID="_x0000_i1026" DrawAspect="Content" ObjectID="_1705056313" r:id="rId25">
             <o:FieldCodes>\s</o:FieldCodes>
           </o:OLEObject>
         </w:object>
@@ -30111,9 +30256,9 @@
         </w:rPr>
         <w:object w:dxaOrig="9360" w:dyaOrig="7820" w14:anchorId="787EFE52">
           <v:shape id="_x0000_i1025" type="#_x0000_t75" alt="" style="width:468pt;height:391.15pt;mso-width-percent:0;mso-height-percent:0;mso-width-percent:0;mso-height-percent:0" o:ole="">
-            <v:imagedata r:id="rId29" o:title=""/>
+            <v:imagedata r:id="rId26" o:title=""/>
           </v:shape>
-          <o:OLEObject Type="Embed" ProgID="Word.Document.12" ShapeID="_x0000_i1025" DrawAspect="Content" ObjectID="_1704794465" r:id="rId30">
+          <o:OLEObject Type="Embed" ProgID="Word.Document.12" ShapeID="_x0000_i1025" DrawAspect="Content" ObjectID="_1705056314" r:id="rId27">
             <o:FieldCodes>\s</o:FieldCodes>
           </o:OLEObject>
         </w:object>
@@ -32267,7 +32412,7 @@
                     <pic:cNvPicPr/>
                   </pic:nvPicPr>
                   <pic:blipFill>
-                    <a:blip r:embed="rId31" cstate="print">
+                    <a:blip r:embed="rId28" cstate="print">
                       <a:extLst>
                         <a:ext uri="{28A0092B-C50C-407E-A947-70E740481C1C}">
                           <a14:useLocalDpi xmlns:a14="http://schemas.microsoft.com/office/drawing/2010/main" val="0"/>
@@ -32399,7 +32544,7 @@
                     <pic:cNvPicPr/>
                   </pic:nvPicPr>
                   <pic:blipFill>
-                    <a:blip r:embed="rId32" cstate="print">
+                    <a:blip r:embed="rId29" cstate="print">
                       <a:extLst>
                         <a:ext uri="{28A0092B-C50C-407E-A947-70E740481C1C}">
                           <a14:useLocalDpi xmlns:a14="http://schemas.microsoft.com/office/drawing/2010/main" val="0"/>
@@ -32531,7 +32676,7 @@
                     <pic:cNvPicPr/>
                   </pic:nvPicPr>
                   <pic:blipFill>
-                    <a:blip r:embed="rId33" cstate="print">
+                    <a:blip r:embed="rId30" cstate="print">
                       <a:extLst>
                         <a:ext uri="{28A0092B-C50C-407E-A947-70E740481C1C}">
                           <a14:useLocalDpi xmlns:a14="http://schemas.microsoft.com/office/drawing/2010/main" val="0"/>
@@ -32672,7 +32817,7 @@
                     <pic:cNvPicPr/>
                   </pic:nvPicPr>
                   <pic:blipFill>
-                    <a:blip r:embed="rId34" cstate="print">
+                    <a:blip r:embed="rId31" cstate="print">
                       <a:extLst>
                         <a:ext uri="{28A0092B-C50C-407E-A947-70E740481C1C}">
                           <a14:useLocalDpi xmlns:a14="http://schemas.microsoft.com/office/drawing/2010/main" val="0"/>
@@ -32802,7 +32947,7 @@
                     <pic:cNvPicPr/>
                   </pic:nvPicPr>
                   <pic:blipFill>
-                    <a:blip r:embed="rId35" cstate="print">
+                    <a:blip r:embed="rId32" cstate="print">
                       <a:extLst>
                         <a:ext uri="{28A0092B-C50C-407E-A947-70E740481C1C}">
                           <a14:useLocalDpi xmlns:a14="http://schemas.microsoft.com/office/drawing/2010/main" val="0"/>
@@ -32915,7 +33060,7 @@
                     <pic:cNvPicPr/>
                   </pic:nvPicPr>
                   <pic:blipFill>
-                    <a:blip r:embed="rId36" cstate="print">
+                    <a:blip r:embed="rId33" cstate="print">
                       <a:extLst>
                         <a:ext uri="{28A0092B-C50C-407E-A947-70E740481C1C}">
                           <a14:useLocalDpi xmlns:a14="http://schemas.microsoft.com/office/drawing/2010/main" val="0"/>

</xml_diff>